<commit_message>
Cambio BBDD de WAMP a MYSQL Server. Pequeñas modificaciones. Esquema a seguir en el principal.
</commit_message>
<xml_diff>
--- a/Documentacion TFG/Memoria.docx
+++ b/Documentacion TFG/Memoria.docx
@@ -141,295 +141,298 @@
       <w:r>
         <w:t>:</w:t>
       </w:r>
+      <w:r>
+        <w:t xml:space="preserve"> </w:t>
+      </w:r>
+      <w:proofErr w:type="spellStart"/>
+      <w:r>
+        <w:t>scrum</w:t>
+      </w:r>
+      <w:proofErr w:type="spellEnd"/>
+      <w:r>
+        <w:t>)</w:t>
+      </w:r>
+    </w:p>
+    <w:p>
+      <w:pPr>
+        <w:pStyle w:val="Prrafodelista"/>
+        <w:numPr>
+          <w:ilvl w:val="0"/>
+          <w:numId w:val="1"/>
+        </w:numPr>
+      </w:pPr>
+      <w:r>
+        <w:t>Desarrollo</w:t>
+      </w:r>
+    </w:p>
+    <w:p>
+      <w:pPr>
+        <w:pStyle w:val="Prrafodelista"/>
+        <w:numPr>
+          <w:ilvl w:val="1"/>
+          <w:numId w:val="1"/>
+        </w:numPr>
+      </w:pPr>
+      <w:r>
+        <w:t xml:space="preserve">(SI_SCRUM) Descripción Sprint a Sprint (revisión </w:t>
+      </w:r>
+      <w:proofErr w:type="spellStart"/>
+      <w:r>
+        <w:t>sprints</w:t>
+      </w:r>
+      <w:proofErr w:type="spellEnd"/>
+      <w:r>
+        <w:t xml:space="preserve">, planificación del siguiente sprint – revisión e incremento como en </w:t>
+      </w:r>
+      <w:proofErr w:type="spellStart"/>
+      <w:r>
+        <w:t>Info</w:t>
+      </w:r>
+      <w:proofErr w:type="spellEnd"/>
+      <w:r>
+        <w:t xml:space="preserve"> </w:t>
+      </w:r>
+      <w:proofErr w:type="spellStart"/>
+      <w:r>
+        <w:t>Movil</w:t>
+      </w:r>
+      <w:proofErr w:type="spellEnd"/>
+      <w:r>
+        <w:t>)</w:t>
+      </w:r>
+    </w:p>
+    <w:p>
+      <w:pPr>
+        <w:pStyle w:val="Prrafodelista"/>
+        <w:numPr>
+          <w:ilvl w:val="1"/>
+          <w:numId w:val="1"/>
+        </w:numPr>
+      </w:pPr>
+      <w:r>
+        <w:t>(SI_NO_SCRUM)</w:t>
+      </w:r>
+    </w:p>
+    <w:p>
+      <w:pPr>
+        <w:pStyle w:val="Prrafodelista"/>
+        <w:numPr>
+          <w:ilvl w:val="2"/>
+          <w:numId w:val="1"/>
+        </w:numPr>
+      </w:pPr>
+      <w:r>
+        <w:t>Análisis</w:t>
+      </w:r>
+    </w:p>
+    <w:p>
+      <w:pPr>
+        <w:pStyle w:val="Prrafodelista"/>
+        <w:numPr>
+          <w:ilvl w:val="3"/>
+          <w:numId w:val="1"/>
+        </w:numPr>
+      </w:pPr>
+      <w:r>
+        <w:t>Objetivos bien especificados</w:t>
+      </w:r>
+    </w:p>
+    <w:p>
+      <w:pPr>
+        <w:pStyle w:val="Prrafodelista"/>
+        <w:numPr>
+          <w:ilvl w:val="3"/>
+          <w:numId w:val="1"/>
+        </w:numPr>
+      </w:pPr>
+      <w:r>
+        <w:t>Algo parecido a casos de uso</w:t>
+      </w:r>
+      <w:proofErr w:type="gramStart"/>
+      <w:r>
+        <w:t>?</w:t>
+      </w:r>
+      <w:proofErr w:type="gramEnd"/>
+    </w:p>
+    <w:p>
+      <w:pPr>
+        <w:pStyle w:val="Prrafodelista"/>
+        <w:numPr>
+          <w:ilvl w:val="3"/>
+          <w:numId w:val="1"/>
+        </w:numPr>
+      </w:pPr>
+      <w:r>
+        <w:t xml:space="preserve">Arquitectura de la solución (distribuida, en local, utilización de servidores o lo que sea – elementos necesarios para que funcione el programa y como se comunican o almacenan la </w:t>
+      </w:r>
+      <w:proofErr w:type="spellStart"/>
+      <w:r>
+        <w:t>informacion</w:t>
+      </w:r>
+      <w:proofErr w:type="spellEnd"/>
+      <w:r>
+        <w:t>)</w:t>
+      </w:r>
+    </w:p>
+    <w:p>
+      <w:pPr>
+        <w:pStyle w:val="Prrafodelista"/>
+        <w:numPr>
+          <w:ilvl w:val="2"/>
+          <w:numId w:val="1"/>
+        </w:numPr>
+      </w:pPr>
+      <w:r>
+        <w:t>Diseño</w:t>
+      </w:r>
+    </w:p>
+    <w:p>
+      <w:pPr>
+        <w:pStyle w:val="Prrafodelista"/>
+        <w:numPr>
+          <w:ilvl w:val="3"/>
+          <w:numId w:val="1"/>
+        </w:numPr>
+      </w:pPr>
+      <w:r>
+        <w:t>Base de datos</w:t>
+      </w:r>
+    </w:p>
+    <w:p>
+      <w:pPr>
+        <w:pStyle w:val="Prrafodelista"/>
+        <w:numPr>
+          <w:ilvl w:val="3"/>
+          <w:numId w:val="1"/>
+        </w:numPr>
+      </w:pPr>
+      <w:r>
+        <w:t xml:space="preserve">Clases? (diagrama de clases usadas si es que las hay con propiedades y </w:t>
+      </w:r>
+      <w:proofErr w:type="spellStart"/>
+      <w:r>
+        <w:t>metodos</w:t>
+      </w:r>
+      <w:proofErr w:type="spellEnd"/>
+      <w:r>
+        <w:t>)</w:t>
+      </w:r>
+    </w:p>
+    <w:p>
+      <w:pPr>
+        <w:pStyle w:val="Prrafodelista"/>
+        <w:numPr>
+          <w:ilvl w:val="2"/>
+          <w:numId w:val="1"/>
+        </w:numPr>
+      </w:pPr>
+      <w:r>
+        <w:t>Implementación</w:t>
+      </w:r>
+    </w:p>
+    <w:p>
+      <w:pPr>
+        <w:pStyle w:val="Prrafodelista"/>
+        <w:numPr>
+          <w:ilvl w:val="3"/>
+          <w:numId w:val="1"/>
+        </w:numPr>
+      </w:pPr>
+      <w:r>
+        <w:t>Señalar dos o tres puntos que me parezcan reseñables (ya sea complicaciones que he tenido, problemas sin solución o cosas/decisiones que durante la implementación hayan sido importantes)</w:t>
+      </w:r>
+    </w:p>
+    <w:p>
+      <w:pPr>
+        <w:pStyle w:val="Prrafodelista"/>
+        <w:numPr>
+          <w:ilvl w:val="0"/>
+          <w:numId w:val="1"/>
+        </w:numPr>
+      </w:pPr>
+      <w:r>
+        <w:t>Plan de pruebas y plan de implantación (no se cual poner antes)</w:t>
+      </w:r>
+    </w:p>
+    <w:p>
+      <w:pPr>
+        <w:pStyle w:val="Prrafodelista"/>
+        <w:numPr>
+          <w:ilvl w:val="1"/>
+          <w:numId w:val="1"/>
+        </w:numPr>
+      </w:pPr>
+      <w:r>
+        <w:t>(PLAN DE PRUEBAS) Como se va a comprobar que el proyecto funciona (algo parecido a testeo) y que realmente hace lo que se pedía</w:t>
+      </w:r>
+    </w:p>
+    <w:p>
+      <w:pPr>
+        <w:pStyle w:val="Prrafodelista"/>
+        <w:numPr>
+          <w:ilvl w:val="1"/>
+          <w:numId w:val="1"/>
+        </w:numPr>
+      </w:pPr>
+      <w:r>
+        <w:t>(PLAN DE IMPLEMENTACION) Como se va a llevar a cabo la instalación e integración del proyecto</w:t>
+      </w:r>
+      <w:r>
+        <w:t xml:space="preserve"> </w:t>
+      </w:r>
+      <w:r>
+        <w:t>en la empresa.</w:t>
+      </w:r>
+    </w:p>
+    <w:p>
+      <w:pPr>
+        <w:pStyle w:val="Prrafodelista"/>
+        <w:numPr>
+          <w:ilvl w:val="0"/>
+          <w:numId w:val="1"/>
+        </w:numPr>
+      </w:pPr>
+      <w:r>
+        <w:t>Posibles ampliaciones</w:t>
+      </w:r>
+    </w:p>
+    <w:p>
+      <w:pPr>
+        <w:pStyle w:val="Prrafodelista"/>
+        <w:numPr>
+          <w:ilvl w:val="1"/>
+          <w:numId w:val="1"/>
+        </w:numPr>
+      </w:pPr>
+      <w:r>
+        <w:t>Cosas que se podrían añadir al proyecto en un futuro (funcionalidad)</w:t>
+      </w:r>
+    </w:p>
+    <w:p>
+      <w:pPr>
+        <w:pStyle w:val="Prrafodelista"/>
+        <w:numPr>
+          <w:ilvl w:val="1"/>
+          <w:numId w:val="1"/>
+        </w:numPr>
+      </w:pPr>
+      <w:r>
+        <w:t xml:space="preserve">(EN_MI_CASO) Ampliar la lista de errores según ocurran, junto a la solución: </w:t>
+      </w:r>
+      <w:r>
+        <w:t>es responsabilidad de la empresa el ir encontrando nuevos errores con su correspondiente solución e integrarlos en el sistema</w:t>
+      </w:r>
+      <w:r>
+        <w:t>.</w:t>
+      </w:r>
+    </w:p>
+    <w:p/>
+    <w:p>
+      <w:r>
+        <w:t>**Incorporar por algún sitio librerías y/o código aprovechado de otros desarrolladores. Hacer referencia como si fuese una bibliografía.</w:t>
+      </w:r>
       <w:bookmarkStart w:id="0" w:name="_GoBack"/>
       <w:bookmarkEnd w:id="0"/>
-      <w:r>
-        <w:t xml:space="preserve"> </w:t>
-      </w:r>
-      <w:proofErr w:type="spellStart"/>
-      <w:r>
-        <w:t>scrum</w:t>
-      </w:r>
-      <w:proofErr w:type="spellEnd"/>
-      <w:r>
-        <w:t>)</w:t>
-      </w:r>
-    </w:p>
-    <w:p>
-      <w:pPr>
-        <w:pStyle w:val="Prrafodelista"/>
-        <w:numPr>
-          <w:ilvl w:val="0"/>
-          <w:numId w:val="1"/>
-        </w:numPr>
-      </w:pPr>
-      <w:r>
-        <w:t>Desarrollo</w:t>
-      </w:r>
-    </w:p>
-    <w:p>
-      <w:pPr>
-        <w:pStyle w:val="Prrafodelista"/>
-        <w:numPr>
-          <w:ilvl w:val="1"/>
-          <w:numId w:val="1"/>
-        </w:numPr>
-      </w:pPr>
-      <w:r>
-        <w:t xml:space="preserve">(SI_SCRUM) Descripción Sprint a Sprint (revisión </w:t>
-      </w:r>
-      <w:proofErr w:type="spellStart"/>
-      <w:r>
-        <w:t>sprints</w:t>
-      </w:r>
-      <w:proofErr w:type="spellEnd"/>
-      <w:r>
-        <w:t xml:space="preserve">, planificación del siguiente sprint – revisión e incremento como en </w:t>
-      </w:r>
-      <w:proofErr w:type="spellStart"/>
-      <w:r>
-        <w:t>Info</w:t>
-      </w:r>
-      <w:proofErr w:type="spellEnd"/>
-      <w:r>
-        <w:t xml:space="preserve"> </w:t>
-      </w:r>
-      <w:proofErr w:type="spellStart"/>
-      <w:r>
-        <w:t>Movil</w:t>
-      </w:r>
-      <w:proofErr w:type="spellEnd"/>
-      <w:r>
-        <w:t>)</w:t>
-      </w:r>
-    </w:p>
-    <w:p>
-      <w:pPr>
-        <w:pStyle w:val="Prrafodelista"/>
-        <w:numPr>
-          <w:ilvl w:val="1"/>
-          <w:numId w:val="1"/>
-        </w:numPr>
-      </w:pPr>
-      <w:r>
-        <w:t>(SI_NO_SCRUM)</w:t>
-      </w:r>
-    </w:p>
-    <w:p>
-      <w:pPr>
-        <w:pStyle w:val="Prrafodelista"/>
-        <w:numPr>
-          <w:ilvl w:val="2"/>
-          <w:numId w:val="1"/>
-        </w:numPr>
-      </w:pPr>
-      <w:r>
-        <w:t>Análisis</w:t>
-      </w:r>
-    </w:p>
-    <w:p>
-      <w:pPr>
-        <w:pStyle w:val="Prrafodelista"/>
-        <w:numPr>
-          <w:ilvl w:val="3"/>
-          <w:numId w:val="1"/>
-        </w:numPr>
-      </w:pPr>
-      <w:r>
-        <w:t>Objetivos bien especificados</w:t>
-      </w:r>
-    </w:p>
-    <w:p>
-      <w:pPr>
-        <w:pStyle w:val="Prrafodelista"/>
-        <w:numPr>
-          <w:ilvl w:val="3"/>
-          <w:numId w:val="1"/>
-        </w:numPr>
-      </w:pPr>
-      <w:r>
-        <w:t>Algo parecido a casos de uso</w:t>
-      </w:r>
-      <w:proofErr w:type="gramStart"/>
-      <w:r>
-        <w:t>?</w:t>
-      </w:r>
-      <w:proofErr w:type="gramEnd"/>
-    </w:p>
-    <w:p>
-      <w:pPr>
-        <w:pStyle w:val="Prrafodelista"/>
-        <w:numPr>
-          <w:ilvl w:val="3"/>
-          <w:numId w:val="1"/>
-        </w:numPr>
-      </w:pPr>
-      <w:r>
-        <w:t xml:space="preserve">Arquitectura de la solución (distribuida, en local, utilización de servidores o lo que sea – elementos necesarios para que funcione el programa y como se comunican o almacenan la </w:t>
-      </w:r>
-      <w:proofErr w:type="spellStart"/>
-      <w:r>
-        <w:t>informacion</w:t>
-      </w:r>
-      <w:proofErr w:type="spellEnd"/>
-      <w:r>
-        <w:t>)</w:t>
-      </w:r>
-    </w:p>
-    <w:p>
-      <w:pPr>
-        <w:pStyle w:val="Prrafodelista"/>
-        <w:numPr>
-          <w:ilvl w:val="2"/>
-          <w:numId w:val="1"/>
-        </w:numPr>
-      </w:pPr>
-      <w:r>
-        <w:t>Diseño</w:t>
-      </w:r>
-    </w:p>
-    <w:p>
-      <w:pPr>
-        <w:pStyle w:val="Prrafodelista"/>
-        <w:numPr>
-          <w:ilvl w:val="3"/>
-          <w:numId w:val="1"/>
-        </w:numPr>
-      </w:pPr>
-      <w:r>
-        <w:t>Base de datos</w:t>
-      </w:r>
-    </w:p>
-    <w:p>
-      <w:pPr>
-        <w:pStyle w:val="Prrafodelista"/>
-        <w:numPr>
-          <w:ilvl w:val="3"/>
-          <w:numId w:val="1"/>
-        </w:numPr>
-      </w:pPr>
-      <w:r>
-        <w:t xml:space="preserve">Clases? (diagrama de clases usadas si es que las hay con propiedades y </w:t>
-      </w:r>
-      <w:proofErr w:type="spellStart"/>
-      <w:r>
-        <w:t>metodos</w:t>
-      </w:r>
-      <w:proofErr w:type="spellEnd"/>
-      <w:r>
-        <w:t>)</w:t>
-      </w:r>
-    </w:p>
-    <w:p>
-      <w:pPr>
-        <w:pStyle w:val="Prrafodelista"/>
-        <w:numPr>
-          <w:ilvl w:val="2"/>
-          <w:numId w:val="1"/>
-        </w:numPr>
-      </w:pPr>
-      <w:r>
-        <w:t>Implementación</w:t>
-      </w:r>
-    </w:p>
-    <w:p>
-      <w:pPr>
-        <w:pStyle w:val="Prrafodelista"/>
-        <w:numPr>
-          <w:ilvl w:val="3"/>
-          <w:numId w:val="1"/>
-        </w:numPr>
-      </w:pPr>
-      <w:r>
-        <w:t>Señalar dos o tres puntos que me parezcan reseñables (ya sea complicaciones que he tenido, problemas sin solución o cosas/decisiones que durante la implementación hayan sido importantes)</w:t>
-      </w:r>
-    </w:p>
-    <w:p>
-      <w:pPr>
-        <w:pStyle w:val="Prrafodelista"/>
-        <w:numPr>
-          <w:ilvl w:val="0"/>
-          <w:numId w:val="1"/>
-        </w:numPr>
-      </w:pPr>
-      <w:r>
-        <w:t>Plan de pruebas y plan de implantación (no se cual poner antes)</w:t>
-      </w:r>
-    </w:p>
-    <w:p>
-      <w:pPr>
-        <w:pStyle w:val="Prrafodelista"/>
-        <w:numPr>
-          <w:ilvl w:val="1"/>
-          <w:numId w:val="1"/>
-        </w:numPr>
-      </w:pPr>
-      <w:r>
-        <w:t>(PLAN DE PRUEBAS) Como se va a comprobar que el proyecto funciona (algo parecido a testeo) y que realmente hace lo que se pedía</w:t>
-      </w:r>
-    </w:p>
-    <w:p>
-      <w:pPr>
-        <w:pStyle w:val="Prrafodelista"/>
-        <w:numPr>
-          <w:ilvl w:val="1"/>
-          <w:numId w:val="1"/>
-        </w:numPr>
-      </w:pPr>
-      <w:r>
-        <w:t>(PLAN DE IMPLEMENTACION) Como se va a llevar a cabo la instalación e integración del proyecto</w:t>
-      </w:r>
-      <w:r>
-        <w:t xml:space="preserve"> </w:t>
-      </w:r>
-      <w:r>
-        <w:t>en la empresa</w:t>
-      </w:r>
-      <w:r>
-        <w:t>.</w:t>
-      </w:r>
-    </w:p>
-    <w:p>
-      <w:pPr>
-        <w:pStyle w:val="Prrafodelista"/>
-        <w:numPr>
-          <w:ilvl w:val="0"/>
-          <w:numId w:val="1"/>
-        </w:numPr>
-      </w:pPr>
-      <w:r>
-        <w:t>Posibles ampliaciones</w:t>
-      </w:r>
-    </w:p>
-    <w:p>
-      <w:pPr>
-        <w:pStyle w:val="Prrafodelista"/>
-        <w:numPr>
-          <w:ilvl w:val="1"/>
-          <w:numId w:val="1"/>
-        </w:numPr>
-      </w:pPr>
-      <w:r>
-        <w:t>Cosas que se podrían añadir al proyecto en un futuro (funcionalidad)</w:t>
-      </w:r>
-    </w:p>
-    <w:p>
-      <w:pPr>
-        <w:pStyle w:val="Prrafodelista"/>
-        <w:numPr>
-          <w:ilvl w:val="1"/>
-          <w:numId w:val="1"/>
-        </w:numPr>
-      </w:pPr>
-      <w:r>
-        <w:t xml:space="preserve">(EN_MI_CASO) Ampliar la lista de errores según ocurran, junto a la solución: </w:t>
-      </w:r>
-      <w:r>
-        <w:t>es responsabilidad de la empresa el ir encontrando nuevos errores con su correspondiente solución e integrarlos en el sistema</w:t>
-      </w:r>
-      <w:r>
-        <w:t>.</w:t>
-      </w:r>
     </w:p>
     <w:sectPr>
       <w:pgSz w:w="11906" w:h="16838"/>

</xml_diff>

<commit_message>
Avance Gestion del Proyecto
</commit_message>
<xml_diff>
--- a/Documentacion TFG/Memoria.docx
+++ b/Documentacion TFG/Memoria.docx
@@ -48,23 +48,19 @@
         </w:numPr>
       </w:pPr>
       <w:r>
-        <w:t>Revisar los tiempos utilizados a lo largo de todo el documentos para que sea consistente (pasado normal, pasado compuesto – haber .</w:t>
-      </w:r>
-      <w:proofErr w:type="spellStart"/>
-      <w:r>
-        <w:t>ado</w:t>
-      </w:r>
-      <w:proofErr w:type="spellEnd"/>
-      <w:r>
-        <w:t xml:space="preserve">-, tercera persona </w:t>
-      </w:r>
-      <w:proofErr w:type="spellStart"/>
-      <w:r>
-        <w:t>etcetcetc</w:t>
-      </w:r>
-      <w:proofErr w:type="spellEnd"/>
-      <w:r>
-        <w:t>)</w:t>
+        <w:t>Revisar los tiempos utilizados a lo largo de todo el documentos para que sea consistente (pasado normal, pasado compuesto – haber .ado-, tercera persona etcetcetc)</w:t>
+      </w:r>
+    </w:p>
+    <w:p>
+      <w:pPr>
+        <w:pStyle w:val="Prrafodelista"/>
+        <w:numPr>
+          <w:ilvl w:val="0"/>
+          <w:numId w:val="8"/>
+        </w:numPr>
+      </w:pPr>
+      <w:r>
+        <w:t>Revisar que todas las tablas y figuras/imágenes tengan una introducción en alguna parte del texto y además una nota al pie de la tabla/figura diciendo qué tabla/figura es (numero) y con un titulo descriptivo de dicha figura/tabla</w:t>
       </w:r>
     </w:p>
     <w:p>
@@ -126,17 +122,11 @@
         <w:pStyle w:val="Ttulo1"/>
       </w:pPr>
       <w:bookmarkStart w:id="3" w:name="_Toc452380625"/>
-      <w:proofErr w:type="spellStart"/>
       <w:r>
         <w:t>Abstract</w:t>
       </w:r>
       <w:bookmarkEnd w:id="3"/>
-      <w:proofErr w:type="spellEnd"/>
-    </w:p>
-    <w:p/>
-    <w:p/>
-    <w:p/>
-    <w:p/>
+    </w:p>
     <w:p/>
     <w:p/>
     <w:p/>
@@ -3284,21 +3274,8 @@
       <w:bookmarkEnd w:id="5"/>
     </w:p>
     <w:p>
-      <w:proofErr w:type="spellStart"/>
-      <w:r>
-        <w:t>The</w:t>
-      </w:r>
-      <w:proofErr w:type="spellEnd"/>
-      <w:r>
-        <w:t xml:space="preserve"> New </w:t>
-      </w:r>
-      <w:proofErr w:type="spellStart"/>
-      <w:r>
-        <w:t>Ads</w:t>
-      </w:r>
-      <w:proofErr w:type="spellEnd"/>
-      <w:r>
-        <w:t xml:space="preserve"> es una pequeña empresa de Calahorra dedicada a proporcionar servicios de cartelería digital mediante la distribución y gestión de estaciones de publicidad. Dichas estaciones no son más que un dispositivo similar a un ordenador normal y corriente, pero más compacto y con una potencia menor pero suficiente para las tareas que desempeña la estación, entre las que se encuentran tanto mostrar publicidad a través de la pantalla conectada a la salida de vídeo como controlar </w:t>
+      <w:r>
+        <w:t xml:space="preserve">The New Ads es una pequeña empresa de Calahorra dedicada a proporcionar servicios de cartelería digital mediante la distribución y gestión de estaciones de publicidad. Dichas estaciones no son más que un dispositivo similar a un ordenador normal y corriente, pero más compacto y con una potencia menor pero suficiente para las tareas que desempeña la estación, entre las que se encuentran tanto mostrar publicidad a través de la pantalla conectada a la salida de vídeo como controlar </w:t>
       </w:r>
       <w:r>
         <w:t>que este proceso se lleve a cabo correctamente y avisar en caso contrario.</w:t>
@@ -3318,6 +3295,9 @@
         <w:t>Estudio del mercado</w:t>
       </w:r>
       <w:bookmarkEnd w:id="6"/>
+      <w:r>
+        <w:t xml:space="preserve"> (ACABAR CUANDO TENGA INTERNET)</w:t>
+      </w:r>
     </w:p>
     <w:p>
       <w:r>
@@ -3331,125 +3311,24 @@
     </w:p>
     <w:p>
       <w:r>
-        <w:t xml:space="preserve">Entre las herramientas de pago se encontraron herramientas tales como [insertar nombres </w:t>
-      </w:r>
-      <w:proofErr w:type="spellStart"/>
-      <w:r>
-        <w:t>aqui</w:t>
-      </w:r>
-      <w:proofErr w:type="spellEnd"/>
-      <w:r>
-        <w:t xml:space="preserve">] capaces de  [insertar características </w:t>
-      </w:r>
-      <w:proofErr w:type="spellStart"/>
-      <w:r>
-        <w:t>aqui</w:t>
-      </w:r>
-      <w:proofErr w:type="spellEnd"/>
-      <w:r>
-        <w:t>], pero ninguna se adaptaba del todo a las necesidades del proyecto, además de tener un coste bastante elevado para la empresa.</w:t>
-      </w:r>
-    </w:p>
-    <w:p>
-      <w:r>
-        <w:t xml:space="preserve">También se analizaron herramientas </w:t>
-      </w:r>
-      <w:proofErr w:type="spellStart"/>
-      <w:r>
-        <w:t>opensource</w:t>
-      </w:r>
-      <w:proofErr w:type="spellEnd"/>
-      <w:r>
-        <w:t xml:space="preserve"> como [insertar nombres </w:t>
-      </w:r>
-      <w:proofErr w:type="spellStart"/>
-      <w:r>
-        <w:t>aqui</w:t>
-      </w:r>
-      <w:proofErr w:type="spellEnd"/>
-      <w:r>
-        <w:t xml:space="preserve">], las cuales proporcionaban [insertar características </w:t>
-      </w:r>
-      <w:proofErr w:type="spellStart"/>
-      <w:r>
-        <w:t>aqui</w:t>
-      </w:r>
-      <w:proofErr w:type="spellEnd"/>
-      <w:r>
-        <w:t>] pero, al igual que las herramientas anteriores, no se adaptaban del todo bien.</w:t>
-      </w:r>
-    </w:p>
-    <w:p>
-      <w:r>
-        <w:t xml:space="preserve">Tras el estudio realizado se optó por realizar el proyecto desde cero, aunque visto el potencial de las herramientas </w:t>
-      </w:r>
-      <w:proofErr w:type="spellStart"/>
-      <w:r>
-        <w:t>opensource</w:t>
-      </w:r>
-      <w:proofErr w:type="spellEnd"/>
-      <w:r>
-        <w:t xml:space="preserve"> se optó por usar la librería de una de ellas: Open Hardware Monitor.</w:t>
+        <w:t>Entre las herramientas de pago se encontraron herramientas tales como [insertar nombres aqui] capaces de  [insertar características aqui], pero ninguna se adaptaba del todo a las necesidades del proyecto, además de tener un coste bastante elevado para la empresa.</w:t>
+      </w:r>
+    </w:p>
+    <w:p>
+      <w:r>
+        <w:t>También se analizaron herramientas opensource como [insertar nombres aqui], las cuales proporcionaban [insertar características aqui] pero, al igual que las herramientas anteriores, no se adaptaban del todo bien.</w:t>
+      </w:r>
+    </w:p>
+    <w:p>
+      <w:r>
+        <w:t>Tras el estudio realizado se optó por realizar el proyecto desde cero, aunque visto el potencial de las herramientas opensource se optó por usar la librería de una de ellas: Open Hardware Monitor.</w:t>
       </w:r>
     </w:p>
     <w:p/>
     <w:p>
       <w:r>
-        <w:t xml:space="preserve">-Programas: guardados en favoritos pero </w:t>
-      </w:r>
-      <w:proofErr w:type="spellStart"/>
-      <w:r>
-        <w:t>porsia</w:t>
-      </w:r>
-      <w:proofErr w:type="spellEnd"/>
-      <w:r>
-        <w:t xml:space="preserve">: </w:t>
-      </w:r>
-      <w:proofErr w:type="spellStart"/>
-      <w:r>
-        <w:t>Nagios</w:t>
-      </w:r>
-      <w:proofErr w:type="spellEnd"/>
-      <w:r>
-        <w:t xml:space="preserve">, </w:t>
-      </w:r>
-      <w:proofErr w:type="spellStart"/>
-      <w:r>
-        <w:t>Cacti</w:t>
-      </w:r>
-      <w:proofErr w:type="spellEnd"/>
-      <w:r>
-        <w:t xml:space="preserve">, </w:t>
-      </w:r>
-      <w:proofErr w:type="spellStart"/>
-      <w:r>
-        <w:t>Zabbix</w:t>
-      </w:r>
-      <w:proofErr w:type="spellEnd"/>
-      <w:r>
-        <w:t xml:space="preserve">, </w:t>
-      </w:r>
-      <w:proofErr w:type="spellStart"/>
-      <w:r>
-        <w:t>OpenHardwareMonitor</w:t>
-      </w:r>
-      <w:proofErr w:type="spellEnd"/>
-      <w:r>
-        <w:t xml:space="preserve">, </w:t>
-      </w:r>
-      <w:proofErr w:type="spellStart"/>
-      <w:r>
-        <w:t>OpenNMS</w:t>
-      </w:r>
-      <w:proofErr w:type="spellEnd"/>
-      <w:r>
-        <w:t xml:space="preserve"> creo</w:t>
-      </w:r>
-      <w:proofErr w:type="gramStart"/>
-      <w:r>
-        <w:t>, …</w:t>
-      </w:r>
-      <w:proofErr w:type="gramEnd"/>
+        <w:t>-Programas: guardados en favoritos pero porsia: Nagios, Cacti, Zabbix, OpenHardwareMonitor, OpenNMS creo, …</w:t>
+      </w:r>
     </w:p>
     <w:p>
       <w:pPr>
@@ -3555,37 +3434,8 @@
       </w:r>
     </w:p>
     <w:p>
-      <w:proofErr w:type="spellStart"/>
-      <w:r>
-        <w:t>Estacion</w:t>
-      </w:r>
-      <w:proofErr w:type="spellEnd"/>
-      <w:r>
-        <w:t xml:space="preserve">, </w:t>
-      </w:r>
-      <w:proofErr w:type="spellStart"/>
-      <w:r>
-        <w:t>OpenHardware</w:t>
-      </w:r>
-      <w:proofErr w:type="spellEnd"/>
-      <w:r>
-        <w:t>, Registro/</w:t>
-      </w:r>
-      <w:proofErr w:type="spellStart"/>
-      <w:r>
-        <w:t>RegistryKey</w:t>
-      </w:r>
-      <w:proofErr w:type="spellEnd"/>
-      <w:r>
-        <w:t xml:space="preserve">, </w:t>
-      </w:r>
-      <w:proofErr w:type="spellStart"/>
-      <w:r>
-        <w:t>PerformanceCounters</w:t>
-      </w:r>
-      <w:proofErr w:type="spellEnd"/>
-      <w:r>
-        <w:t>/Contadores de rendimiento…</w:t>
+      <w:r>
+        <w:t>Estacion, OpenHardware, Registro/RegistryKey, PerformanceCounters/Contadores de rendimiento…</w:t>
       </w:r>
       <w:r>
         <w:br w:type="page"/>
@@ -3604,6 +3454,9 @@
         <w:t>Gestión del proyecto</w:t>
       </w:r>
       <w:bookmarkEnd w:id="9"/>
+      <w:r>
+        <w:t xml:space="preserve"> (REVISAR TODOS LOS APARTADOS)</w:t>
+      </w:r>
     </w:p>
     <w:p>
       <w:r>
@@ -3612,34 +3465,28 @@
     </w:p>
     <w:p>
       <w:r>
-        <w:t xml:space="preserve">Tampoco </w:t>
-      </w:r>
-      <w:proofErr w:type="spellStart"/>
-      <w:r>
-        <w:t>se</w:t>
-      </w:r>
-      <w:proofErr w:type="spellEnd"/>
-      <w:r>
-        <w:t xml:space="preserve"> si poner la sección de actores o no.</w:t>
-      </w:r>
-    </w:p>
-    <w:p>
-      <w:r>
-        <w:t>En las fases: ponerlas en pasado o en futuro</w:t>
-      </w:r>
-      <w:proofErr w:type="gramStart"/>
-      <w:r>
-        <w:t>?</w:t>
-      </w:r>
-      <w:proofErr w:type="gramEnd"/>
-      <w:r>
-        <w:t xml:space="preserve"> Es decir: durante la fase x se realizó y || durante la fase x se realizará y</w:t>
-      </w:r>
-      <w:proofErr w:type="gramStart"/>
-      <w:r>
-        <w:t>?</w:t>
-      </w:r>
-      <w:proofErr w:type="gramEnd"/>
+        <w:t>Tampoco se si poner la sección de actores o no.</w:t>
+      </w:r>
+    </w:p>
+    <w:p>
+      <w:r>
+        <w:t>En las fases: ponerlas en pasado o en futuro? Es decir: durante la fase x se realizó y || durante la fase x se realizará y?</w:t>
+      </w:r>
+    </w:p>
+    <w:p>
+      <w:r>
+        <w:t>** Poner algo de cuando planeo dedicar tiempo al desarrollo de la app, como por ejemplo (sacado del documento que entregue anteriormente):</w:t>
+      </w:r>
+    </w:p>
+    <w:p>
+      <w:r>
+        <w:t xml:space="preserve">Aunque las horas destinadas cada semana a cumplir los objetivos pueden variar, planeo dedicar cada semana 4 horas y media de lunes a viernes a realizar las tareas y, en caso de necesidad utilizar los domingos para completar lo que me falte. </w:t>
+      </w:r>
+    </w:p>
+    <w:p>
+      <w:r>
+        <w:t>Además, habrá reuniones periódicas con Borja (el tutor por parte de la empresa) y Laureano (el tutor por parte de la universidad) para revisar el avance del proyecto, verificar que se han cumplido los objetivos y proponer objetivos nuevos si fuera necesario. La duración de dichas reuniones variará en función de la finalidad de las mismas.</w:t>
+      </w:r>
     </w:p>
     <w:p>
       <w:pPr>
@@ -3647,14 +3494,27 @@
       </w:pPr>
       <w:bookmarkStart w:id="10" w:name="_Toc452380632"/>
       <w:r>
-        <w:t>2.1. Actores</w:t>
-      </w:r>
-      <w:proofErr w:type="gramStart"/>
-      <w:r>
-        <w:t>?</w:t>
+        <w:t>2.1. Actores?</w:t>
       </w:r>
       <w:bookmarkEnd w:id="10"/>
-      <w:proofErr w:type="gramEnd"/>
+      <w:r>
+        <w:t xml:space="preserve"> (a falta de poner las tareas que realiza cada uno) – creo que lo voy  a quitar y lo paso a los agradecimientos.</w:t>
+      </w:r>
+    </w:p>
+    <w:p>
+      <w:r>
+        <w:t>Paris de Pérez Escudero: Alumno que realiza el proyecto.</w:t>
+      </w:r>
+    </w:p>
+    <w:p>
+      <w:r>
+        <w:t>Laureano Lambán Pardo: Tutor del alumno por parte de la Universidad de La Rioja</w:t>
+      </w:r>
+    </w:p>
+    <w:p>
+      <w:r>
+        <w:t>Borja Pérez: Tutor del alumno por parte de la empresa The New Ads</w:t>
+      </w:r>
     </w:p>
     <w:p>
       <w:pPr>
@@ -3667,11 +3527,9 @@
       <w:r>
         <w:t xml:space="preserve"> (</w:t>
       </w:r>
-      <w:proofErr w:type="spellStart"/>
-      <w:r>
-        <w:t>esta</w:t>
-      </w:r>
-      <w:proofErr w:type="spellEnd"/>
+      <w:r>
+        <w:t>está</w:t>
+      </w:r>
       <w:r>
         <w:t xml:space="preserve"> un poco puto en sí)</w:t>
       </w:r>
@@ -3699,21 +3557,7 @@
     </w:p>
     <w:p>
       <w:r>
-        <w:t xml:space="preserve">La aplicación deberá ser capaz ejecutar los scripts por sí misma y deberá encargarse de gestionar los scripts que hay en las distintas estaciones, [[de modo que compruebe si la solución o script a un error supuestamente nuevo en la estación ‘x’ está ya en otra estación ‘y’ </w:t>
-      </w:r>
-      <w:r>
-        <w:t>antes de generar un informe para</w:t>
-      </w:r>
-      <w:r>
-        <w:t xml:space="preserve"> un técnico de la empresa – esto corresponde al funcionamiento de la app, véase, la parte de </w:t>
-      </w:r>
-      <w:proofErr w:type="spellStart"/>
-      <w:r>
-        <w:t>analisis</w:t>
-      </w:r>
-      <w:proofErr w:type="spellEnd"/>
-      <w:r>
-        <w:t>]]. Para ello tendrá que haber una base de datos centralizada y conectada a todas las estaciones.</w:t>
+        <w:t>La aplicación deberá ser capaz ejecutar los scripts por sí misma y deberá encargarse de gestionar los scripts que hay en las distintas estaciones, [[de modo que compruebe si la solución o script a un error supuestamente nuevo en la estación ‘x’ está ya en otra estación ‘y’ antes de generar un informe para un técnico de la empresa – esto corresponde al funcionamiento de la app, véase, la parte de analisis]]. Para ello tendrá que haber una base de datos centralizada y conectada a todas las estaciones.</w:t>
       </w:r>
     </w:p>
     <w:p>
@@ -3742,6 +3586,7 @@
         </w:numPr>
       </w:pPr>
       <w:r>
+        <w:lastRenderedPageBreak/>
         <w:t>Establecer los parámetros y umbrales adecuados para que, en base a la evaluación anterior, decida si existe o no alguna incidencia.</w:t>
       </w:r>
     </w:p>
@@ -3791,48 +3636,12 @@
     </w:p>
     <w:p>
       <w:r>
-        <w:t xml:space="preserve">Como he mencionado anteriormente, es necesario controlar que el producto que </w:t>
-      </w:r>
-      <w:proofErr w:type="spellStart"/>
-      <w:r>
-        <w:t>The</w:t>
-      </w:r>
-      <w:proofErr w:type="spellEnd"/>
-      <w:r>
-        <w:t xml:space="preserve"> New </w:t>
-      </w:r>
-      <w:proofErr w:type="spellStart"/>
-      <w:r>
-        <w:t>Ads</w:t>
-      </w:r>
-      <w:proofErr w:type="spellEnd"/>
-      <w:r>
-        <w:t xml:space="preserve"> proporciona funcione correctamente, al ser posible, evitando que sea el cliente final el que informe de fallos en la funcionalidad del producto. Es por ello que surge la necesidad de poder controlar el estado y funcionamiento de cada una de las estaciones proporcionadas a los clientes para poder prevenir posibles problemas y, en caso de que detectar algún problema intentar solucionarlo de inmediato. </w:t>
-      </w:r>
-    </w:p>
-    <w:p>
-      <w:r>
-        <w:t xml:space="preserve">De este modo, lo que se pretende con este proyecto es desarrollar el software necesario para realizar dicho control de las estaciones y, detectar y solucionar los problemas que tengan, todo ello sin la necesidad de que intervengan el cliente o algún </w:t>
-      </w:r>
-      <w:r>
-        <w:lastRenderedPageBreak/>
-        <w:t xml:space="preserve">técnico de </w:t>
-      </w:r>
-      <w:proofErr w:type="spellStart"/>
-      <w:r>
-        <w:t>The</w:t>
-      </w:r>
-      <w:proofErr w:type="spellEnd"/>
-      <w:r>
-        <w:t xml:space="preserve"> New </w:t>
-      </w:r>
-      <w:proofErr w:type="spellStart"/>
-      <w:r>
-        <w:t>Ads</w:t>
-      </w:r>
-      <w:proofErr w:type="spellEnd"/>
-      <w:r>
-        <w:t>. Dicho de otra forma, la finalidad de este proyecto es: elaborar un sistema de detección y resolución de incidencias en estaciones, conectadas a una base del conocimiento centralizada, de forma automatizada.</w:t>
+        <w:t xml:space="preserve">Como he mencionado anteriormente, es necesario controlar que el producto que The New Ads proporciona funcione correctamente, al ser posible, evitando que sea el cliente final el que informe de fallos en la funcionalidad del producto. Es por ello que surge la necesidad de poder controlar el estado y funcionamiento de cada una de las estaciones proporcionadas a los clientes para poder prevenir posibles problemas y, en caso de que detectar algún problema intentar solucionarlo de inmediato. </w:t>
+      </w:r>
+    </w:p>
+    <w:p>
+      <w:r>
+        <w:t>De este modo, lo que se pretende con este proyecto es desarrollar el software necesario para realizar dicho control de las estaciones y, detectar y solucionar los problemas que tengan, todo ello sin la necesidad de que intervengan el cliente o algún técnico de The New Ads. Dicho de otra forma, la finalidad de este proyecto es: elaborar un sistema de detección y resolución de incidencias en estaciones, conectadas a una base del conocimiento centralizada, de forma automatizada.</w:t>
       </w:r>
     </w:p>
     <w:p>
@@ -3840,13 +3649,8 @@
         <w:pStyle w:val="Ttulo3"/>
       </w:pPr>
       <w:r>
-        <w:t>Objetivos</w:t>
-      </w:r>
-      <w:r>
-        <w:t xml:space="preserve"> del entregable de planificación anterior</w:t>
-      </w:r>
-      <w:bookmarkStart w:id="12" w:name="_GoBack"/>
-      <w:bookmarkEnd w:id="12"/>
+        <w:t>Objetivos del entregable de planificación anterior</w:t>
+      </w:r>
     </w:p>
     <w:p>
       <w:r>
@@ -3896,60 +3700,56 @@
       <w:pPr>
         <w:pStyle w:val="Ttulo2"/>
       </w:pPr>
-      <w:bookmarkStart w:id="13" w:name="_Toc452380634"/>
+      <w:bookmarkStart w:id="12" w:name="_Toc452380634"/>
       <w:r>
         <w:t>2.1. Metodología de desarrollo</w:t>
       </w:r>
+      <w:bookmarkEnd w:id="12"/>
+    </w:p>
+    <w:p>
+      <w:r>
+        <w:t>Dado que el funcionamiento del software desarrollado podía dividirse en distintas etapas (evaluación, análisis de los resultados, generación de informes y resolución de errores)</w:t>
+      </w:r>
+      <w:r>
+        <w:t xml:space="preserve"> y teniendo en cuenta que para empezar la siguiente etapa era necesario haber finalizado la anterior, </w:t>
+      </w:r>
+      <w:r>
+        <w:t xml:space="preserve">parecía lógico planificar el desarrollo del proyecto a través de </w:t>
+      </w:r>
+      <w:r>
+        <w:lastRenderedPageBreak/>
+        <w:t xml:space="preserve">Sprints, de </w:t>
+      </w:r>
+      <w:r>
+        <w:t>modo</w:t>
+      </w:r>
+      <w:r>
+        <w:t xml:space="preserve"> que en cada Sprint se fuese desarrollando cada una de las etapas  mencionadas anteriormente. </w:t>
+      </w:r>
+    </w:p>
+    <w:p>
+      <w:r>
+        <w:t xml:space="preserve">Por otro lado, </w:t>
+      </w:r>
+      <w:r>
+        <w:t xml:space="preserve">ante </w:t>
+      </w:r>
+      <w:r>
+        <w:t xml:space="preserve">la necesidad de que para el desarrollo de algunas etapas fuese necesario estudiar </w:t>
+      </w:r>
+      <w:r>
+        <w:t>el comportamiento de la siguiente así como los inputs que la primera etapa debía producir para que la siguiente etapa funcionase correctamente se optó por llevar a cabo un análisis, diseño y posterior implementación del proyecto, siguiendo el modelo de desarrollo en cascada.</w:t>
+      </w:r>
+    </w:p>
+    <w:p>
+      <w:pPr>
+        <w:pStyle w:val="Ttulo2"/>
+      </w:pPr>
+      <w:bookmarkStart w:id="13" w:name="_Toc452380635"/>
+      <w:r>
+        <w:t>2.1. Fases</w:t>
+      </w:r>
       <w:bookmarkEnd w:id="13"/>
-    </w:p>
-    <w:p>
-      <w:r>
-        <w:t>Dado que el funcionamiento del software desarrollado podía dividirse en distintas etapas (evaluación, análisis de los resultados, generación de informes y resolución de errores)</w:t>
-      </w:r>
-      <w:r>
-        <w:t xml:space="preserve"> y teniendo en cuenta que para empezar la siguiente etapa era necesario haber finalizado la anterior, </w:t>
-      </w:r>
-      <w:r>
-        <w:t xml:space="preserve">parecía lógico planificar el desarrollo del proyecto a través de </w:t>
-      </w:r>
-      <w:proofErr w:type="spellStart"/>
-      <w:r>
-        <w:t>Sprints</w:t>
-      </w:r>
-      <w:proofErr w:type="spellEnd"/>
-      <w:r>
-        <w:t xml:space="preserve">, de </w:t>
-      </w:r>
-      <w:r>
-        <w:t>modo</w:t>
-      </w:r>
-      <w:r>
-        <w:t xml:space="preserve"> que en cada Sprint se fuese desarrollando cada una de las etapas  mencionadas anteriormente. </w:t>
-      </w:r>
-    </w:p>
-    <w:p>
-      <w:r>
-        <w:t xml:space="preserve">Por otro lado, </w:t>
-      </w:r>
-      <w:r>
-        <w:t xml:space="preserve">ante </w:t>
-      </w:r>
-      <w:r>
-        <w:t xml:space="preserve">la necesidad de que para el desarrollo de algunas etapas fuese necesario estudiar </w:t>
-      </w:r>
-      <w:r>
-        <w:t>el comportamiento de la siguiente así como los inputs que la primera etapa debía producir para que la siguiente etapa funcionase correctamente se optó por llevar a cabo un análisis, diseño y posterior implementación del proyecto, siguiendo el modelo de desarrollo en cascada.</w:t>
-      </w:r>
-    </w:p>
-    <w:p>
-      <w:pPr>
-        <w:pStyle w:val="Ttulo2"/>
-      </w:pPr>
-      <w:bookmarkStart w:id="14" w:name="_Toc452380635"/>
-      <w:r>
-        <w:t>2.1. Fases</w:t>
-      </w:r>
-      <w:bookmarkEnd w:id="14"/>
     </w:p>
     <w:p>
       <w:r>
@@ -3978,23 +3778,10 @@
         <w:t xml:space="preserve">: </w:t>
       </w:r>
       <w:r>
-        <w:t xml:space="preserve">Esta fase supuso una toma de contacto con el funcionamiento de la estación, con todo lo relacionado con rendimiento de hardware y software, con el entorno de desarrollo Visual Studio y el lenguaje de programación </w:t>
-      </w:r>
-      <w:proofErr w:type="spellStart"/>
-      <w:r>
-        <w:t>c#</w:t>
-      </w:r>
-      <w:proofErr w:type="spellEnd"/>
-      <w:r>
-        <w:t xml:space="preserve"> bajo el </w:t>
-      </w:r>
-      <w:proofErr w:type="spellStart"/>
-      <w:r>
-        <w:t>framework</w:t>
-      </w:r>
-      <w:proofErr w:type="spellEnd"/>
-      <w:r>
-        <w:t xml:space="preserve"> .NET.</w:t>
+        <w:t>Esta fase supuso una toma de contacto con el funcionamiento de la estación, con todo lo relacionado con rendimiento de hardware y software, con el entorno de desarrollo Visual Studio y el lenguaje de programación c#</w:t>
+      </w:r>
+      <w:r>
+        <w:t xml:space="preserve"> bajo el framework .NET.</w:t>
       </w:r>
     </w:p>
     <w:p>
@@ -4002,7 +3789,6 @@
         <w:rPr>
           <w:b/>
         </w:rPr>
-        <w:lastRenderedPageBreak/>
         <w:t>Análisis</w:t>
       </w:r>
       <w:r>
@@ -4034,39 +3820,7 @@
         <w:t xml:space="preserve">: Esta fase se corresponde con la </w:t>
       </w:r>
       <w:r>
-        <w:t xml:space="preserve">fase de desarrollo en sí misma. Cabe destacar que esta fase no fue sólo de desarrollo sino que hubo un pequeño periodo de aprendizaje ya que las librerías empleadas en el desarrollo eran totalmente desconocidas. Entre estas librerías se </w:t>
-      </w:r>
-      <w:proofErr w:type="spellStart"/>
-      <w:r>
-        <w:t>encuntran</w:t>
-      </w:r>
-      <w:proofErr w:type="spellEnd"/>
-      <w:r>
-        <w:t xml:space="preserve">: </w:t>
-      </w:r>
-      <w:proofErr w:type="spellStart"/>
-      <w:r>
-        <w:t>OpenHardwareMonitor</w:t>
-      </w:r>
-      <w:proofErr w:type="spellEnd"/>
-      <w:r>
-        <w:t xml:space="preserve">, </w:t>
-      </w:r>
-      <w:proofErr w:type="spellStart"/>
-      <w:r>
-        <w:t>RegistryKey</w:t>
-      </w:r>
-      <w:proofErr w:type="spellEnd"/>
-      <w:r>
-        <w:t xml:space="preserve"> y </w:t>
-      </w:r>
-      <w:proofErr w:type="spellStart"/>
-      <w:r>
-        <w:t>PerformanceCounter</w:t>
-      </w:r>
-      <w:proofErr w:type="spellEnd"/>
-      <w:r>
-        <w:t xml:space="preserve"> (creo que esto será mejor dejarlo para la parte de implementación en sí misma).</w:t>
+        <w:t>fase de desarrollo en sí misma. Cabe destacar que esta fase no fue sólo de desarrollo sino que hubo un pequeño periodo de aprendizaje ya que las librerías empleadas en el desarrollo eran totalmente desconocidas. Entre estas librerías se encuntran: OpenHardwareMonitor, RegistryKey y PerformanceCounter (creo que esto será mejor dejarlo para la parte de implementación en sí misma).</w:t>
       </w:r>
     </w:p>
     <w:p>
@@ -4081,53 +3835,1977 @@
       </w:r>
     </w:p>
     <w:p>
+      <w:r>
+        <w:rPr>
+          <w:b/>
+        </w:rPr>
+        <w:t>Documentación</w:t>
+      </w:r>
+      <w:r>
+        <w:t xml:space="preserve">: Fase correspondiente a la elaboración de esta memoria y, la elaboración y preparación de la defensa </w:t>
+      </w:r>
+      <w:r>
+        <w:t>del TFG ante el tribunal de la Universidad.</w:t>
+      </w:r>
+    </w:p>
+    <w:p>
       <w:pPr>
         <w:pStyle w:val="Ttulo2"/>
       </w:pPr>
-      <w:bookmarkStart w:id="15" w:name="_Toc452380636"/>
+      <w:bookmarkStart w:id="14" w:name="_Toc452380636"/>
+      <w:r>
+        <w:t xml:space="preserve">2.4. </w:t>
+      </w:r>
       <w:r>
         <w:t>D</w:t>
       </w:r>
       <w:r>
-        <w:t>escomposición de tareas (descomposición,</w:t>
-      </w:r>
-      <w:r>
-        <w:t xml:space="preserve"> descripción</w:t>
-      </w:r>
-      <w:r>
-        <w:t xml:space="preserve"> y </w:t>
-      </w:r>
-      <w:r>
-        <w:t>estimación de tiempos</w:t>
-      </w:r>
-      <w:r>
-        <w:t>)</w:t>
+        <w:t>escomposición de tareas</w:t>
+      </w:r>
+      <w:bookmarkEnd w:id="14"/>
+    </w:p>
+    <w:p>
+      <w:r>
+        <w:t>Una vez identificadas las fases de las que constará el proyecto queda concretar y definir las tareas a realizar durante cada fase, asignándoles a cada una la estimación temporal que corresponda. Dicha descomposición queda reflejada en la tabla x.x.</w:t>
+      </w:r>
+    </w:p>
+    <w:p>
+      <w:r>
+        <w:br w:type="page"/>
+      </w:r>
+    </w:p>
+    <w:tbl>
+      <w:tblPr>
+        <w:tblStyle w:val="Tablaconcuadrcula"/>
+        <w:tblW w:w="0" w:type="auto"/>
+        <w:tblLook w:val="04E0" w:firstRow="1" w:lastRow="1" w:firstColumn="1" w:lastColumn="0" w:noHBand="0" w:noVBand="1"/>
+      </w:tblPr>
+      <w:tblGrid>
+        <w:gridCol w:w="460"/>
+        <w:gridCol w:w="1520"/>
+        <w:gridCol w:w="5245"/>
+        <w:gridCol w:w="1269"/>
+      </w:tblGrid>
+      <w:tr>
+        <w:tc>
+          <w:tcPr>
+            <w:tcW w:w="460" w:type="dxa"/>
+          </w:tcPr>
+          <w:p>
+            <w:pPr>
+              <w:rPr>
+                <w:sz w:val="20"/>
+                <w:szCs w:val="20"/>
+              </w:rPr>
+            </w:pPr>
+            <w:r>
+              <w:rPr>
+                <w:sz w:val="20"/>
+                <w:szCs w:val="20"/>
+              </w:rPr>
+              <w:lastRenderedPageBreak/>
+              <w:t>ID</w:t>
+            </w:r>
+          </w:p>
+        </w:tc>
+        <w:tc>
+          <w:tcPr>
+            <w:tcW w:w="1520" w:type="dxa"/>
+          </w:tcPr>
+          <w:p>
+            <w:pPr>
+              <w:rPr>
+                <w:sz w:val="20"/>
+                <w:szCs w:val="20"/>
+              </w:rPr>
+            </w:pPr>
+            <w:r>
+              <w:rPr>
+                <w:sz w:val="20"/>
+                <w:szCs w:val="20"/>
+              </w:rPr>
+              <w:t>Tarea</w:t>
+            </w:r>
+          </w:p>
+        </w:tc>
+        <w:tc>
+          <w:tcPr>
+            <w:tcW w:w="5245" w:type="dxa"/>
+          </w:tcPr>
+          <w:p>
+            <w:pPr>
+              <w:rPr>
+                <w:sz w:val="20"/>
+                <w:szCs w:val="20"/>
+              </w:rPr>
+            </w:pPr>
+            <w:r>
+              <w:rPr>
+                <w:sz w:val="20"/>
+                <w:szCs w:val="20"/>
+              </w:rPr>
+              <w:t>Descripción</w:t>
+            </w:r>
+          </w:p>
+        </w:tc>
+        <w:tc>
+          <w:tcPr>
+            <w:tcW w:w="1269" w:type="dxa"/>
+          </w:tcPr>
+          <w:p>
+            <w:pPr>
+              <w:rPr>
+                <w:sz w:val="20"/>
+                <w:szCs w:val="20"/>
+              </w:rPr>
+            </w:pPr>
+            <w:r>
+              <w:rPr>
+                <w:sz w:val="20"/>
+                <w:szCs w:val="20"/>
+              </w:rPr>
+              <w:t>Estimación temporal</w:t>
+            </w:r>
+          </w:p>
+        </w:tc>
+      </w:tr>
+      <w:tr>
+        <w:tc>
+          <w:tcPr>
+            <w:tcW w:w="8494" w:type="dxa"/>
+            <w:gridSpan w:val="4"/>
+          </w:tcPr>
+          <w:p>
+            <w:pPr>
+              <w:jc w:val="center"/>
+              <w:rPr>
+                <w:sz w:val="20"/>
+                <w:szCs w:val="20"/>
+              </w:rPr>
+            </w:pPr>
+            <w:r>
+              <w:rPr>
+                <w:sz w:val="20"/>
+                <w:szCs w:val="20"/>
+              </w:rPr>
+              <w:t>Fase de formación</w:t>
+            </w:r>
+          </w:p>
+        </w:tc>
+      </w:tr>
+      <w:tr>
+        <w:tc>
+          <w:tcPr>
+            <w:tcW w:w="460" w:type="dxa"/>
+          </w:tcPr>
+          <w:p>
+            <w:pPr>
+              <w:rPr>
+                <w:sz w:val="20"/>
+                <w:szCs w:val="20"/>
+              </w:rPr>
+            </w:pPr>
+            <w:r>
+              <w:rPr>
+                <w:sz w:val="20"/>
+                <w:szCs w:val="20"/>
+              </w:rPr>
+              <w:t>01</w:t>
+            </w:r>
+          </w:p>
+        </w:tc>
+        <w:tc>
+          <w:tcPr>
+            <w:tcW w:w="1520" w:type="dxa"/>
+          </w:tcPr>
+          <w:p>
+            <w:pPr>
+              <w:rPr>
+                <w:sz w:val="20"/>
+                <w:szCs w:val="20"/>
+              </w:rPr>
+            </w:pPr>
+            <w:r>
+              <w:rPr>
+                <w:sz w:val="20"/>
+                <w:szCs w:val="20"/>
+              </w:rPr>
+              <w:t>Formación inicial</w:t>
+            </w:r>
+          </w:p>
+        </w:tc>
+        <w:tc>
+          <w:tcPr>
+            <w:tcW w:w="5245" w:type="dxa"/>
+          </w:tcPr>
+          <w:p>
+            <w:pPr>
+              <w:rPr>
+                <w:sz w:val="20"/>
+                <w:szCs w:val="20"/>
+              </w:rPr>
+            </w:pPr>
+            <w:r>
+              <w:rPr>
+                <w:sz w:val="20"/>
+                <w:szCs w:val="20"/>
+              </w:rPr>
+              <w:t>Período de formación inicial en el que se entrará en contacto con el IDE y el lenguaje que se usarán a lo largo del proyecto</w:t>
+            </w:r>
+          </w:p>
+        </w:tc>
+        <w:tc>
+          <w:tcPr>
+            <w:tcW w:w="1269" w:type="dxa"/>
+          </w:tcPr>
+          <w:p>
+            <w:pPr>
+              <w:rPr>
+                <w:sz w:val="20"/>
+                <w:szCs w:val="20"/>
+              </w:rPr>
+            </w:pPr>
+            <w:r>
+              <w:rPr>
+                <w:sz w:val="20"/>
+                <w:szCs w:val="20"/>
+              </w:rPr>
+              <w:t>20</w:t>
+            </w:r>
+            <w:r>
+              <w:rPr>
+                <w:sz w:val="20"/>
+                <w:szCs w:val="20"/>
+              </w:rPr>
+              <w:t xml:space="preserve"> </w:t>
+            </w:r>
+            <w:r>
+              <w:rPr>
+                <w:sz w:val="20"/>
+                <w:szCs w:val="20"/>
+              </w:rPr>
+              <w:t>h.</w:t>
+            </w:r>
+          </w:p>
+        </w:tc>
+      </w:tr>
+      <w:tr>
+        <w:tc>
+          <w:tcPr>
+            <w:tcW w:w="8494" w:type="dxa"/>
+            <w:gridSpan w:val="4"/>
+          </w:tcPr>
+          <w:p>
+            <w:pPr>
+              <w:jc w:val="center"/>
+              <w:rPr>
+                <w:sz w:val="20"/>
+                <w:szCs w:val="20"/>
+              </w:rPr>
+            </w:pPr>
+            <w:r>
+              <w:rPr>
+                <w:sz w:val="20"/>
+                <w:szCs w:val="20"/>
+              </w:rPr>
+              <w:t>Fase de análisis</w:t>
+            </w:r>
+          </w:p>
+        </w:tc>
+      </w:tr>
+      <w:tr>
+        <w:tc>
+          <w:tcPr>
+            <w:tcW w:w="460" w:type="dxa"/>
+          </w:tcPr>
+          <w:p>
+            <w:pPr>
+              <w:rPr>
+                <w:sz w:val="20"/>
+                <w:szCs w:val="20"/>
+              </w:rPr>
+            </w:pPr>
+            <w:r>
+              <w:rPr>
+                <w:sz w:val="20"/>
+                <w:szCs w:val="20"/>
+              </w:rPr>
+              <w:t>02</w:t>
+            </w:r>
+          </w:p>
+        </w:tc>
+        <w:tc>
+          <w:tcPr>
+            <w:tcW w:w="1520" w:type="dxa"/>
+          </w:tcPr>
+          <w:p>
+            <w:pPr>
+              <w:rPr>
+                <w:sz w:val="20"/>
+                <w:szCs w:val="20"/>
+              </w:rPr>
+            </w:pPr>
+            <w:r>
+              <w:rPr>
+                <w:sz w:val="20"/>
+                <w:szCs w:val="20"/>
+              </w:rPr>
+              <w:t>Planificación</w:t>
+            </w:r>
+          </w:p>
+        </w:tc>
+        <w:tc>
+          <w:tcPr>
+            <w:tcW w:w="5245" w:type="dxa"/>
+          </w:tcPr>
+          <w:p>
+            <w:pPr>
+              <w:rPr>
+                <w:sz w:val="20"/>
+                <w:szCs w:val="20"/>
+              </w:rPr>
+            </w:pPr>
+            <w:r>
+              <w:rPr>
+                <w:sz w:val="20"/>
+                <w:szCs w:val="20"/>
+              </w:rPr>
+              <w:t xml:space="preserve">Definición del alcance, las fases y las tareas a realizar durante </w:t>
+            </w:r>
+            <w:r>
+              <w:rPr>
+                <w:sz w:val="20"/>
+                <w:szCs w:val="20"/>
+              </w:rPr>
+              <w:t>el proyecto</w:t>
+            </w:r>
+            <w:r>
+              <w:rPr>
+                <w:sz w:val="20"/>
+                <w:szCs w:val="20"/>
+              </w:rPr>
+              <w:t>, y de todo lo relacionado con la gestión del mismo</w:t>
+            </w:r>
+          </w:p>
+        </w:tc>
+        <w:tc>
+          <w:tcPr>
+            <w:tcW w:w="1269" w:type="dxa"/>
+          </w:tcPr>
+          <w:p>
+            <w:pPr>
+              <w:rPr>
+                <w:sz w:val="20"/>
+                <w:szCs w:val="20"/>
+              </w:rPr>
+            </w:pPr>
+            <w:r>
+              <w:rPr>
+                <w:sz w:val="20"/>
+                <w:szCs w:val="20"/>
+              </w:rPr>
+              <w:t>15</w:t>
+            </w:r>
+            <w:r>
+              <w:rPr>
+                <w:sz w:val="20"/>
+                <w:szCs w:val="20"/>
+              </w:rPr>
+              <w:t xml:space="preserve"> </w:t>
+            </w:r>
+            <w:r>
+              <w:rPr>
+                <w:sz w:val="20"/>
+                <w:szCs w:val="20"/>
+              </w:rPr>
+              <w:t>h.</w:t>
+            </w:r>
+          </w:p>
+        </w:tc>
+      </w:tr>
+      <w:tr>
+        <w:tc>
+          <w:tcPr>
+            <w:tcW w:w="460" w:type="dxa"/>
+          </w:tcPr>
+          <w:p>
+            <w:pPr>
+              <w:rPr>
+                <w:sz w:val="20"/>
+                <w:szCs w:val="20"/>
+              </w:rPr>
+            </w:pPr>
+            <w:r>
+              <w:rPr>
+                <w:sz w:val="20"/>
+                <w:szCs w:val="20"/>
+              </w:rPr>
+              <w:t>03</w:t>
+            </w:r>
+          </w:p>
+        </w:tc>
+        <w:tc>
+          <w:tcPr>
+            <w:tcW w:w="1520" w:type="dxa"/>
+          </w:tcPr>
+          <w:p>
+            <w:pPr>
+              <w:rPr>
+                <w:sz w:val="20"/>
+                <w:szCs w:val="20"/>
+              </w:rPr>
+            </w:pPr>
+            <w:r>
+              <w:rPr>
+                <w:sz w:val="20"/>
+                <w:szCs w:val="20"/>
+              </w:rPr>
+              <w:t>Análisis de requisitos</w:t>
+            </w:r>
+          </w:p>
+        </w:tc>
+        <w:tc>
+          <w:tcPr>
+            <w:tcW w:w="5245" w:type="dxa"/>
+          </w:tcPr>
+          <w:p>
+            <w:pPr>
+              <w:rPr>
+                <w:sz w:val="20"/>
+                <w:szCs w:val="20"/>
+              </w:rPr>
+            </w:pPr>
+            <w:r>
+              <w:rPr>
+                <w:sz w:val="20"/>
+                <w:szCs w:val="20"/>
+              </w:rPr>
+              <w:t>Captación de requisitos funcionales y no funcionales que deberá cumplir la aplicación</w:t>
+            </w:r>
+          </w:p>
+        </w:tc>
+        <w:tc>
+          <w:tcPr>
+            <w:tcW w:w="1269" w:type="dxa"/>
+          </w:tcPr>
+          <w:p>
+            <w:pPr>
+              <w:rPr>
+                <w:sz w:val="20"/>
+                <w:szCs w:val="20"/>
+              </w:rPr>
+            </w:pPr>
+            <w:r>
+              <w:rPr>
+                <w:sz w:val="20"/>
+                <w:szCs w:val="20"/>
+              </w:rPr>
+              <w:t>5</w:t>
+            </w:r>
+            <w:r>
+              <w:rPr>
+                <w:sz w:val="20"/>
+                <w:szCs w:val="20"/>
+              </w:rPr>
+              <w:t xml:space="preserve"> </w:t>
+            </w:r>
+            <w:r>
+              <w:rPr>
+                <w:sz w:val="20"/>
+                <w:szCs w:val="20"/>
+              </w:rPr>
+              <w:t>h.</w:t>
+            </w:r>
+          </w:p>
+        </w:tc>
+      </w:tr>
+      <w:tr>
+        <w:tc>
+          <w:tcPr>
+            <w:tcW w:w="460" w:type="dxa"/>
+          </w:tcPr>
+          <w:p>
+            <w:pPr>
+              <w:rPr>
+                <w:sz w:val="20"/>
+                <w:szCs w:val="20"/>
+              </w:rPr>
+            </w:pPr>
+            <w:r>
+              <w:rPr>
+                <w:sz w:val="20"/>
+                <w:szCs w:val="20"/>
+              </w:rPr>
+              <w:t>04</w:t>
+            </w:r>
+          </w:p>
+        </w:tc>
+        <w:tc>
+          <w:tcPr>
+            <w:tcW w:w="1520" w:type="dxa"/>
+          </w:tcPr>
+          <w:p>
+            <w:pPr>
+              <w:rPr>
+                <w:sz w:val="20"/>
+                <w:szCs w:val="20"/>
+              </w:rPr>
+            </w:pPr>
+            <w:r>
+              <w:rPr>
+                <w:sz w:val="20"/>
+                <w:szCs w:val="20"/>
+              </w:rPr>
+              <w:t>Diagramas</w:t>
+            </w:r>
+          </w:p>
+        </w:tc>
+        <w:tc>
+          <w:tcPr>
+            <w:tcW w:w="5245" w:type="dxa"/>
+          </w:tcPr>
+          <w:p>
+            <w:pPr>
+              <w:rPr>
+                <w:sz w:val="20"/>
+                <w:szCs w:val="20"/>
+              </w:rPr>
+            </w:pPr>
+            <w:r>
+              <w:rPr>
+                <w:sz w:val="20"/>
+                <w:szCs w:val="20"/>
+              </w:rPr>
+              <w:t>Elaboración de los diagramas pertinentes para el correcto entendimiento del funcionamiento de la aplicación</w:t>
+            </w:r>
+          </w:p>
+        </w:tc>
+        <w:tc>
+          <w:tcPr>
+            <w:tcW w:w="1269" w:type="dxa"/>
+          </w:tcPr>
+          <w:p>
+            <w:pPr>
+              <w:rPr>
+                <w:sz w:val="20"/>
+                <w:szCs w:val="20"/>
+              </w:rPr>
+            </w:pPr>
+            <w:r>
+              <w:rPr>
+                <w:sz w:val="20"/>
+                <w:szCs w:val="20"/>
+              </w:rPr>
+              <w:t>5 h.</w:t>
+            </w:r>
+          </w:p>
+        </w:tc>
+      </w:tr>
+      <w:tr>
+        <w:tc>
+          <w:tcPr>
+            <w:tcW w:w="8494" w:type="dxa"/>
+            <w:gridSpan w:val="4"/>
+          </w:tcPr>
+          <w:p>
+            <w:pPr>
+              <w:jc w:val="center"/>
+              <w:rPr>
+                <w:sz w:val="20"/>
+                <w:szCs w:val="20"/>
+              </w:rPr>
+            </w:pPr>
+            <w:r>
+              <w:rPr>
+                <w:sz w:val="20"/>
+                <w:szCs w:val="20"/>
+              </w:rPr>
+              <w:t>Fase de diseño</w:t>
+            </w:r>
+          </w:p>
+        </w:tc>
+      </w:tr>
+      <w:tr>
+        <w:tc>
+          <w:tcPr>
+            <w:tcW w:w="460" w:type="dxa"/>
+          </w:tcPr>
+          <w:p>
+            <w:pPr>
+              <w:rPr>
+                <w:sz w:val="20"/>
+                <w:szCs w:val="20"/>
+              </w:rPr>
+            </w:pPr>
+            <w:r>
+              <w:rPr>
+                <w:sz w:val="20"/>
+                <w:szCs w:val="20"/>
+              </w:rPr>
+              <w:t>05</w:t>
+            </w:r>
+          </w:p>
+        </w:tc>
+        <w:tc>
+          <w:tcPr>
+            <w:tcW w:w="1520" w:type="dxa"/>
+          </w:tcPr>
+          <w:p>
+            <w:pPr>
+              <w:rPr>
+                <w:sz w:val="20"/>
+                <w:szCs w:val="20"/>
+              </w:rPr>
+            </w:pPr>
+            <w:r>
+              <w:rPr>
+                <w:sz w:val="20"/>
+                <w:szCs w:val="20"/>
+              </w:rPr>
+              <w:t>Arquitectura</w:t>
+            </w:r>
+          </w:p>
+        </w:tc>
+        <w:tc>
+          <w:tcPr>
+            <w:tcW w:w="5245" w:type="dxa"/>
+          </w:tcPr>
+          <w:p>
+            <w:pPr>
+              <w:rPr>
+                <w:sz w:val="20"/>
+                <w:szCs w:val="20"/>
+              </w:rPr>
+            </w:pPr>
+            <w:r>
+              <w:rPr>
+                <w:sz w:val="20"/>
+                <w:szCs w:val="20"/>
+              </w:rPr>
+              <w:t>Diseño de la arquitectura que tendrá la aplicación</w:t>
+            </w:r>
+          </w:p>
+        </w:tc>
+        <w:tc>
+          <w:tcPr>
+            <w:tcW w:w="1269" w:type="dxa"/>
+          </w:tcPr>
+          <w:p>
+            <w:pPr>
+              <w:rPr>
+                <w:sz w:val="20"/>
+                <w:szCs w:val="20"/>
+              </w:rPr>
+            </w:pPr>
+            <w:r>
+              <w:rPr>
+                <w:sz w:val="20"/>
+                <w:szCs w:val="20"/>
+              </w:rPr>
+              <w:t>10</w:t>
+            </w:r>
+            <w:r>
+              <w:rPr>
+                <w:sz w:val="20"/>
+                <w:szCs w:val="20"/>
+              </w:rPr>
+              <w:t xml:space="preserve"> h.</w:t>
+            </w:r>
+          </w:p>
+        </w:tc>
+      </w:tr>
+      <w:tr>
+        <w:tc>
+          <w:tcPr>
+            <w:tcW w:w="460" w:type="dxa"/>
+          </w:tcPr>
+          <w:p>
+            <w:pPr>
+              <w:rPr>
+                <w:sz w:val="20"/>
+                <w:szCs w:val="20"/>
+              </w:rPr>
+            </w:pPr>
+            <w:r>
+              <w:rPr>
+                <w:sz w:val="20"/>
+                <w:szCs w:val="20"/>
+              </w:rPr>
+              <w:t>06</w:t>
+            </w:r>
+          </w:p>
+        </w:tc>
+        <w:tc>
+          <w:tcPr>
+            <w:tcW w:w="1520" w:type="dxa"/>
+          </w:tcPr>
+          <w:p>
+            <w:pPr>
+              <w:rPr>
+                <w:sz w:val="20"/>
+                <w:szCs w:val="20"/>
+              </w:rPr>
+            </w:pPr>
+            <w:r>
+              <w:rPr>
+                <w:sz w:val="20"/>
+                <w:szCs w:val="20"/>
+              </w:rPr>
+              <w:t>Base de datos</w:t>
+            </w:r>
+          </w:p>
+        </w:tc>
+        <w:tc>
+          <w:tcPr>
+            <w:tcW w:w="5245" w:type="dxa"/>
+          </w:tcPr>
+          <w:p>
+            <w:pPr>
+              <w:rPr>
+                <w:sz w:val="20"/>
+                <w:szCs w:val="20"/>
+              </w:rPr>
+            </w:pPr>
+            <w:r>
+              <w:rPr>
+                <w:sz w:val="20"/>
+                <w:szCs w:val="20"/>
+              </w:rPr>
+              <w:t>Diseño de la base de datos que tendrá la aplicación</w:t>
+            </w:r>
+          </w:p>
+        </w:tc>
+        <w:tc>
+          <w:tcPr>
+            <w:tcW w:w="1269" w:type="dxa"/>
+          </w:tcPr>
+          <w:p>
+            <w:pPr>
+              <w:rPr>
+                <w:sz w:val="20"/>
+                <w:szCs w:val="20"/>
+              </w:rPr>
+            </w:pPr>
+            <w:r>
+              <w:rPr>
+                <w:sz w:val="20"/>
+                <w:szCs w:val="20"/>
+              </w:rPr>
+              <w:t>10</w:t>
+            </w:r>
+            <w:r>
+              <w:rPr>
+                <w:sz w:val="20"/>
+                <w:szCs w:val="20"/>
+              </w:rPr>
+              <w:t xml:space="preserve"> h.</w:t>
+            </w:r>
+          </w:p>
+        </w:tc>
+      </w:tr>
+      <w:tr>
+        <w:tc>
+          <w:tcPr>
+            <w:tcW w:w="8494" w:type="dxa"/>
+            <w:gridSpan w:val="4"/>
+          </w:tcPr>
+          <w:p>
+            <w:pPr>
+              <w:jc w:val="center"/>
+              <w:rPr>
+                <w:sz w:val="20"/>
+                <w:szCs w:val="20"/>
+              </w:rPr>
+            </w:pPr>
+            <w:r>
+              <w:rPr>
+                <w:sz w:val="20"/>
+                <w:szCs w:val="20"/>
+              </w:rPr>
+              <w:t>Fase de implementación</w:t>
+            </w:r>
+          </w:p>
+        </w:tc>
+      </w:tr>
+      <w:tr>
+        <w:tc>
+          <w:tcPr>
+            <w:tcW w:w="460" w:type="dxa"/>
+          </w:tcPr>
+          <w:p>
+            <w:pPr>
+              <w:rPr>
+                <w:sz w:val="20"/>
+                <w:szCs w:val="20"/>
+              </w:rPr>
+            </w:pPr>
+            <w:r>
+              <w:rPr>
+                <w:sz w:val="20"/>
+                <w:szCs w:val="20"/>
+              </w:rPr>
+              <w:t>07</w:t>
+            </w:r>
+          </w:p>
+        </w:tc>
+        <w:tc>
+          <w:tcPr>
+            <w:tcW w:w="1520" w:type="dxa"/>
+          </w:tcPr>
+          <w:p>
+            <w:pPr>
+              <w:rPr>
+                <w:sz w:val="20"/>
+                <w:szCs w:val="20"/>
+              </w:rPr>
+            </w:pPr>
+            <w:r>
+              <w:rPr>
+                <w:sz w:val="20"/>
+                <w:szCs w:val="20"/>
+              </w:rPr>
+              <w:t>Aprendizaje</w:t>
+            </w:r>
+          </w:p>
+        </w:tc>
+        <w:tc>
+          <w:tcPr>
+            <w:tcW w:w="5245" w:type="dxa"/>
+          </w:tcPr>
+          <w:p>
+            <w:pPr>
+              <w:rPr>
+                <w:sz w:val="20"/>
+                <w:szCs w:val="20"/>
+              </w:rPr>
+            </w:pPr>
+            <w:r>
+              <w:rPr>
+                <w:sz w:val="20"/>
+                <w:szCs w:val="20"/>
+              </w:rPr>
+              <w:t>Período de aprendizaje y de toma de contacto con las librerías que se utilizarán en la implementación del proyecto</w:t>
+            </w:r>
+          </w:p>
+        </w:tc>
+        <w:tc>
+          <w:tcPr>
+            <w:tcW w:w="1269" w:type="dxa"/>
+          </w:tcPr>
+          <w:p>
+            <w:pPr>
+              <w:rPr>
+                <w:sz w:val="20"/>
+                <w:szCs w:val="20"/>
+              </w:rPr>
+            </w:pPr>
+            <w:r>
+              <w:rPr>
+                <w:sz w:val="20"/>
+                <w:szCs w:val="20"/>
+              </w:rPr>
+              <w:t>10</w:t>
+            </w:r>
+            <w:r>
+              <w:rPr>
+                <w:sz w:val="20"/>
+                <w:szCs w:val="20"/>
+              </w:rPr>
+              <w:t xml:space="preserve"> h.</w:t>
+            </w:r>
+          </w:p>
+        </w:tc>
+      </w:tr>
+      <w:tr>
+        <w:tc>
+          <w:tcPr>
+            <w:tcW w:w="460" w:type="dxa"/>
+          </w:tcPr>
+          <w:p>
+            <w:pPr>
+              <w:rPr>
+                <w:sz w:val="20"/>
+                <w:szCs w:val="20"/>
+              </w:rPr>
+            </w:pPr>
+            <w:r>
+              <w:rPr>
+                <w:sz w:val="20"/>
+                <w:szCs w:val="20"/>
+              </w:rPr>
+              <w:t>08</w:t>
+            </w:r>
+          </w:p>
+        </w:tc>
+        <w:tc>
+          <w:tcPr>
+            <w:tcW w:w="1520" w:type="dxa"/>
+          </w:tcPr>
+          <w:p>
+            <w:pPr>
+              <w:rPr>
+                <w:sz w:val="20"/>
+                <w:szCs w:val="20"/>
+              </w:rPr>
+            </w:pPr>
+            <w:r>
+              <w:rPr>
+                <w:sz w:val="20"/>
+                <w:szCs w:val="20"/>
+              </w:rPr>
+              <w:t>Evaluación inicial</w:t>
+            </w:r>
+          </w:p>
+        </w:tc>
+        <w:tc>
+          <w:tcPr>
+            <w:tcW w:w="5245" w:type="dxa"/>
+          </w:tcPr>
+          <w:p>
+            <w:pPr>
+              <w:rPr>
+                <w:sz w:val="20"/>
+                <w:szCs w:val="20"/>
+              </w:rPr>
+            </w:pPr>
+            <w:r>
+              <w:rPr>
+                <w:sz w:val="20"/>
+                <w:szCs w:val="20"/>
+              </w:rPr>
+              <w:t>Realización de una evaluación inicial, en un entorno óptimo y supervisado con la intención de obtener valores ‘de fábrica’</w:t>
+            </w:r>
+          </w:p>
+        </w:tc>
+        <w:tc>
+          <w:tcPr>
+            <w:tcW w:w="1269" w:type="dxa"/>
+          </w:tcPr>
+          <w:p>
+            <w:pPr>
+              <w:rPr>
+                <w:sz w:val="20"/>
+                <w:szCs w:val="20"/>
+              </w:rPr>
+            </w:pPr>
+            <w:r>
+              <w:rPr>
+                <w:sz w:val="20"/>
+                <w:szCs w:val="20"/>
+              </w:rPr>
+              <w:t>20</w:t>
+            </w:r>
+            <w:r>
+              <w:rPr>
+                <w:sz w:val="20"/>
+                <w:szCs w:val="20"/>
+              </w:rPr>
+              <w:t xml:space="preserve"> h.</w:t>
+            </w:r>
+          </w:p>
+        </w:tc>
+      </w:tr>
+      <w:tr>
+        <w:tc>
+          <w:tcPr>
+            <w:tcW w:w="460" w:type="dxa"/>
+          </w:tcPr>
+          <w:p>
+            <w:pPr>
+              <w:rPr>
+                <w:sz w:val="20"/>
+                <w:szCs w:val="20"/>
+              </w:rPr>
+            </w:pPr>
+            <w:r>
+              <w:rPr>
+                <w:sz w:val="20"/>
+                <w:szCs w:val="20"/>
+              </w:rPr>
+              <w:t>09</w:t>
+            </w:r>
+          </w:p>
+        </w:tc>
+        <w:tc>
+          <w:tcPr>
+            <w:tcW w:w="1520" w:type="dxa"/>
+          </w:tcPr>
+          <w:p>
+            <w:pPr>
+              <w:rPr>
+                <w:sz w:val="20"/>
+                <w:szCs w:val="20"/>
+              </w:rPr>
+            </w:pPr>
+            <w:r>
+              <w:rPr>
+                <w:sz w:val="20"/>
+                <w:szCs w:val="20"/>
+              </w:rPr>
+              <w:t>Evaluación del sistema</w:t>
+            </w:r>
+          </w:p>
+        </w:tc>
+        <w:tc>
+          <w:tcPr>
+            <w:tcW w:w="5245" w:type="dxa"/>
+          </w:tcPr>
+          <w:p>
+            <w:pPr>
+              <w:rPr>
+                <w:sz w:val="20"/>
+                <w:szCs w:val="20"/>
+              </w:rPr>
+            </w:pPr>
+            <w:r>
+              <w:rPr>
+                <w:sz w:val="20"/>
+                <w:szCs w:val="20"/>
+              </w:rPr>
+              <w:t>Evaluación del sistema durante su funcionamiento normal, con la intención de detectar errores en dicho funcionamiento</w:t>
+            </w:r>
+          </w:p>
+        </w:tc>
+        <w:tc>
+          <w:tcPr>
+            <w:tcW w:w="1269" w:type="dxa"/>
+          </w:tcPr>
+          <w:p>
+            <w:pPr>
+              <w:rPr>
+                <w:sz w:val="20"/>
+                <w:szCs w:val="20"/>
+              </w:rPr>
+            </w:pPr>
+            <w:r>
+              <w:rPr>
+                <w:sz w:val="20"/>
+                <w:szCs w:val="20"/>
+              </w:rPr>
+              <w:t>20</w:t>
+            </w:r>
+            <w:r>
+              <w:rPr>
+                <w:sz w:val="20"/>
+                <w:szCs w:val="20"/>
+              </w:rPr>
+              <w:t xml:space="preserve"> h.</w:t>
+            </w:r>
+          </w:p>
+        </w:tc>
+      </w:tr>
+      <w:tr>
+        <w:tc>
+          <w:tcPr>
+            <w:tcW w:w="460" w:type="dxa"/>
+          </w:tcPr>
+          <w:p>
+            <w:pPr>
+              <w:rPr>
+                <w:sz w:val="20"/>
+                <w:szCs w:val="20"/>
+              </w:rPr>
+            </w:pPr>
+            <w:r>
+              <w:rPr>
+                <w:sz w:val="20"/>
+                <w:szCs w:val="20"/>
+              </w:rPr>
+              <w:t>10</w:t>
+            </w:r>
+          </w:p>
+        </w:tc>
+        <w:tc>
+          <w:tcPr>
+            <w:tcW w:w="1520" w:type="dxa"/>
+          </w:tcPr>
+          <w:p>
+            <w:pPr>
+              <w:rPr>
+                <w:sz w:val="20"/>
+                <w:szCs w:val="20"/>
+              </w:rPr>
+            </w:pPr>
+            <w:r>
+              <w:rPr>
+                <w:sz w:val="20"/>
+                <w:szCs w:val="20"/>
+              </w:rPr>
+              <w:t>Detección de errores</w:t>
+            </w:r>
+          </w:p>
+        </w:tc>
+        <w:tc>
+          <w:tcPr>
+            <w:tcW w:w="5245" w:type="dxa"/>
+          </w:tcPr>
+          <w:p>
+            <w:pPr>
+              <w:rPr>
+                <w:sz w:val="20"/>
+                <w:szCs w:val="20"/>
+              </w:rPr>
+            </w:pPr>
+            <w:r>
+              <w:rPr>
+                <w:sz w:val="20"/>
+                <w:szCs w:val="20"/>
+              </w:rPr>
+              <w:t>Análisis de los resultados obtenidos en la tarea 09 con el fin de determinar si existe algún error en el funcionamiento de la estación</w:t>
+            </w:r>
+          </w:p>
+        </w:tc>
+        <w:tc>
+          <w:tcPr>
+            <w:tcW w:w="1269" w:type="dxa"/>
+          </w:tcPr>
+          <w:p>
+            <w:pPr>
+              <w:rPr>
+                <w:sz w:val="20"/>
+                <w:szCs w:val="20"/>
+              </w:rPr>
+            </w:pPr>
+            <w:r>
+              <w:rPr>
+                <w:sz w:val="20"/>
+                <w:szCs w:val="20"/>
+              </w:rPr>
+              <w:t>10</w:t>
+            </w:r>
+            <w:r>
+              <w:rPr>
+                <w:sz w:val="20"/>
+                <w:szCs w:val="20"/>
+              </w:rPr>
+              <w:t xml:space="preserve"> h.</w:t>
+            </w:r>
+          </w:p>
+        </w:tc>
+      </w:tr>
+      <w:tr>
+        <w:tc>
+          <w:tcPr>
+            <w:tcW w:w="460" w:type="dxa"/>
+          </w:tcPr>
+          <w:p>
+            <w:pPr>
+              <w:rPr>
+                <w:sz w:val="20"/>
+                <w:szCs w:val="20"/>
+              </w:rPr>
+            </w:pPr>
+            <w:r>
+              <w:rPr>
+                <w:sz w:val="20"/>
+                <w:szCs w:val="20"/>
+              </w:rPr>
+              <w:t>11</w:t>
+            </w:r>
+          </w:p>
+        </w:tc>
+        <w:tc>
+          <w:tcPr>
+            <w:tcW w:w="1520" w:type="dxa"/>
+          </w:tcPr>
+          <w:p>
+            <w:pPr>
+              <w:rPr>
+                <w:sz w:val="20"/>
+                <w:szCs w:val="20"/>
+              </w:rPr>
+            </w:pPr>
+            <w:r>
+              <w:rPr>
+                <w:sz w:val="20"/>
+                <w:szCs w:val="20"/>
+              </w:rPr>
+              <w:t>Informes</w:t>
+            </w:r>
+          </w:p>
+        </w:tc>
+        <w:tc>
+          <w:tcPr>
+            <w:tcW w:w="5245" w:type="dxa"/>
+          </w:tcPr>
+          <w:p>
+            <w:pPr>
+              <w:rPr>
+                <w:sz w:val="20"/>
+                <w:szCs w:val="20"/>
+              </w:rPr>
+            </w:pPr>
+            <w:r>
+              <w:rPr>
+                <w:sz w:val="20"/>
+                <w:szCs w:val="20"/>
+              </w:rPr>
+              <w:t>Generación de informes en caso de que exista algún error</w:t>
+            </w:r>
+          </w:p>
+        </w:tc>
+        <w:tc>
+          <w:tcPr>
+            <w:tcW w:w="1269" w:type="dxa"/>
+          </w:tcPr>
+          <w:p>
+            <w:pPr>
+              <w:rPr>
+                <w:sz w:val="20"/>
+                <w:szCs w:val="20"/>
+              </w:rPr>
+            </w:pPr>
+            <w:r>
+              <w:rPr>
+                <w:sz w:val="20"/>
+                <w:szCs w:val="20"/>
+              </w:rPr>
+              <w:t>15</w:t>
+            </w:r>
+            <w:r>
+              <w:rPr>
+                <w:sz w:val="20"/>
+                <w:szCs w:val="20"/>
+              </w:rPr>
+              <w:t xml:space="preserve"> h.</w:t>
+            </w:r>
+          </w:p>
+        </w:tc>
+      </w:tr>
+      <w:tr>
+        <w:tc>
+          <w:tcPr>
+            <w:tcW w:w="460" w:type="dxa"/>
+          </w:tcPr>
+          <w:p>
+            <w:pPr>
+              <w:rPr>
+                <w:sz w:val="20"/>
+                <w:szCs w:val="20"/>
+              </w:rPr>
+            </w:pPr>
+            <w:r>
+              <w:rPr>
+                <w:sz w:val="20"/>
+                <w:szCs w:val="20"/>
+              </w:rPr>
+              <w:t>12</w:t>
+            </w:r>
+          </w:p>
+        </w:tc>
+        <w:tc>
+          <w:tcPr>
+            <w:tcW w:w="1520" w:type="dxa"/>
+          </w:tcPr>
+          <w:p>
+            <w:pPr>
+              <w:rPr>
+                <w:sz w:val="20"/>
+                <w:szCs w:val="20"/>
+              </w:rPr>
+            </w:pPr>
+            <w:r>
+              <w:rPr>
+                <w:sz w:val="20"/>
+                <w:szCs w:val="20"/>
+              </w:rPr>
+              <w:t>Resolución de errores</w:t>
+            </w:r>
+          </w:p>
+        </w:tc>
+        <w:tc>
+          <w:tcPr>
+            <w:tcW w:w="5245" w:type="dxa"/>
+          </w:tcPr>
+          <w:p>
+            <w:pPr>
+              <w:rPr>
+                <w:sz w:val="20"/>
+                <w:szCs w:val="20"/>
+              </w:rPr>
+            </w:pPr>
+            <w:r>
+              <w:rPr>
+                <w:sz w:val="20"/>
+                <w:szCs w:val="20"/>
+              </w:rPr>
+              <w:t>Desarrollo de técnicas para arreglar los errores que se puedan producir, ya sean errores de Hardware, del Registro o de Contadores de Rendimiento.</w:t>
+            </w:r>
+          </w:p>
+        </w:tc>
+        <w:tc>
+          <w:tcPr>
+            <w:tcW w:w="1269" w:type="dxa"/>
+          </w:tcPr>
+          <w:p>
+            <w:pPr>
+              <w:rPr>
+                <w:sz w:val="20"/>
+                <w:szCs w:val="20"/>
+              </w:rPr>
+            </w:pPr>
+            <w:r>
+              <w:rPr>
+                <w:sz w:val="20"/>
+                <w:szCs w:val="20"/>
+              </w:rPr>
+              <w:t>30</w:t>
+            </w:r>
+            <w:r>
+              <w:rPr>
+                <w:sz w:val="20"/>
+                <w:szCs w:val="20"/>
+              </w:rPr>
+              <w:t xml:space="preserve"> h.</w:t>
+            </w:r>
+          </w:p>
+        </w:tc>
+      </w:tr>
+      <w:tr>
+        <w:tc>
+          <w:tcPr>
+            <w:tcW w:w="460" w:type="dxa"/>
+          </w:tcPr>
+          <w:p>
+            <w:pPr>
+              <w:rPr>
+                <w:sz w:val="20"/>
+                <w:szCs w:val="20"/>
+              </w:rPr>
+            </w:pPr>
+            <w:r>
+              <w:rPr>
+                <w:sz w:val="20"/>
+                <w:szCs w:val="20"/>
+              </w:rPr>
+              <w:t>13</w:t>
+            </w:r>
+          </w:p>
+        </w:tc>
+        <w:tc>
+          <w:tcPr>
+            <w:tcW w:w="1520" w:type="dxa"/>
+          </w:tcPr>
+          <w:p>
+            <w:pPr>
+              <w:rPr>
+                <w:sz w:val="20"/>
+                <w:szCs w:val="20"/>
+              </w:rPr>
+            </w:pPr>
+            <w:r>
+              <w:rPr>
+                <w:sz w:val="20"/>
+                <w:szCs w:val="20"/>
+              </w:rPr>
+              <w:t>Gestión Registro</w:t>
+            </w:r>
+          </w:p>
+        </w:tc>
+        <w:tc>
+          <w:tcPr>
+            <w:tcW w:w="5245" w:type="dxa"/>
+          </w:tcPr>
+          <w:p>
+            <w:pPr>
+              <w:rPr>
+                <w:sz w:val="20"/>
+                <w:szCs w:val="20"/>
+              </w:rPr>
+            </w:pPr>
+            <w:r>
+              <w:rPr>
+                <w:sz w:val="20"/>
+                <w:szCs w:val="20"/>
+              </w:rPr>
+              <w:t>Desarrollar todo lo relacionado con la gestión de ficheros del Registro de Windows</w:t>
+            </w:r>
+          </w:p>
+        </w:tc>
+        <w:tc>
+          <w:tcPr>
+            <w:tcW w:w="1269" w:type="dxa"/>
+          </w:tcPr>
+          <w:p>
+            <w:pPr>
+              <w:rPr>
+                <w:sz w:val="20"/>
+                <w:szCs w:val="20"/>
+              </w:rPr>
+            </w:pPr>
+            <w:r>
+              <w:rPr>
+                <w:sz w:val="20"/>
+                <w:szCs w:val="20"/>
+              </w:rPr>
+              <w:t>20</w:t>
+            </w:r>
+            <w:r>
+              <w:rPr>
+                <w:sz w:val="20"/>
+                <w:szCs w:val="20"/>
+              </w:rPr>
+              <w:t xml:space="preserve"> h.</w:t>
+            </w:r>
+          </w:p>
+        </w:tc>
+      </w:tr>
+      <w:tr>
+        <w:tc>
+          <w:tcPr>
+            <w:tcW w:w="460" w:type="dxa"/>
+          </w:tcPr>
+          <w:p>
+            <w:pPr>
+              <w:rPr>
+                <w:sz w:val="20"/>
+                <w:szCs w:val="20"/>
+              </w:rPr>
+            </w:pPr>
+            <w:r>
+              <w:rPr>
+                <w:sz w:val="20"/>
+                <w:szCs w:val="20"/>
+              </w:rPr>
+              <w:t>14</w:t>
+            </w:r>
+          </w:p>
+        </w:tc>
+        <w:tc>
+          <w:tcPr>
+            <w:tcW w:w="1520" w:type="dxa"/>
+          </w:tcPr>
+          <w:p>
+            <w:pPr>
+              <w:rPr>
+                <w:sz w:val="20"/>
+                <w:szCs w:val="20"/>
+              </w:rPr>
+            </w:pPr>
+            <w:r>
+              <w:rPr>
+                <w:sz w:val="20"/>
+                <w:szCs w:val="20"/>
+              </w:rPr>
+              <w:t xml:space="preserve">Gestión de </w:t>
+            </w:r>
+            <w:r>
+              <w:rPr>
+                <w:sz w:val="20"/>
+                <w:szCs w:val="20"/>
+              </w:rPr>
+              <w:t>Scripts</w:t>
+            </w:r>
+          </w:p>
+        </w:tc>
+        <w:tc>
+          <w:tcPr>
+            <w:tcW w:w="5245" w:type="dxa"/>
+          </w:tcPr>
+          <w:p>
+            <w:pPr>
+              <w:rPr>
+                <w:sz w:val="20"/>
+                <w:szCs w:val="20"/>
+              </w:rPr>
+            </w:pPr>
+            <w:r>
+              <w:rPr>
+                <w:sz w:val="20"/>
+                <w:szCs w:val="20"/>
+              </w:rPr>
+              <w:t>Desarrollar todo lo relacionado con la gestión de ficheros con los Scripts a ejecutar para resolver errores conocidos</w:t>
+            </w:r>
+          </w:p>
+        </w:tc>
+        <w:tc>
+          <w:tcPr>
+            <w:tcW w:w="1269" w:type="dxa"/>
+          </w:tcPr>
+          <w:p>
+            <w:pPr>
+              <w:rPr>
+                <w:sz w:val="20"/>
+                <w:szCs w:val="20"/>
+              </w:rPr>
+            </w:pPr>
+            <w:r>
+              <w:rPr>
+                <w:sz w:val="20"/>
+                <w:szCs w:val="20"/>
+              </w:rPr>
+              <w:t>20</w:t>
+            </w:r>
+            <w:r>
+              <w:rPr>
+                <w:sz w:val="20"/>
+                <w:szCs w:val="20"/>
+              </w:rPr>
+              <w:t xml:space="preserve"> h.</w:t>
+            </w:r>
+          </w:p>
+        </w:tc>
+      </w:tr>
+      <w:tr>
+        <w:tc>
+          <w:tcPr>
+            <w:tcW w:w="460" w:type="dxa"/>
+          </w:tcPr>
+          <w:p>
+            <w:pPr>
+              <w:rPr>
+                <w:sz w:val="20"/>
+                <w:szCs w:val="20"/>
+              </w:rPr>
+            </w:pPr>
+            <w:r>
+              <w:rPr>
+                <w:sz w:val="20"/>
+                <w:szCs w:val="20"/>
+              </w:rPr>
+              <w:t>15</w:t>
+            </w:r>
+          </w:p>
+        </w:tc>
+        <w:tc>
+          <w:tcPr>
+            <w:tcW w:w="1520" w:type="dxa"/>
+          </w:tcPr>
+          <w:p>
+            <w:pPr>
+              <w:rPr>
+                <w:sz w:val="20"/>
+                <w:szCs w:val="20"/>
+              </w:rPr>
+            </w:pPr>
+            <w:r>
+              <w:rPr>
+                <w:sz w:val="20"/>
+                <w:szCs w:val="20"/>
+              </w:rPr>
+              <w:t>Ejecución de scripts</w:t>
+            </w:r>
+          </w:p>
+        </w:tc>
+        <w:tc>
+          <w:tcPr>
+            <w:tcW w:w="5245" w:type="dxa"/>
+          </w:tcPr>
+          <w:p>
+            <w:pPr>
+              <w:rPr>
+                <w:sz w:val="20"/>
+                <w:szCs w:val="20"/>
+              </w:rPr>
+            </w:pPr>
+            <w:r>
+              <w:rPr>
+                <w:sz w:val="20"/>
+                <w:szCs w:val="20"/>
+              </w:rPr>
+              <w:t>Integrar en la aplicación la ejecución de Scripts almacenados en ficheros externos a la aplicación</w:t>
+            </w:r>
+          </w:p>
+        </w:tc>
+        <w:tc>
+          <w:tcPr>
+            <w:tcW w:w="1269" w:type="dxa"/>
+          </w:tcPr>
+          <w:p>
+            <w:pPr>
+              <w:rPr>
+                <w:sz w:val="20"/>
+                <w:szCs w:val="20"/>
+              </w:rPr>
+            </w:pPr>
+            <w:r>
+              <w:rPr>
+                <w:sz w:val="20"/>
+                <w:szCs w:val="20"/>
+              </w:rPr>
+              <w:t>10</w:t>
+            </w:r>
+            <w:r>
+              <w:rPr>
+                <w:sz w:val="20"/>
+                <w:szCs w:val="20"/>
+              </w:rPr>
+              <w:t xml:space="preserve"> h.</w:t>
+            </w:r>
+          </w:p>
+        </w:tc>
+      </w:tr>
+      <w:tr>
+        <w:tc>
+          <w:tcPr>
+            <w:tcW w:w="8494" w:type="dxa"/>
+            <w:gridSpan w:val="4"/>
+          </w:tcPr>
+          <w:p>
+            <w:pPr>
+              <w:jc w:val="center"/>
+              <w:rPr>
+                <w:sz w:val="20"/>
+                <w:szCs w:val="20"/>
+              </w:rPr>
+            </w:pPr>
+            <w:r>
+              <w:rPr>
+                <w:sz w:val="20"/>
+                <w:szCs w:val="20"/>
+              </w:rPr>
+              <w:t>Fase de testeo</w:t>
+            </w:r>
+          </w:p>
+        </w:tc>
+      </w:tr>
+      <w:tr>
+        <w:tc>
+          <w:tcPr>
+            <w:tcW w:w="460" w:type="dxa"/>
+          </w:tcPr>
+          <w:p>
+            <w:pPr>
+              <w:rPr>
+                <w:sz w:val="20"/>
+                <w:szCs w:val="20"/>
+              </w:rPr>
+            </w:pPr>
+            <w:r>
+              <w:rPr>
+                <w:sz w:val="20"/>
+                <w:szCs w:val="20"/>
+              </w:rPr>
+              <w:t>16</w:t>
+            </w:r>
+          </w:p>
+        </w:tc>
+        <w:tc>
+          <w:tcPr>
+            <w:tcW w:w="1520" w:type="dxa"/>
+          </w:tcPr>
+          <w:p>
+            <w:pPr>
+              <w:rPr>
+                <w:sz w:val="20"/>
+                <w:szCs w:val="20"/>
+              </w:rPr>
+            </w:pPr>
+            <w:r>
+              <w:rPr>
+                <w:sz w:val="20"/>
+                <w:szCs w:val="20"/>
+              </w:rPr>
+              <w:t>Pruebas unitarias</w:t>
+            </w:r>
+          </w:p>
+        </w:tc>
+        <w:tc>
+          <w:tcPr>
+            <w:tcW w:w="5245" w:type="dxa"/>
+          </w:tcPr>
+          <w:p>
+            <w:pPr>
+              <w:rPr>
+                <w:sz w:val="20"/>
+                <w:szCs w:val="20"/>
+              </w:rPr>
+            </w:pPr>
+            <w:r>
+              <w:rPr>
+                <w:sz w:val="20"/>
+                <w:szCs w:val="20"/>
+              </w:rPr>
+              <w:t>Elaboración de pruebas unitarias para ver la correcta resolución de los errores de Hardware, Registro y Contadores de Rendimiento.</w:t>
+            </w:r>
+          </w:p>
+        </w:tc>
+        <w:tc>
+          <w:tcPr>
+            <w:tcW w:w="1269" w:type="dxa"/>
+          </w:tcPr>
+          <w:p>
+            <w:pPr>
+              <w:rPr>
+                <w:sz w:val="20"/>
+                <w:szCs w:val="20"/>
+              </w:rPr>
+            </w:pPr>
+            <w:r>
+              <w:rPr>
+                <w:sz w:val="20"/>
+                <w:szCs w:val="20"/>
+              </w:rPr>
+              <w:t>30</w:t>
+            </w:r>
+            <w:r>
+              <w:rPr>
+                <w:sz w:val="20"/>
+                <w:szCs w:val="20"/>
+              </w:rPr>
+              <w:t xml:space="preserve"> h.</w:t>
+            </w:r>
+          </w:p>
+        </w:tc>
+      </w:tr>
+      <w:tr>
+        <w:tc>
+          <w:tcPr>
+            <w:tcW w:w="8494" w:type="dxa"/>
+            <w:gridSpan w:val="4"/>
+          </w:tcPr>
+          <w:p>
+            <w:pPr>
+              <w:jc w:val="center"/>
+              <w:rPr>
+                <w:sz w:val="20"/>
+                <w:szCs w:val="20"/>
+              </w:rPr>
+            </w:pPr>
+            <w:r>
+              <w:rPr>
+                <w:sz w:val="20"/>
+                <w:szCs w:val="20"/>
+              </w:rPr>
+              <w:t>Fase de documentación</w:t>
+            </w:r>
+          </w:p>
+        </w:tc>
+      </w:tr>
+      <w:tr>
+        <w:tc>
+          <w:tcPr>
+            <w:tcW w:w="460" w:type="dxa"/>
+          </w:tcPr>
+          <w:p>
+            <w:pPr>
+              <w:rPr>
+                <w:sz w:val="20"/>
+                <w:szCs w:val="20"/>
+              </w:rPr>
+            </w:pPr>
+            <w:r>
+              <w:rPr>
+                <w:sz w:val="20"/>
+                <w:szCs w:val="20"/>
+              </w:rPr>
+              <w:t>17</w:t>
+            </w:r>
+          </w:p>
+        </w:tc>
+        <w:tc>
+          <w:tcPr>
+            <w:tcW w:w="1520" w:type="dxa"/>
+          </w:tcPr>
+          <w:p>
+            <w:pPr>
+              <w:rPr>
+                <w:sz w:val="20"/>
+                <w:szCs w:val="20"/>
+              </w:rPr>
+            </w:pPr>
+            <w:r>
+              <w:rPr>
+                <w:sz w:val="20"/>
+                <w:szCs w:val="20"/>
+              </w:rPr>
+              <w:t>Memoria</w:t>
+            </w:r>
+          </w:p>
+        </w:tc>
+        <w:tc>
+          <w:tcPr>
+            <w:tcW w:w="5245" w:type="dxa"/>
+          </w:tcPr>
+          <w:p>
+            <w:pPr>
+              <w:rPr>
+                <w:sz w:val="20"/>
+                <w:szCs w:val="20"/>
+              </w:rPr>
+            </w:pPr>
+            <w:r>
+              <w:rPr>
+                <w:sz w:val="20"/>
+                <w:szCs w:val="20"/>
+              </w:rPr>
+              <w:t>Elaboración de la memoria del TFG, correspondiente a este documento</w:t>
+            </w:r>
+          </w:p>
+        </w:tc>
+        <w:tc>
+          <w:tcPr>
+            <w:tcW w:w="1269" w:type="dxa"/>
+          </w:tcPr>
+          <w:p>
+            <w:pPr>
+              <w:rPr>
+                <w:sz w:val="20"/>
+                <w:szCs w:val="20"/>
+              </w:rPr>
+            </w:pPr>
+            <w:r>
+              <w:rPr>
+                <w:sz w:val="20"/>
+                <w:szCs w:val="20"/>
+              </w:rPr>
+              <w:t>40 h.</w:t>
+            </w:r>
+          </w:p>
+        </w:tc>
+      </w:tr>
+      <w:tr>
+        <w:tc>
+          <w:tcPr>
+            <w:tcW w:w="460" w:type="dxa"/>
+          </w:tcPr>
+          <w:p>
+            <w:pPr>
+              <w:rPr>
+                <w:sz w:val="20"/>
+                <w:szCs w:val="20"/>
+              </w:rPr>
+            </w:pPr>
+            <w:r>
+              <w:rPr>
+                <w:sz w:val="20"/>
+                <w:szCs w:val="20"/>
+              </w:rPr>
+              <w:t>18</w:t>
+            </w:r>
+          </w:p>
+        </w:tc>
+        <w:tc>
+          <w:tcPr>
+            <w:tcW w:w="1520" w:type="dxa"/>
+          </w:tcPr>
+          <w:p>
+            <w:pPr>
+              <w:rPr>
+                <w:sz w:val="20"/>
+                <w:szCs w:val="20"/>
+              </w:rPr>
+            </w:pPr>
+            <w:r>
+              <w:rPr>
+                <w:sz w:val="20"/>
+                <w:szCs w:val="20"/>
+              </w:rPr>
+              <w:t>Presentación</w:t>
+            </w:r>
+          </w:p>
+        </w:tc>
+        <w:tc>
+          <w:tcPr>
+            <w:tcW w:w="5245" w:type="dxa"/>
+          </w:tcPr>
+          <w:p>
+            <w:pPr>
+              <w:rPr>
+                <w:sz w:val="20"/>
+                <w:szCs w:val="20"/>
+              </w:rPr>
+            </w:pPr>
+            <w:r>
+              <w:rPr>
+                <w:sz w:val="20"/>
+                <w:szCs w:val="20"/>
+              </w:rPr>
+              <w:t>Elaboración de la presentación de este TFG y preparación de la defensa ante el tribunal de dicha presentación</w:t>
+            </w:r>
+          </w:p>
+        </w:tc>
+        <w:tc>
+          <w:tcPr>
+            <w:tcW w:w="1269" w:type="dxa"/>
+          </w:tcPr>
+          <w:p>
+            <w:pPr>
+              <w:rPr>
+                <w:sz w:val="20"/>
+                <w:szCs w:val="20"/>
+              </w:rPr>
+            </w:pPr>
+            <w:r>
+              <w:rPr>
+                <w:sz w:val="20"/>
+                <w:szCs w:val="20"/>
+              </w:rPr>
+              <w:t>10 h.</w:t>
+            </w:r>
+          </w:p>
+        </w:tc>
+      </w:tr>
+      <w:tr>
+        <w:tc>
+          <w:tcPr>
+            <w:tcW w:w="7225" w:type="dxa"/>
+            <w:gridSpan w:val="3"/>
+          </w:tcPr>
+          <w:p>
+            <w:pPr>
+              <w:rPr>
+                <w:sz w:val="20"/>
+                <w:szCs w:val="20"/>
+              </w:rPr>
+            </w:pPr>
+            <w:r>
+              <w:rPr>
+                <w:sz w:val="20"/>
+                <w:szCs w:val="20"/>
+              </w:rPr>
+              <w:t>Total</w:t>
+            </w:r>
+          </w:p>
+        </w:tc>
+        <w:tc>
+          <w:tcPr>
+            <w:tcW w:w="1269" w:type="dxa"/>
+          </w:tcPr>
+          <w:p>
+            <w:pPr>
+              <w:rPr>
+                <w:sz w:val="20"/>
+                <w:szCs w:val="20"/>
+              </w:rPr>
+            </w:pPr>
+            <w:r>
+              <w:rPr>
+                <w:sz w:val="20"/>
+                <w:szCs w:val="20"/>
+              </w:rPr>
+              <w:t>300 h.</w:t>
+            </w:r>
+          </w:p>
+        </w:tc>
+      </w:tr>
+    </w:tbl>
+    <w:p>
+      <w:r>
+        <w:t>Poner nota al pie de la tabla con: Tabla x.x: Descomposición de tareas.</w:t>
+      </w:r>
+    </w:p>
+    <w:p>
+      <w:pPr>
+        <w:pStyle w:val="Ttulo2"/>
+      </w:pPr>
+      <w:bookmarkStart w:id="15" w:name="_Toc452380637"/>
+      <w:r>
+        <w:t xml:space="preserve">2.5. </w:t>
+      </w:r>
+      <w:r>
+        <w:t>EDT</w:t>
       </w:r>
       <w:bookmarkEnd w:id="15"/>
     </w:p>
     <w:p>
-      <w:pPr>
-        <w:pStyle w:val="Ttulo2"/>
-      </w:pPr>
-      <w:bookmarkStart w:id="16" w:name="_Toc452380637"/>
-      <w:r>
-        <w:t>EDT</w:t>
-      </w:r>
-      <w:bookmarkEnd w:id="16"/>
-    </w:p>
-    <w:p>
-      <w:pPr>
-        <w:pStyle w:val="Ttulo2"/>
-      </w:pPr>
-      <w:bookmarkStart w:id="17" w:name="_Toc452380638"/>
-      <w:r>
-        <w:t>Gantt</w:t>
-      </w:r>
-      <w:bookmarkEnd w:id="17"/>
-    </w:p>
-    <w:p/>
-    <w:p>
-      <w:pPr>
+      <w:r>
+        <w:t>En la figura x.x se muestra la estructura de descomposición del trabajo, agrupando las tareas por fases.</w:t>
+      </w:r>
+    </w:p>
+    <w:p>
+      <w:pPr>
+        <w:jc w:val="center"/>
         <w:rPr>
           <w:rFonts w:asciiTheme="majorHAnsi" w:eastAsiaTheme="majorEastAsia" w:hAnsiTheme="majorHAnsi" w:cstheme="majorBidi"/>
           <w:color w:val="2E74B5" w:themeColor="accent1" w:themeShade="BF"/>
@@ -4136,6 +5814,60 @@
         </w:rPr>
       </w:pPr>
       <w:r>
+        <w:rPr>
+          <w:noProof/>
+        </w:rPr>
+        <w:lastRenderedPageBreak/>
+        <w:drawing>
+          <wp:inline distT="0" distB="0" distL="0" distR="0">
+            <wp:extent cx="8669748" cy="4772704"/>
+            <wp:effectExtent l="5398" t="0" r="3492" b="3493"/>
+            <wp:docPr id="6" name="Imagen 6"/>
+            <wp:cNvGraphicFramePr>
+              <a:graphicFrameLocks xmlns:a="http://schemas.openxmlformats.org/drawingml/2006/main" noChangeAspect="1"/>
+            </wp:cNvGraphicFramePr>
+            <a:graphic xmlns:a="http://schemas.openxmlformats.org/drawingml/2006/main">
+              <a:graphicData uri="http://schemas.openxmlformats.org/drawingml/2006/picture">
+                <pic:pic xmlns:pic="http://schemas.openxmlformats.org/drawingml/2006/picture">
+                  <pic:nvPicPr>
+                    <pic:cNvPr id="6" name="edt2.jpg"/>
+                    <pic:cNvPicPr/>
+                  </pic:nvPicPr>
+                  <pic:blipFill rotWithShape="1">
+                    <a:blip r:embed="rId8">
+                      <a:extLst>
+                        <a:ext uri="{28A0092B-C50C-407E-A947-70E740481C1C}">
+                          <a14:useLocalDpi xmlns:a14="http://schemas.microsoft.com/office/drawing/2010/main" val="0"/>
+                        </a:ext>
+                      </a:extLst>
+                    </a:blip>
+                    <a:srcRect l="1057" r="865" b="6998"/>
+                    <a:stretch/>
+                  </pic:blipFill>
+                  <pic:spPr bwMode="auto">
+                    <a:xfrm rot="16200000">
+                      <a:off x="0" y="0"/>
+                      <a:ext cx="8681342" cy="4779087"/>
+                    </a:xfrm>
+                    <a:prstGeom prst="rect">
+                      <a:avLst/>
+                    </a:prstGeom>
+                    <a:ln>
+                      <a:noFill/>
+                    </a:ln>
+                    <a:extLst>
+                      <a:ext uri="{53640926-AAD7-44D8-BBD7-CCE9431645EC}">
+                        <a14:shadowObscured xmlns:a14="http://schemas.microsoft.com/office/drawing/2010/main"/>
+                      </a:ext>
+                    </a:extLst>
+                  </pic:spPr>
+                </pic:pic>
+              </a:graphicData>
+            </a:graphic>
+          </wp:inline>
+        </w:drawing>
+      </w:r>
+      <w:r>
         <w:br w:type="page"/>
       </w:r>
     </w:p>
@@ -4143,7 +5875,7 @@
       <w:pPr>
         <w:pStyle w:val="Ttulo1"/>
       </w:pPr>
-      <w:bookmarkStart w:id="18" w:name="_Toc452380639"/>
+      <w:bookmarkStart w:id="16" w:name="_Toc452380639"/>
       <w:r>
         <w:lastRenderedPageBreak/>
         <w:t xml:space="preserve">3. </w:t>
@@ -4151,17 +5883,17 @@
       <w:r>
         <w:t>Análisis</w:t>
       </w:r>
-      <w:bookmarkEnd w:id="18"/>
+      <w:bookmarkEnd w:id="16"/>
     </w:p>
     <w:p>
       <w:pPr>
         <w:pStyle w:val="Ttulo2"/>
       </w:pPr>
-      <w:bookmarkStart w:id="19" w:name="_Toc452380640"/>
+      <w:bookmarkStart w:id="17" w:name="_Toc452380640"/>
       <w:r>
         <w:t>Descripción de la aplicación (mezcla entre alcance y enumeración informal de objetivos)</w:t>
       </w:r>
-      <w:bookmarkEnd w:id="19"/>
+      <w:bookmarkEnd w:id="17"/>
     </w:p>
     <w:p/>
     <w:p>
@@ -4176,15 +5908,7 @@
     </w:p>
     <w:p>
       <w:r>
-        <w:t xml:space="preserve">La aplicación desarrollada para este proyecto se encargara de evaluar el sistema (tanto el hardware como el software), generar un informe con los </w:t>
-      </w:r>
-      <w:proofErr w:type="spellStart"/>
-      <w:r>
-        <w:t>resutlados</w:t>
-      </w:r>
-      <w:proofErr w:type="spellEnd"/>
-      <w:r>
-        <w:t xml:space="preserve"> obtenidos y, en caso de que se hubiese identificado un fallo, corregir dicho fallo o informar a un técnico para que él se encargue de resolverlo.</w:t>
+        <w:t>La aplicación desarrollada para este proyecto se encargara de evaluar el sistema (tanto el hardware como el software), generar un informe con los resutlados obtenidos y, en caso de que se hubiese identificado un fallo, corregir dicho fallo o informar a un técnico para que él se encargue de resolverlo.</w:t>
       </w:r>
     </w:p>
     <w:p/>
@@ -4234,76 +5958,63 @@
         <w:t>Scripts almacenados tanto en local como en servidor. Antes de buscar en el servidor y descargarlo mira a ver si esta en local para ahorrar el tiempo de descarga</w:t>
       </w:r>
     </w:p>
+    <w:p/>
+    <w:p>
+      <w:r>
+        <w:t>Habra errores de dos tipos: software – registro, que se podrán corregir automáticamente sin necesidad de scripts</w:t>
+      </w:r>
+    </w:p>
+    <w:p>
+      <w:r>
+        <w:t>Software-contadores: para los cuales se enviara un informe y el técnico creara un script para solucionarlo</w:t>
+      </w:r>
+    </w:p>
+    <w:p/>
     <w:p>
       <w:pPr>
         <w:pStyle w:val="Ttulo2"/>
       </w:pPr>
-      <w:bookmarkStart w:id="20" w:name="_Toc452380641"/>
+      <w:bookmarkStart w:id="18" w:name="_Toc452380641"/>
       <w:r>
         <w:t>Casos de uso y otros diagramas</w:t>
       </w:r>
+      <w:bookmarkEnd w:id="18"/>
+    </w:p>
+    <w:p>
+      <w:r>
+        <w:t>No hay casos de uso o a lo mucho podría poner que cada modo de ejecución es un caso de uso, y el segundo modo puede tener 3 caminos (todo OK, algo falla y no hay solución, algo falla y hay solución y se aplica la solucion) – De todos modos creo que es mejor hacer dos diagramas de actividad o interaccion, correspondientes a los dos modos de ejcucion que hay.</w:t>
+      </w:r>
+    </w:p>
+    <w:p>
+      <w:pPr>
+        <w:pStyle w:val="Ttulo2"/>
+      </w:pPr>
+      <w:bookmarkStart w:id="19" w:name="_Toc452380642"/>
+      <w:r>
+        <w:t>Requisitos de la aplicación o proyecto</w:t>
+      </w:r>
+      <w:bookmarkEnd w:id="19"/>
+    </w:p>
+    <w:p>
+      <w:pPr>
+        <w:pStyle w:val="Ttulo3"/>
+      </w:pPr>
+      <w:bookmarkStart w:id="20" w:name="_Toc452380643"/>
+      <w:r>
+        <w:t>Requisitos funcionales</w:t>
+      </w:r>
       <w:bookmarkEnd w:id="20"/>
     </w:p>
     <w:p>
-      <w:r>
-        <w:t xml:space="preserve">No hay casos de uso o a lo mucho podría poner que cada modo de ejecución es un caso de uso, y el segundo modo puede tener 3 caminos (todo OK, algo falla y no hay solución, algo falla y hay solución y se aplica la </w:t>
-      </w:r>
-      <w:proofErr w:type="spellStart"/>
-      <w:r>
-        <w:t>solucion</w:t>
-      </w:r>
-      <w:proofErr w:type="spellEnd"/>
-      <w:r>
-        <w:t xml:space="preserve">) – De todos modos creo que es mejor hacer dos diagramas de actividad o </w:t>
-      </w:r>
-      <w:proofErr w:type="spellStart"/>
-      <w:r>
-        <w:t>interaccion</w:t>
-      </w:r>
-      <w:proofErr w:type="spellEnd"/>
-      <w:r>
-        <w:t xml:space="preserve">, correspondientes a los dos modos de </w:t>
-      </w:r>
-      <w:proofErr w:type="spellStart"/>
-      <w:r>
-        <w:t>ejcucion</w:t>
-      </w:r>
-      <w:proofErr w:type="spellEnd"/>
-      <w:r>
-        <w:t xml:space="preserve"> que hay.</w:t>
-      </w:r>
-    </w:p>
-    <w:p>
-      <w:pPr>
-        <w:pStyle w:val="Ttulo2"/>
-      </w:pPr>
-      <w:bookmarkStart w:id="21" w:name="_Toc452380642"/>
-      <w:r>
-        <w:t>Requisitos de la aplicación o proyecto</w:t>
+      <w:pPr>
+        <w:pStyle w:val="Ttulo3"/>
+      </w:pPr>
+      <w:bookmarkStart w:id="21" w:name="_Toc452380644"/>
+      <w:r>
+        <w:t>Requisitos no funcionales</w:t>
       </w:r>
       <w:bookmarkEnd w:id="21"/>
     </w:p>
-    <w:p>
-      <w:pPr>
-        <w:pStyle w:val="Ttulo3"/>
-      </w:pPr>
-      <w:bookmarkStart w:id="22" w:name="_Toc452380643"/>
-      <w:r>
-        <w:t>Requisitos funcionales</w:t>
-      </w:r>
-      <w:bookmarkEnd w:id="22"/>
-    </w:p>
-    <w:p>
-      <w:pPr>
-        <w:pStyle w:val="Ttulo3"/>
-      </w:pPr>
-      <w:bookmarkStart w:id="23" w:name="_Toc452380644"/>
-      <w:r>
-        <w:t>Requisitos no funcionales</w:t>
-      </w:r>
-      <w:bookmarkEnd w:id="23"/>
-    </w:p>
-    <w:p/>
     <w:p>
       <w:pPr>
         <w:rPr>
@@ -4313,6 +6024,8 @@
           <w:szCs w:val="32"/>
         </w:rPr>
       </w:pPr>
+      <w:bookmarkStart w:id="22" w:name="_GoBack"/>
+      <w:bookmarkEnd w:id="22"/>
       <w:r>
         <w:br w:type="page"/>
       </w:r>
@@ -4321,7 +6034,7 @@
       <w:pPr>
         <w:pStyle w:val="Ttulo1"/>
       </w:pPr>
-      <w:bookmarkStart w:id="24" w:name="_Toc452380645"/>
+      <w:bookmarkStart w:id="23" w:name="_Toc452380645"/>
       <w:r>
         <w:lastRenderedPageBreak/>
         <w:t xml:space="preserve">4. </w:t>
@@ -4329,34 +6042,26 @@
       <w:r>
         <w:t>Diseño</w:t>
       </w:r>
+      <w:bookmarkEnd w:id="23"/>
+    </w:p>
+    <w:p>
+      <w:pPr>
+        <w:pStyle w:val="Ttulo2"/>
+      </w:pPr>
+      <w:bookmarkStart w:id="24" w:name="_Toc452380646"/>
+      <w:r>
+        <w:t>Arquitectura de la aplicación</w:t>
+      </w:r>
       <w:bookmarkEnd w:id="24"/>
     </w:p>
     <w:p>
-      <w:pPr>
-        <w:pStyle w:val="Ttulo2"/>
-      </w:pPr>
-      <w:bookmarkStart w:id="25" w:name="_Toc452380646"/>
-      <w:r>
-        <w:t>Arquitectura de la aplicación</w:t>
-      </w:r>
-      <w:bookmarkEnd w:id="25"/>
-    </w:p>
-    <w:p>
       <w:r>
         <w:t>Para llevar a cabo este proyecto se ha optado por una arquitectura Cliente – Servidor.</w:t>
       </w:r>
     </w:p>
     <w:p>
       <w:r>
-        <w:t xml:space="preserve">La figura </w:t>
-      </w:r>
-      <w:proofErr w:type="spellStart"/>
-      <w:r>
-        <w:t>x.x</w:t>
-      </w:r>
-      <w:proofErr w:type="spellEnd"/>
-      <w:r>
-        <w:t xml:space="preserve"> muestra de forma gráfica la arquitectura de la aplicación.</w:t>
+        <w:t>La figura x.x muestra de forma gráfica la arquitectura de la aplicación.</w:t>
       </w:r>
     </w:p>
     <w:p>
@@ -4368,29 +6073,8 @@
         </w:numPr>
       </w:pPr>
       <w:r>
-        <w:t xml:space="preserve">Figura </w:t>
-      </w:r>
-      <w:proofErr w:type="spellStart"/>
-      <w:r>
-        <w:t>x.x</w:t>
-      </w:r>
-      <w:proofErr w:type="spellEnd"/>
-      <w:r>
-        <w:t>: Dibujito de un Servidor/</w:t>
-      </w:r>
-      <w:proofErr w:type="spellStart"/>
-      <w:r>
-        <w:t>Raspberry</w:t>
-      </w:r>
-      <w:proofErr w:type="spellEnd"/>
-      <w:r>
-        <w:t xml:space="preserve"> con el logo de </w:t>
-      </w:r>
-      <w:proofErr w:type="spellStart"/>
-      <w:r>
-        <w:t>raspbian</w:t>
-      </w:r>
-      <w:proofErr w:type="spellEnd"/>
+        <w:t>Figura x.x: Dibujito de un Servidor/Raspberry con el logo de raspbian</w:t>
+      </w:r>
     </w:p>
     <w:p>
       <w:pPr>
@@ -4401,21 +6085,8 @@
         </w:numPr>
       </w:pPr>
       <w:r>
-        <w:t xml:space="preserve">Figura </w:t>
-      </w:r>
-      <w:proofErr w:type="spellStart"/>
-      <w:r>
-        <w:t>x.x</w:t>
-      </w:r>
-      <w:proofErr w:type="spellEnd"/>
-      <w:r>
-        <w:t xml:space="preserve">: Dibujito de varias estaciones cliente conectadas a la </w:t>
-      </w:r>
-      <w:proofErr w:type="spellStart"/>
-      <w:r>
-        <w:t>Raspberry</w:t>
-      </w:r>
-      <w:proofErr w:type="spellEnd"/>
+        <w:t>Figura x.x: Dibujito de varias estaciones cliente conectadas a la Raspberry</w:t>
+      </w:r>
     </w:p>
     <w:p>
       <w:pPr>
@@ -4426,15 +6097,7 @@
         </w:numPr>
       </w:pPr>
       <w:r>
-        <w:t xml:space="preserve">Figura </w:t>
-      </w:r>
-      <w:proofErr w:type="spellStart"/>
-      <w:r>
-        <w:t>x.x</w:t>
-      </w:r>
-      <w:proofErr w:type="spellEnd"/>
-      <w:r>
-        <w:t>: Tanto dentro del cliente como del servidor poner que hay dentro con recuadros o logos o lo que sea.</w:t>
+        <w:t>Figura x.x: Tanto dentro del cliente como del servidor poner que hay dentro con recuadros o logos o lo que sea.</w:t>
       </w:r>
     </w:p>
     <w:p>
@@ -4446,36 +6109,12 @@
         </w:numPr>
       </w:pPr>
       <w:r>
-        <w:t xml:space="preserve">Figura </w:t>
-      </w:r>
-      <w:proofErr w:type="spellStart"/>
-      <w:r>
-        <w:t>x.x</w:t>
-      </w:r>
-      <w:proofErr w:type="spellEnd"/>
-      <w:r>
-        <w:t>: La flechita de conexión al servidor para obtener ficheros es por FTP mientras que para acceder a la BBDD es la de siempre por el puerto 3306 o el que sea 3036…</w:t>
-      </w:r>
-    </w:p>
-    <w:p>
-      <w:r>
-        <w:t xml:space="preserve">Como cliente se utilizará una estación proporcionada por </w:t>
-      </w:r>
-      <w:proofErr w:type="spellStart"/>
-      <w:r>
-        <w:t>The</w:t>
-      </w:r>
-      <w:proofErr w:type="spellEnd"/>
-      <w:r>
-        <w:t xml:space="preserve"> New </w:t>
-      </w:r>
-      <w:proofErr w:type="spellStart"/>
-      <w:r>
-        <w:t>Ads</w:t>
-      </w:r>
-      <w:proofErr w:type="spellEnd"/>
-      <w:r>
-        <w:t xml:space="preserve">, </w:t>
+        <w:t>Figura x.x: La flechita de conexión al servidor para obtener ficheros es por FTP mientras que para acceder a la BBDD es la de siempre por el puerto 3306 o el que sea 3036…</w:t>
+      </w:r>
+    </w:p>
+    <w:p>
+      <w:r>
+        <w:t xml:space="preserve">Como cliente se utilizará una estación proporcionada por The New Ads, </w:t>
       </w:r>
       <w:r>
         <w:t>diseñada y configurada como si de un cliente real se tratase, con el fin de hacer el proyecto lo más realista posible.</w:t>
@@ -4483,23 +6122,7 @@
     </w:p>
     <w:p>
       <w:r>
-        <w:t xml:space="preserve">Como servidor se utilizará una </w:t>
-      </w:r>
-      <w:proofErr w:type="spellStart"/>
-      <w:r>
-        <w:t>Raspberry</w:t>
-      </w:r>
-      <w:proofErr w:type="spellEnd"/>
-      <w:r>
-        <w:t xml:space="preserve"> Pi 2 </w:t>
-      </w:r>
-      <w:proofErr w:type="spellStart"/>
-      <w:r>
-        <w:t>Model</w:t>
-      </w:r>
-      <w:proofErr w:type="spellEnd"/>
-      <w:r>
-        <w:t xml:space="preserve"> B propiedad del alumno, con el fin de </w:t>
+        <w:t xml:space="preserve">Como servidor se utilizará una Raspberry Pi 2 Model B propiedad del alumno, con el fin de </w:t>
       </w:r>
       <w:r>
         <w:t xml:space="preserve">poder </w:t>
@@ -4557,54 +6180,20 @@
       <w:r>
         <w:t>.</w:t>
       </w:r>
-      <w:proofErr w:type="spellStart"/>
-      <w:r>
-        <w:t>xml</w:t>
-      </w:r>
-      <w:proofErr w:type="spellEnd"/>
-      <w:r>
-        <w:t xml:space="preserve"> o </w:t>
+      <w:r>
+        <w:t xml:space="preserve">xml o </w:t>
       </w:r>
       <w:r>
         <w:t>.</w:t>
       </w:r>
-      <w:proofErr w:type="spellStart"/>
-      <w:r>
-        <w:t>txt</w:t>
-      </w:r>
-      <w:proofErr w:type="spellEnd"/>
-      <w:r>
-        <w:t xml:space="preserve">) con las últimas versiones del registro de </w:t>
-      </w:r>
-      <w:proofErr w:type="spellStart"/>
-      <w:r>
-        <w:t>windows</w:t>
-      </w:r>
-      <w:proofErr w:type="spellEnd"/>
-      <w:r>
-        <w:t xml:space="preserve"> que debería tener cada modelo de estación</w:t>
+      <w:r>
+        <w:t>txt) con las últimas versiones del registro de windows que debería tener cada modelo de estación</w:t>
       </w:r>
       <w:r>
         <w:t>.</w:t>
       </w:r>
       <w:r>
-        <w:t xml:space="preserve"> (en algún lado </w:t>
-      </w:r>
-      <w:proofErr w:type="spellStart"/>
-      <w:r>
-        <w:t>tendre</w:t>
-      </w:r>
-      <w:proofErr w:type="spellEnd"/>
-      <w:r>
-        <w:t xml:space="preserve"> que hablar de que puede haber distintos modelos de estación – quizás en los conceptos básicos</w:t>
-      </w:r>
-      <w:proofErr w:type="gramStart"/>
-      <w:r>
-        <w:t>?</w:t>
-      </w:r>
-      <w:proofErr w:type="gramEnd"/>
-      <w:r>
-        <w:t>)</w:t>
+        <w:t xml:space="preserve"> (en algún lado tendre que hablar de que puede haber distintos modelos de estación – quizás en los conceptos básicos?)</w:t>
       </w:r>
       <w:r>
         <w:t>. (Decir que estos fichero están pensados más bien para realizar futuras actualizaciones, de modo que actualizando el fichero del servidor se actualicen todos los clientes por sí mismos)</w:t>
@@ -4619,15 +6208,7 @@
         </w:numPr>
       </w:pPr>
       <w:r>
-        <w:t>Ficheros .</w:t>
-      </w:r>
-      <w:proofErr w:type="spellStart"/>
-      <w:r>
-        <w:t>txt</w:t>
-      </w:r>
-      <w:proofErr w:type="spellEnd"/>
-      <w:r>
-        <w:t xml:space="preserve"> con los informes de error generados tras la evaluación de los sistemas (Aún tengo que determinar si la agrupación de los informes será por estación o por categoría (Hardware, Software - Registro o Software - Contadores).)</w:t>
+        <w:t>Ficheros .txt con los informes de error generados tras la evaluación de los sistemas (Aún tengo que determinar si la agrupación de los informes será por estación o por categoría (Hardware, Software - Registro o Software - Contadores).)</w:t>
       </w:r>
     </w:p>
     <w:p>
@@ -4639,23 +6220,7 @@
         </w:numPr>
       </w:pPr>
       <w:r>
-        <w:t>Ficheros (.</w:t>
-      </w:r>
-      <w:proofErr w:type="spellStart"/>
-      <w:r>
-        <w:t>cmd</w:t>
-      </w:r>
-      <w:proofErr w:type="spellEnd"/>
-      <w:r>
-        <w:t xml:space="preserve"> o .</w:t>
-      </w:r>
-      <w:proofErr w:type="spellStart"/>
-      <w:r>
-        <w:t>vb</w:t>
-      </w:r>
-      <w:proofErr w:type="spellEnd"/>
-      <w:r>
-        <w:t xml:space="preserve"> o como sea) con los scripts necesarios para arreglar las incidencias cuya existencia y solución hayan sido detectados.</w:t>
+        <w:t>Ficheros (.cmd o .vb o como sea) con los scripts necesarios para arreglar las incidencias cuya existencia y solución hayan sido detectados.</w:t>
       </w:r>
     </w:p>
     <w:p>
@@ -4724,23 +6289,7 @@
         <w:t xml:space="preserve">Un fichero </w:t>
       </w:r>
       <w:r>
-        <w:t>(.</w:t>
-      </w:r>
-      <w:proofErr w:type="spellStart"/>
-      <w:r>
-        <w:t>xml</w:t>
-      </w:r>
-      <w:proofErr w:type="spellEnd"/>
-      <w:r>
-        <w:t xml:space="preserve"> o .</w:t>
-      </w:r>
-      <w:proofErr w:type="spellStart"/>
-      <w:r>
-        <w:t>txt</w:t>
-      </w:r>
-      <w:proofErr w:type="spellEnd"/>
-      <w:r>
-        <w:t xml:space="preserve">) </w:t>
+        <w:t xml:space="preserve">(.xml o .txt) </w:t>
       </w:r>
       <w:r>
         <w:t xml:space="preserve">con </w:t>
@@ -4768,23 +6317,15 @@
       <w:pPr>
         <w:pStyle w:val="Ttulo2"/>
       </w:pPr>
-      <w:bookmarkStart w:id="26" w:name="_Toc452380647"/>
+      <w:bookmarkStart w:id="25" w:name="_Toc452380647"/>
       <w:r>
         <w:t>BBDD</w:t>
       </w:r>
-      <w:bookmarkEnd w:id="26"/>
-    </w:p>
-    <w:p>
-      <w:r>
-        <w:t xml:space="preserve">La figura </w:t>
-      </w:r>
-      <w:proofErr w:type="spellStart"/>
-      <w:r>
-        <w:t>x.x</w:t>
-      </w:r>
-      <w:proofErr w:type="spellEnd"/>
-      <w:r>
-        <w:t xml:space="preserve"> muestra el diseño de la BBDD:</w:t>
+      <w:bookmarkEnd w:id="25"/>
+    </w:p>
+    <w:p>
+      <w:r>
+        <w:t>La figura x.x muestra el diseño de la BBDD:</w:t>
       </w:r>
     </w:p>
     <w:p>
@@ -4827,13 +6368,8 @@
         <w:t>ID</w:t>
       </w:r>
       <w:r>
-        <w:t xml:space="preserve">: </w:t>
-      </w:r>
-      <w:proofErr w:type="spellStart"/>
-      <w:r>
-        <w:t>int</w:t>
-      </w:r>
-      <w:proofErr w:type="spellEnd"/>
+        <w:t>: int</w:t>
+      </w:r>
     </w:p>
     <w:p>
       <w:pPr>
@@ -4867,11 +6403,9 @@
           <w:numId w:val="7"/>
         </w:numPr>
       </w:pPr>
-      <w:proofErr w:type="spellStart"/>
       <w:r>
         <w:t>VersiónRegistro</w:t>
       </w:r>
-      <w:proofErr w:type="spellEnd"/>
     </w:p>
     <w:p>
       <w:pPr>
@@ -4965,11 +6499,9 @@
           <w:numId w:val="7"/>
         </w:numPr>
       </w:pPr>
-      <w:proofErr w:type="spellStart"/>
       <w:r>
         <w:t>Version</w:t>
       </w:r>
-      <w:proofErr w:type="spellEnd"/>
     </w:p>
     <w:p>
       <w:pPr>
@@ -5007,22 +6539,15 @@
           <w:b/>
         </w:rPr>
       </w:pPr>
-      <w:proofErr w:type="spellStart"/>
       <w:r>
         <w:rPr>
           <w:b/>
         </w:rPr>
         <w:t>IDEstacion</w:t>
       </w:r>
-      <w:proofErr w:type="spellEnd"/>
-      <w:r>
-        <w:t xml:space="preserve">: </w:t>
-      </w:r>
-      <w:proofErr w:type="spellStart"/>
-      <w:r>
-        <w:t>int</w:t>
-      </w:r>
-      <w:proofErr w:type="spellEnd"/>
+      <w:r>
+        <w:t>: int</w:t>
+      </w:r>
     </w:p>
     <w:p>
       <w:pPr>
@@ -5066,15 +6591,7 @@
         <w:t>Identificador</w:t>
       </w:r>
       <w:r>
-        <w:t xml:space="preserve">: </w:t>
-      </w:r>
-      <w:proofErr w:type="spellStart"/>
-      <w:r>
-        <w:t>string</w:t>
-      </w:r>
-      <w:proofErr w:type="spellEnd"/>
-      <w:r>
-        <w:t xml:space="preserve"> (/…/…/…)</w:t>
+        <w:t>: string (/…/…/…)</w:t>
       </w:r>
     </w:p>
     <w:p>
@@ -5085,11 +6602,9 @@
           <w:numId w:val="7"/>
         </w:numPr>
       </w:pPr>
-      <w:proofErr w:type="spellStart"/>
       <w:r>
         <w:t>Minimo</w:t>
       </w:r>
-      <w:proofErr w:type="spellEnd"/>
     </w:p>
     <w:p>
       <w:pPr>
@@ -5099,11 +6614,9 @@
           <w:numId w:val="7"/>
         </w:numPr>
       </w:pPr>
-      <w:proofErr w:type="spellStart"/>
       <w:r>
         <w:t>Maximo</w:t>
       </w:r>
-      <w:proofErr w:type="spellEnd"/>
     </w:p>
     <w:p>
       <w:pPr>
@@ -5168,21 +6681,8 @@
           <w:numId w:val="7"/>
         </w:numPr>
       </w:pPr>
-      <w:proofErr w:type="spellStart"/>
-      <w:r>
-        <w:t>Version</w:t>
-      </w:r>
-      <w:proofErr w:type="spellEnd"/>
-      <w:r>
-        <w:t xml:space="preserve"> (ultima </w:t>
-      </w:r>
-      <w:proofErr w:type="spellStart"/>
-      <w:r>
-        <w:t>version</w:t>
-      </w:r>
-      <w:proofErr w:type="spellEnd"/>
-      <w:r>
-        <w:t xml:space="preserve"> asociada al modelo correspondiente)</w:t>
+      <w:r>
+        <w:t>Version (ultima version asociada al modelo correspondiente)</w:t>
       </w:r>
     </w:p>
     <w:p>
@@ -5193,11 +6693,9 @@
           <w:numId w:val="7"/>
         </w:numPr>
       </w:pPr>
-      <w:proofErr w:type="spellStart"/>
       <w:r>
         <w:t>UrlDescarga</w:t>
       </w:r>
-      <w:proofErr w:type="spellEnd"/>
     </w:p>
     <w:p/>
     <w:p>
@@ -5239,11 +6737,9 @@
           <w:numId w:val="7"/>
         </w:numPr>
       </w:pPr>
-      <w:proofErr w:type="spellStart"/>
       <w:r>
         <w:t>IDEstacion</w:t>
       </w:r>
-      <w:proofErr w:type="spellEnd"/>
     </w:p>
     <w:p>
       <w:pPr>
@@ -5253,11 +6749,9 @@
           <w:numId w:val="7"/>
         </w:numPr>
       </w:pPr>
-      <w:proofErr w:type="spellStart"/>
       <w:r>
         <w:t>Categoria</w:t>
       </w:r>
-      <w:proofErr w:type="spellEnd"/>
     </w:p>
     <w:p>
       <w:pPr>
@@ -5327,11 +6821,9 @@
           <w:numId w:val="7"/>
         </w:numPr>
       </w:pPr>
-      <w:proofErr w:type="spellStart"/>
       <w:r>
         <w:t>Categoria</w:t>
       </w:r>
-      <w:proofErr w:type="spellEnd"/>
     </w:p>
     <w:p>
       <w:pPr>
@@ -5408,21 +6900,8 @@
           <w:u w:val="single"/>
         </w:rPr>
       </w:pPr>
-      <w:proofErr w:type="spellStart"/>
-      <w:r>
-        <w:t>Solucion</w:t>
-      </w:r>
-      <w:proofErr w:type="spellEnd"/>
-      <w:r>
-        <w:t xml:space="preserve"> (</w:t>
-      </w:r>
-      <w:proofErr w:type="spellStart"/>
-      <w:r>
-        <w:t>Script|Manual|Ninguna</w:t>
-      </w:r>
-      <w:proofErr w:type="spellEnd"/>
-      <w:r>
-        <w:t>)</w:t>
+      <w:r>
+        <w:t>Solucion (Script|Manual|Ninguna)</w:t>
       </w:r>
     </w:p>
     <w:p>
@@ -5436,21 +6915,8 @@
           <w:u w:val="single"/>
         </w:rPr>
       </w:pPr>
-      <w:proofErr w:type="spellStart"/>
-      <w:r>
-        <w:t>UrlDescarga</w:t>
-      </w:r>
-      <w:proofErr w:type="spellEnd"/>
-      <w:r>
-        <w:t xml:space="preserve"> (</w:t>
-      </w:r>
-      <w:proofErr w:type="spellStart"/>
-      <w:r>
-        <w:t>url</w:t>
-      </w:r>
-      <w:proofErr w:type="spellEnd"/>
-      <w:r>
-        <w:t xml:space="preserve"> de descargad el script a ejecutar)</w:t>
+      <w:r>
+        <w:t>UrlDescarga (url de descargad el script a ejecutar)</w:t>
       </w:r>
     </w:p>
     <w:p>
@@ -5464,34 +6930,24 @@
           <w:u w:val="single"/>
         </w:rPr>
       </w:pPr>
-      <w:proofErr w:type="spellStart"/>
-      <w:r>
-        <w:t>DescripcionSolucion</w:t>
-      </w:r>
-      <w:proofErr w:type="spellEnd"/>
-      <w:r>
-        <w:t xml:space="preserve"> (ya sea aplicar el script, cambiar la localización de la estación, resetear, instrucciones a ejecutar por el técnico, dejar reposar la estación…)</w:t>
-      </w:r>
-    </w:p>
-    <w:p>
-      <w:r>
-        <w:t xml:space="preserve">** Puede que se identifiquen errores cuya solución no sea ejecutar un Script sino que haya que delegar en manos de  un técnico para resolverlo de forma manual o que no tenga </w:t>
-      </w:r>
-      <w:proofErr w:type="spellStart"/>
-      <w:r>
-        <w:t>solucion</w:t>
-      </w:r>
-      <w:proofErr w:type="spellEnd"/>
+      <w:r>
+        <w:t>DescripcionSolucion (ya sea aplicar el script, cambiar la localización de la estación, resetear, instrucciones a ejecutar por el técnico, dejar reposar la estación…)</w:t>
+      </w:r>
+    </w:p>
+    <w:p>
+      <w:r>
+        <w:t>** Puede que se identifiquen errores cuya solución no sea ejecutar un Script sino que haya que delegar en manos de  un técnico para resolverlo de forma manual o que no tenga solucion</w:t>
+      </w:r>
     </w:p>
     <w:p>
       <w:pPr>
         <w:pStyle w:val="Ttulo2"/>
       </w:pPr>
-      <w:bookmarkStart w:id="27" w:name="_Toc452380648"/>
+      <w:bookmarkStart w:id="26" w:name="_Toc452380648"/>
       <w:r>
         <w:t>Diagrama de clases UML / Clases utilizadas a destacar / Librerías</w:t>
       </w:r>
-      <w:bookmarkEnd w:id="27"/>
+      <w:bookmarkEnd w:id="26"/>
     </w:p>
     <w:p>
       <w:r>
@@ -5504,19 +6960,11 @@
           <w:b/>
         </w:rPr>
       </w:pPr>
-      <w:proofErr w:type="spellStart"/>
       <w:r>
         <w:rPr>
           <w:b/>
         </w:rPr>
-        <w:t>EvaluacionHardware</w:t>
-      </w:r>
-      <w:proofErr w:type="spellEnd"/>
-      <w:r>
-        <w:rPr>
-          <w:b/>
-        </w:rPr>
-        <w:t>:</w:t>
+        <w:t>EvaluacionHardware:</w:t>
       </w:r>
     </w:p>
     <w:p>
@@ -5528,13 +6976,8 @@
         </w:numPr>
       </w:pPr>
       <w:r>
-        <w:t xml:space="preserve">Implementa/Usa </w:t>
-      </w:r>
-      <w:proofErr w:type="spellStart"/>
-      <w:r>
-        <w:t>OpenHardwareMonitor</w:t>
-      </w:r>
-      <w:proofErr w:type="spellEnd"/>
+        <w:t>Implementa/Usa OpenHardwareMonitor</w:t>
+      </w:r>
     </w:p>
     <w:p>
       <w:pPr>
@@ -5554,19 +6997,11 @@
           <w:b/>
         </w:rPr>
       </w:pPr>
-      <w:proofErr w:type="spellStart"/>
       <w:r>
         <w:rPr>
           <w:b/>
         </w:rPr>
-        <w:t>EvaluacionSoftware</w:t>
-      </w:r>
-      <w:proofErr w:type="spellEnd"/>
-      <w:r>
-        <w:rPr>
-          <w:b/>
-        </w:rPr>
-        <w:t>:</w:t>
+        <w:t>EvaluacionSoftware:</w:t>
       </w:r>
     </w:p>
     <w:p>
@@ -5578,21 +7013,8 @@
         </w:numPr>
       </w:pPr>
       <w:r>
-        <w:t xml:space="preserve">Utiliza </w:t>
-      </w:r>
-      <w:proofErr w:type="spellStart"/>
-      <w:r>
-        <w:t>RegistryKey</w:t>
-      </w:r>
-      <w:proofErr w:type="spellEnd"/>
-      <w:r>
-        <w:t xml:space="preserve"> y </w:t>
-      </w:r>
-      <w:proofErr w:type="spellStart"/>
-      <w:r>
-        <w:t>PerformanceCounter</w:t>
-      </w:r>
-      <w:proofErr w:type="spellEnd"/>
+        <w:t>Utiliza RegistryKey y PerformanceCounter</w:t>
+      </w:r>
     </w:p>
     <w:p>
       <w:pPr>
@@ -5612,19 +7034,11 @@
           <w:b/>
         </w:rPr>
       </w:pPr>
-      <w:proofErr w:type="spellStart"/>
       <w:r>
         <w:rPr>
           <w:b/>
         </w:rPr>
-        <w:t>Properties.cs</w:t>
-      </w:r>
-      <w:proofErr w:type="spellEnd"/>
-      <w:r>
-        <w:rPr>
-          <w:b/>
-        </w:rPr>
-        <w:t>:</w:t>
+        <w:t>Properties.cs:</w:t>
       </w:r>
     </w:p>
     <w:p>
@@ -5635,29 +7049,8 @@
           <w:numId w:val="7"/>
         </w:numPr>
       </w:pPr>
-      <w:proofErr w:type="spellStart"/>
-      <w:r>
-        <w:t>Emulacion</w:t>
-      </w:r>
-      <w:proofErr w:type="spellEnd"/>
-      <w:r>
-        <w:t xml:space="preserve"> de la clase </w:t>
-      </w:r>
-      <w:proofErr w:type="spellStart"/>
-      <w:r>
-        <w:t>Properties</w:t>
-      </w:r>
-      <w:proofErr w:type="spellEnd"/>
-      <w:r>
-        <w:t xml:space="preserve"> de Java ya que en .NET </w:t>
-      </w:r>
-      <w:proofErr w:type="spellStart"/>
-      <w:r>
-        <w:t>c#</w:t>
-      </w:r>
-      <w:proofErr w:type="spellEnd"/>
-      <w:r>
-        <w:t xml:space="preserve"> no existe</w:t>
+      <w:r>
+        <w:t>Emulacion de la clase Properties de Java ya que en .NET c# no existe</w:t>
       </w:r>
     </w:p>
     <w:p>
@@ -5669,15 +7062,7 @@
         </w:numPr>
       </w:pPr>
       <w:r>
-        <w:t>Funcionalidad: tratar ficheros de propiedades (</w:t>
-      </w:r>
-      <w:proofErr w:type="spellStart"/>
-      <w:r>
-        <w:t>NombrePropiedad</w:t>
-      </w:r>
-      <w:proofErr w:type="spellEnd"/>
-      <w:r>
-        <w:t xml:space="preserve"> = Valor)</w:t>
+        <w:t>Funcionalidad: tratar ficheros de propiedades (NombrePropiedad = Valor)</w:t>
       </w:r>
     </w:p>
     <w:p>
@@ -5686,19 +7071,11 @@
           <w:b/>
         </w:rPr>
       </w:pPr>
-      <w:proofErr w:type="spellStart"/>
       <w:r>
         <w:rPr>
           <w:b/>
         </w:rPr>
-        <w:t>EvaluaciónInicial</w:t>
-      </w:r>
-      <w:proofErr w:type="spellEnd"/>
-      <w:r>
-        <w:rPr>
-          <w:b/>
-        </w:rPr>
-        <w:t>:</w:t>
+        <w:t>EvaluaciónInicial:</w:t>
       </w:r>
     </w:p>
     <w:p>
@@ -5711,39 +7088,18 @@
       </w:pPr>
       <w:r>
         <w:lastRenderedPageBreak/>
-        <w:t xml:space="preserve">Correspondiente al modo de ejecución 1, se encarga de realizar las primeras labores de configuración y evaluación y conexión a la BBDD para realizar las inserciones de las lecturas de </w:t>
-      </w:r>
-      <w:proofErr w:type="spellStart"/>
-      <w:r>
-        <w:t>fabrica</w:t>
-      </w:r>
-      <w:proofErr w:type="spellEnd"/>
-      <w:r>
-        <w:t xml:space="preserve"> y cosas </w:t>
-      </w:r>
-      <w:proofErr w:type="spellStart"/>
-      <w:r>
-        <w:t>asi</w:t>
-      </w:r>
-      <w:proofErr w:type="spellEnd"/>
-      <w:r>
-        <w:t xml:space="preserve"> (inspeccionar código para ver que hace realmente)</w:t>
+        <w:t>Correspondiente al modo de ejecución 1, se encarga de realizar las primeras labores de configuración y evaluación y conexión a la BBDD para realizar las inserciones de las lecturas de fabrica y cosas asi (inspeccionar código para ver que hace realmente)</w:t>
       </w:r>
     </w:p>
     <w:p>
       <w:pPr>
         <w:pStyle w:val="Ttulo2"/>
       </w:pPr>
-      <w:bookmarkStart w:id="28" w:name="_Toc452380649"/>
-      <w:r>
-        <w:t>Diseño de plan de pruebas</w:t>
-      </w:r>
-      <w:proofErr w:type="gramStart"/>
-      <w:r>
-        <w:t>?</w:t>
-      </w:r>
-      <w:bookmarkEnd w:id="28"/>
-      <w:proofErr w:type="gramEnd"/>
+      <w:bookmarkStart w:id="27" w:name="_Toc452380649"/>
+      <w:r>
+        <w:t>Diseño de plan de pruebas?</w:t>
+      </w:r>
+      <w:bookmarkEnd w:id="27"/>
     </w:p>
     <w:p>
       <w:pPr>
@@ -5763,7 +7119,7 @@
       <w:pPr>
         <w:pStyle w:val="Ttulo1"/>
       </w:pPr>
-      <w:bookmarkStart w:id="29" w:name="_Toc452380650"/>
+      <w:bookmarkStart w:id="28" w:name="_Toc452380650"/>
       <w:r>
         <w:lastRenderedPageBreak/>
         <w:t xml:space="preserve">5. </w:t>
@@ -5771,60 +7127,60 @@
       <w:r>
         <w:t>Implementación</w:t>
       </w:r>
+      <w:bookmarkEnd w:id="28"/>
+    </w:p>
+    <w:p>
+      <w:pPr>
+        <w:pStyle w:val="Ttulo2"/>
+      </w:pPr>
+      <w:bookmarkStart w:id="29" w:name="_Toc452380651"/>
+      <w:r>
+        <w:t>Tecnologías y software empleado durante el desarrollo</w:t>
+      </w:r>
       <w:bookmarkEnd w:id="29"/>
     </w:p>
     <w:p>
+      <w:r>
+        <w:t>Software base desarrollado en .NET</w:t>
+      </w:r>
+    </w:p>
+    <w:p>
+      <w:r>
+        <w:t>Programación WEB: PHP bajo Symfony 2.</w:t>
+      </w:r>
+    </w:p>
+    <w:p>
       <w:pPr>
         <w:pStyle w:val="Ttulo2"/>
       </w:pPr>
-      <w:bookmarkStart w:id="30" w:name="_Toc452380651"/>
-      <w:r>
-        <w:t>Tecnologías y software empleado durante el desarrollo</w:t>
+      <w:bookmarkStart w:id="30" w:name="_Toc452380652"/>
+      <w:r>
+        <w:t>Librerías empleadas</w:t>
       </w:r>
       <w:bookmarkEnd w:id="30"/>
     </w:p>
     <w:p>
       <w:r>
-        <w:t>Software base desarrollado en .NET</w:t>
-      </w:r>
-    </w:p>
-    <w:p>
-      <w:r>
-        <w:t xml:space="preserve">Programación WEB: PHP bajo </w:t>
-      </w:r>
-      <w:proofErr w:type="spellStart"/>
-      <w:r>
-        <w:t>Symfony</w:t>
-      </w:r>
-      <w:proofErr w:type="spellEnd"/>
-      <w:r>
-        <w:t xml:space="preserve"> 2.</w:t>
+        <w:t>OpenHardwareMonitor</w:t>
       </w:r>
     </w:p>
     <w:p>
       <w:pPr>
         <w:pStyle w:val="Ttulo2"/>
       </w:pPr>
-      <w:bookmarkStart w:id="31" w:name="_Toc452380652"/>
-      <w:r>
-        <w:t>Librerías empleadas</w:t>
+      <w:bookmarkStart w:id="31" w:name="_Toc452380653"/>
+      <w:r>
+        <w:t>Aspectos generales de la implementación</w:t>
       </w:r>
       <w:bookmarkEnd w:id="31"/>
     </w:p>
     <w:p>
-      <w:proofErr w:type="spellStart"/>
-      <w:r>
-        <w:t>OpenHardwareMonitor</w:t>
-      </w:r>
-      <w:proofErr w:type="spellEnd"/>
-    </w:p>
-    <w:p>
       <w:pPr>
         <w:pStyle w:val="Ttulo2"/>
       </w:pPr>
-      <w:bookmarkStart w:id="32" w:name="_Toc452380653"/>
-      <w:r>
-        <w:t>Aspectos generales de la implementación</w:t>
+      <w:bookmarkStart w:id="32" w:name="_Toc452380654"/>
+      <w:r>
+        <w:t>Puntos reseñables</w:t>
       </w:r>
       <w:bookmarkEnd w:id="32"/>
     </w:p>
@@ -5832,21 +7188,11 @@
       <w:pPr>
         <w:pStyle w:val="Ttulo2"/>
       </w:pPr>
-      <w:bookmarkStart w:id="33" w:name="_Toc452380654"/>
-      <w:r>
-        <w:t>Puntos reseñables</w:t>
+      <w:bookmarkStart w:id="33" w:name="_Toc452380655"/>
+      <w:r>
+        <w:t>Problemas y soluciones destacables</w:t>
       </w:r>
       <w:bookmarkEnd w:id="33"/>
-    </w:p>
-    <w:p>
-      <w:pPr>
-        <w:pStyle w:val="Ttulo2"/>
-      </w:pPr>
-      <w:bookmarkStart w:id="34" w:name="_Toc452380655"/>
-      <w:r>
-        <w:t>Problemas y soluciones destacables</w:t>
-      </w:r>
-      <w:bookmarkEnd w:id="34"/>
     </w:p>
     <w:p>
       <w:r>
@@ -5870,7 +7216,7 @@
       <w:pPr>
         <w:pStyle w:val="Ttulo1"/>
       </w:pPr>
-      <w:bookmarkStart w:id="35" w:name="_Toc452380656"/>
+      <w:bookmarkStart w:id="34" w:name="_Toc452380656"/>
       <w:r>
         <w:lastRenderedPageBreak/>
         <w:t xml:space="preserve">6. </w:t>
@@ -5878,17 +7224,17 @@
       <w:r>
         <w:t>Plan de pruebas e integración/implantación</w:t>
       </w:r>
+      <w:bookmarkEnd w:id="34"/>
+    </w:p>
+    <w:p>
+      <w:pPr>
+        <w:pStyle w:val="Ttulo2"/>
+      </w:pPr>
+      <w:bookmarkStart w:id="35" w:name="_Toc452380657"/>
+      <w:r>
+        <w:t>Plan de pruebas / pruebas unitarias</w:t>
+      </w:r>
       <w:bookmarkEnd w:id="35"/>
-    </w:p>
-    <w:p>
-      <w:pPr>
-        <w:pStyle w:val="Ttulo2"/>
-      </w:pPr>
-      <w:bookmarkStart w:id="36" w:name="_Toc452380657"/>
-      <w:r>
-        <w:t>Plan de pruebas / pruebas unitarias</w:t>
-      </w:r>
-      <w:bookmarkEnd w:id="36"/>
     </w:p>
     <w:p>
       <w:pPr>
@@ -5923,31 +7269,7 @@
         </w:numPr>
       </w:pPr>
       <w:r>
-        <w:t xml:space="preserve">Software-Registro: Actualizar la </w:t>
-      </w:r>
-      <w:proofErr w:type="spellStart"/>
-      <w:r>
-        <w:t>version</w:t>
-      </w:r>
-      <w:proofErr w:type="spellEnd"/>
-      <w:r>
-        <w:t xml:space="preserve"> del registro y que actualice la </w:t>
-      </w:r>
-      <w:proofErr w:type="spellStart"/>
-      <w:r>
-        <w:t>version</w:t>
-      </w:r>
-      <w:proofErr w:type="spellEnd"/>
-      <w:r>
-        <w:t xml:space="preserve"> en la </w:t>
-      </w:r>
-      <w:proofErr w:type="spellStart"/>
-      <w:r>
-        <w:t>bbdd</w:t>
-      </w:r>
-      <w:proofErr w:type="spellEnd"/>
-      <w:r>
-        <w:t xml:space="preserve"> y descargue el nuevo fichero del servidor</w:t>
+        <w:t>Software-Registro: Actualizar la version del registro y que actualice la version en la bbdd y descargue el nuevo fichero del servidor</w:t>
       </w:r>
     </w:p>
     <w:p>
@@ -5970,24 +7292,19 @@
           <w:numId w:val="3"/>
         </w:numPr>
       </w:pPr>
-      <w:proofErr w:type="spellStart"/>
-      <w:r>
-        <w:t>Ejecucion</w:t>
-      </w:r>
-      <w:proofErr w:type="spellEnd"/>
-      <w:r>
-        <w:t xml:space="preserve"> de scripts: probar que funciona, por ejemplo, iniciando una app que no debería estar en ejecución, y diseñar el script que cierre la app con el id especifico o como sea para que se cierre esa app y deje de gastar recursos.</w:t>
+      <w:r>
+        <w:t>Ejecucion de scripts: probar que funciona, por ejemplo, iniciando una app que no debería estar en ejecución, y diseñar el script que cierre la app con el id especifico o como sea para que se cierre esa app y deje de gastar recursos.</w:t>
       </w:r>
     </w:p>
     <w:p>
       <w:pPr>
         <w:pStyle w:val="Ttulo2"/>
       </w:pPr>
-      <w:bookmarkStart w:id="37" w:name="_Toc452380658"/>
+      <w:bookmarkStart w:id="36" w:name="_Toc452380658"/>
       <w:r>
         <w:t>Plan de implantación / plan de integración</w:t>
       </w:r>
-      <w:bookmarkEnd w:id="37"/>
+      <w:bookmarkEnd w:id="36"/>
     </w:p>
     <w:p/>
     <w:p>
@@ -6007,7 +7324,7 @@
       <w:pPr>
         <w:pStyle w:val="Ttulo1"/>
       </w:pPr>
-      <w:bookmarkStart w:id="38" w:name="_Toc452380659"/>
+      <w:bookmarkStart w:id="37" w:name="_Toc452380659"/>
       <w:r>
         <w:lastRenderedPageBreak/>
         <w:t xml:space="preserve">7. </w:t>
@@ -6018,27 +7335,27 @@
       <w:r>
         <w:t xml:space="preserve"> (comparación estimado vs real)</w:t>
       </w:r>
+      <w:bookmarkEnd w:id="37"/>
+    </w:p>
+    <w:p>
+      <w:pPr>
+        <w:pStyle w:val="Ttulo2"/>
+      </w:pPr>
+      <w:bookmarkStart w:id="38" w:name="_Toc452380660"/>
+      <w:r>
+        <w:t>Seguimiento y control del alcance</w:t>
+      </w:r>
       <w:bookmarkEnd w:id="38"/>
     </w:p>
     <w:p>
       <w:pPr>
         <w:pStyle w:val="Ttulo2"/>
       </w:pPr>
-      <w:bookmarkStart w:id="39" w:name="_Toc452380660"/>
-      <w:r>
-        <w:t>Seguimiento y control del alcance</w:t>
+      <w:bookmarkStart w:id="39" w:name="_Toc452380661"/>
+      <w:r>
+        <w:t>Seguimiento y control del tiempo</w:t>
       </w:r>
       <w:bookmarkEnd w:id="39"/>
-    </w:p>
-    <w:p>
-      <w:pPr>
-        <w:pStyle w:val="Ttulo2"/>
-      </w:pPr>
-      <w:bookmarkStart w:id="40" w:name="_Toc452380661"/>
-      <w:r>
-        <w:t>Seguimiento y control del tiempo</w:t>
-      </w:r>
-      <w:bookmarkEnd w:id="40"/>
     </w:p>
     <w:p>
       <w:pPr>
@@ -6057,7 +7374,7 @@
       <w:pPr>
         <w:pStyle w:val="Ttulo1"/>
       </w:pPr>
-      <w:bookmarkStart w:id="41" w:name="_Toc452380662"/>
+      <w:bookmarkStart w:id="40" w:name="_Toc452380662"/>
       <w:r>
         <w:lastRenderedPageBreak/>
         <w:t xml:space="preserve">8. </w:t>
@@ -6065,74 +7382,46 @@
       <w:r>
         <w:t>Futuras mejoras, mantenimiento del software y conclusión</w:t>
       </w:r>
+      <w:bookmarkEnd w:id="40"/>
+    </w:p>
+    <w:p>
+      <w:r>
+        <w:t>Futuras mejoras/Ampliaciones</w:t>
+      </w:r>
+    </w:p>
+    <w:p>
+      <w:r>
+        <w:t>Crear una aplicación web que integrase el resultado de las evaluaciones de todas las estaciones en tiempo real para poder ver de forma grafica y simple cuales están fallando: a pesar de que el proyecto desarrollado debería resolver las incidencias por sí solo siempre se dará el caso de que aparezcan nuevas incidencias cuya solución sea desconocida en el momento, y en este caso sería útil poder saber que estación falla etc etc</w:t>
+      </w:r>
+    </w:p>
+    <w:p>
+      <w:r>
+        <w:t>App web desde la que gestionar los informes de error recibidos y además gestionar los documentos con las ultimas versiones del registro y los valores de la bbdd correspondientes</w:t>
+      </w:r>
+    </w:p>
+    <w:p>
+      <w:r>
+        <w:t>Realizar un estudio real/en mayor profundidad de los valores y umbrales permitidos a la hora de considerar que una estación falla o no</w:t>
+      </w:r>
+    </w:p>
+    <w:p>
+      <w:pPr>
+        <w:pStyle w:val="Ttulo1"/>
+      </w:pPr>
+      <w:bookmarkStart w:id="41" w:name="_Toc452380663"/>
+      <w:r>
+        <w:t>Conclusión</w:t>
+      </w:r>
       <w:bookmarkEnd w:id="41"/>
     </w:p>
-    <w:p>
-      <w:r>
-        <w:t>Futuras mejoras/Ampliaciones</w:t>
-      </w:r>
-    </w:p>
-    <w:p>
-      <w:r>
-        <w:t xml:space="preserve">Crear una aplicación web que integrase el resultado de las evaluaciones de todas las estaciones en tiempo real para poder ver de forma </w:t>
-      </w:r>
-      <w:proofErr w:type="spellStart"/>
-      <w:r>
-        <w:t>grafica</w:t>
-      </w:r>
-      <w:proofErr w:type="spellEnd"/>
-      <w:r>
-        <w:t xml:space="preserve"> y simple cuales están fallando: a pesar de que el proyecto desarrollado debería resolver las incidencias por sí solo siempre se dará el caso de que aparezcan nuevas incidencias cuya solución sea desconocida en el momento, y en este caso sería útil poder saber que estación falla </w:t>
-      </w:r>
-      <w:proofErr w:type="spellStart"/>
-      <w:r>
-        <w:t>etc</w:t>
-      </w:r>
-      <w:proofErr w:type="spellEnd"/>
-      <w:r>
-        <w:t xml:space="preserve"> </w:t>
-      </w:r>
-      <w:proofErr w:type="spellStart"/>
-      <w:r>
-        <w:t>etc</w:t>
-      </w:r>
-      <w:proofErr w:type="spellEnd"/>
-    </w:p>
-    <w:p>
-      <w:r>
-        <w:t xml:space="preserve">App web desde la que gestionar los informes de error recibidos y además gestionar los documentos con las </w:t>
-      </w:r>
-      <w:proofErr w:type="spellStart"/>
-      <w:proofErr w:type="gramStart"/>
-      <w:r>
-        <w:t>ultimas</w:t>
-      </w:r>
-      <w:proofErr w:type="spellEnd"/>
-      <w:proofErr w:type="gramEnd"/>
-      <w:r>
-        <w:t xml:space="preserve"> versiones del registro y los valores de la </w:t>
-      </w:r>
-      <w:proofErr w:type="spellStart"/>
-      <w:r>
-        <w:t>bbdd</w:t>
-      </w:r>
-      <w:proofErr w:type="spellEnd"/>
-      <w:r>
-        <w:t xml:space="preserve"> correspondientes</w:t>
-      </w:r>
-    </w:p>
-    <w:p>
-      <w:r>
-        <w:t>Realizar un estudio real/en mayor profundidad de los valores y umbrales permitidos a la hora de considerar que una estación falla o no</w:t>
-      </w:r>
-    </w:p>
+    <w:p/>
     <w:p>
       <w:pPr>
         <w:pStyle w:val="Ttulo1"/>
       </w:pPr>
-      <w:bookmarkStart w:id="42" w:name="_Toc452380663"/>
-      <w:r>
-        <w:t>Conclusión</w:t>
+      <w:bookmarkStart w:id="42" w:name="_Toc452380664"/>
+      <w:r>
+        <w:t>Agradecimientos</w:t>
       </w:r>
       <w:bookmarkEnd w:id="42"/>
     </w:p>
@@ -6141,22 +7430,11 @@
       <w:pPr>
         <w:pStyle w:val="Ttulo1"/>
       </w:pPr>
-      <w:bookmarkStart w:id="43" w:name="_Toc452380664"/>
-      <w:r>
-        <w:t>Agradecimientos</w:t>
+      <w:bookmarkStart w:id="43" w:name="_Toc452380665"/>
+      <w:r>
+        <w:t>Bibliografía</w:t>
       </w:r>
       <w:bookmarkEnd w:id="43"/>
-    </w:p>
-    <w:p/>
-    <w:p>
-      <w:pPr>
-        <w:pStyle w:val="Ttulo1"/>
-      </w:pPr>
-      <w:bookmarkStart w:id="44" w:name="_Toc452380665"/>
-      <w:r>
-        <w:t>Bibliografía</w:t>
-      </w:r>
-      <w:bookmarkEnd w:id="44"/>
     </w:p>
     <w:sectPr>
       <w:pgSz w:w="11906" w:h="16838"/>
@@ -6166,6 +7444,56 @@
     </w:sectPr>
   </w:body>
 </w:document>
+</file>
+
+<file path=word/endnotes.xml><?xml version="1.0" encoding="utf-8"?>
+<w:endnotes xmlns:wpc="http://schemas.microsoft.com/office/word/2010/wordprocessingCanvas" xmlns:mc="http://schemas.openxmlformats.org/markup-compatibility/2006" xmlns:o="urn:schemas-microsoft-com:office:office" xmlns:r="http://schemas.openxmlformats.org/officeDocument/2006/relationships" xmlns:m="http://schemas.openxmlformats.org/officeDocument/2006/math" xmlns:v="urn:schemas-microsoft-com:vml" xmlns:wp14="http://schemas.microsoft.com/office/word/2010/wordprocessingDrawing" xmlns:wp="http://schemas.openxmlformats.org/drawingml/2006/wordprocessingDrawing" xmlns:w10="urn:schemas-microsoft-com:office:word" xmlns:w="http://schemas.openxmlformats.org/wordprocessingml/2006/main" xmlns:w14="http://schemas.microsoft.com/office/word/2010/wordml" xmlns:w15="http://schemas.microsoft.com/office/word/2012/wordml" xmlns:wpg="http://schemas.microsoft.com/office/word/2010/wordprocessingGroup" xmlns:wpi="http://schemas.microsoft.com/office/word/2010/wordprocessingInk" xmlns:wne="http://schemas.microsoft.com/office/word/2006/wordml" xmlns:wps="http://schemas.microsoft.com/office/word/2010/wordprocessingShape" mc:Ignorable="w14 w15 wp14">
+  <w:endnote w:type="separator" w:id="-1">
+    <w:p>
+      <w:pPr>
+        <w:spacing w:after="0" w:line="240" w:lineRule="auto"/>
+      </w:pPr>
+      <w:r>
+        <w:separator/>
+      </w:r>
+    </w:p>
+  </w:endnote>
+  <w:endnote w:type="continuationSeparator" w:id="0">
+    <w:p>
+      <w:pPr>
+        <w:spacing w:after="0" w:line="240" w:lineRule="auto"/>
+      </w:pPr>
+      <w:r>
+        <w:continuationSeparator/>
+      </w:r>
+    </w:p>
+  </w:endnote>
+</w:endnotes>
+</file>
+
+<file path=word/footnotes.xml><?xml version="1.0" encoding="utf-8"?>
+<w:footnotes xmlns:wpc="http://schemas.microsoft.com/office/word/2010/wordprocessingCanvas" xmlns:mc="http://schemas.openxmlformats.org/markup-compatibility/2006" xmlns:o="urn:schemas-microsoft-com:office:office" xmlns:r="http://schemas.openxmlformats.org/officeDocument/2006/relationships" xmlns:m="http://schemas.openxmlformats.org/officeDocument/2006/math" xmlns:v="urn:schemas-microsoft-com:vml" xmlns:wp14="http://schemas.microsoft.com/office/word/2010/wordprocessingDrawing" xmlns:wp="http://schemas.openxmlformats.org/drawingml/2006/wordprocessingDrawing" xmlns:w10="urn:schemas-microsoft-com:office:word" xmlns:w="http://schemas.openxmlformats.org/wordprocessingml/2006/main" xmlns:w14="http://schemas.microsoft.com/office/word/2010/wordml" xmlns:w15="http://schemas.microsoft.com/office/word/2012/wordml" xmlns:wpg="http://schemas.microsoft.com/office/word/2010/wordprocessingGroup" xmlns:wpi="http://schemas.microsoft.com/office/word/2010/wordprocessingInk" xmlns:wne="http://schemas.microsoft.com/office/word/2006/wordml" xmlns:wps="http://schemas.microsoft.com/office/word/2010/wordprocessingShape" mc:Ignorable="w14 w15 wp14">
+  <w:footnote w:type="separator" w:id="-1">
+    <w:p>
+      <w:pPr>
+        <w:spacing w:after="0" w:line="240" w:lineRule="auto"/>
+      </w:pPr>
+      <w:r>
+        <w:separator/>
+      </w:r>
+    </w:p>
+  </w:footnote>
+  <w:footnote w:type="continuationSeparator" w:id="0">
+    <w:p>
+      <w:pPr>
+        <w:spacing w:after="0" w:line="240" w:lineRule="auto"/>
+      </w:pPr>
+      <w:r>
+        <w:continuationSeparator/>
+      </w:r>
+    </w:p>
+  </w:footnote>
+</w:footnotes>
 </file>
 
 <file path=word/numbering.xml><?xml version="1.0" encoding="utf-8"?>
@@ -8087,6 +9415,103 @@
       <w:u w:val="single"/>
     </w:rPr>
   </w:style>
+  <w:style w:type="table" w:styleId="Tablaconcuadrcula">
+    <w:name w:val="Table Grid"/>
+    <w:basedOn w:val="Tablanormal"/>
+    <w:uiPriority w:val="39"/>
+    <w:rsid w:val="00CD1611"/>
+    <w:pPr>
+      <w:spacing w:after="0" w:line="240" w:lineRule="auto"/>
+    </w:pPr>
+    <w:tblPr>
+      <w:tblBorders>
+        <w:top w:val="single" w:sz="4" w:space="0" w:color="auto"/>
+        <w:left w:val="single" w:sz="4" w:space="0" w:color="auto"/>
+        <w:bottom w:val="single" w:sz="4" w:space="0" w:color="auto"/>
+        <w:right w:val="single" w:sz="4" w:space="0" w:color="auto"/>
+        <w:insideH w:val="single" w:sz="4" w:space="0" w:color="auto"/>
+        <w:insideV w:val="single" w:sz="4" w:space="0" w:color="auto"/>
+      </w:tblBorders>
+    </w:tblPr>
+  </w:style>
+  <w:style w:type="paragraph" w:styleId="Textonotaalfinal">
+    <w:name w:val="endnote text"/>
+    <w:basedOn w:val="Normal"/>
+    <w:link w:val="TextonotaalfinalCar"/>
+    <w:uiPriority w:val="99"/>
+    <w:semiHidden/>
+    <w:unhideWhenUsed/>
+    <w:rsid w:val="00C935D0"/>
+    <w:pPr>
+      <w:spacing w:after="0" w:line="240" w:lineRule="auto"/>
+    </w:pPr>
+    <w:rPr>
+      <w:sz w:val="20"/>
+      <w:szCs w:val="20"/>
+    </w:rPr>
+  </w:style>
+  <w:style w:type="character" w:customStyle="1" w:styleId="TextonotaalfinalCar">
+    <w:name w:val="Texto nota al final Car"/>
+    <w:basedOn w:val="Fuentedeprrafopredeter"/>
+    <w:link w:val="Textonotaalfinal"/>
+    <w:uiPriority w:val="99"/>
+    <w:semiHidden/>
+    <w:rsid w:val="00C935D0"/>
+    <w:rPr>
+      <w:sz w:val="20"/>
+      <w:szCs w:val="20"/>
+    </w:rPr>
+  </w:style>
+  <w:style w:type="character" w:styleId="Refdenotaalfinal">
+    <w:name w:val="endnote reference"/>
+    <w:basedOn w:val="Fuentedeprrafopredeter"/>
+    <w:uiPriority w:val="99"/>
+    <w:semiHidden/>
+    <w:unhideWhenUsed/>
+    <w:rsid w:val="00C935D0"/>
+    <w:rPr>
+      <w:vertAlign w:val="superscript"/>
+    </w:rPr>
+  </w:style>
+  <w:style w:type="paragraph" w:styleId="Textonotapie">
+    <w:name w:val="footnote text"/>
+    <w:basedOn w:val="Normal"/>
+    <w:link w:val="TextonotapieCar"/>
+    <w:uiPriority w:val="99"/>
+    <w:semiHidden/>
+    <w:unhideWhenUsed/>
+    <w:rsid w:val="00C935D0"/>
+    <w:pPr>
+      <w:spacing w:after="0" w:line="240" w:lineRule="auto"/>
+    </w:pPr>
+    <w:rPr>
+      <w:sz w:val="20"/>
+      <w:szCs w:val="20"/>
+    </w:rPr>
+  </w:style>
+  <w:style w:type="character" w:customStyle="1" w:styleId="TextonotapieCar">
+    <w:name w:val="Texto nota pie Car"/>
+    <w:basedOn w:val="Fuentedeprrafopredeter"/>
+    <w:link w:val="Textonotapie"/>
+    <w:uiPriority w:val="99"/>
+    <w:semiHidden/>
+    <w:rsid w:val="00C935D0"/>
+    <w:rPr>
+      <w:sz w:val="20"/>
+      <w:szCs w:val="20"/>
+    </w:rPr>
+  </w:style>
+  <w:style w:type="character" w:styleId="Refdenotaalpie">
+    <w:name w:val="footnote reference"/>
+    <w:basedOn w:val="Fuentedeprrafopredeter"/>
+    <w:uiPriority w:val="99"/>
+    <w:semiHidden/>
+    <w:unhideWhenUsed/>
+    <w:rsid w:val="00C935D0"/>
+    <w:rPr>
+      <w:vertAlign w:val="superscript"/>
+    </w:rPr>
+  </w:style>
 </w:styles>
 </file>
 
@@ -8356,7 +9781,7 @@
 </file>
 
 <file path=customXml/itemProps1.xml><?xml version="1.0" encoding="utf-8"?>
-<ds:datastoreItem xmlns:ds="http://schemas.openxmlformats.org/officeDocument/2006/customXml" ds:itemID="{03C6408A-735A-4043-A1C3-11D36408BB58}">
+<ds:datastoreItem xmlns:ds="http://schemas.openxmlformats.org/officeDocument/2006/customXml" ds:itemID="{EB879EF9-A9CA-4F46-837E-EEFEA8516222}">
   <ds:schemaRefs>
     <ds:schemaRef ds:uri="http://schemas.openxmlformats.org/officeDocument/2006/bibliography"/>
   </ds:schemaRefs>

</xml_diff>

<commit_message>
Descripcion aplicacion y alguna cosa mas
</commit_message>
<xml_diff>
--- a/Documentacion TFG/Memoria.docx
+++ b/Documentacion TFG/Memoria.docx
@@ -21,111 +21,65 @@
       <w:pPr>
         <w:pStyle w:val="Ttulo1"/>
       </w:pPr>
-      <w:bookmarkStart w:id="1" w:name="_Toc452380623"/>
-      <w:r>
-        <w:t>NOTAS PARA EL DOCUMENTO</w:t>
+      <w:bookmarkStart w:id="1" w:name="_Toc452380624"/>
+      <w:r>
+        <w:t>Resumen</w:t>
       </w:r>
       <w:bookmarkEnd w:id="1"/>
     </w:p>
     <w:p>
-      <w:pPr>
-        <w:pStyle w:val="Prrafodelista"/>
-        <w:numPr>
-          <w:ilvl w:val="0"/>
-          <w:numId w:val="8"/>
-        </w:numPr>
-      </w:pPr>
-      <w:r>
-        <w:t>Evitar títulos de nivel 3</w:t>
-      </w:r>
-    </w:p>
-    <w:p>
-      <w:pPr>
-        <w:pStyle w:val="Prrafodelista"/>
-        <w:numPr>
-          <w:ilvl w:val="0"/>
-          <w:numId w:val="8"/>
-        </w:numPr>
-      </w:pPr>
-      <w:r>
-        <w:t>Revisar los tiempos utilizados a lo largo de todo el documentos para que sea consistente (pasado normal, pasado compuesto – haber .ado-, tercera persona etcetcetc)</w:t>
-      </w:r>
-    </w:p>
-    <w:p>
-      <w:pPr>
-        <w:pStyle w:val="Prrafodelista"/>
-        <w:numPr>
-          <w:ilvl w:val="0"/>
-          <w:numId w:val="8"/>
-        </w:numPr>
-      </w:pPr>
-      <w:r>
-        <w:t>Revisar que todas las tablas y figuras/imágenes tengan una introducción en alguna parte del texto y además una nota al pie de la tabla/figura diciendo qué tabla/figura es (numero) y con un titulo descriptivo de dicha figura/tabla</w:t>
+      <w:r>
+        <w:t>Hoy en día estamos acostumbrados a ver multitud de pantallas en las que sólo hay publicidad, ya sea en el autobús, en algún centro comercial o en la panadería de nuestro barrio.</w:t>
+      </w:r>
+    </w:p>
+    <w:p>
+      <w:r>
+        <w:t xml:space="preserve">Cuando el número de </w:t>
+      </w:r>
+      <w:r>
+        <w:t>dispositivos</w:t>
+      </w:r>
+      <w:r>
+        <w:t xml:space="preserve"> gestionad</w:t>
+      </w:r>
+      <w:r>
+        <w:t>o</w:t>
+      </w:r>
+      <w:r>
+        <w:t>s por una misma empresa aumenta significativamente puede resultar tediosa la tarea de monitorizar y dar soporte a las mismas, aumentando así el coste y el personal necesario para esta tarea.</w:t>
+      </w:r>
+    </w:p>
+    <w:p>
+      <w:r>
+        <w:t xml:space="preserve">Con este proyecto se pretende automatizar la tarea de monitorización y resolución de incidencias, con el objetivo de reducir los costes tanto de tiempo como de mano de obra a la hora de detectar y solucionar </w:t>
+      </w:r>
+      <w:r>
+        <w:t>dichas</w:t>
+      </w:r>
+      <w:r>
+        <w:t xml:space="preserve"> incidencias</w:t>
+      </w:r>
+      <w:r>
+        <w:t>.</w:t>
+      </w:r>
+    </w:p>
+    <w:p>
+      <w:r>
+        <w:t>Además,</w:t>
+      </w:r>
+      <w:r>
+        <w:t xml:space="preserve"> se pretende que todo este proceso de detección y solución de incidencias sea transparente para el cliente.</w:t>
       </w:r>
     </w:p>
     <w:p>
       <w:pPr>
         <w:pStyle w:val="Ttulo1"/>
       </w:pPr>
-      <w:bookmarkStart w:id="2" w:name="_Toc452380624"/>
-      <w:r>
-        <w:t>Resumen</w:t>
+      <w:bookmarkStart w:id="2" w:name="_Toc452380625"/>
+      <w:r>
+        <w:t>Abstract</w:t>
       </w:r>
       <w:bookmarkEnd w:id="2"/>
-    </w:p>
-    <w:p>
-      <w:r>
-        <w:t>Hoy en día estamos acostumbrados a ver multitud de pantallas en las que sólo hay publicidad, ya sea en el autobús, en algún centro comercial o en la panadería de nuestro barrio.</w:t>
-      </w:r>
-    </w:p>
-    <w:p>
-      <w:r>
-        <w:t xml:space="preserve">Cuando el número de </w:t>
-      </w:r>
-      <w:r>
-        <w:t>dispositivos</w:t>
-      </w:r>
-      <w:r>
-        <w:t xml:space="preserve"> gestionad</w:t>
-      </w:r>
-      <w:r>
-        <w:t>o</w:t>
-      </w:r>
-      <w:r>
-        <w:t>s por una misma empresa aumenta significativamente puede resultar tediosa la tarea de monitorizar y dar soporte a las mismas, aumentando así el coste y el personal necesario para esta tarea.</w:t>
-      </w:r>
-    </w:p>
-    <w:p>
-      <w:r>
-        <w:t xml:space="preserve">Con este proyecto se pretende automatizar la tarea de monitorización y resolución de incidencias, con el objetivo de reducir los costes tanto de tiempo como de mano de obra a la hora de detectar y solucionar </w:t>
-      </w:r>
-      <w:r>
-        <w:t>dichas</w:t>
-      </w:r>
-      <w:r>
-        <w:t xml:space="preserve"> incidencias</w:t>
-      </w:r>
-      <w:r>
-        <w:t>.</w:t>
-      </w:r>
-    </w:p>
-    <w:p>
-      <w:r>
-        <w:t>Además,</w:t>
-      </w:r>
-      <w:r>
-        <w:t xml:space="preserve"> se pretende que todo este proceso de detección y solución de incidencias sea transparente para el cliente.</w:t>
-      </w:r>
-    </w:p>
-    <w:p>
-      <w:pPr>
-        <w:pStyle w:val="Ttulo1"/>
-      </w:pPr>
-      <w:bookmarkStart w:id="3" w:name="_Toc452380625"/>
-      <w:r>
-        <w:t>Abstract</w:t>
-      </w:r>
-      <w:bookmarkEnd w:id="3"/>
     </w:p>
     <w:p/>
     <w:p/>
@@ -3247,7 +3201,7 @@
       <w:pPr>
         <w:pStyle w:val="Ttulo1"/>
       </w:pPr>
-      <w:bookmarkStart w:id="4" w:name="_Toc452380626"/>
+      <w:bookmarkStart w:id="3" w:name="_Toc452380626"/>
       <w:r>
         <w:lastRenderedPageBreak/>
         <w:t xml:space="preserve">1. </w:t>
@@ -3255,90 +3209,93 @@
       <w:r>
         <w:t>Introducción</w:t>
       </w:r>
+      <w:bookmarkEnd w:id="3"/>
+    </w:p>
+    <w:p>
+      <w:pPr>
+        <w:pStyle w:val="Ttulo2"/>
+      </w:pPr>
+      <w:bookmarkStart w:id="4" w:name="_Toc452380627"/>
+      <w:r>
+        <w:t xml:space="preserve">1.1. </w:t>
+      </w:r>
+      <w:r>
+        <w:t>Contexto</w:t>
+      </w:r>
+      <w:r>
+        <w:t>/Antecedentes</w:t>
+      </w:r>
       <w:bookmarkEnd w:id="4"/>
     </w:p>
     <w:p>
+      <w:r>
+        <w:t xml:space="preserve">The New Ads es una pequeña empresa de Calahorra dedicada a proporcionar servicios de cartelería digital mediante la distribución y gestión de estaciones de publicidad. Dichas estaciones no son más que un dispositivo similar a un ordenador normal y corriente, pero más compacto y con una potencia menor pero suficiente para las tareas que desempeña la estación, entre las que se encuentran tanto mostrar publicidad a través de la pantalla conectada a la salida de vídeo como controlar </w:t>
+      </w:r>
+      <w:r>
+        <w:t>que este proceso se lleve a cabo correctamente y avisar en caso contrario.</w:t>
+      </w:r>
+    </w:p>
+    <w:p>
+      <w:r>
+        <w:t>Este proyecto surge ante la necesidad de controlar no solo que la publicidad se muestre bien y se vea bien sino controlar que la estación funcione correctamente y monitorizar el estado del hardware y del software para que, en caso de que algo falle, poder detectar dicho fallo y resolverlo, todo ello de forma automática y transparente para el cliente final.</w:t>
+      </w:r>
+    </w:p>
+    <w:p>
       <w:pPr>
         <w:pStyle w:val="Ttulo2"/>
       </w:pPr>
-      <w:bookmarkStart w:id="5" w:name="_Toc452380627"/>
-      <w:r>
-        <w:t xml:space="preserve">1.1. </w:t>
-      </w:r>
-      <w:r>
-        <w:t>Contexto</w:t>
-      </w:r>
-      <w:r>
-        <w:t>/Antecedentes</w:t>
+      <w:bookmarkStart w:id="5" w:name="_Toc452380628"/>
+      <w:r>
+        <w:t xml:space="preserve">1.2. </w:t>
+      </w:r>
+      <w:r>
+        <w:t>Estudio del mercado</w:t>
       </w:r>
       <w:bookmarkEnd w:id="5"/>
-    </w:p>
-    <w:p>
-      <w:r>
-        <w:t xml:space="preserve">The New Ads es una pequeña empresa de Calahorra dedicada a proporcionar servicios de cartelería digital mediante la distribución y gestión de estaciones de publicidad. Dichas estaciones no son más que un dispositivo similar a un ordenador normal y corriente, pero más compacto y con una potencia menor pero suficiente para las tareas que desempeña la estación, entre las que se encuentran tanto mostrar publicidad a través de la pantalla conectada a la salida de vídeo como controlar </w:t>
-      </w:r>
-      <w:r>
-        <w:t>que este proceso se lleve a cabo correctamente y avisar en caso contrario.</w:t>
-      </w:r>
-    </w:p>
-    <w:p>
-      <w:r>
-        <w:t>Este proyecto surge ante la necesidad de controlar no solo que la publicidad se muestre bien y se vea bien sino controlar que la estación funcione correctamente y monitorizar el estado del hardware y del software para que, en caso de que algo falle, poder detectar dicho fallo y resolverlo, todo ello de forma automática y transparente para el cliente final.</w:t>
+      <w:r>
+        <w:t xml:space="preserve"> (ACABAR CUANDO TENGA INTERNET)</w:t>
+      </w:r>
+    </w:p>
+    <w:p>
+      <w:r>
+        <w:t>Antes de empezar con el proyecto en sí se realizó un estudio del mercado en busca de posibles soluciones ya existentes que pudiesen cumplir los objetivos especificados para este proyecto.</w:t>
+      </w:r>
+    </w:p>
+    <w:p>
+      <w:r>
+        <w:t>Los resultados obtenidos fueron los siguientes:</w:t>
+      </w:r>
+    </w:p>
+    <w:p>
+      <w:r>
+        <w:t>Entre las herramientas de pago se encontraron herramientas tales como [insertar nombres aqui] capaces de  [insertar características aqui], pero ninguna se adaptaba del todo a las necesidades del proyecto, además de tener un coste bastante elevado para la empresa.</w:t>
+      </w:r>
+    </w:p>
+    <w:p>
+      <w:r>
+        <w:t>También se analizaron herramientas opensource como [insertar nombres aqui], las cuales proporcionaban [insertar características aqui] pero, al igual que las herramientas anteriores, no se adaptaban del todo bien.</w:t>
+      </w:r>
+    </w:p>
+    <w:p>
+      <w:r>
+        <w:t>Tras el estudio realizado se optó por realizar el proyecto desde cero, aunque visto el potencial de las herramientas opensource se optó por usar la librería de una de ellas: Open Hardware Monitor.</w:t>
+      </w:r>
+    </w:p>
+    <w:p/>
+    <w:p>
+      <w:r>
+        <w:t>-Programas: guardados en favoritos pero porsia: Nagios, Cacti, Zabbix, OpenHardwareMonitor, OpenNMS creo, …</w:t>
       </w:r>
     </w:p>
     <w:p>
       <w:pPr>
         <w:pStyle w:val="Ttulo2"/>
       </w:pPr>
-      <w:bookmarkStart w:id="6" w:name="_Toc452380628"/>
-      <w:r>
-        <w:t>Estudio del mercado</w:t>
+      <w:bookmarkStart w:id="6" w:name="_Toc452380629"/>
+      <w:r>
+        <w:t>Enumeración informal de objetivos (igual lo suprimo y dejo solo el alcance)</w:t>
       </w:r>
       <w:bookmarkEnd w:id="6"/>
-      <w:r>
-        <w:t xml:space="preserve"> (ACABAR CUANDO TENGA INTERNET)</w:t>
-      </w:r>
-    </w:p>
-    <w:p>
-      <w:r>
-        <w:t>Antes de empezar con el proyecto en sí se realizó un estudio del mercado en busca de posibles soluciones ya existentes que pudiesen cumplir los objetivos especificados para este proyecto.</w:t>
-      </w:r>
-    </w:p>
-    <w:p>
-      <w:r>
-        <w:t>Los resultados obtenidos fueron los siguientes:</w:t>
-      </w:r>
-    </w:p>
-    <w:p>
-      <w:r>
-        <w:t>Entre las herramientas de pago se encontraron herramientas tales como [insertar nombres aqui] capaces de  [insertar características aqui], pero ninguna se adaptaba del todo a las necesidades del proyecto, además de tener un coste bastante elevado para la empresa.</w:t>
-      </w:r>
-    </w:p>
-    <w:p>
-      <w:r>
-        <w:t>También se analizaron herramientas opensource como [insertar nombres aqui], las cuales proporcionaban [insertar características aqui] pero, al igual que las herramientas anteriores, no se adaptaban del todo bien.</w:t>
-      </w:r>
-    </w:p>
-    <w:p>
-      <w:r>
-        <w:t>Tras el estudio realizado se optó por realizar el proyecto desde cero, aunque visto el potencial de las herramientas opensource se optó por usar la librería de una de ellas: Open Hardware Monitor.</w:t>
-      </w:r>
-    </w:p>
-    <w:p/>
-    <w:p>
-      <w:r>
-        <w:t>-Programas: guardados en favoritos pero porsia: Nagios, Cacti, Zabbix, OpenHardwareMonitor, OpenNMS creo, …</w:t>
-      </w:r>
-    </w:p>
-    <w:p>
-      <w:pPr>
-        <w:pStyle w:val="Ttulo2"/>
-      </w:pPr>
-      <w:bookmarkStart w:id="7" w:name="_Toc452380629"/>
-      <w:r>
-        <w:t>Enumeración informal de objetivos (igual lo suprimo y dejo solo el alcance)</w:t>
-      </w:r>
-      <w:bookmarkEnd w:id="7"/>
     </w:p>
     <w:p>
       <w:r>
@@ -3386,11 +3343,11 @@
       <w:pPr>
         <w:pStyle w:val="Ttulo2"/>
       </w:pPr>
-      <w:bookmarkStart w:id="8" w:name="_Toc452380630"/>
+      <w:bookmarkStart w:id="7" w:name="_Toc452380630"/>
       <w:r>
         <w:t>Conceptos básicos</w:t>
       </w:r>
-      <w:bookmarkEnd w:id="8"/>
+      <w:bookmarkEnd w:id="7"/>
     </w:p>
     <w:p>
       <w:r>
@@ -3445,7 +3402,7 @@
       <w:pPr>
         <w:pStyle w:val="Ttulo1"/>
       </w:pPr>
-      <w:bookmarkStart w:id="9" w:name="_Toc452380631"/>
+      <w:bookmarkStart w:id="8" w:name="_Toc452380631"/>
       <w:r>
         <w:lastRenderedPageBreak/>
         <w:t xml:space="preserve">2. </w:t>
@@ -3453,87 +3410,35 @@
       <w:r>
         <w:t>Gestión del proyecto</w:t>
       </w:r>
+      <w:bookmarkEnd w:id="8"/>
+      <w:r>
+        <w:t xml:space="preserve"> (REVISAR TODOS LOS APARTADOS)</w:t>
+      </w:r>
+    </w:p>
+    <w:p>
+      <w:pPr>
+        <w:pStyle w:val="Ttulo2"/>
+      </w:pPr>
+      <w:bookmarkStart w:id="9" w:name="_Toc452380633"/>
+      <w:r>
+        <w:t>2.</w:t>
+      </w:r>
+      <w:r>
+        <w:t>1</w:t>
+      </w:r>
+      <w:r>
+        <w:t>. Alcance</w:t>
+      </w:r>
+      <w:r>
+        <w:t xml:space="preserve"> (</w:t>
+      </w:r>
+      <w:r>
+        <w:t>retocarlo y arreglarlo</w:t>
+      </w:r>
+      <w:r>
+        <w:t>)</w:t>
+      </w:r>
       <w:bookmarkEnd w:id="9"/>
-      <w:r>
-        <w:t xml:space="preserve"> (REVISAR TODOS LOS APARTADOS)</w:t>
-      </w:r>
-    </w:p>
-    <w:p>
-      <w:r>
-        <w:t>En el mensaje a Laureano decirle que las secciones están redactadas pero que no sé en qué orden ponerlas, exceptuando que metodología va inmediatamente antes de fases.</w:t>
-      </w:r>
-    </w:p>
-    <w:p>
-      <w:r>
-        <w:t>Tampoco se si poner la sección de actores o no.</w:t>
-      </w:r>
-    </w:p>
-    <w:p>
-      <w:r>
-        <w:t>En las fases: ponerlas en pasado o en futuro? Es decir: durante la fase x se realizó y || durante la fase x se realizará y?</w:t>
-      </w:r>
-    </w:p>
-    <w:p>
-      <w:r>
-        <w:t>** Poner algo de cuando planeo dedicar tiempo al desarrollo de la app, como por ejemplo (sacado del documento que entregue anteriormente):</w:t>
-      </w:r>
-    </w:p>
-    <w:p>
-      <w:r>
-        <w:t xml:space="preserve">Aunque las horas destinadas cada semana a cumplir los objetivos pueden variar, planeo dedicar cada semana 4 horas y media de lunes a viernes a realizar las tareas y, en caso de necesidad utilizar los domingos para completar lo que me falte. </w:t>
-      </w:r>
-    </w:p>
-    <w:p>
-      <w:r>
-        <w:t>Además, habrá reuniones periódicas con Borja (el tutor por parte de la empresa) y Laureano (el tutor por parte de la universidad) para revisar el avance del proyecto, verificar que se han cumplido los objetivos y proponer objetivos nuevos si fuera necesario. La duración de dichas reuniones variará en función de la finalidad de las mismas.</w:t>
-      </w:r>
-    </w:p>
-    <w:p>
-      <w:pPr>
-        <w:pStyle w:val="Ttulo2"/>
-      </w:pPr>
-      <w:bookmarkStart w:id="10" w:name="_Toc452380632"/>
-      <w:r>
-        <w:t>2.1. Actores?</w:t>
-      </w:r>
-      <w:bookmarkEnd w:id="10"/>
-      <w:r>
-        <w:t xml:space="preserve"> (a falta de poner las tareas que realiza cada uno) – creo que lo voy  a quitar y lo paso a los agradecimientos.</w:t>
-      </w:r>
-    </w:p>
-    <w:p>
-      <w:r>
-        <w:t>Paris de Pérez Escudero: Alumno que realiza el proyecto.</w:t>
-      </w:r>
-    </w:p>
-    <w:p>
-      <w:r>
-        <w:t>Laureano Lambán Pardo: Tutor del alumno por parte de la Universidad de La Rioja</w:t>
-      </w:r>
-    </w:p>
-    <w:p>
-      <w:r>
-        <w:t>Borja Pérez: Tutor del alumno por parte de la empresa The New Ads</w:t>
-      </w:r>
-    </w:p>
-    <w:p>
-      <w:pPr>
-        <w:pStyle w:val="Ttulo2"/>
-      </w:pPr>
-      <w:bookmarkStart w:id="11" w:name="_Toc452380633"/>
-      <w:r>
-        <w:t>2.2. Alcance</w:t>
-      </w:r>
-      <w:r>
-        <w:t xml:space="preserve"> (</w:t>
-      </w:r>
-      <w:r>
-        <w:t>está</w:t>
-      </w:r>
-      <w:r>
-        <w:t xml:space="preserve"> un poco puto en sí)</w:t>
-      </w:r>
-      <w:bookmarkEnd w:id="11"/>
     </w:p>
     <w:p>
       <w:r>
@@ -3586,7 +3491,6 @@
         </w:numPr>
       </w:pPr>
       <w:r>
-        <w:lastRenderedPageBreak/>
         <w:t>Establecer los parámetros y umbrales adecuados para que, en base a la evaluación anterior, decida si existe o no alguna incidencia.</w:t>
       </w:r>
     </w:p>
@@ -3678,6 +3582,7 @@
         </w:numPr>
       </w:pPr>
       <w:r>
+        <w:lastRenderedPageBreak/>
         <w:t>Conectarse a una base del conocimiento centralizada en la que compartir informes de error y soluciones a dichos errores.</w:t>
       </w:r>
     </w:p>
@@ -3695,61 +3600,95 @@
     </w:p>
     <w:p/>
     <w:p/>
+    <w:p>
+      <w:pPr>
+        <w:pStyle w:val="Ttulo2"/>
+      </w:pPr>
+      <w:bookmarkStart w:id="10" w:name="_Toc452380634"/>
+      <w:r>
+        <w:t>2.</w:t>
+      </w:r>
+      <w:r>
+        <w:t>2</w:t>
+      </w:r>
+      <w:r>
+        <w:t>. Metodología de desarrollo</w:t>
+      </w:r>
+      <w:bookmarkEnd w:id="10"/>
+      <w:r>
+        <w:t xml:space="preserve"> (preguntar lo del horario y las reuniones)</w:t>
+      </w:r>
+    </w:p>
+    <w:p>
+      <w:r>
+        <w:t>Dado que el funcionamiento del software desarrollado podía dividirse en distintas etapas (evaluación, análisis de los resultados, generación de informes y resolución de errores)</w:t>
+      </w:r>
+      <w:r>
+        <w:t xml:space="preserve"> y teniendo en cuenta que para empezar la siguiente etapa era necesario haber finalizado la anterior, </w:t>
+      </w:r>
+      <w:r>
+        <w:t xml:space="preserve">parecía lógico planificar el desarrollo del proyecto a través de Sprints, de </w:t>
+      </w:r>
+      <w:r>
+        <w:t>modo</w:t>
+      </w:r>
+      <w:r>
+        <w:t xml:space="preserve"> que en cada Sprint se fuese desarrollando cada una de las etapas  mencionadas anteriormente. </w:t>
+      </w:r>
+    </w:p>
+    <w:p>
+      <w:pPr>
+        <w:pBdr>
+          <w:bottom w:val="single" w:sz="6" w:space="1" w:color="auto"/>
+        </w:pBdr>
+      </w:pPr>
+      <w:r>
+        <w:t xml:space="preserve">Por otro lado, </w:t>
+      </w:r>
+      <w:r>
+        <w:t xml:space="preserve">ante </w:t>
+      </w:r>
+      <w:r>
+        <w:t xml:space="preserve">la necesidad de que para el desarrollo de algunas etapas fuese necesario estudiar </w:t>
+      </w:r>
+      <w:r>
+        <w:t>el comportamiento de la siguiente así como los inputs que la primera etapa debía producir para que la siguiente etapa funcionase correctamente se optó por llevar a cabo un análisis, diseño y posterior implementación del proyecto, siguiendo el modelo de desarrollo en cascada.</w:t>
+      </w:r>
+    </w:p>
+    <w:p>
+      <w:r>
+        <w:t>Incluir datos acerca del horario de trabajo y de las reuniones como en el texto que hay a continuación?</w:t>
+      </w:r>
+    </w:p>
+    <w:p>
+      <w:r>
+        <w:t xml:space="preserve">Aunque las horas destinadas cada semana a cumplir los objetivos pueden variar, planeo dedicar cada semana 4 horas y media de lunes a viernes a realizar las tareas y, en caso de necesidad utilizar los domingos para completar lo que me falte. </w:t>
+      </w:r>
+    </w:p>
+    <w:p>
+      <w:r>
+        <w:t>Además, habrá reuniones periódicas con Borja (el tutor por parte de la empresa) y Laureano (el tutor por parte de la universidad) para revisar el avance del proyecto, verificar que se han cumplido los objetivos y proponer objetivos nuevos si fuera necesario. La duración de dichas reuniones variará en función de la finalidad de las mismas.</w:t>
+      </w:r>
+    </w:p>
     <w:p/>
     <w:p>
       <w:pPr>
         <w:pStyle w:val="Ttulo2"/>
       </w:pPr>
-      <w:bookmarkStart w:id="12" w:name="_Toc452380634"/>
-      <w:r>
-        <w:t>2.1. Metodología de desarrollo</w:t>
-      </w:r>
-      <w:bookmarkEnd w:id="12"/>
-    </w:p>
-    <w:p>
-      <w:r>
-        <w:t>Dado que el funcionamiento del software desarrollado podía dividirse en distintas etapas (evaluación, análisis de los resultados, generación de informes y resolución de errores)</w:t>
-      </w:r>
-      <w:r>
-        <w:t xml:space="preserve"> y teniendo en cuenta que para empezar la siguiente etapa era necesario haber finalizado la anterior, </w:t>
-      </w:r>
-      <w:r>
-        <w:t xml:space="preserve">parecía lógico planificar el desarrollo del proyecto a través de </w:t>
-      </w:r>
-      <w:r>
-        <w:lastRenderedPageBreak/>
-        <w:t xml:space="preserve">Sprints, de </w:t>
-      </w:r>
-      <w:r>
-        <w:t>modo</w:t>
-      </w:r>
-      <w:r>
-        <w:t xml:space="preserve"> que en cada Sprint se fuese desarrollando cada una de las etapas  mencionadas anteriormente. </w:t>
-      </w:r>
-    </w:p>
-    <w:p>
-      <w:r>
-        <w:t xml:space="preserve">Por otro lado, </w:t>
-      </w:r>
-      <w:r>
-        <w:t xml:space="preserve">ante </w:t>
-      </w:r>
-      <w:r>
-        <w:t xml:space="preserve">la necesidad de que para el desarrollo de algunas etapas fuese necesario estudiar </w:t>
-      </w:r>
-      <w:r>
-        <w:t>el comportamiento de la siguiente así como los inputs que la primera etapa debía producir para que la siguiente etapa funcionase correctamente se optó por llevar a cabo un análisis, diseño y posterior implementación del proyecto, siguiendo el modelo de desarrollo en cascada.</w:t>
-      </w:r>
-    </w:p>
-    <w:p>
-      <w:pPr>
-        <w:pStyle w:val="Ttulo2"/>
-      </w:pPr>
-      <w:bookmarkStart w:id="13" w:name="_Toc452380635"/>
-      <w:r>
-        <w:t>2.1. Fases</w:t>
-      </w:r>
-      <w:bookmarkEnd w:id="13"/>
+      <w:bookmarkStart w:id="11" w:name="_Toc452380635"/>
+      <w:r>
+        <w:t>2.</w:t>
+      </w:r>
+      <w:r>
+        <w:t>3</w:t>
+      </w:r>
+      <w:r>
+        <w:t>. Fases</w:t>
+      </w:r>
+      <w:bookmarkEnd w:id="11"/>
+      <w:r>
+        <w:t xml:space="preserve"> (revisar los tiempos verbales)</w:t>
+      </w:r>
     </w:p>
     <w:p>
       <w:r>
@@ -3772,6 +3711,7 @@
         <w:rPr>
           <w:b/>
         </w:rPr>
+        <w:lastRenderedPageBreak/>
         <w:t>Formación</w:t>
       </w:r>
       <w:r>
@@ -3852,7 +3792,7 @@
       <w:pPr>
         <w:pStyle w:val="Ttulo2"/>
       </w:pPr>
-      <w:bookmarkStart w:id="14" w:name="_Toc452380636"/>
+      <w:bookmarkStart w:id="12" w:name="_Toc452380636"/>
       <w:r>
         <w:t xml:space="preserve">2.4. </w:t>
       </w:r>
@@ -3862,7 +3802,7 @@
       <w:r>
         <w:t>escomposición de tareas</w:t>
       </w:r>
-      <w:bookmarkEnd w:id="14"/>
+      <w:bookmarkEnd w:id="12"/>
     </w:p>
     <w:p>
       <w:r>
@@ -3964,7 +3904,7 @@
                 <w:sz w:val="20"/>
                 <w:szCs w:val="20"/>
               </w:rPr>
-              <w:t>Estimación temporal</w:t>
+              <w:t>Tiempo estimado</w:t>
             </w:r>
           </w:p>
         </w:tc>
@@ -4170,21 +4110,7 @@
                 <w:sz w:val="20"/>
                 <w:szCs w:val="20"/>
               </w:rPr>
-              <w:t xml:space="preserve">Definición del alcance, las fases y las tareas a realizar durante </w:t>
-            </w:r>
-            <w:r>
-              <w:rPr>
-                <w:sz w:val="20"/>
-                <w:szCs w:val="20"/>
-              </w:rPr>
-              <w:t>el proyecto</w:t>
-            </w:r>
-            <w:r>
-              <w:rPr>
-                <w:sz w:val="20"/>
-                <w:szCs w:val="20"/>
-              </w:rPr>
-              <w:t>, y de todo lo relacionado con la gestión del mismo</w:t>
+              <w:t>Definición del alcance, las fases y las tareas a realizar durante el proyecto, y de todo lo relacionado con la gestión del mismo</w:t>
             </w:r>
           </w:p>
         </w:tc>
@@ -5789,14 +5715,14 @@
       <w:pPr>
         <w:pStyle w:val="Ttulo2"/>
       </w:pPr>
-      <w:bookmarkStart w:id="15" w:name="_Toc452380637"/>
+      <w:bookmarkStart w:id="13" w:name="_Toc452380637"/>
       <w:r>
         <w:t xml:space="preserve">2.5. </w:t>
       </w:r>
       <w:r>
         <w:t>EDT</w:t>
       </w:r>
-      <w:bookmarkEnd w:id="15"/>
+      <w:bookmarkEnd w:id="13"/>
     </w:p>
     <w:p>
       <w:r>
@@ -5874,8 +5800,9 @@
     <w:p>
       <w:pPr>
         <w:pStyle w:val="Ttulo1"/>
-      </w:pPr>
-      <w:bookmarkStart w:id="16" w:name="_Toc452380639"/>
+        <w:spacing w:line="360" w:lineRule="auto"/>
+      </w:pPr>
+      <w:bookmarkStart w:id="14" w:name="_Toc452380639"/>
       <w:r>
         <w:lastRenderedPageBreak/>
         <w:t xml:space="preserve">3. </w:t>
@@ -5883,137 +5810,200 @@
       <w:r>
         <w:t>Análisis</w:t>
       </w:r>
+      <w:bookmarkEnd w:id="14"/>
+    </w:p>
+    <w:p>
+      <w:pPr>
+        <w:pStyle w:val="Ttulo2"/>
+      </w:pPr>
+      <w:bookmarkStart w:id="15" w:name="_Toc452380640"/>
+      <w:r>
+        <w:t xml:space="preserve">3.1. </w:t>
+      </w:r>
+      <w:r>
+        <w:t>Descripción de la aplicación</w:t>
+      </w:r>
+      <w:bookmarkEnd w:id="15"/>
+    </w:p>
+    <w:p>
+      <w:r>
+        <w:t xml:space="preserve">De forma resumida, </w:t>
+      </w:r>
+      <w:r>
+        <w:t>l</w:t>
+      </w:r>
+      <w:r>
+        <w:t>a aplicación desarrollada</w:t>
+      </w:r>
+      <w:r>
+        <w:t xml:space="preserve"> para este proyecto se encargará</w:t>
+      </w:r>
+      <w:r>
+        <w:t xml:space="preserve"> de evaluar el sistema, generar un informe con los </w:t>
+      </w:r>
+      <w:r>
+        <w:t>resultados</w:t>
+      </w:r>
+      <w:r>
+        <w:t xml:space="preserve"> obtenidos y, en caso de que se hubiese identificado un fallo, corregir dicho fallo o informar a un técnico para que él se encargue de resolverlo.</w:t>
+      </w:r>
+    </w:p>
+    <w:p>
+      <w:r>
+        <w:t>La aplicación consistirá en un ejecutable con un comportamiento variable o, por decirlo de un modo más claro, con dos modos de ejecución, descritos a continuación.</w:t>
+      </w:r>
+    </w:p>
+    <w:p>
+      <w:r>
+        <w:rPr>
+          <w:b/>
+        </w:rPr>
+        <w:t>Primer modo de ejecución</w:t>
+      </w:r>
+      <w:r>
+        <w:t xml:space="preserve">: este modo se corresponde con la evaluación inicial del sistema, realizada antes de distribuir la estación al cliente. Durante el proceso de evaluación inicial se obtendrán los valores </w:t>
+      </w:r>
+      <w:r>
+        <w:t>de hardware y software que la estación tiene en un entorno óptimo y supervisado, sin que exista fallo alguno, suponiendo estos valores como óptimos o ideales.</w:t>
+      </w:r>
+    </w:p>
+    <w:p>
+      <w:r>
+        <w:rPr>
+          <w:b/>
+        </w:rPr>
+        <w:t>Segundo modo de ejecución</w:t>
+      </w:r>
+      <w:r>
+        <w:t>: este modo de ejecución será el habitual una vez haya sido distribuida la estación y sus valores ideales hayan sido obtenidos. Este modo se corresponde con la evaluación y detección de incidencias y, será la empresa la que establezca el intervalo de tiempo que pasará entre una ejecución y la siguiente, lo cual no descarta que se pueda ejecutar manualmente.</w:t>
+      </w:r>
+    </w:p>
+    <w:p>
+      <w:r>
+        <w:t>Durante el segundo modo de ejecución la aplicación realizara una evaluación del sistema similar a la evaluación inicial y, una vez se hayan obtenido los valores de hardware y software, se comparan con los resultados de la evaluación inicial y, en base a las métricas establecidas por el alumno y la empresa, se decide si existe una incidencia o no.</w:t>
+      </w:r>
+    </w:p>
+    <w:p>
+      <w:r>
+        <w:t>En el caso de que no exista una incidencia se actualizarán los valores de la BBDD puesto que los últimos valores leídos se consideran aceptables y han sido obtenidos en un entorno real y no supervisado. En el caso de que se detecte una incidencia se procedería a, en función del tipo de incidencia, aplic</w:t>
+      </w:r>
+      <w:r>
+        <w:t>ar las medidas correspondientes.</w:t>
+      </w:r>
+    </w:p>
+    <w:p>
+      <w:r>
+        <w:t>En la descripción de ambos modos de ejecución se han obviado detalles más técnicos del funcionamiento de la aplicación, pero que aparecen en los diagramas utilizados para representar el funcionamiento de la aplicación.</w:t>
+      </w:r>
+    </w:p>
+    <w:p>
+      <w:pPr>
+        <w:pStyle w:val="Ttulo2"/>
+      </w:pPr>
+      <w:r>
+        <w:t xml:space="preserve">3.2. </w:t>
+      </w:r>
+      <w:r>
+        <w:t>Diagramas de actividad.</w:t>
+      </w:r>
+    </w:p>
+    <w:p>
+      <w:r>
+        <w:t xml:space="preserve">Para describir el funcionamiento de la aplicación de una forma gráfica </w:t>
+      </w:r>
+      <w:r>
+        <w:t xml:space="preserve">y detallada </w:t>
+      </w:r>
+      <w:r>
+        <w:t>se ha optado por usar diagramas de actividad, pues al no haber interacción con el usuario no existen casos de uso.</w:t>
+      </w:r>
+    </w:p>
+    <w:p>
+      <w:r>
+        <w:t>En l</w:t>
+      </w:r>
+      <w:r>
+        <w:t>a</w:t>
+      </w:r>
+      <w:r>
+        <w:t xml:space="preserve"> figura </w:t>
+      </w:r>
+      <w:r>
+        <w:t>3.1. se muestra el proceso inicial de ejecución, en el cuál se establece el modo de ejecución correspondiente a la ejecución actual. Además, se detalla el primer modo de ejecución mientras que el segundo se verá en profundidad en la figura 3.2.</w:t>
+      </w:r>
+    </w:p>
+    <w:p>
+      <w:r>
+        <w:lastRenderedPageBreak/>
+        <w:t>LOS DOS SIGUIENTES DIAGRAMAS NO SE SI PONERLOS, SEGÚN REALICE LOS DOS ANTERIORES SALDRÉ DE DUDAS</w:t>
+      </w:r>
+    </w:p>
+    <w:p>
+      <w:r>
+        <w:t>En la figura 3.3. se detalla el proceso de comprobación y actualización del fichero del Registro de Windows (conexión a la BBDD y demas)</w:t>
+      </w:r>
+    </w:p>
+    <w:p>
+      <w:r>
+        <w:t>En la figura 3.4. se detalla el control y gestión de los scripts tanto en local como en otras estaciones (proceso de solución==ejecutar script)</w:t>
+      </w:r>
+    </w:p>
+    <w:p>
+      <w:pPr>
+        <w:pStyle w:val="Ttulo2"/>
+      </w:pPr>
+      <w:bookmarkStart w:id="16" w:name="_Toc452380642"/>
+      <w:r>
+        <w:t xml:space="preserve">3.3. </w:t>
+      </w:r>
+      <w:r>
+        <w:t>Requisitos de la aplicación</w:t>
+      </w:r>
       <w:bookmarkEnd w:id="16"/>
     </w:p>
     <w:p>
-      <w:pPr>
-        <w:pStyle w:val="Ttulo2"/>
-      </w:pPr>
-      <w:bookmarkStart w:id="17" w:name="_Toc452380640"/>
-      <w:r>
-        <w:t>Descripción de la aplicación (mezcla entre alcance y enumeración informal de objetivos)</w:t>
+      <w:r>
+        <w:t>Llegados a este punto queda establecer los requisitos que deberá satisfacer la aplicación</w:t>
+      </w:r>
+      <w:r>
+        <w:t>.</w:t>
+      </w:r>
+    </w:p>
+    <w:p>
+      <w:pPr>
+        <w:pStyle w:val="Ttulo3"/>
+      </w:pPr>
+      <w:bookmarkStart w:id="17" w:name="_Toc452380643"/>
+      <w:r>
+        <w:t>Requisitos funcionales</w:t>
       </w:r>
       <w:bookmarkEnd w:id="17"/>
     </w:p>
     <w:p/>
     <w:p>
-      <w:r>
-        <w:t>QUE HACE LA APLICACIÓN – DESCRIBIR PROCESO DE LA APP CUANDO LA EJECUTAS</w:t>
-      </w:r>
-    </w:p>
-    <w:p>
-      <w:r>
-        <w:t>HABLAR DE LAS 3 COSAS QUE SE CONTROLAN: HARDWARE, SOFTWARE-REGISTROS, SOFTWARE-CONTADORES</w:t>
-      </w:r>
-    </w:p>
-    <w:p>
-      <w:r>
-        <w:t>La aplicación desarrollada para este proyecto se encargara de evaluar el sistema (tanto el hardware como el software), generar un informe con los resutlados obtenidos y, en caso de que se hubiese identificado un fallo, corregir dicho fallo o informar a un técnico para que él se encargue de resolverlo.</w:t>
-      </w:r>
-    </w:p>
-    <w:p/>
-    <w:p>
-      <w:r>
-        <w:t>Dos modos de ejecución:</w:t>
-      </w:r>
-    </w:p>
-    <w:p>
-      <w:pPr>
-        <w:pStyle w:val="Prrafodelista"/>
-        <w:numPr>
-          <w:ilvl w:val="0"/>
-          <w:numId w:val="4"/>
-        </w:numPr>
-      </w:pPr>
-      <w:r>
-        <w:t>Modo 1: evaluación inicial</w:t>
-      </w:r>
-    </w:p>
-    <w:p>
-      <w:pPr>
-        <w:pStyle w:val="Prrafodelista"/>
-        <w:numPr>
-          <w:ilvl w:val="0"/>
-          <w:numId w:val="4"/>
-        </w:numPr>
-      </w:pPr>
-      <w:r>
-        <w:t>Modo 2: evaluación en busca de fallos</w:t>
-      </w:r>
-    </w:p>
-    <w:p>
-      <w:pPr>
-        <w:pStyle w:val="Prrafodelista"/>
-        <w:numPr>
-          <w:ilvl w:val="0"/>
-          <w:numId w:val="4"/>
-        </w:numPr>
-      </w:pPr>
-      <w:r>
-        <w:t>* En algún lado hablar de que para que todo funcione bien es necesario supervisar que cuando se ejecute por primera vez lo haga correctamente</w:t>
-      </w:r>
-    </w:p>
-    <w:p>
-      <w:r>
-        <w:t>Scripts almacenados tanto en local como en servidor. Antes de buscar en el servidor y descargarlo mira a ver si esta en local para ahorrar el tiempo de descarga</w:t>
-      </w:r>
-    </w:p>
-    <w:p/>
-    <w:p>
-      <w:r>
-        <w:t>Habra errores de dos tipos: software – registro, que se podrán corregir automáticamente sin necesidad de scripts</w:t>
-      </w:r>
-    </w:p>
-    <w:p>
-      <w:r>
-        <w:t>Software-contadores: para los cuales se enviara un informe y el técnico creara un script para solucionarlo</w:t>
-      </w:r>
-    </w:p>
-    <w:p/>
-    <w:p>
-      <w:pPr>
-        <w:pStyle w:val="Ttulo2"/>
-      </w:pPr>
-      <w:bookmarkStart w:id="18" w:name="_Toc452380641"/>
-      <w:r>
-        <w:t>Casos de uso y otros diagramas</w:t>
+      <w:pPr>
+        <w:pStyle w:val="Ttulo3"/>
+      </w:pPr>
+      <w:bookmarkStart w:id="18" w:name="_Toc452380644"/>
+      <w:r>
+        <w:t>Requisitos no funcionales</w:t>
       </w:r>
       <w:bookmarkEnd w:id="18"/>
     </w:p>
     <w:p>
       <w:r>
-        <w:t>No hay casos de uso o a lo mucho podría poner que cada modo de ejecución es un caso de uso, y el segundo modo puede tener 3 caminos (todo OK, algo falla y no hay solución, algo falla y hay solución y se aplica la solucion) – De todos modos creo que es mejor hacer dos diagramas de actividad o interaccion, correspondientes a los dos modos de ejcucion que hay.</w:t>
-      </w:r>
-    </w:p>
-    <w:p>
-      <w:pPr>
-        <w:pStyle w:val="Ttulo2"/>
-      </w:pPr>
-      <w:bookmarkStart w:id="19" w:name="_Toc452380642"/>
-      <w:r>
-        <w:t>Requisitos de la aplicación o proyecto</w:t>
-      </w:r>
-      <w:bookmarkEnd w:id="19"/>
-    </w:p>
-    <w:p>
-      <w:pPr>
-        <w:pStyle w:val="Ttulo3"/>
-      </w:pPr>
-      <w:bookmarkStart w:id="20" w:name="_Toc452380643"/>
-      <w:r>
-        <w:t>Requisitos funcionales</w:t>
-      </w:r>
-      <w:bookmarkEnd w:id="20"/>
-    </w:p>
-    <w:p>
-      <w:pPr>
-        <w:pStyle w:val="Ttulo3"/>
-      </w:pPr>
-      <w:bookmarkStart w:id="21" w:name="_Toc452380644"/>
-      <w:r>
-        <w:t>Requisitos no funcionales</w:t>
-      </w:r>
-      <w:bookmarkEnd w:id="21"/>
+        <w:t>Eficiencia</w:t>
+      </w:r>
+    </w:p>
+    <w:p>
+      <w:r>
+        <w:t>Conectividad (Base de datos centralizada, estaciones distribuidas pero conectadas)…</w:t>
+      </w:r>
+    </w:p>
+    <w:p>
+      <w:r>
+        <w:t>Igual estoy equivocado y no va aquí pero: que la carga de la app no sea demasiado elevada para que la estación funcione perfectamente sin que se note que se esta ejecutando mi app.</w:t>
+      </w:r>
     </w:p>
     <w:p>
       <w:pPr>
@@ -6024,8 +6014,6 @@
           <w:szCs w:val="32"/>
         </w:rPr>
       </w:pPr>
-      <w:bookmarkStart w:id="22" w:name="_GoBack"/>
-      <w:bookmarkEnd w:id="22"/>
       <w:r>
         <w:br w:type="page"/>
       </w:r>
@@ -6034,7 +6022,7 @@
       <w:pPr>
         <w:pStyle w:val="Ttulo1"/>
       </w:pPr>
-      <w:bookmarkStart w:id="23" w:name="_Toc452380645"/>
+      <w:bookmarkStart w:id="19" w:name="_Toc452380645"/>
       <w:r>
         <w:lastRenderedPageBreak/>
         <w:t xml:space="preserve">4. </w:t>
@@ -6042,17 +6030,17 @@
       <w:r>
         <w:t>Diseño</w:t>
       </w:r>
-      <w:bookmarkEnd w:id="23"/>
+      <w:bookmarkEnd w:id="19"/>
     </w:p>
     <w:p>
       <w:pPr>
         <w:pStyle w:val="Ttulo2"/>
       </w:pPr>
-      <w:bookmarkStart w:id="24" w:name="_Toc452380646"/>
+      <w:bookmarkStart w:id="20" w:name="_Toc452380646"/>
       <w:r>
         <w:t>Arquitectura de la aplicación</w:t>
       </w:r>
-      <w:bookmarkEnd w:id="24"/>
+      <w:bookmarkEnd w:id="20"/>
     </w:p>
     <w:p>
       <w:r>
@@ -6317,11 +6305,11 @@
       <w:pPr>
         <w:pStyle w:val="Ttulo2"/>
       </w:pPr>
-      <w:bookmarkStart w:id="25" w:name="_Toc452380647"/>
+      <w:bookmarkStart w:id="21" w:name="_Toc452380647"/>
       <w:r>
         <w:t>BBDD</w:t>
       </w:r>
-      <w:bookmarkEnd w:id="25"/>
+      <w:bookmarkEnd w:id="21"/>
     </w:p>
     <w:p>
       <w:r>
@@ -6943,11 +6931,11 @@
       <w:pPr>
         <w:pStyle w:val="Ttulo2"/>
       </w:pPr>
-      <w:bookmarkStart w:id="26" w:name="_Toc452380648"/>
+      <w:bookmarkStart w:id="22" w:name="_Toc452380648"/>
       <w:r>
         <w:t>Diagrama de clases UML / Clases utilizadas a destacar / Librerías</w:t>
       </w:r>
-      <w:bookmarkEnd w:id="26"/>
+      <w:bookmarkEnd w:id="22"/>
     </w:p>
     <w:p>
       <w:r>
@@ -7095,11 +7083,11 @@
       <w:pPr>
         <w:pStyle w:val="Ttulo2"/>
       </w:pPr>
-      <w:bookmarkStart w:id="27" w:name="_Toc452380649"/>
+      <w:bookmarkStart w:id="23" w:name="_Toc452380649"/>
       <w:r>
         <w:t>Diseño de plan de pruebas?</w:t>
       </w:r>
-      <w:bookmarkEnd w:id="27"/>
+      <w:bookmarkEnd w:id="23"/>
     </w:p>
     <w:p>
       <w:pPr>
@@ -7119,7 +7107,7 @@
       <w:pPr>
         <w:pStyle w:val="Ttulo1"/>
       </w:pPr>
-      <w:bookmarkStart w:id="28" w:name="_Toc452380650"/>
+      <w:bookmarkStart w:id="24" w:name="_Toc452380650"/>
       <w:r>
         <w:lastRenderedPageBreak/>
         <w:t xml:space="preserve">5. </w:t>
@@ -7127,72 +7115,125 @@
       <w:r>
         <w:t>Implementación</w:t>
       </w:r>
+      <w:bookmarkEnd w:id="24"/>
+    </w:p>
+    <w:p>
+      <w:pPr>
+        <w:pStyle w:val="Ttulo2"/>
+      </w:pPr>
+      <w:bookmarkStart w:id="25" w:name="_Toc452380651"/>
+      <w:r>
+        <w:t>Tecnologías y software empleado durante el desarrollo</w:t>
+      </w:r>
+      <w:bookmarkEnd w:id="25"/>
+    </w:p>
+    <w:p>
+      <w:r>
+        <w:t>Software base desarrollado en .NET</w:t>
+      </w:r>
+    </w:p>
+    <w:p>
+      <w:r>
+        <w:t>Programación WEB: PHP bajo Symfony 2.</w:t>
+      </w:r>
+    </w:p>
+    <w:p>
+      <w:pPr>
+        <w:pStyle w:val="Ttulo2"/>
+      </w:pPr>
+      <w:bookmarkStart w:id="26" w:name="_Toc452380652"/>
+      <w:r>
+        <w:t>Librerías empleadas</w:t>
+      </w:r>
+      <w:bookmarkEnd w:id="26"/>
+    </w:p>
+    <w:p>
+      <w:r>
+        <w:t>OpenHardwareMonitor</w:t>
+      </w:r>
+    </w:p>
+    <w:p>
+      <w:pPr>
+        <w:pStyle w:val="Ttulo2"/>
+      </w:pPr>
+      <w:bookmarkStart w:id="27" w:name="_Toc452380653"/>
+      <w:r>
+        <w:t>Aspectos generales de la implementación</w:t>
+      </w:r>
+      <w:bookmarkEnd w:id="27"/>
+    </w:p>
+    <w:p>
+      <w:r>
+        <w:t>0. Como se estructura la evaluación del sistema y que parámetros se supervisan (HARDWARE, SOFTWARE-REGISTRO, SOFTWARE-CONTADORES)</w:t>
+      </w:r>
+    </w:p>
+    <w:p>
+      <w:r>
+        <w:t>1. Toma de decisiones para saber si se trata de la evaluación inicial o no</w:t>
+      </w:r>
+    </w:p>
+    <w:p>
+      <w:r>
+        <w:t>2. Parametros para decidir si se trata de una incidencia o no</w:t>
+      </w:r>
+    </w:p>
+    <w:p>
+      <w:r>
+        <w:t>3. Soluciones aplicadas a cada tipo de incidencia</w:t>
+      </w:r>
+    </w:p>
+    <w:p>
+      <w:r>
+        <w:t>3.1. HARDWARE</w:t>
+      </w:r>
+      <w:r>
+        <w:sym w:font="Wingdings" w:char="F0E0"/>
+      </w:r>
+      <w:r>
+        <w:t>INFORME</w:t>
+      </w:r>
+    </w:p>
+    <w:p>
+      <w:r>
+        <w:t xml:space="preserve">3.2. SOFTWARE-REGISTRO </w:t>
+      </w:r>
+      <w:r>
+        <w:sym w:font="Wingdings" w:char="F0E0"/>
+      </w:r>
+      <w:r>
+        <w:t>CORREGIR EL REGISTRO DEFECTUOSO COMPROBANDO EL FICHERO DEL REGISTRO CON LA VERSIÓN ULTIMA</w:t>
+      </w:r>
+    </w:p>
+    <w:p>
+      <w:r>
+        <w:t xml:space="preserve">3.3. SOFTWARE-CONTADORES RENDIMIENTO </w:t>
+      </w:r>
+      <w:r>
+        <w:sym w:font="Wingdings" w:char="F0E0"/>
+      </w:r>
+      <w:r>
+        <w:t xml:space="preserve"> GENERAR INFORME Y COMPROBAR SI EXISTE SOLUCION PARA ESE INFORME, APLICAR SCRIPT SI EXISTE EN LOCAL O EN OTRA ESTACION, NO HACER NADA MAS QUE ENVIAR EL INFORME SI AUN NO HAY SOLUCION</w:t>
+      </w:r>
+    </w:p>
+    <w:p>
+      <w:pPr>
+        <w:pStyle w:val="Ttulo2"/>
+      </w:pPr>
+      <w:bookmarkStart w:id="28" w:name="_Toc452380654"/>
+      <w:r>
+        <w:t>Puntos reseñables</w:t>
+      </w:r>
       <w:bookmarkEnd w:id="28"/>
     </w:p>
     <w:p>
       <w:pPr>
         <w:pStyle w:val="Ttulo2"/>
       </w:pPr>
-      <w:bookmarkStart w:id="29" w:name="_Toc452380651"/>
-      <w:r>
-        <w:t>Tecnologías y software empleado durante el desarrollo</w:t>
+      <w:bookmarkStart w:id="29" w:name="_Toc452380655"/>
+      <w:r>
+        <w:t>Problemas y soluciones destacables</w:t>
       </w:r>
       <w:bookmarkEnd w:id="29"/>
-    </w:p>
-    <w:p>
-      <w:r>
-        <w:t>Software base desarrollado en .NET</w:t>
-      </w:r>
-    </w:p>
-    <w:p>
-      <w:r>
-        <w:t>Programación WEB: PHP bajo Symfony 2.</w:t>
-      </w:r>
-    </w:p>
-    <w:p>
-      <w:pPr>
-        <w:pStyle w:val="Ttulo2"/>
-      </w:pPr>
-      <w:bookmarkStart w:id="30" w:name="_Toc452380652"/>
-      <w:r>
-        <w:t>Librerías empleadas</w:t>
-      </w:r>
-      <w:bookmarkEnd w:id="30"/>
-    </w:p>
-    <w:p>
-      <w:r>
-        <w:t>OpenHardwareMonitor</w:t>
-      </w:r>
-    </w:p>
-    <w:p>
-      <w:pPr>
-        <w:pStyle w:val="Ttulo2"/>
-      </w:pPr>
-      <w:bookmarkStart w:id="31" w:name="_Toc452380653"/>
-      <w:r>
-        <w:t>Aspectos generales de la implementación</w:t>
-      </w:r>
-      <w:bookmarkEnd w:id="31"/>
-    </w:p>
-    <w:p>
-      <w:pPr>
-        <w:pStyle w:val="Ttulo2"/>
-      </w:pPr>
-      <w:bookmarkStart w:id="32" w:name="_Toc452380654"/>
-      <w:r>
-        <w:t>Puntos reseñables</w:t>
-      </w:r>
-      <w:bookmarkEnd w:id="32"/>
-    </w:p>
-    <w:p>
-      <w:pPr>
-        <w:pStyle w:val="Ttulo2"/>
-      </w:pPr>
-      <w:bookmarkStart w:id="33" w:name="_Toc452380655"/>
-      <w:r>
-        <w:t>Problemas y soluciones destacables</w:t>
-      </w:r>
-      <w:bookmarkEnd w:id="33"/>
     </w:p>
     <w:p>
       <w:r>
@@ -7216,7 +7257,7 @@
       <w:pPr>
         <w:pStyle w:val="Ttulo1"/>
       </w:pPr>
-      <w:bookmarkStart w:id="34" w:name="_Toc452380656"/>
+      <w:bookmarkStart w:id="30" w:name="_Toc452380656"/>
       <w:r>
         <w:lastRenderedPageBreak/>
         <w:t xml:space="preserve">6. </w:t>
@@ -7224,17 +7265,17 @@
       <w:r>
         <w:t>Plan de pruebas e integración/implantación</w:t>
       </w:r>
-      <w:bookmarkEnd w:id="34"/>
+      <w:bookmarkEnd w:id="30"/>
     </w:p>
     <w:p>
       <w:pPr>
         <w:pStyle w:val="Ttulo2"/>
       </w:pPr>
-      <w:bookmarkStart w:id="35" w:name="_Toc452380657"/>
+      <w:bookmarkStart w:id="31" w:name="_Toc452380657"/>
       <w:r>
         <w:t>Plan de pruebas / pruebas unitarias</w:t>
       </w:r>
-      <w:bookmarkEnd w:id="35"/>
+      <w:bookmarkEnd w:id="31"/>
     </w:p>
     <w:p>
       <w:pPr>
@@ -7300,11 +7341,11 @@
       <w:pPr>
         <w:pStyle w:val="Ttulo2"/>
       </w:pPr>
-      <w:bookmarkStart w:id="36" w:name="_Toc452380658"/>
+      <w:bookmarkStart w:id="32" w:name="_Toc452380658"/>
       <w:r>
         <w:t>Plan de implantación / plan de integración</w:t>
       </w:r>
-      <w:bookmarkEnd w:id="36"/>
+      <w:bookmarkEnd w:id="32"/>
     </w:p>
     <w:p/>
     <w:p>
@@ -7324,7 +7365,7 @@
       <w:pPr>
         <w:pStyle w:val="Ttulo1"/>
       </w:pPr>
-      <w:bookmarkStart w:id="37" w:name="_Toc452380659"/>
+      <w:bookmarkStart w:id="33" w:name="_Toc452380659"/>
       <w:r>
         <w:lastRenderedPageBreak/>
         <w:t xml:space="preserve">7. </w:t>
@@ -7335,28 +7376,1845 @@
       <w:r>
         <w:t xml:space="preserve"> (comparación estimado vs real)</w:t>
       </w:r>
-      <w:bookmarkEnd w:id="37"/>
+      <w:bookmarkEnd w:id="33"/>
     </w:p>
     <w:p>
       <w:pPr>
         <w:pStyle w:val="Ttulo2"/>
       </w:pPr>
-      <w:bookmarkStart w:id="38" w:name="_Toc452380660"/>
+      <w:bookmarkStart w:id="34" w:name="_Toc452380660"/>
       <w:r>
         <w:t>Seguimiento y control del alcance</w:t>
       </w:r>
-      <w:bookmarkEnd w:id="38"/>
+      <w:bookmarkEnd w:id="34"/>
+    </w:p>
+    <w:p>
+      <w:r>
+        <w:t>Que no he podido hacer y por que</w:t>
+      </w:r>
     </w:p>
     <w:p>
       <w:pPr>
         <w:pStyle w:val="Ttulo2"/>
       </w:pPr>
-      <w:bookmarkStart w:id="39" w:name="_Toc452380661"/>
+      <w:bookmarkStart w:id="35" w:name="_Toc452380661"/>
       <w:r>
         <w:t>Seguimiento y control del tiempo</w:t>
       </w:r>
-      <w:bookmarkEnd w:id="39"/>
-    </w:p>
+      <w:bookmarkEnd w:id="35"/>
+    </w:p>
+    <w:tbl>
+      <w:tblPr>
+        <w:tblStyle w:val="Tablaconcuadrcula"/>
+        <w:tblW w:w="8500" w:type="dxa"/>
+        <w:tblLayout w:type="fixed"/>
+        <w:tblLook w:val="04E0" w:firstRow="1" w:lastRow="1" w:firstColumn="1" w:lastColumn="0" w:noHBand="0" w:noVBand="1"/>
+      </w:tblPr>
+      <w:tblGrid>
+        <w:gridCol w:w="460"/>
+        <w:gridCol w:w="2087"/>
+        <w:gridCol w:w="1984"/>
+        <w:gridCol w:w="2127"/>
+        <w:gridCol w:w="1842"/>
+      </w:tblGrid>
+      <w:tr>
+        <w:tc>
+          <w:tcPr>
+            <w:tcW w:w="460" w:type="dxa"/>
+          </w:tcPr>
+          <w:p>
+            <w:pPr>
+              <w:rPr>
+                <w:sz w:val="20"/>
+                <w:szCs w:val="20"/>
+              </w:rPr>
+            </w:pPr>
+            <w:r>
+              <w:rPr>
+                <w:sz w:val="20"/>
+                <w:szCs w:val="20"/>
+              </w:rPr>
+              <w:t>ID</w:t>
+            </w:r>
+          </w:p>
+        </w:tc>
+        <w:tc>
+          <w:tcPr>
+            <w:tcW w:w="2087" w:type="dxa"/>
+          </w:tcPr>
+          <w:p>
+            <w:pPr>
+              <w:rPr>
+                <w:sz w:val="20"/>
+                <w:szCs w:val="20"/>
+              </w:rPr>
+            </w:pPr>
+            <w:r>
+              <w:rPr>
+                <w:sz w:val="20"/>
+                <w:szCs w:val="20"/>
+              </w:rPr>
+              <w:t>Tarea</w:t>
+            </w:r>
+          </w:p>
+        </w:tc>
+        <w:tc>
+          <w:tcPr>
+            <w:tcW w:w="1984" w:type="dxa"/>
+          </w:tcPr>
+          <w:p>
+            <w:pPr>
+              <w:rPr>
+                <w:sz w:val="20"/>
+                <w:szCs w:val="20"/>
+              </w:rPr>
+            </w:pPr>
+            <w:r>
+              <w:rPr>
+                <w:sz w:val="20"/>
+                <w:szCs w:val="20"/>
+              </w:rPr>
+              <w:t>Tiempo estimado</w:t>
+            </w:r>
+          </w:p>
+        </w:tc>
+        <w:tc>
+          <w:tcPr>
+            <w:tcW w:w="2127" w:type="dxa"/>
+          </w:tcPr>
+          <w:p>
+            <w:pPr>
+              <w:rPr>
+                <w:sz w:val="20"/>
+                <w:szCs w:val="20"/>
+              </w:rPr>
+            </w:pPr>
+            <w:r>
+              <w:rPr>
+                <w:sz w:val="20"/>
+                <w:szCs w:val="20"/>
+              </w:rPr>
+              <w:t>Tiempo dedicado</w:t>
+            </w:r>
+          </w:p>
+        </w:tc>
+        <w:tc>
+          <w:tcPr>
+            <w:tcW w:w="1842" w:type="dxa"/>
+          </w:tcPr>
+          <w:p>
+            <w:pPr>
+              <w:rPr>
+                <w:sz w:val="20"/>
+                <w:szCs w:val="20"/>
+              </w:rPr>
+            </w:pPr>
+            <w:r>
+              <w:rPr>
+                <w:sz w:val="20"/>
+                <w:szCs w:val="20"/>
+              </w:rPr>
+              <w:t>Desviación</w:t>
+            </w:r>
+          </w:p>
+        </w:tc>
+      </w:tr>
+      <w:tr>
+        <w:tc>
+          <w:tcPr>
+            <w:tcW w:w="460" w:type="dxa"/>
+          </w:tcPr>
+          <w:p>
+            <w:pPr>
+              <w:rPr>
+                <w:sz w:val="20"/>
+                <w:szCs w:val="20"/>
+              </w:rPr>
+            </w:pPr>
+            <w:r>
+              <w:rPr>
+                <w:sz w:val="20"/>
+                <w:szCs w:val="20"/>
+              </w:rPr>
+              <w:t>01</w:t>
+            </w:r>
+          </w:p>
+        </w:tc>
+        <w:tc>
+          <w:tcPr>
+            <w:tcW w:w="2087" w:type="dxa"/>
+          </w:tcPr>
+          <w:p>
+            <w:pPr>
+              <w:rPr>
+                <w:sz w:val="20"/>
+                <w:szCs w:val="20"/>
+              </w:rPr>
+            </w:pPr>
+            <w:r>
+              <w:rPr>
+                <w:sz w:val="20"/>
+                <w:szCs w:val="20"/>
+              </w:rPr>
+              <w:t>Formación inicial</w:t>
+            </w:r>
+          </w:p>
+        </w:tc>
+        <w:tc>
+          <w:tcPr>
+            <w:tcW w:w="1984" w:type="dxa"/>
+          </w:tcPr>
+          <w:p>
+            <w:pPr>
+              <w:rPr>
+                <w:sz w:val="20"/>
+                <w:szCs w:val="20"/>
+              </w:rPr>
+            </w:pPr>
+            <w:r>
+              <w:rPr>
+                <w:sz w:val="20"/>
+                <w:szCs w:val="20"/>
+              </w:rPr>
+              <w:t>20</w:t>
+            </w:r>
+            <w:r>
+              <w:rPr>
+                <w:sz w:val="20"/>
+                <w:szCs w:val="20"/>
+              </w:rPr>
+              <w:t xml:space="preserve"> </w:t>
+            </w:r>
+            <w:r>
+              <w:rPr>
+                <w:sz w:val="20"/>
+                <w:szCs w:val="20"/>
+              </w:rPr>
+              <w:t>h.</w:t>
+            </w:r>
+          </w:p>
+        </w:tc>
+        <w:tc>
+          <w:tcPr>
+            <w:tcW w:w="2127" w:type="dxa"/>
+          </w:tcPr>
+          <w:p>
+            <w:pPr>
+              <w:rPr>
+                <w:sz w:val="20"/>
+                <w:szCs w:val="20"/>
+              </w:rPr>
+            </w:pPr>
+          </w:p>
+        </w:tc>
+        <w:tc>
+          <w:tcPr>
+            <w:tcW w:w="1842" w:type="dxa"/>
+          </w:tcPr>
+          <w:p>
+            <w:pPr>
+              <w:rPr>
+                <w:sz w:val="20"/>
+                <w:szCs w:val="20"/>
+              </w:rPr>
+            </w:pPr>
+          </w:p>
+        </w:tc>
+      </w:tr>
+      <w:tr>
+        <w:tc>
+          <w:tcPr>
+            <w:tcW w:w="460" w:type="dxa"/>
+          </w:tcPr>
+          <w:p>
+            <w:pPr>
+              <w:rPr>
+                <w:sz w:val="20"/>
+                <w:szCs w:val="20"/>
+              </w:rPr>
+            </w:pPr>
+            <w:r>
+              <w:rPr>
+                <w:sz w:val="20"/>
+                <w:szCs w:val="20"/>
+              </w:rPr>
+              <w:t>02</w:t>
+            </w:r>
+          </w:p>
+        </w:tc>
+        <w:tc>
+          <w:tcPr>
+            <w:tcW w:w="2087" w:type="dxa"/>
+          </w:tcPr>
+          <w:p>
+            <w:pPr>
+              <w:rPr>
+                <w:sz w:val="20"/>
+                <w:szCs w:val="20"/>
+              </w:rPr>
+            </w:pPr>
+            <w:r>
+              <w:rPr>
+                <w:sz w:val="20"/>
+                <w:szCs w:val="20"/>
+              </w:rPr>
+              <w:t>Planificación</w:t>
+            </w:r>
+          </w:p>
+        </w:tc>
+        <w:tc>
+          <w:tcPr>
+            <w:tcW w:w="1984" w:type="dxa"/>
+          </w:tcPr>
+          <w:p>
+            <w:pPr>
+              <w:rPr>
+                <w:sz w:val="20"/>
+                <w:szCs w:val="20"/>
+              </w:rPr>
+            </w:pPr>
+            <w:r>
+              <w:rPr>
+                <w:sz w:val="20"/>
+                <w:szCs w:val="20"/>
+              </w:rPr>
+              <w:t>15</w:t>
+            </w:r>
+            <w:r>
+              <w:rPr>
+                <w:sz w:val="20"/>
+                <w:szCs w:val="20"/>
+              </w:rPr>
+              <w:t xml:space="preserve"> </w:t>
+            </w:r>
+            <w:r>
+              <w:rPr>
+                <w:sz w:val="20"/>
+                <w:szCs w:val="20"/>
+              </w:rPr>
+              <w:t>h.</w:t>
+            </w:r>
+          </w:p>
+        </w:tc>
+        <w:tc>
+          <w:tcPr>
+            <w:tcW w:w="2127" w:type="dxa"/>
+          </w:tcPr>
+          <w:p>
+            <w:pPr>
+              <w:rPr>
+                <w:sz w:val="20"/>
+                <w:szCs w:val="20"/>
+              </w:rPr>
+            </w:pPr>
+          </w:p>
+        </w:tc>
+        <w:tc>
+          <w:tcPr>
+            <w:tcW w:w="1842" w:type="dxa"/>
+          </w:tcPr>
+          <w:p>
+            <w:pPr>
+              <w:rPr>
+                <w:sz w:val="20"/>
+                <w:szCs w:val="20"/>
+              </w:rPr>
+            </w:pPr>
+          </w:p>
+        </w:tc>
+      </w:tr>
+      <w:tr>
+        <w:tc>
+          <w:tcPr>
+            <w:tcW w:w="460" w:type="dxa"/>
+          </w:tcPr>
+          <w:p>
+            <w:pPr>
+              <w:rPr>
+                <w:sz w:val="20"/>
+                <w:szCs w:val="20"/>
+              </w:rPr>
+            </w:pPr>
+            <w:r>
+              <w:rPr>
+                <w:sz w:val="20"/>
+                <w:szCs w:val="20"/>
+              </w:rPr>
+              <w:t>03</w:t>
+            </w:r>
+          </w:p>
+        </w:tc>
+        <w:tc>
+          <w:tcPr>
+            <w:tcW w:w="2087" w:type="dxa"/>
+          </w:tcPr>
+          <w:p>
+            <w:pPr>
+              <w:rPr>
+                <w:sz w:val="20"/>
+                <w:szCs w:val="20"/>
+              </w:rPr>
+            </w:pPr>
+            <w:r>
+              <w:rPr>
+                <w:sz w:val="20"/>
+                <w:szCs w:val="20"/>
+              </w:rPr>
+              <w:t>Análisis de requisitos</w:t>
+            </w:r>
+          </w:p>
+        </w:tc>
+        <w:tc>
+          <w:tcPr>
+            <w:tcW w:w="1984" w:type="dxa"/>
+          </w:tcPr>
+          <w:p>
+            <w:pPr>
+              <w:rPr>
+                <w:sz w:val="20"/>
+                <w:szCs w:val="20"/>
+              </w:rPr>
+            </w:pPr>
+            <w:r>
+              <w:rPr>
+                <w:sz w:val="20"/>
+                <w:szCs w:val="20"/>
+              </w:rPr>
+              <w:t>5</w:t>
+            </w:r>
+            <w:r>
+              <w:rPr>
+                <w:sz w:val="20"/>
+                <w:szCs w:val="20"/>
+              </w:rPr>
+              <w:t xml:space="preserve"> </w:t>
+            </w:r>
+            <w:r>
+              <w:rPr>
+                <w:sz w:val="20"/>
+                <w:szCs w:val="20"/>
+              </w:rPr>
+              <w:t>h.</w:t>
+            </w:r>
+          </w:p>
+        </w:tc>
+        <w:tc>
+          <w:tcPr>
+            <w:tcW w:w="2127" w:type="dxa"/>
+          </w:tcPr>
+          <w:p>
+            <w:pPr>
+              <w:rPr>
+                <w:sz w:val="20"/>
+                <w:szCs w:val="20"/>
+              </w:rPr>
+            </w:pPr>
+          </w:p>
+        </w:tc>
+        <w:tc>
+          <w:tcPr>
+            <w:tcW w:w="1842" w:type="dxa"/>
+          </w:tcPr>
+          <w:p>
+            <w:pPr>
+              <w:rPr>
+                <w:sz w:val="20"/>
+                <w:szCs w:val="20"/>
+              </w:rPr>
+            </w:pPr>
+          </w:p>
+        </w:tc>
+      </w:tr>
+      <w:tr>
+        <w:tc>
+          <w:tcPr>
+            <w:tcW w:w="460" w:type="dxa"/>
+          </w:tcPr>
+          <w:p>
+            <w:pPr>
+              <w:rPr>
+                <w:sz w:val="20"/>
+                <w:szCs w:val="20"/>
+              </w:rPr>
+            </w:pPr>
+            <w:r>
+              <w:rPr>
+                <w:sz w:val="20"/>
+                <w:szCs w:val="20"/>
+              </w:rPr>
+              <w:t>04</w:t>
+            </w:r>
+          </w:p>
+        </w:tc>
+        <w:tc>
+          <w:tcPr>
+            <w:tcW w:w="2087" w:type="dxa"/>
+          </w:tcPr>
+          <w:p>
+            <w:pPr>
+              <w:rPr>
+                <w:sz w:val="20"/>
+                <w:szCs w:val="20"/>
+              </w:rPr>
+            </w:pPr>
+            <w:r>
+              <w:rPr>
+                <w:sz w:val="20"/>
+                <w:szCs w:val="20"/>
+              </w:rPr>
+              <w:t>Diagramas</w:t>
+            </w:r>
+          </w:p>
+        </w:tc>
+        <w:tc>
+          <w:tcPr>
+            <w:tcW w:w="1984" w:type="dxa"/>
+          </w:tcPr>
+          <w:p>
+            <w:pPr>
+              <w:rPr>
+                <w:sz w:val="20"/>
+                <w:szCs w:val="20"/>
+              </w:rPr>
+            </w:pPr>
+            <w:r>
+              <w:rPr>
+                <w:sz w:val="20"/>
+                <w:szCs w:val="20"/>
+              </w:rPr>
+              <w:t>5 h.</w:t>
+            </w:r>
+          </w:p>
+        </w:tc>
+        <w:tc>
+          <w:tcPr>
+            <w:tcW w:w="2127" w:type="dxa"/>
+          </w:tcPr>
+          <w:p>
+            <w:pPr>
+              <w:rPr>
+                <w:sz w:val="20"/>
+                <w:szCs w:val="20"/>
+              </w:rPr>
+            </w:pPr>
+          </w:p>
+        </w:tc>
+        <w:tc>
+          <w:tcPr>
+            <w:tcW w:w="1842" w:type="dxa"/>
+          </w:tcPr>
+          <w:p>
+            <w:pPr>
+              <w:rPr>
+                <w:sz w:val="20"/>
+                <w:szCs w:val="20"/>
+              </w:rPr>
+            </w:pPr>
+          </w:p>
+        </w:tc>
+      </w:tr>
+      <w:tr>
+        <w:tc>
+          <w:tcPr>
+            <w:tcW w:w="460" w:type="dxa"/>
+          </w:tcPr>
+          <w:p>
+            <w:pPr>
+              <w:rPr>
+                <w:sz w:val="20"/>
+                <w:szCs w:val="20"/>
+              </w:rPr>
+            </w:pPr>
+            <w:r>
+              <w:rPr>
+                <w:sz w:val="20"/>
+                <w:szCs w:val="20"/>
+              </w:rPr>
+              <w:t>05</w:t>
+            </w:r>
+          </w:p>
+        </w:tc>
+        <w:tc>
+          <w:tcPr>
+            <w:tcW w:w="2087" w:type="dxa"/>
+          </w:tcPr>
+          <w:p>
+            <w:pPr>
+              <w:rPr>
+                <w:sz w:val="20"/>
+                <w:szCs w:val="20"/>
+              </w:rPr>
+            </w:pPr>
+            <w:r>
+              <w:rPr>
+                <w:sz w:val="20"/>
+                <w:szCs w:val="20"/>
+              </w:rPr>
+              <w:t>Arquitectura</w:t>
+            </w:r>
+          </w:p>
+        </w:tc>
+        <w:tc>
+          <w:tcPr>
+            <w:tcW w:w="1984" w:type="dxa"/>
+          </w:tcPr>
+          <w:p>
+            <w:pPr>
+              <w:rPr>
+                <w:sz w:val="20"/>
+                <w:szCs w:val="20"/>
+              </w:rPr>
+            </w:pPr>
+            <w:r>
+              <w:rPr>
+                <w:sz w:val="20"/>
+                <w:szCs w:val="20"/>
+              </w:rPr>
+              <w:t>10 h.</w:t>
+            </w:r>
+          </w:p>
+        </w:tc>
+        <w:tc>
+          <w:tcPr>
+            <w:tcW w:w="2127" w:type="dxa"/>
+          </w:tcPr>
+          <w:p>
+            <w:pPr>
+              <w:rPr>
+                <w:sz w:val="20"/>
+                <w:szCs w:val="20"/>
+              </w:rPr>
+            </w:pPr>
+          </w:p>
+        </w:tc>
+        <w:tc>
+          <w:tcPr>
+            <w:tcW w:w="1842" w:type="dxa"/>
+          </w:tcPr>
+          <w:p>
+            <w:pPr>
+              <w:rPr>
+                <w:sz w:val="20"/>
+                <w:szCs w:val="20"/>
+              </w:rPr>
+            </w:pPr>
+          </w:p>
+        </w:tc>
+      </w:tr>
+      <w:tr>
+        <w:tc>
+          <w:tcPr>
+            <w:tcW w:w="460" w:type="dxa"/>
+          </w:tcPr>
+          <w:p>
+            <w:pPr>
+              <w:rPr>
+                <w:sz w:val="20"/>
+                <w:szCs w:val="20"/>
+              </w:rPr>
+            </w:pPr>
+            <w:r>
+              <w:rPr>
+                <w:sz w:val="20"/>
+                <w:szCs w:val="20"/>
+              </w:rPr>
+              <w:t>06</w:t>
+            </w:r>
+          </w:p>
+        </w:tc>
+        <w:tc>
+          <w:tcPr>
+            <w:tcW w:w="2087" w:type="dxa"/>
+          </w:tcPr>
+          <w:p>
+            <w:pPr>
+              <w:rPr>
+                <w:sz w:val="20"/>
+                <w:szCs w:val="20"/>
+              </w:rPr>
+            </w:pPr>
+            <w:r>
+              <w:rPr>
+                <w:sz w:val="20"/>
+                <w:szCs w:val="20"/>
+              </w:rPr>
+              <w:t>Base de datos</w:t>
+            </w:r>
+          </w:p>
+        </w:tc>
+        <w:tc>
+          <w:tcPr>
+            <w:tcW w:w="1984" w:type="dxa"/>
+          </w:tcPr>
+          <w:p>
+            <w:pPr>
+              <w:rPr>
+                <w:sz w:val="20"/>
+                <w:szCs w:val="20"/>
+              </w:rPr>
+            </w:pPr>
+            <w:r>
+              <w:rPr>
+                <w:sz w:val="20"/>
+                <w:szCs w:val="20"/>
+              </w:rPr>
+              <w:t>10 h.</w:t>
+            </w:r>
+          </w:p>
+        </w:tc>
+        <w:tc>
+          <w:tcPr>
+            <w:tcW w:w="2127" w:type="dxa"/>
+          </w:tcPr>
+          <w:p>
+            <w:pPr>
+              <w:rPr>
+                <w:sz w:val="20"/>
+                <w:szCs w:val="20"/>
+              </w:rPr>
+            </w:pPr>
+          </w:p>
+        </w:tc>
+        <w:tc>
+          <w:tcPr>
+            <w:tcW w:w="1842" w:type="dxa"/>
+          </w:tcPr>
+          <w:p>
+            <w:pPr>
+              <w:rPr>
+                <w:sz w:val="20"/>
+                <w:szCs w:val="20"/>
+              </w:rPr>
+            </w:pPr>
+          </w:p>
+        </w:tc>
+      </w:tr>
+      <w:tr>
+        <w:tc>
+          <w:tcPr>
+            <w:tcW w:w="460" w:type="dxa"/>
+          </w:tcPr>
+          <w:p>
+            <w:pPr>
+              <w:rPr>
+                <w:sz w:val="20"/>
+                <w:szCs w:val="20"/>
+              </w:rPr>
+            </w:pPr>
+            <w:r>
+              <w:rPr>
+                <w:sz w:val="20"/>
+                <w:szCs w:val="20"/>
+              </w:rPr>
+              <w:t>07</w:t>
+            </w:r>
+          </w:p>
+        </w:tc>
+        <w:tc>
+          <w:tcPr>
+            <w:tcW w:w="2087" w:type="dxa"/>
+          </w:tcPr>
+          <w:p>
+            <w:pPr>
+              <w:rPr>
+                <w:sz w:val="20"/>
+                <w:szCs w:val="20"/>
+              </w:rPr>
+            </w:pPr>
+            <w:r>
+              <w:rPr>
+                <w:sz w:val="20"/>
+                <w:szCs w:val="20"/>
+              </w:rPr>
+              <w:t>Aprendizaje</w:t>
+            </w:r>
+          </w:p>
+        </w:tc>
+        <w:tc>
+          <w:tcPr>
+            <w:tcW w:w="1984" w:type="dxa"/>
+          </w:tcPr>
+          <w:p>
+            <w:pPr>
+              <w:rPr>
+                <w:sz w:val="20"/>
+                <w:szCs w:val="20"/>
+              </w:rPr>
+            </w:pPr>
+            <w:r>
+              <w:rPr>
+                <w:sz w:val="20"/>
+                <w:szCs w:val="20"/>
+              </w:rPr>
+              <w:t>10 h.</w:t>
+            </w:r>
+          </w:p>
+        </w:tc>
+        <w:tc>
+          <w:tcPr>
+            <w:tcW w:w="2127" w:type="dxa"/>
+          </w:tcPr>
+          <w:p>
+            <w:pPr>
+              <w:rPr>
+                <w:sz w:val="20"/>
+                <w:szCs w:val="20"/>
+              </w:rPr>
+            </w:pPr>
+          </w:p>
+        </w:tc>
+        <w:tc>
+          <w:tcPr>
+            <w:tcW w:w="1842" w:type="dxa"/>
+          </w:tcPr>
+          <w:p>
+            <w:pPr>
+              <w:rPr>
+                <w:sz w:val="20"/>
+                <w:szCs w:val="20"/>
+              </w:rPr>
+            </w:pPr>
+          </w:p>
+        </w:tc>
+      </w:tr>
+      <w:tr>
+        <w:tc>
+          <w:tcPr>
+            <w:tcW w:w="460" w:type="dxa"/>
+          </w:tcPr>
+          <w:p>
+            <w:pPr>
+              <w:rPr>
+                <w:sz w:val="20"/>
+                <w:szCs w:val="20"/>
+              </w:rPr>
+            </w:pPr>
+            <w:r>
+              <w:rPr>
+                <w:sz w:val="20"/>
+                <w:szCs w:val="20"/>
+              </w:rPr>
+              <w:t>08</w:t>
+            </w:r>
+          </w:p>
+        </w:tc>
+        <w:tc>
+          <w:tcPr>
+            <w:tcW w:w="2087" w:type="dxa"/>
+          </w:tcPr>
+          <w:p>
+            <w:pPr>
+              <w:rPr>
+                <w:sz w:val="20"/>
+                <w:szCs w:val="20"/>
+              </w:rPr>
+            </w:pPr>
+            <w:r>
+              <w:rPr>
+                <w:sz w:val="20"/>
+                <w:szCs w:val="20"/>
+              </w:rPr>
+              <w:t>Evaluación inicial</w:t>
+            </w:r>
+          </w:p>
+        </w:tc>
+        <w:tc>
+          <w:tcPr>
+            <w:tcW w:w="1984" w:type="dxa"/>
+          </w:tcPr>
+          <w:p>
+            <w:pPr>
+              <w:rPr>
+                <w:sz w:val="20"/>
+                <w:szCs w:val="20"/>
+              </w:rPr>
+            </w:pPr>
+            <w:r>
+              <w:rPr>
+                <w:sz w:val="20"/>
+                <w:szCs w:val="20"/>
+              </w:rPr>
+              <w:t>20 h.</w:t>
+            </w:r>
+          </w:p>
+        </w:tc>
+        <w:tc>
+          <w:tcPr>
+            <w:tcW w:w="2127" w:type="dxa"/>
+          </w:tcPr>
+          <w:p>
+            <w:pPr>
+              <w:rPr>
+                <w:sz w:val="20"/>
+                <w:szCs w:val="20"/>
+              </w:rPr>
+            </w:pPr>
+          </w:p>
+        </w:tc>
+        <w:tc>
+          <w:tcPr>
+            <w:tcW w:w="1842" w:type="dxa"/>
+          </w:tcPr>
+          <w:p>
+            <w:pPr>
+              <w:rPr>
+                <w:sz w:val="20"/>
+                <w:szCs w:val="20"/>
+              </w:rPr>
+            </w:pPr>
+          </w:p>
+        </w:tc>
+      </w:tr>
+      <w:tr>
+        <w:tc>
+          <w:tcPr>
+            <w:tcW w:w="460" w:type="dxa"/>
+          </w:tcPr>
+          <w:p>
+            <w:pPr>
+              <w:rPr>
+                <w:sz w:val="20"/>
+                <w:szCs w:val="20"/>
+              </w:rPr>
+            </w:pPr>
+            <w:r>
+              <w:rPr>
+                <w:sz w:val="20"/>
+                <w:szCs w:val="20"/>
+              </w:rPr>
+              <w:t>09</w:t>
+            </w:r>
+          </w:p>
+        </w:tc>
+        <w:tc>
+          <w:tcPr>
+            <w:tcW w:w="2087" w:type="dxa"/>
+          </w:tcPr>
+          <w:p>
+            <w:pPr>
+              <w:rPr>
+                <w:sz w:val="20"/>
+                <w:szCs w:val="20"/>
+              </w:rPr>
+            </w:pPr>
+            <w:r>
+              <w:rPr>
+                <w:sz w:val="20"/>
+                <w:szCs w:val="20"/>
+              </w:rPr>
+              <w:t>Evaluación del sistema</w:t>
+            </w:r>
+          </w:p>
+        </w:tc>
+        <w:tc>
+          <w:tcPr>
+            <w:tcW w:w="1984" w:type="dxa"/>
+          </w:tcPr>
+          <w:p>
+            <w:pPr>
+              <w:rPr>
+                <w:sz w:val="20"/>
+                <w:szCs w:val="20"/>
+              </w:rPr>
+            </w:pPr>
+            <w:r>
+              <w:rPr>
+                <w:sz w:val="20"/>
+                <w:szCs w:val="20"/>
+              </w:rPr>
+              <w:t>20 h.</w:t>
+            </w:r>
+          </w:p>
+        </w:tc>
+        <w:tc>
+          <w:tcPr>
+            <w:tcW w:w="2127" w:type="dxa"/>
+          </w:tcPr>
+          <w:p>
+            <w:pPr>
+              <w:rPr>
+                <w:sz w:val="20"/>
+                <w:szCs w:val="20"/>
+              </w:rPr>
+            </w:pPr>
+          </w:p>
+        </w:tc>
+        <w:tc>
+          <w:tcPr>
+            <w:tcW w:w="1842" w:type="dxa"/>
+          </w:tcPr>
+          <w:p>
+            <w:pPr>
+              <w:rPr>
+                <w:sz w:val="20"/>
+                <w:szCs w:val="20"/>
+              </w:rPr>
+            </w:pPr>
+          </w:p>
+        </w:tc>
+      </w:tr>
+      <w:tr>
+        <w:tc>
+          <w:tcPr>
+            <w:tcW w:w="460" w:type="dxa"/>
+          </w:tcPr>
+          <w:p>
+            <w:pPr>
+              <w:rPr>
+                <w:sz w:val="20"/>
+                <w:szCs w:val="20"/>
+              </w:rPr>
+            </w:pPr>
+            <w:r>
+              <w:rPr>
+                <w:sz w:val="20"/>
+                <w:szCs w:val="20"/>
+              </w:rPr>
+              <w:t>10</w:t>
+            </w:r>
+          </w:p>
+        </w:tc>
+        <w:tc>
+          <w:tcPr>
+            <w:tcW w:w="2087" w:type="dxa"/>
+          </w:tcPr>
+          <w:p>
+            <w:pPr>
+              <w:rPr>
+                <w:sz w:val="20"/>
+                <w:szCs w:val="20"/>
+              </w:rPr>
+            </w:pPr>
+            <w:r>
+              <w:rPr>
+                <w:sz w:val="20"/>
+                <w:szCs w:val="20"/>
+              </w:rPr>
+              <w:t>Detección de errores</w:t>
+            </w:r>
+          </w:p>
+        </w:tc>
+        <w:tc>
+          <w:tcPr>
+            <w:tcW w:w="1984" w:type="dxa"/>
+          </w:tcPr>
+          <w:p>
+            <w:pPr>
+              <w:rPr>
+                <w:sz w:val="20"/>
+                <w:szCs w:val="20"/>
+              </w:rPr>
+            </w:pPr>
+            <w:r>
+              <w:rPr>
+                <w:sz w:val="20"/>
+                <w:szCs w:val="20"/>
+              </w:rPr>
+              <w:t>10 h.</w:t>
+            </w:r>
+          </w:p>
+        </w:tc>
+        <w:tc>
+          <w:tcPr>
+            <w:tcW w:w="2127" w:type="dxa"/>
+          </w:tcPr>
+          <w:p>
+            <w:pPr>
+              <w:rPr>
+                <w:sz w:val="20"/>
+                <w:szCs w:val="20"/>
+              </w:rPr>
+            </w:pPr>
+          </w:p>
+        </w:tc>
+        <w:tc>
+          <w:tcPr>
+            <w:tcW w:w="1842" w:type="dxa"/>
+          </w:tcPr>
+          <w:p>
+            <w:pPr>
+              <w:rPr>
+                <w:sz w:val="20"/>
+                <w:szCs w:val="20"/>
+              </w:rPr>
+            </w:pPr>
+          </w:p>
+        </w:tc>
+      </w:tr>
+      <w:tr>
+        <w:tc>
+          <w:tcPr>
+            <w:tcW w:w="460" w:type="dxa"/>
+          </w:tcPr>
+          <w:p>
+            <w:pPr>
+              <w:rPr>
+                <w:sz w:val="20"/>
+                <w:szCs w:val="20"/>
+              </w:rPr>
+            </w:pPr>
+            <w:r>
+              <w:rPr>
+                <w:sz w:val="20"/>
+                <w:szCs w:val="20"/>
+              </w:rPr>
+              <w:t>11</w:t>
+            </w:r>
+          </w:p>
+        </w:tc>
+        <w:tc>
+          <w:tcPr>
+            <w:tcW w:w="2087" w:type="dxa"/>
+          </w:tcPr>
+          <w:p>
+            <w:pPr>
+              <w:rPr>
+                <w:sz w:val="20"/>
+                <w:szCs w:val="20"/>
+              </w:rPr>
+            </w:pPr>
+            <w:r>
+              <w:rPr>
+                <w:sz w:val="20"/>
+                <w:szCs w:val="20"/>
+              </w:rPr>
+              <w:t>Informes</w:t>
+            </w:r>
+          </w:p>
+        </w:tc>
+        <w:tc>
+          <w:tcPr>
+            <w:tcW w:w="1984" w:type="dxa"/>
+          </w:tcPr>
+          <w:p>
+            <w:pPr>
+              <w:rPr>
+                <w:sz w:val="20"/>
+                <w:szCs w:val="20"/>
+              </w:rPr>
+            </w:pPr>
+            <w:r>
+              <w:rPr>
+                <w:sz w:val="20"/>
+                <w:szCs w:val="20"/>
+              </w:rPr>
+              <w:t>15 h.</w:t>
+            </w:r>
+          </w:p>
+        </w:tc>
+        <w:tc>
+          <w:tcPr>
+            <w:tcW w:w="2127" w:type="dxa"/>
+          </w:tcPr>
+          <w:p>
+            <w:pPr>
+              <w:rPr>
+                <w:sz w:val="20"/>
+                <w:szCs w:val="20"/>
+              </w:rPr>
+            </w:pPr>
+          </w:p>
+        </w:tc>
+        <w:tc>
+          <w:tcPr>
+            <w:tcW w:w="1842" w:type="dxa"/>
+          </w:tcPr>
+          <w:p>
+            <w:pPr>
+              <w:rPr>
+                <w:sz w:val="20"/>
+                <w:szCs w:val="20"/>
+              </w:rPr>
+            </w:pPr>
+          </w:p>
+        </w:tc>
+      </w:tr>
+      <w:tr>
+        <w:tc>
+          <w:tcPr>
+            <w:tcW w:w="460" w:type="dxa"/>
+          </w:tcPr>
+          <w:p>
+            <w:pPr>
+              <w:rPr>
+                <w:sz w:val="20"/>
+                <w:szCs w:val="20"/>
+              </w:rPr>
+            </w:pPr>
+            <w:r>
+              <w:rPr>
+                <w:sz w:val="20"/>
+                <w:szCs w:val="20"/>
+              </w:rPr>
+              <w:t>12</w:t>
+            </w:r>
+          </w:p>
+        </w:tc>
+        <w:tc>
+          <w:tcPr>
+            <w:tcW w:w="2087" w:type="dxa"/>
+          </w:tcPr>
+          <w:p>
+            <w:pPr>
+              <w:rPr>
+                <w:sz w:val="20"/>
+                <w:szCs w:val="20"/>
+              </w:rPr>
+            </w:pPr>
+            <w:r>
+              <w:rPr>
+                <w:sz w:val="20"/>
+                <w:szCs w:val="20"/>
+              </w:rPr>
+              <w:t>Resolución de errores</w:t>
+            </w:r>
+          </w:p>
+        </w:tc>
+        <w:tc>
+          <w:tcPr>
+            <w:tcW w:w="1984" w:type="dxa"/>
+          </w:tcPr>
+          <w:p>
+            <w:pPr>
+              <w:rPr>
+                <w:sz w:val="20"/>
+                <w:szCs w:val="20"/>
+              </w:rPr>
+            </w:pPr>
+            <w:r>
+              <w:rPr>
+                <w:sz w:val="20"/>
+                <w:szCs w:val="20"/>
+              </w:rPr>
+              <w:t>30 h.</w:t>
+            </w:r>
+          </w:p>
+        </w:tc>
+        <w:tc>
+          <w:tcPr>
+            <w:tcW w:w="2127" w:type="dxa"/>
+          </w:tcPr>
+          <w:p>
+            <w:pPr>
+              <w:rPr>
+                <w:sz w:val="20"/>
+                <w:szCs w:val="20"/>
+              </w:rPr>
+            </w:pPr>
+          </w:p>
+        </w:tc>
+        <w:tc>
+          <w:tcPr>
+            <w:tcW w:w="1842" w:type="dxa"/>
+          </w:tcPr>
+          <w:p>
+            <w:pPr>
+              <w:rPr>
+                <w:sz w:val="20"/>
+                <w:szCs w:val="20"/>
+              </w:rPr>
+            </w:pPr>
+          </w:p>
+        </w:tc>
+      </w:tr>
+      <w:tr>
+        <w:tc>
+          <w:tcPr>
+            <w:tcW w:w="460" w:type="dxa"/>
+          </w:tcPr>
+          <w:p>
+            <w:pPr>
+              <w:rPr>
+                <w:sz w:val="20"/>
+                <w:szCs w:val="20"/>
+              </w:rPr>
+            </w:pPr>
+            <w:r>
+              <w:rPr>
+                <w:sz w:val="20"/>
+                <w:szCs w:val="20"/>
+              </w:rPr>
+              <w:t>13</w:t>
+            </w:r>
+          </w:p>
+        </w:tc>
+        <w:tc>
+          <w:tcPr>
+            <w:tcW w:w="2087" w:type="dxa"/>
+          </w:tcPr>
+          <w:p>
+            <w:pPr>
+              <w:rPr>
+                <w:sz w:val="20"/>
+                <w:szCs w:val="20"/>
+              </w:rPr>
+            </w:pPr>
+            <w:r>
+              <w:rPr>
+                <w:sz w:val="20"/>
+                <w:szCs w:val="20"/>
+              </w:rPr>
+              <w:t>Gestión Registro</w:t>
+            </w:r>
+          </w:p>
+        </w:tc>
+        <w:tc>
+          <w:tcPr>
+            <w:tcW w:w="1984" w:type="dxa"/>
+          </w:tcPr>
+          <w:p>
+            <w:pPr>
+              <w:rPr>
+                <w:sz w:val="20"/>
+                <w:szCs w:val="20"/>
+              </w:rPr>
+            </w:pPr>
+            <w:r>
+              <w:rPr>
+                <w:sz w:val="20"/>
+                <w:szCs w:val="20"/>
+              </w:rPr>
+              <w:t>20 h.</w:t>
+            </w:r>
+          </w:p>
+        </w:tc>
+        <w:tc>
+          <w:tcPr>
+            <w:tcW w:w="2127" w:type="dxa"/>
+          </w:tcPr>
+          <w:p>
+            <w:pPr>
+              <w:rPr>
+                <w:sz w:val="20"/>
+                <w:szCs w:val="20"/>
+              </w:rPr>
+            </w:pPr>
+          </w:p>
+        </w:tc>
+        <w:tc>
+          <w:tcPr>
+            <w:tcW w:w="1842" w:type="dxa"/>
+          </w:tcPr>
+          <w:p>
+            <w:pPr>
+              <w:rPr>
+                <w:sz w:val="20"/>
+                <w:szCs w:val="20"/>
+              </w:rPr>
+            </w:pPr>
+          </w:p>
+        </w:tc>
+      </w:tr>
+      <w:tr>
+        <w:tc>
+          <w:tcPr>
+            <w:tcW w:w="460" w:type="dxa"/>
+          </w:tcPr>
+          <w:p>
+            <w:pPr>
+              <w:rPr>
+                <w:sz w:val="20"/>
+                <w:szCs w:val="20"/>
+              </w:rPr>
+            </w:pPr>
+            <w:r>
+              <w:rPr>
+                <w:sz w:val="20"/>
+                <w:szCs w:val="20"/>
+              </w:rPr>
+              <w:t>14</w:t>
+            </w:r>
+          </w:p>
+        </w:tc>
+        <w:tc>
+          <w:tcPr>
+            <w:tcW w:w="2087" w:type="dxa"/>
+          </w:tcPr>
+          <w:p>
+            <w:pPr>
+              <w:rPr>
+                <w:sz w:val="20"/>
+                <w:szCs w:val="20"/>
+              </w:rPr>
+            </w:pPr>
+            <w:r>
+              <w:rPr>
+                <w:sz w:val="20"/>
+                <w:szCs w:val="20"/>
+              </w:rPr>
+              <w:t>Gestión de Scripts</w:t>
+            </w:r>
+          </w:p>
+        </w:tc>
+        <w:tc>
+          <w:tcPr>
+            <w:tcW w:w="1984" w:type="dxa"/>
+          </w:tcPr>
+          <w:p>
+            <w:pPr>
+              <w:rPr>
+                <w:sz w:val="20"/>
+                <w:szCs w:val="20"/>
+              </w:rPr>
+            </w:pPr>
+            <w:r>
+              <w:rPr>
+                <w:sz w:val="20"/>
+                <w:szCs w:val="20"/>
+              </w:rPr>
+              <w:t>20 h.</w:t>
+            </w:r>
+          </w:p>
+        </w:tc>
+        <w:tc>
+          <w:tcPr>
+            <w:tcW w:w="2127" w:type="dxa"/>
+          </w:tcPr>
+          <w:p>
+            <w:pPr>
+              <w:rPr>
+                <w:sz w:val="20"/>
+                <w:szCs w:val="20"/>
+              </w:rPr>
+            </w:pPr>
+          </w:p>
+        </w:tc>
+        <w:tc>
+          <w:tcPr>
+            <w:tcW w:w="1842" w:type="dxa"/>
+          </w:tcPr>
+          <w:p>
+            <w:pPr>
+              <w:rPr>
+                <w:sz w:val="20"/>
+                <w:szCs w:val="20"/>
+              </w:rPr>
+            </w:pPr>
+          </w:p>
+        </w:tc>
+      </w:tr>
+      <w:tr>
+        <w:tc>
+          <w:tcPr>
+            <w:tcW w:w="460" w:type="dxa"/>
+          </w:tcPr>
+          <w:p>
+            <w:pPr>
+              <w:rPr>
+                <w:sz w:val="20"/>
+                <w:szCs w:val="20"/>
+              </w:rPr>
+            </w:pPr>
+            <w:r>
+              <w:rPr>
+                <w:sz w:val="20"/>
+                <w:szCs w:val="20"/>
+              </w:rPr>
+              <w:t>15</w:t>
+            </w:r>
+          </w:p>
+        </w:tc>
+        <w:tc>
+          <w:tcPr>
+            <w:tcW w:w="2087" w:type="dxa"/>
+          </w:tcPr>
+          <w:p>
+            <w:pPr>
+              <w:rPr>
+                <w:sz w:val="20"/>
+                <w:szCs w:val="20"/>
+              </w:rPr>
+            </w:pPr>
+            <w:r>
+              <w:rPr>
+                <w:sz w:val="20"/>
+                <w:szCs w:val="20"/>
+              </w:rPr>
+              <w:t>Ejecución de scripts</w:t>
+            </w:r>
+          </w:p>
+        </w:tc>
+        <w:tc>
+          <w:tcPr>
+            <w:tcW w:w="1984" w:type="dxa"/>
+          </w:tcPr>
+          <w:p>
+            <w:pPr>
+              <w:rPr>
+                <w:sz w:val="20"/>
+                <w:szCs w:val="20"/>
+              </w:rPr>
+            </w:pPr>
+            <w:r>
+              <w:rPr>
+                <w:sz w:val="20"/>
+                <w:szCs w:val="20"/>
+              </w:rPr>
+              <w:t>10 h.</w:t>
+            </w:r>
+          </w:p>
+        </w:tc>
+        <w:tc>
+          <w:tcPr>
+            <w:tcW w:w="2127" w:type="dxa"/>
+          </w:tcPr>
+          <w:p>
+            <w:pPr>
+              <w:rPr>
+                <w:sz w:val="20"/>
+                <w:szCs w:val="20"/>
+              </w:rPr>
+            </w:pPr>
+          </w:p>
+        </w:tc>
+        <w:tc>
+          <w:tcPr>
+            <w:tcW w:w="1842" w:type="dxa"/>
+          </w:tcPr>
+          <w:p>
+            <w:pPr>
+              <w:rPr>
+                <w:sz w:val="20"/>
+                <w:szCs w:val="20"/>
+              </w:rPr>
+            </w:pPr>
+          </w:p>
+        </w:tc>
+      </w:tr>
+      <w:tr>
+        <w:tc>
+          <w:tcPr>
+            <w:tcW w:w="460" w:type="dxa"/>
+          </w:tcPr>
+          <w:p>
+            <w:pPr>
+              <w:rPr>
+                <w:sz w:val="20"/>
+                <w:szCs w:val="20"/>
+              </w:rPr>
+            </w:pPr>
+            <w:r>
+              <w:rPr>
+                <w:sz w:val="20"/>
+                <w:szCs w:val="20"/>
+              </w:rPr>
+              <w:t>16</w:t>
+            </w:r>
+          </w:p>
+        </w:tc>
+        <w:tc>
+          <w:tcPr>
+            <w:tcW w:w="2087" w:type="dxa"/>
+          </w:tcPr>
+          <w:p>
+            <w:pPr>
+              <w:rPr>
+                <w:sz w:val="20"/>
+                <w:szCs w:val="20"/>
+              </w:rPr>
+            </w:pPr>
+            <w:r>
+              <w:rPr>
+                <w:sz w:val="20"/>
+                <w:szCs w:val="20"/>
+              </w:rPr>
+              <w:t>Pruebas unitarias</w:t>
+            </w:r>
+          </w:p>
+        </w:tc>
+        <w:tc>
+          <w:tcPr>
+            <w:tcW w:w="1984" w:type="dxa"/>
+          </w:tcPr>
+          <w:p>
+            <w:pPr>
+              <w:rPr>
+                <w:sz w:val="20"/>
+                <w:szCs w:val="20"/>
+              </w:rPr>
+            </w:pPr>
+            <w:r>
+              <w:rPr>
+                <w:sz w:val="20"/>
+                <w:szCs w:val="20"/>
+              </w:rPr>
+              <w:t>30 h.</w:t>
+            </w:r>
+          </w:p>
+        </w:tc>
+        <w:tc>
+          <w:tcPr>
+            <w:tcW w:w="2127" w:type="dxa"/>
+          </w:tcPr>
+          <w:p>
+            <w:pPr>
+              <w:rPr>
+                <w:sz w:val="20"/>
+                <w:szCs w:val="20"/>
+              </w:rPr>
+            </w:pPr>
+          </w:p>
+        </w:tc>
+        <w:tc>
+          <w:tcPr>
+            <w:tcW w:w="1842" w:type="dxa"/>
+          </w:tcPr>
+          <w:p>
+            <w:pPr>
+              <w:rPr>
+                <w:sz w:val="20"/>
+                <w:szCs w:val="20"/>
+              </w:rPr>
+            </w:pPr>
+          </w:p>
+        </w:tc>
+      </w:tr>
+      <w:tr>
+        <w:tc>
+          <w:tcPr>
+            <w:tcW w:w="460" w:type="dxa"/>
+          </w:tcPr>
+          <w:p>
+            <w:pPr>
+              <w:rPr>
+                <w:sz w:val="20"/>
+                <w:szCs w:val="20"/>
+              </w:rPr>
+            </w:pPr>
+            <w:r>
+              <w:rPr>
+                <w:sz w:val="20"/>
+                <w:szCs w:val="20"/>
+              </w:rPr>
+              <w:t>17</w:t>
+            </w:r>
+          </w:p>
+        </w:tc>
+        <w:tc>
+          <w:tcPr>
+            <w:tcW w:w="2087" w:type="dxa"/>
+          </w:tcPr>
+          <w:p>
+            <w:pPr>
+              <w:rPr>
+                <w:sz w:val="20"/>
+                <w:szCs w:val="20"/>
+              </w:rPr>
+            </w:pPr>
+            <w:r>
+              <w:rPr>
+                <w:sz w:val="20"/>
+                <w:szCs w:val="20"/>
+              </w:rPr>
+              <w:t>Memoria</w:t>
+            </w:r>
+          </w:p>
+        </w:tc>
+        <w:tc>
+          <w:tcPr>
+            <w:tcW w:w="1984" w:type="dxa"/>
+          </w:tcPr>
+          <w:p>
+            <w:pPr>
+              <w:rPr>
+                <w:sz w:val="20"/>
+                <w:szCs w:val="20"/>
+              </w:rPr>
+            </w:pPr>
+            <w:r>
+              <w:rPr>
+                <w:sz w:val="20"/>
+                <w:szCs w:val="20"/>
+              </w:rPr>
+              <w:t>40 h.</w:t>
+            </w:r>
+          </w:p>
+        </w:tc>
+        <w:tc>
+          <w:tcPr>
+            <w:tcW w:w="2127" w:type="dxa"/>
+          </w:tcPr>
+          <w:p>
+            <w:pPr>
+              <w:rPr>
+                <w:sz w:val="20"/>
+                <w:szCs w:val="20"/>
+              </w:rPr>
+            </w:pPr>
+          </w:p>
+        </w:tc>
+        <w:tc>
+          <w:tcPr>
+            <w:tcW w:w="1842" w:type="dxa"/>
+          </w:tcPr>
+          <w:p>
+            <w:pPr>
+              <w:rPr>
+                <w:sz w:val="20"/>
+                <w:szCs w:val="20"/>
+              </w:rPr>
+            </w:pPr>
+          </w:p>
+        </w:tc>
+      </w:tr>
+      <w:tr>
+        <w:tc>
+          <w:tcPr>
+            <w:tcW w:w="460" w:type="dxa"/>
+          </w:tcPr>
+          <w:p>
+            <w:pPr>
+              <w:rPr>
+                <w:sz w:val="20"/>
+                <w:szCs w:val="20"/>
+              </w:rPr>
+            </w:pPr>
+            <w:r>
+              <w:rPr>
+                <w:sz w:val="20"/>
+                <w:szCs w:val="20"/>
+              </w:rPr>
+              <w:t>18</w:t>
+            </w:r>
+          </w:p>
+        </w:tc>
+        <w:tc>
+          <w:tcPr>
+            <w:tcW w:w="2087" w:type="dxa"/>
+          </w:tcPr>
+          <w:p>
+            <w:pPr>
+              <w:rPr>
+                <w:sz w:val="20"/>
+                <w:szCs w:val="20"/>
+              </w:rPr>
+            </w:pPr>
+            <w:r>
+              <w:rPr>
+                <w:sz w:val="20"/>
+                <w:szCs w:val="20"/>
+              </w:rPr>
+              <w:t>Presentación</w:t>
+            </w:r>
+          </w:p>
+        </w:tc>
+        <w:tc>
+          <w:tcPr>
+            <w:tcW w:w="1984" w:type="dxa"/>
+          </w:tcPr>
+          <w:p>
+            <w:pPr>
+              <w:rPr>
+                <w:sz w:val="20"/>
+                <w:szCs w:val="20"/>
+              </w:rPr>
+            </w:pPr>
+            <w:r>
+              <w:rPr>
+                <w:sz w:val="20"/>
+                <w:szCs w:val="20"/>
+              </w:rPr>
+              <w:t>10 h.</w:t>
+            </w:r>
+          </w:p>
+        </w:tc>
+        <w:tc>
+          <w:tcPr>
+            <w:tcW w:w="2127" w:type="dxa"/>
+          </w:tcPr>
+          <w:p>
+            <w:pPr>
+              <w:rPr>
+                <w:sz w:val="20"/>
+                <w:szCs w:val="20"/>
+              </w:rPr>
+            </w:pPr>
+          </w:p>
+        </w:tc>
+        <w:tc>
+          <w:tcPr>
+            <w:tcW w:w="1842" w:type="dxa"/>
+          </w:tcPr>
+          <w:p>
+            <w:pPr>
+              <w:rPr>
+                <w:sz w:val="20"/>
+                <w:szCs w:val="20"/>
+              </w:rPr>
+            </w:pPr>
+          </w:p>
+        </w:tc>
+      </w:tr>
+      <w:tr>
+        <w:tc>
+          <w:tcPr>
+            <w:tcW w:w="2547" w:type="dxa"/>
+            <w:gridSpan w:val="2"/>
+          </w:tcPr>
+          <w:p>
+            <w:pPr>
+              <w:rPr>
+                <w:sz w:val="20"/>
+                <w:szCs w:val="20"/>
+              </w:rPr>
+            </w:pPr>
+            <w:r>
+              <w:rPr>
+                <w:sz w:val="20"/>
+                <w:szCs w:val="20"/>
+              </w:rPr>
+              <w:t>Total</w:t>
+            </w:r>
+          </w:p>
+        </w:tc>
+        <w:tc>
+          <w:tcPr>
+            <w:tcW w:w="1984" w:type="dxa"/>
+          </w:tcPr>
+          <w:p>
+            <w:pPr>
+              <w:rPr>
+                <w:sz w:val="20"/>
+                <w:szCs w:val="20"/>
+              </w:rPr>
+            </w:pPr>
+            <w:r>
+              <w:rPr>
+                <w:sz w:val="20"/>
+                <w:szCs w:val="20"/>
+              </w:rPr>
+              <w:t>300 h.</w:t>
+            </w:r>
+          </w:p>
+        </w:tc>
+        <w:tc>
+          <w:tcPr>
+            <w:tcW w:w="2127" w:type="dxa"/>
+          </w:tcPr>
+          <w:p>
+            <w:pPr>
+              <w:rPr>
+                <w:sz w:val="20"/>
+                <w:szCs w:val="20"/>
+              </w:rPr>
+            </w:pPr>
+          </w:p>
+        </w:tc>
+        <w:tc>
+          <w:tcPr>
+            <w:tcW w:w="1842" w:type="dxa"/>
+          </w:tcPr>
+          <w:p>
+            <w:pPr>
+              <w:rPr>
+                <w:sz w:val="20"/>
+                <w:szCs w:val="20"/>
+              </w:rPr>
+            </w:pPr>
+          </w:p>
+        </w:tc>
+      </w:tr>
+    </w:tbl>
     <w:p>
       <w:pPr>
         <w:rPr>
@@ -7374,67 +9232,100 @@
       <w:pPr>
         <w:pStyle w:val="Ttulo1"/>
       </w:pPr>
-      <w:bookmarkStart w:id="40" w:name="_Toc452380662"/>
+      <w:bookmarkStart w:id="36" w:name="_Toc452380662"/>
       <w:r>
         <w:lastRenderedPageBreak/>
         <w:t xml:space="preserve">8. </w:t>
       </w:r>
       <w:r>
-        <w:t>Futuras mejoras, mantenimiento del software y conclusión</w:t>
+        <w:t>Futuras mejoras, mantenimiento del software</w:t>
+      </w:r>
+      <w:bookmarkEnd w:id="36"/>
+      <w:r>
+        <w:t xml:space="preserve"> // Proyecto a largo plazo</w:t>
+      </w:r>
+      <w:bookmarkStart w:id="37" w:name="_GoBack"/>
+      <w:bookmarkEnd w:id="37"/>
+    </w:p>
+    <w:p>
+      <w:pPr>
+        <w:pStyle w:val="Ttulo2"/>
+      </w:pPr>
+      <w:r>
+        <w:t>Futuras mejoras/Ampliaciones</w:t>
+      </w:r>
+    </w:p>
+    <w:p>
+      <w:r>
+        <w:t>Crear una aplicación web que integrase el resultado de las evaluaciones de todas las estaciones en tiempo real para poder ver de forma grafica y simple cuales están fallando: a pesar de que el proyecto desarrollado debería resolver las incidencias por sí solo siempre se dará el caso de que aparezcan nuevas incidencias cuya solución sea desconocida en el momento, y en este caso sería útil poder saber que estación falla etc etc</w:t>
+      </w:r>
+    </w:p>
+    <w:p>
+      <w:r>
+        <w:t>App web desde la que gestionar los informes de error recibidos y además gestionar los documentos con las ultimas versiones del registro y los valores de la bbdd correspondientes</w:t>
+      </w:r>
+    </w:p>
+    <w:p>
+      <w:r>
+        <w:t>Realizar un estudio real/en mayor profundidad de los valores y umbrales permitidos a la hora de considerar que una estación falla o no</w:t>
+      </w:r>
+    </w:p>
+    <w:p>
+      <w:pPr>
+        <w:pStyle w:val="Ttulo2"/>
+      </w:pPr>
+      <w:r>
+        <w:t>MANTENIMIENTO DEL SOFTWARE</w:t>
+      </w:r>
+    </w:p>
+    <w:p>
+      <w:pPr>
+        <w:pStyle w:val="Ttulo1"/>
+      </w:pPr>
+      <w:bookmarkStart w:id="38" w:name="_Toc452380663"/>
+      <w:r>
+        <w:t xml:space="preserve">9. </w:t>
+      </w:r>
+      <w:r>
+        <w:t>Conclusión</w:t>
+      </w:r>
+      <w:bookmarkEnd w:id="38"/>
+    </w:p>
+    <w:p/>
+    <w:p>
+      <w:pPr>
+        <w:pStyle w:val="Ttulo1"/>
+      </w:pPr>
+      <w:bookmarkStart w:id="39" w:name="_Toc452380664"/>
+      <w:r>
+        <w:t>Agradecimientos</w:t>
+      </w:r>
+      <w:bookmarkEnd w:id="39"/>
+    </w:p>
+    <w:p>
+      <w:r>
+        <w:t>Familia</w:t>
+      </w:r>
+    </w:p>
+    <w:p>
+      <w:r>
+        <w:t>Tutor universidad (Laureano)</w:t>
+      </w:r>
+    </w:p>
+    <w:p>
+      <w:r>
+        <w:t>Tutor empresa (Borja) y demás compañeros de la empresa por su trato y ayuda</w:t>
+      </w:r>
+    </w:p>
+    <w:p>
+      <w:pPr>
+        <w:pStyle w:val="Ttulo1"/>
+      </w:pPr>
+      <w:bookmarkStart w:id="40" w:name="_Toc452380665"/>
+      <w:r>
+        <w:t>Bibliografía</w:t>
       </w:r>
       <w:bookmarkEnd w:id="40"/>
-    </w:p>
-    <w:p>
-      <w:r>
-        <w:t>Futuras mejoras/Ampliaciones</w:t>
-      </w:r>
-    </w:p>
-    <w:p>
-      <w:r>
-        <w:t>Crear una aplicación web que integrase el resultado de las evaluaciones de todas las estaciones en tiempo real para poder ver de forma grafica y simple cuales están fallando: a pesar de que el proyecto desarrollado debería resolver las incidencias por sí solo siempre se dará el caso de que aparezcan nuevas incidencias cuya solución sea desconocida en el momento, y en este caso sería útil poder saber que estación falla etc etc</w:t>
-      </w:r>
-    </w:p>
-    <w:p>
-      <w:r>
-        <w:t>App web desde la que gestionar los informes de error recibidos y además gestionar los documentos con las ultimas versiones del registro y los valores de la bbdd correspondientes</w:t>
-      </w:r>
-    </w:p>
-    <w:p>
-      <w:r>
-        <w:t>Realizar un estudio real/en mayor profundidad de los valores y umbrales permitidos a la hora de considerar que una estación falla o no</w:t>
-      </w:r>
-    </w:p>
-    <w:p>
-      <w:pPr>
-        <w:pStyle w:val="Ttulo1"/>
-      </w:pPr>
-      <w:bookmarkStart w:id="41" w:name="_Toc452380663"/>
-      <w:r>
-        <w:t>Conclusión</w:t>
-      </w:r>
-      <w:bookmarkEnd w:id="41"/>
-    </w:p>
-    <w:p/>
-    <w:p>
-      <w:pPr>
-        <w:pStyle w:val="Ttulo1"/>
-      </w:pPr>
-      <w:bookmarkStart w:id="42" w:name="_Toc452380664"/>
-      <w:r>
-        <w:t>Agradecimientos</w:t>
-      </w:r>
-      <w:bookmarkEnd w:id="42"/>
-    </w:p>
-    <w:p/>
-    <w:p>
-      <w:pPr>
-        <w:pStyle w:val="Ttulo1"/>
-      </w:pPr>
-      <w:bookmarkStart w:id="43" w:name="_Toc452380665"/>
-      <w:r>
-        <w:t>Bibliografía</w:t>
-      </w:r>
-      <w:bookmarkEnd w:id="43"/>
     </w:p>
     <w:sectPr>
       <w:pgSz w:w="11906" w:h="16838"/>
@@ -9781,7 +11672,7 @@
 </file>
 
 <file path=customXml/itemProps1.xml><?xml version="1.0" encoding="utf-8"?>
-<ds:datastoreItem xmlns:ds="http://schemas.openxmlformats.org/officeDocument/2006/customXml" ds:itemID="{EB879EF9-A9CA-4F46-837E-EEFEA8516222}">
+<ds:datastoreItem xmlns:ds="http://schemas.openxmlformats.org/officeDocument/2006/customXml" ds:itemID="{29AA885A-E270-40DF-8378-371F72BBA5AD}">
   <ds:schemaRefs>
     <ds:schemaRef ds:uri="http://schemas.openxmlformats.org/officeDocument/2006/bibliography"/>
   </ds:schemaRefs>

</xml_diff>

<commit_message>
Introduccion y gestión terminados a falta de revision por laureano
</commit_message>
<xml_diff>
--- a/Documentacion TFG/Memoria.docx
+++ b/Documentacion TFG/Memoria.docx
@@ -76,10 +76,12 @@
         <w:pStyle w:val="Ttulo1"/>
       </w:pPr>
       <w:bookmarkStart w:id="2" w:name="_Toc452380625"/>
+      <w:proofErr w:type="spellStart"/>
       <w:r>
         <w:t>Abstract</w:t>
       </w:r>
       <w:bookmarkEnd w:id="2"/>
+      <w:proofErr w:type="spellEnd"/>
     </w:p>
     <w:p/>
     <w:p/>
@@ -3228,16 +3230,87 @@
       <w:bookmarkEnd w:id="4"/>
     </w:p>
     <w:p>
-      <w:r>
-        <w:t xml:space="preserve">The New Ads es una pequeña empresa de Calahorra dedicada a proporcionar servicios de cartelería digital mediante la distribución y gestión de estaciones de publicidad. Dichas estaciones no son más que un dispositivo similar a un ordenador normal y corriente, pero más compacto y con una potencia menor pero suficiente para las tareas que desempeña la estación, entre las que se encuentran tanto mostrar publicidad a través de la pantalla conectada a la salida de vídeo como controlar </w:t>
-      </w:r>
-      <w:r>
-        <w:t>que este proceso se lleve a cabo correctamente y avisar en caso contrario.</w:t>
-      </w:r>
-    </w:p>
-    <w:p>
-      <w:r>
-        <w:t>Este proyecto surge ante la necesidad de controlar no solo que la publicidad se muestre bien y se vea bien sino controlar que la estación funcione correctamente y monitorizar el estado del hardware y del software para que, en caso de que algo falle, poder detectar dicho fallo y resolverlo, todo ello de forma automática y transparente para el cliente final.</w:t>
+      <w:proofErr w:type="spellStart"/>
+      <w:r>
+        <w:t>The</w:t>
+      </w:r>
+      <w:proofErr w:type="spellEnd"/>
+      <w:r>
+        <w:t xml:space="preserve"> New </w:t>
+      </w:r>
+      <w:proofErr w:type="spellStart"/>
+      <w:r>
+        <w:t>Ads</w:t>
+      </w:r>
+      <w:proofErr w:type="spellEnd"/>
+      <w:r>
+        <w:rPr>
+          <w:rStyle w:val="Refdenotaalpie"/>
+        </w:rPr>
+        <w:footnoteReference w:id="1"/>
+      </w:r>
+      <w:r>
+        <w:t xml:space="preserve"> es una pequeña empresa de Calahorra </w:t>
+      </w:r>
+      <w:r>
+        <w:t xml:space="preserve">que se dedica a intentar hacer crecer un negocio y darlo a conocer a través de la cartelería digital. La cartelería digital es una plataforma multimedia en la que se puede distribuir información mediante vídeos o anuncios, todo ello </w:t>
+      </w:r>
+      <w:r>
+        <w:t xml:space="preserve">gracias a la colocación de pantallas </w:t>
+      </w:r>
+      <w:r>
+        <w:t>en establecimientos distribuidos en distintas localidades.</w:t>
+      </w:r>
+    </w:p>
+    <w:p>
+      <w:proofErr w:type="spellStart"/>
+      <w:r>
+        <w:t>The</w:t>
+      </w:r>
+      <w:proofErr w:type="spellEnd"/>
+      <w:r>
+        <w:t xml:space="preserve"> New </w:t>
+      </w:r>
+      <w:proofErr w:type="spellStart"/>
+      <w:r>
+        <w:t>Ads</w:t>
+      </w:r>
+      <w:proofErr w:type="spellEnd"/>
+      <w:r>
+        <w:t xml:space="preserve"> proporciona todo lo necesario para que el servicio de la cartelería digital funcione. Esto incluye</w:t>
+      </w:r>
+      <w:r>
+        <w:t>:</w:t>
+      </w:r>
+      <w:r>
+        <w:t xml:space="preserve"> el hardware</w:t>
+      </w:r>
+      <w:r>
+        <w:t xml:space="preserve"> (estaciones de ahora en adelante), el software (administración y control de la publicidad), los servicios de instalación y los servicios de mantenimiento. </w:t>
+      </w:r>
+    </w:p>
+    <w:p>
+      <w:r>
+        <w:t xml:space="preserve">Proporcionar el hardware, el software y el servicio de instalación puede resultar más o menos sencillo ya que es un proceso único. El problema surge a la hora de proporcionar el servicio de mantenimiento, ya que conforme aumenta el número de estaciones la tarea de mantenerlas todas y darles soporte se complica, y es </w:t>
+      </w:r>
+      <w:proofErr w:type="gramStart"/>
+      <w:r>
+        <w:t>llegados</w:t>
+      </w:r>
+      <w:proofErr w:type="gramEnd"/>
+      <w:r>
+        <w:t xml:space="preserve"> a este punto cuando se plantea la necesidad de un proyecto como este.</w:t>
+      </w:r>
+    </w:p>
+    <w:p>
+      <w:r>
+        <w:t xml:space="preserve">Este proyecto surge ante la necesidad de controlar no solo que la publicidad se muestre bien y se vea bien sino controlar que la estación funcione correctamente y monitorizar el estado del hardware y del software para que, en caso de que algo falle, poder detectar dicho fallo y resolverlo, todo ello de forma automática </w:t>
+      </w:r>
+      <w:r>
+        <w:t>y sin que afecte al rendimiento, de modo que el proceso sea</w:t>
+      </w:r>
+      <w:r>
+        <w:t xml:space="preserve"> transparente para el cliente final.</w:t>
       </w:r>
     </w:p>
     <w:p>
@@ -3252,54 +3325,123 @@
         <w:t>Estudio del mercado</w:t>
       </w:r>
       <w:bookmarkEnd w:id="5"/>
-      <w:r>
-        <w:t xml:space="preserve"> (ACABAR CUANDO TENGA INTERNET)</w:t>
-      </w:r>
-    </w:p>
-    <w:p>
-      <w:r>
-        <w:t>Antes de empezar con el proyecto en sí se realizó un estudio del mercado en busca de posibles soluciones ya existentes que pudiesen cumplir los objetivos especificados para este proyecto.</w:t>
-      </w:r>
-    </w:p>
-    <w:p>
-      <w:r>
-        <w:t>Los resultados obtenidos fueron los siguientes:</w:t>
-      </w:r>
-    </w:p>
-    <w:p>
-      <w:r>
-        <w:t>Entre las herramientas de pago se encontraron herramientas tales como [insertar nombres aqui] capaces de  [insertar características aqui], pero ninguna se adaptaba del todo a las necesidades del proyecto, además de tener un coste bastante elevado para la empresa.</w:t>
-      </w:r>
-    </w:p>
-    <w:p>
-      <w:r>
-        <w:t>También se analizaron herramientas opensource como [insertar nombres aqui], las cuales proporcionaban [insertar características aqui] pero, al igual que las herramientas anteriores, no se adaptaban del todo bien.</w:t>
-      </w:r>
-    </w:p>
-    <w:p>
-      <w:r>
-        <w:t>Tras el estudio realizado se optó por realizar el proyecto desde cero, aunque visto el potencial de las herramientas opensource se optó por usar la librería de una de ellas: Open Hardware Monitor.</w:t>
-      </w:r>
-    </w:p>
-    <w:p/>
-    <w:p>
-      <w:r>
-        <w:t>-Programas: guardados en favoritos pero porsia: Nagios, Cacti, Zabbix, OpenHardwareMonitor, OpenNMS creo, …</w:t>
+    </w:p>
+    <w:p>
+      <w:r>
+        <w:t>Antes de empezar con el proyecto en sí se realizó un estudio del mercado en busca de posibles soluciones ya existentes que pudiesen cumplir los objetivos especificados para este proyecto</w:t>
+      </w:r>
+      <w:r>
+        <w:t xml:space="preserve"> o que, en su defecto, sirviesen de apoyo durante el desarrollo del proyecto</w:t>
+      </w:r>
+      <w:r>
+        <w:t>.</w:t>
+      </w:r>
+    </w:p>
+    <w:p>
+      <w:r>
+        <w:t>Durante el estudio se</w:t>
+      </w:r>
+      <w:r>
+        <w:t xml:space="preserve"> encontraron herramientas </w:t>
+      </w:r>
+      <w:r>
+        <w:t xml:space="preserve">de pago </w:t>
+      </w:r>
+      <w:r>
+        <w:t xml:space="preserve">tales como </w:t>
+      </w:r>
+      <w:proofErr w:type="spellStart"/>
+      <w:r>
+        <w:t>Nagios</w:t>
+      </w:r>
+      <w:proofErr w:type="spellEnd"/>
+      <w:r>
+        <w:t xml:space="preserve"> y op5, </w:t>
+      </w:r>
+      <w:r>
+        <w:t>capaces de ofrecer una monitorización del sistema casi perfecta. Ambas quedaron descartadas por su alto coste económico y de recursos, puesto que para este proyecto la eficiencia es algo vital y, estas dos herramientas requieren mucha potencia y recursos de los cuales no disponemos.</w:t>
+      </w:r>
+    </w:p>
+    <w:p>
+      <w:r>
+        <w:t xml:space="preserve">Así mismo, también se analizaron herramientas </w:t>
+      </w:r>
+      <w:proofErr w:type="spellStart"/>
+      <w:r>
+        <w:t>opensource</w:t>
+      </w:r>
+      <w:proofErr w:type="spellEnd"/>
+      <w:r>
+        <w:t xml:space="preserve"> como </w:t>
+      </w:r>
+      <w:proofErr w:type="spellStart"/>
+      <w:r>
+        <w:t>Zabbix</w:t>
+      </w:r>
+      <w:proofErr w:type="spellEnd"/>
+      <w:r>
+        <w:t xml:space="preserve">, </w:t>
+      </w:r>
+      <w:proofErr w:type="spellStart"/>
+      <w:r>
+        <w:t>Cacti</w:t>
+      </w:r>
+      <w:proofErr w:type="spellEnd"/>
+      <w:r>
+        <w:t xml:space="preserve"> y </w:t>
+      </w:r>
+      <w:proofErr w:type="spellStart"/>
+      <w:r>
+        <w:t>OpenHardwareMonitor</w:t>
+      </w:r>
+      <w:proofErr w:type="spellEnd"/>
+      <w:r>
+        <w:t>, pero que por uno u otro motivo también quedaron descartadas</w:t>
+      </w:r>
+      <w:r>
+        <w:t>.</w:t>
+      </w:r>
+    </w:p>
+    <w:p>
+      <w:pPr>
+        <w:spacing w:after="0"/>
+      </w:pPr>
+      <w:r>
+        <w:t>Tras el estudio realizado se optó por realizar el proyecto partiendo de cero y, a pesar de haber descartado las herramientas anteriores, se optó por integrar la librería</w:t>
+      </w:r>
+      <w:r>
+        <w:t xml:space="preserve"> </w:t>
+      </w:r>
+      <w:r>
+        <w:t xml:space="preserve">proporcionada por </w:t>
+      </w:r>
+      <w:proofErr w:type="spellStart"/>
+      <w:r>
+        <w:t>OpenHardwareMonitor</w:t>
+      </w:r>
+      <w:proofErr w:type="spellEnd"/>
+      <w:r>
+        <w:t xml:space="preserve"> para l</w:t>
+      </w:r>
+      <w:r>
+        <w:t>as tareas de monitorización de h</w:t>
+      </w:r>
+      <w:r>
+        <w:t>ardware.</w:t>
       </w:r>
     </w:p>
     <w:p>
       <w:pPr>
         <w:pStyle w:val="Ttulo2"/>
       </w:pPr>
-      <w:bookmarkStart w:id="6" w:name="_Toc452380629"/>
-      <w:r>
-        <w:t>Enumeración informal de objetivos (igual lo suprimo y dejo solo el alcance)</w:t>
-      </w:r>
-      <w:bookmarkEnd w:id="6"/>
-    </w:p>
-    <w:p>
-      <w:r>
-        <w:t>Estos mismos objetivos son los que he puesto en el alcance, pero en el alcance debo desarrollarlos un poco más.</w:t>
+      <w:r>
+        <w:lastRenderedPageBreak/>
+        <w:t>1.3. Objetivos generales</w:t>
+      </w:r>
+    </w:p>
+    <w:p>
+      <w:r>
+        <w:t>A grandes rasgos, los objetivos a cumplir al realizar este proyecto son los siguientes:</w:t>
       </w:r>
     </w:p>
     <w:p>
@@ -3311,7 +3453,16 @@
         </w:numPr>
       </w:pPr>
       <w:r>
-        <w:t>Desarrollar procedimientos de evaluación del sistema y detección de posibles problemas o acerías y generar informes a resolver por un técnico.</w:t>
+        <w:t>Desarrollar procedimientos de evaluación del sistema y dete</w:t>
+      </w:r>
+      <w:r>
+        <w:t>cción de posibles problemas o av</w:t>
+      </w:r>
+      <w:r>
+        <w:t>erías</w:t>
+      </w:r>
+      <w:r>
+        <w:t>.</w:t>
       </w:r>
     </w:p>
     <w:p>
@@ -3323,8 +3474,22 @@
         </w:numPr>
       </w:pPr>
       <w:r>
-        <w:lastRenderedPageBreak/>
-        <w:t>Desarrollar un sistema de ejecución de scripts en estaciones cliente conectado a una base del conocimiento centralizada.</w:t>
+        <w:t>G</w:t>
+      </w:r>
+      <w:r>
+        <w:t xml:space="preserve">enerar informes </w:t>
+      </w:r>
+      <w:r>
+        <w:t>con los resultados de la evaluación para facilitar la tarea</w:t>
+      </w:r>
+      <w:r>
+        <w:t xml:space="preserve"> </w:t>
+      </w:r>
+      <w:r>
+        <w:t>de resolver las averías por parte de los técnicos</w:t>
+      </w:r>
+      <w:r>
+        <w:t>.</w:t>
       </w:r>
     </w:p>
     <w:p>
@@ -3336,22 +3501,7 @@
         </w:numPr>
       </w:pPr>
       <w:r>
-        <w:t>Desarrollar la base del conocimiento que albergue todos los posibles problemas y soluciones a los mismos y las sirva a los clientes.</w:t>
-      </w:r>
-    </w:p>
-    <w:p>
-      <w:pPr>
-        <w:pStyle w:val="Ttulo2"/>
-      </w:pPr>
-      <w:bookmarkStart w:id="7" w:name="_Toc452380630"/>
-      <w:r>
-        <w:t>Conceptos básicos</w:t>
-      </w:r>
-      <w:bookmarkEnd w:id="7"/>
-    </w:p>
-    <w:p>
-      <w:r>
-        <w:t>A lo largo del proyecto se van a utilizar repetidamente una serie de términos o conceptos que se describen a continuación:</w:t>
+        <w:t xml:space="preserve">Desarrollar la base del conocimiento que albergue todos los posibles problemas y soluciones a los mismos y las sirva a los clientes. </w:t>
       </w:r>
     </w:p>
     <w:p>
@@ -3363,36 +3513,77 @@
         </w:numPr>
       </w:pPr>
       <w:r>
-        <w:t>Estación:</w:t>
-      </w:r>
-    </w:p>
-    <w:p>
-      <w:pPr>
-        <w:pStyle w:val="Prrafodelista"/>
-        <w:numPr>
-          <w:ilvl w:val="0"/>
-          <w:numId w:val="5"/>
-        </w:numPr>
-      </w:pPr>
-      <w:r>
-        <w:t xml:space="preserve">Registro: </w:t>
-      </w:r>
-    </w:p>
-    <w:p>
-      <w:pPr>
-        <w:pStyle w:val="Prrafodelista"/>
-        <w:numPr>
-          <w:ilvl w:val="0"/>
-          <w:numId w:val="5"/>
-        </w:numPr>
-      </w:pPr>
-      <w:r>
-        <w:t>Contadores de rendimiento:</w:t>
-      </w:r>
-    </w:p>
-    <w:p>
-      <w:r>
-        <w:t>Estacion, OpenHardware, Registro/RegistryKey, PerformanceCounters/Contadores de rendimiento…</w:t>
+        <w:t xml:space="preserve">Desarrollar un sistema de ejecución de scripts en estaciones cliente conectado a </w:t>
+      </w:r>
+      <w:r>
+        <w:t>la</w:t>
+      </w:r>
+      <w:r>
+        <w:t xml:space="preserve"> base del conocimiento centralizada.</w:t>
+      </w:r>
+    </w:p>
+    <w:p>
+      <w:pPr>
+        <w:pStyle w:val="Ttulo2"/>
+      </w:pPr>
+      <w:bookmarkStart w:id="6" w:name="_Toc452380630"/>
+      <w:r>
+        <w:t xml:space="preserve">1.4. </w:t>
+      </w:r>
+      <w:r>
+        <w:t>Conceptos básicos</w:t>
+      </w:r>
+      <w:bookmarkEnd w:id="6"/>
+      <w:r>
+        <w:t xml:space="preserve"> </w:t>
+      </w:r>
+    </w:p>
+    <w:p>
+      <w:r>
+        <w:rPr>
+          <w:b/>
+        </w:rPr>
+        <w:t>Estación</w:t>
+      </w:r>
+      <w:r>
+        <w:t xml:space="preserve">: </w:t>
+      </w:r>
+      <w:r>
+        <w:t>consiste en una placa base con una tarjeta gráfica integrada, de tamaño reducido y una potencia suficiente para proporcionar los servicios requeridos.</w:t>
+      </w:r>
+    </w:p>
+    <w:p>
+      <w:r>
+        <w:rPr>
+          <w:b/>
+        </w:rPr>
+        <w:t>Registro</w:t>
+      </w:r>
+      <w:r>
+        <w:t xml:space="preserve">: </w:t>
+      </w:r>
+      <w:r>
+        <w:t xml:space="preserve">Hace referencia al Registro de Windows, en el cual se almacenan </w:t>
+      </w:r>
+      <w:r>
+        <w:t xml:space="preserve">datos relativos a configuraciones tanto del sistema como de los distintos usuarios y que, es una parte muy importante </w:t>
+      </w:r>
+      <w:r>
+        <w:t>de las estaciones.</w:t>
+      </w:r>
+    </w:p>
+    <w:p>
+      <w:r>
+        <w:rPr>
+          <w:b/>
+        </w:rPr>
+        <w:t>Contadores de rendimiento</w:t>
+      </w:r>
+      <w:r>
+        <w:t>:</w:t>
+      </w:r>
+      <w:r>
+        <w:t xml:space="preserve"> Contadores gestionados por Windows en los que se almacena información relativa al rendimiento del Sistema Operativo y de distintas aplicaciones y servicios, como la carga del procesador, la memoria disponible, los bytes que han entrado y salido por una interfaz de red…</w:t>
       </w:r>
       <w:r>
         <w:br w:type="page"/>
@@ -3402,7 +3593,7 @@
       <w:pPr>
         <w:pStyle w:val="Ttulo1"/>
       </w:pPr>
-      <w:bookmarkStart w:id="8" w:name="_Toc452380631"/>
+      <w:bookmarkStart w:id="7" w:name="_Toc452380631"/>
       <w:r>
         <w:lastRenderedPageBreak/>
         <w:t xml:space="preserve">2. </w:t>
@@ -3410,59 +3601,56 @@
       <w:r>
         <w:t>Gestión del proyecto</w:t>
       </w:r>
+      <w:bookmarkEnd w:id="7"/>
+    </w:p>
+    <w:p>
+      <w:pPr>
+        <w:pStyle w:val="Ttulo2"/>
+      </w:pPr>
+      <w:bookmarkStart w:id="8" w:name="_Toc452380633"/>
+      <w:r>
+        <w:t>2.</w:t>
+      </w:r>
+      <w:r>
+        <w:t>1</w:t>
+      </w:r>
+      <w:r>
+        <w:t>. Alcance</w:t>
+      </w:r>
       <w:bookmarkEnd w:id="8"/>
-      <w:r>
-        <w:t xml:space="preserve"> (REVISAR TODOS LOS APARTADOS)</w:t>
-      </w:r>
-    </w:p>
-    <w:p>
-      <w:pPr>
-        <w:pStyle w:val="Ttulo2"/>
-      </w:pPr>
-      <w:bookmarkStart w:id="9" w:name="_Toc452380633"/>
-      <w:r>
-        <w:t>2.</w:t>
-      </w:r>
-      <w:r>
-        <w:t>1</w:t>
-      </w:r>
-      <w:r>
-        <w:t>. Alcance</w:t>
-      </w:r>
-      <w:r>
-        <w:t xml:space="preserve"> (</w:t>
-      </w:r>
-      <w:r>
-        <w:t>retocarlo y arreglarlo</w:t>
-      </w:r>
-      <w:r>
-        <w:t>)</w:t>
-      </w:r>
-      <w:bookmarkEnd w:id="9"/>
-    </w:p>
-    <w:p>
-      <w:r>
-        <w:t xml:space="preserve">El objetivo del proyecto es desarrollar una aplicación que sea capaz de evaluar el funcionamiento del hardware y el software de la estación y, detectar posibles fallos o incidencias. Además, deberá </w:t>
-      </w:r>
-      <w:r>
-        <w:t xml:space="preserve">ser capaz de </w:t>
-      </w:r>
-      <w:r>
-        <w:t xml:space="preserve">generar </w:t>
-      </w:r>
-      <w:r>
-        <w:t xml:space="preserve">informes </w:t>
-      </w:r>
-      <w:r>
-        <w:t>para que un técnico de la</w:t>
-      </w:r>
-      <w:r>
-        <w:t xml:space="preserve"> empresa elabore soluciones a los fallos detectados. Las soluciones consistirán en scripts a ejecutar por la propia aplicación.</w:t>
-      </w:r>
-    </w:p>
-    <w:p>
-      <w:r>
-        <w:t>La aplicación deberá ser capaz ejecutar los scripts por sí misma y deberá encargarse de gestionar los scripts que hay en las distintas estaciones, [[de modo que compruebe si la solución o script a un error supuestamente nuevo en la estación ‘x’ está ya en otra estación ‘y’ antes de generar un informe para un técnico de la empresa – esto corresponde al funcionamiento de la app, véase, la parte de analisis]]. Para ello tendrá que haber una base de datos centralizada y conectada a todas las estaciones.</w:t>
+    </w:p>
+    <w:p>
+      <w:r>
+        <w:t>El objetivo del proyecto es desarrollar una aplicación que sea capaz de evaluar el funcionamiento del hardware y el software de la estación y, detectar posibles fallos o incidencias</w:t>
+      </w:r>
+      <w:r>
+        <w:t xml:space="preserve"> y, si es posible, arreglar dichos fallos; </w:t>
+      </w:r>
+      <w:r>
+        <w:t>todo ello sin</w:t>
+      </w:r>
+      <w:r>
+        <w:t xml:space="preserve"> la necesidad de que intervenga</w:t>
+      </w:r>
+      <w:r>
+        <w:t xml:space="preserve"> el cliente</w:t>
+      </w:r>
+      <w:r>
+        <w:t>.</w:t>
+      </w:r>
+    </w:p>
+    <w:p>
+      <w:r>
+        <w:t xml:space="preserve">Dicho de otro modo, el objetivo del proyecto consiste en </w:t>
+      </w:r>
+      <w:r>
+        <w:t>elaborar un sistema de detección y resolución de incidencias en estaciones</w:t>
+      </w:r>
+      <w:r>
+        <w:t xml:space="preserve"> cliente</w:t>
+      </w:r>
+      <w:r>
+        <w:t>, conectadas a una base del conocimiento centralizada, de forma automatizada.</w:t>
       </w:r>
     </w:p>
     <w:p>
@@ -3491,7 +3679,13 @@
         </w:numPr>
       </w:pPr>
       <w:r>
-        <w:t>Establecer los parámetros y umbrales adecuados para que, en base a la evaluación anterior, decida si existe o no alguna incidencia.</w:t>
+        <w:t xml:space="preserve">Establecer los parámetros y umbrales adecuados para que, en base a la evaluación anterior, </w:t>
+      </w:r>
+      <w:r>
+        <w:t>detecte</w:t>
+      </w:r>
+      <w:r>
+        <w:t xml:space="preserve"> si existe o no alguna incidencia.</w:t>
       </w:r>
     </w:p>
     <w:p>
@@ -3515,7 +3709,7 @@
         </w:numPr>
       </w:pPr>
       <w:r>
-        <w:t>Comprobar si existe una solución (script) al error detectado, ya sea en la estación en la que se detecta el fallo o en otra.</w:t>
+        <w:t>Conectarse a una base del conocimiento centralizada en la que compartir informes de error y soluciones a dichos errores.</w:t>
       </w:r>
     </w:p>
     <w:p>
@@ -3527,38 +3721,10 @@
         </w:numPr>
       </w:pPr>
       <w:r>
-        <w:t>Ejecutar scripts para solucionar los problemas detectados.</w:t>
-      </w:r>
-    </w:p>
-    <w:p>
-      <w:pPr>
-        <w:pStyle w:val="Ttulo3"/>
-      </w:pPr>
-      <w:r>
-        <w:t>Alcance del entregable de planificación anterior</w:t>
-      </w:r>
-    </w:p>
-    <w:p>
-      <w:r>
-        <w:t xml:space="preserve">Como he mencionado anteriormente, es necesario controlar que el producto que The New Ads proporciona funcione correctamente, al ser posible, evitando que sea el cliente final el que informe de fallos en la funcionalidad del producto. Es por ello que surge la necesidad de poder controlar el estado y funcionamiento de cada una de las estaciones proporcionadas a los clientes para poder prevenir posibles problemas y, en caso de que detectar algún problema intentar solucionarlo de inmediato. </w:t>
-      </w:r>
-    </w:p>
-    <w:p>
-      <w:r>
-        <w:t>De este modo, lo que se pretende con este proyecto es desarrollar el software necesario para realizar dicho control de las estaciones y, detectar y solucionar los problemas que tengan, todo ello sin la necesidad de que intervengan el cliente o algún técnico de The New Ads. Dicho de otra forma, la finalidad de este proyecto es: elaborar un sistema de detección y resolución de incidencias en estaciones, conectadas a una base del conocimiento centralizada, de forma automatizada.</w:t>
-      </w:r>
-    </w:p>
-    <w:p>
-      <w:pPr>
-        <w:pStyle w:val="Ttulo3"/>
-      </w:pPr>
-      <w:r>
-        <w:t>Objetivos del entregable de planificación anterior</w:t>
-      </w:r>
-    </w:p>
-    <w:p>
-      <w:r>
-        <w:t>El software a desarrollar deberá:</w:t>
+        <w:t xml:space="preserve">Ejecutar las acciones necesarias para corregir los errores detectados. </w:t>
+      </w:r>
+      <w:r>
+        <w:t>Dichas soluciones pueden variar dependiendo del tipo de incidencia.</w:t>
       </w:r>
     </w:p>
     <w:p>
@@ -3566,129 +3732,89 @@
         <w:pStyle w:val="Prrafodelista"/>
         <w:numPr>
           <w:ilvl w:val="0"/>
-          <w:numId w:val="12"/>
+          <w:numId w:val="11"/>
         </w:numPr>
       </w:pPr>
       <w:r>
-        <w:t>Evaluar la estación cliente, detectar posibles errores y generar el informe correspondiente al error encontrado.</w:t>
-      </w:r>
-    </w:p>
-    <w:p>
-      <w:pPr>
-        <w:pStyle w:val="Prrafodelista"/>
-        <w:numPr>
-          <w:ilvl w:val="0"/>
-          <w:numId w:val="12"/>
-        </w:numPr>
-      </w:pPr>
+        <w:t>Si un error ya ha sido resuelto en otra estación, la aplicación debe ‘aprender’ y aplicar la solución de forma automatizada.</w:t>
+      </w:r>
+    </w:p>
+    <w:p>
+      <w:pPr>
+        <w:pStyle w:val="Ttulo2"/>
+      </w:pPr>
+      <w:bookmarkStart w:id="9" w:name="_Toc452380634"/>
+      <w:r>
+        <w:t>2.</w:t>
+      </w:r>
+      <w:r>
+        <w:t>2</w:t>
+      </w:r>
+      <w:r>
+        <w:t>. Metodología de desarrollo</w:t>
+      </w:r>
+      <w:bookmarkEnd w:id="9"/>
+    </w:p>
+    <w:p>
+      <w:r>
+        <w:t>Dado que el funcionamiento del software desarrollado podía dividirse en distintas etapas (evaluación, análisis de los resultados, generación de informes y resolución de errores)</w:t>
+      </w:r>
+      <w:r>
+        <w:t xml:space="preserve"> y teniendo en cuenta que para empezar la siguiente etapa era necesario haber finalizado la anterior, </w:t>
+      </w:r>
+      <w:r>
+        <w:t xml:space="preserve">parecía lógico planificar el desarrollo del proyecto a través de </w:t>
+      </w:r>
+      <w:proofErr w:type="spellStart"/>
+      <w:r>
+        <w:t>Sprints</w:t>
+      </w:r>
+      <w:proofErr w:type="spellEnd"/>
+      <w:r>
+        <w:t xml:space="preserve">, de </w:t>
+      </w:r>
+      <w:r>
+        <w:t>modo</w:t>
+      </w:r>
+      <w:r>
+        <w:t xml:space="preserve"> que en cada Sprint se fuese desarrollando cada una de las etapas  mencionadas anteriormente. </w:t>
+      </w:r>
+    </w:p>
+    <w:p>
+      <w:r>
+        <w:t xml:space="preserve">Por otro lado, </w:t>
+      </w:r>
+      <w:r>
+        <w:t xml:space="preserve">ante </w:t>
+      </w:r>
+      <w:r>
+        <w:t xml:space="preserve">la necesidad de que para el desarrollo de algunas etapas fuese necesario estudiar </w:t>
+      </w:r>
+      <w:r>
+        <w:t>el comportamiento de la siguiente así como los inputs que la primera etapa debía producir para que la siguiente etapa funcionase correctamente se optó por llevar a cabo un análisis, diseño y posterior implementación del proyecto, siguiendo el modelo de desarrollo en cascada.</w:t>
+      </w:r>
+    </w:p>
+    <w:p>
+      <w:r>
+        <w:t>El proyecto se desarrollará por las mañanas de los días laborales, mezclando días de trabajo autónomo en casa y días de asistencia a la oficina de la empresa en Calahorra. Además, habrá reuniones periódicas con los tutores por parte de la universidad y por parte de la empresa para revisar el avance del proyecto.</w:t>
+      </w:r>
+    </w:p>
+    <w:p>
+      <w:pPr>
+        <w:pStyle w:val="Ttulo2"/>
+      </w:pPr>
+      <w:bookmarkStart w:id="10" w:name="_Toc452380635"/>
       <w:r>
         <w:lastRenderedPageBreak/>
-        <w:t>Conectarse a una base del conocimiento centralizada en la que compartir informes de error y soluciones a dichos errores.</w:t>
-      </w:r>
-    </w:p>
-    <w:p>
-      <w:pPr>
-        <w:pStyle w:val="Prrafodelista"/>
-        <w:numPr>
-          <w:ilvl w:val="0"/>
-          <w:numId w:val="12"/>
-        </w:numPr>
-      </w:pPr>
-      <w:r>
-        <w:t>Ejecutar las acciones necesarias para corregir los errores detectados. Para ello, un técnico se encargará de resolver los errores nuevos una vez y el sistema aprenderá dichas soluciones, de modo que si se repite el mismo error no haga falta un técnico para solucionarlo sino que el sistema detecte que ese error ya ha sido solucionado previamente (ya sea en la estación cliente en la que se detecta el error o en otra) y tome las medidas necesarias.</w:t>
-      </w:r>
-    </w:p>
-    <w:p/>
-    <w:p/>
-    <w:p>
-      <w:pPr>
-        <w:pStyle w:val="Ttulo2"/>
-      </w:pPr>
-      <w:bookmarkStart w:id="10" w:name="_Toc452380634"/>
-      <w:r>
         <w:t>2.</w:t>
       </w:r>
       <w:r>
-        <w:t>2</w:t>
-      </w:r>
-      <w:r>
-        <w:t>. Metodología de desarrollo</w:t>
+        <w:t>3</w:t>
+      </w:r>
+      <w:r>
+        <w:t>. Fases</w:t>
       </w:r>
       <w:bookmarkEnd w:id="10"/>
-      <w:r>
-        <w:t xml:space="preserve"> (preguntar lo del horario y las reuniones)</w:t>
-      </w:r>
-    </w:p>
-    <w:p>
-      <w:r>
-        <w:t>Dado que el funcionamiento del software desarrollado podía dividirse en distintas etapas (evaluación, análisis de los resultados, generación de informes y resolución de errores)</w:t>
-      </w:r>
-      <w:r>
-        <w:t xml:space="preserve"> y teniendo en cuenta que para empezar la siguiente etapa era necesario haber finalizado la anterior, </w:t>
-      </w:r>
-      <w:r>
-        <w:t xml:space="preserve">parecía lógico planificar el desarrollo del proyecto a través de Sprints, de </w:t>
-      </w:r>
-      <w:r>
-        <w:t>modo</w:t>
-      </w:r>
-      <w:r>
-        <w:t xml:space="preserve"> que en cada Sprint se fuese desarrollando cada una de las etapas  mencionadas anteriormente. </w:t>
-      </w:r>
-    </w:p>
-    <w:p>
-      <w:pPr>
-        <w:pBdr>
-          <w:bottom w:val="single" w:sz="6" w:space="1" w:color="auto"/>
-        </w:pBdr>
-      </w:pPr>
-      <w:r>
-        <w:t xml:space="preserve">Por otro lado, </w:t>
-      </w:r>
-      <w:r>
-        <w:t xml:space="preserve">ante </w:t>
-      </w:r>
-      <w:r>
-        <w:t xml:space="preserve">la necesidad de que para el desarrollo de algunas etapas fuese necesario estudiar </w:t>
-      </w:r>
-      <w:r>
-        <w:t>el comportamiento de la siguiente así como los inputs que la primera etapa debía producir para que la siguiente etapa funcionase correctamente se optó por llevar a cabo un análisis, diseño y posterior implementación del proyecto, siguiendo el modelo de desarrollo en cascada.</w:t>
-      </w:r>
-    </w:p>
-    <w:p>
-      <w:r>
-        <w:t>Incluir datos acerca del horario de trabajo y de las reuniones como en el texto que hay a continuación?</w:t>
-      </w:r>
-    </w:p>
-    <w:p>
-      <w:r>
-        <w:t xml:space="preserve">Aunque las horas destinadas cada semana a cumplir los objetivos pueden variar, planeo dedicar cada semana 4 horas y media de lunes a viernes a realizar las tareas y, en caso de necesidad utilizar los domingos para completar lo que me falte. </w:t>
-      </w:r>
-    </w:p>
-    <w:p>
-      <w:r>
-        <w:t>Además, habrá reuniones periódicas con Borja (el tutor por parte de la empresa) y Laureano (el tutor por parte de la universidad) para revisar el avance del proyecto, verificar que se han cumplido los objetivos y proponer objetivos nuevos si fuera necesario. La duración de dichas reuniones variará en función de la finalidad de las mismas.</w:t>
-      </w:r>
-    </w:p>
-    <w:p/>
-    <w:p>
-      <w:pPr>
-        <w:pStyle w:val="Ttulo2"/>
-      </w:pPr>
-      <w:bookmarkStart w:id="11" w:name="_Toc452380635"/>
-      <w:r>
-        <w:t>2.</w:t>
-      </w:r>
-      <w:r>
-        <w:t>3</w:t>
-      </w:r>
-      <w:r>
-        <w:t>. Fases</w:t>
-      </w:r>
-      <w:bookmarkEnd w:id="11"/>
-      <w:r>
-        <w:t xml:space="preserve"> (revisar los tiempos verbales)</w:t>
-      </w:r>
     </w:p>
     <w:p>
       <w:r>
@@ -3711,17 +3837,29 @@
         <w:rPr>
           <w:b/>
         </w:rPr>
-        <w:lastRenderedPageBreak/>
         <w:t>Formación</w:t>
       </w:r>
       <w:r>
         <w:t xml:space="preserve">: </w:t>
       </w:r>
       <w:r>
-        <w:t>Esta fase supuso una toma de contacto con el funcionamiento de la estación, con todo lo relacionado con rendimiento de hardware y software, con el entorno de desarrollo Visual Studio y el lenguaje de programación c#</w:t>
-      </w:r>
-      <w:r>
-        <w:t xml:space="preserve"> bajo el framework .NET.</w:t>
+        <w:t xml:space="preserve">Esta fase supuso una toma de contacto con el funcionamiento de la estación, con todo lo relacionado con rendimiento de hardware y software, con el entorno de desarrollo Visual Studio y el lenguaje de programación </w:t>
+      </w:r>
+      <w:proofErr w:type="spellStart"/>
+      <w:r>
+        <w:t>c#</w:t>
+      </w:r>
+      <w:proofErr w:type="spellEnd"/>
+      <w:r>
+        <w:t xml:space="preserve"> bajo el </w:t>
+      </w:r>
+      <w:proofErr w:type="spellStart"/>
+      <w:r>
+        <w:t>framework</w:t>
+      </w:r>
+      <w:proofErr w:type="spellEnd"/>
+      <w:r>
+        <w:t xml:space="preserve"> .NET.</w:t>
       </w:r>
     </w:p>
     <w:p>
@@ -3760,7 +3898,39 @@
         <w:t xml:space="preserve">: Esta fase se corresponde con la </w:t>
       </w:r>
       <w:r>
-        <w:t>fase de desarrollo en sí misma. Cabe destacar que esta fase no fue sólo de desarrollo sino que hubo un pequeño periodo de aprendizaje ya que las librerías empleadas en el desarrollo eran totalmente desconocidas. Entre estas librerías se encuntran: OpenHardwareMonitor, RegistryKey y PerformanceCounter (creo que esto será mejor dejarlo para la parte de implementación en sí misma).</w:t>
+        <w:t xml:space="preserve">fase de desarrollo en sí misma. Cabe destacar que esta fase no fue sólo de desarrollo sino que hubo un pequeño periodo de aprendizaje ya que las librerías empleadas en el desarrollo eran totalmente desconocidas. Entre estas librerías se </w:t>
+      </w:r>
+      <w:proofErr w:type="spellStart"/>
+      <w:r>
+        <w:t>encuntran</w:t>
+      </w:r>
+      <w:proofErr w:type="spellEnd"/>
+      <w:r>
+        <w:t xml:space="preserve">: </w:t>
+      </w:r>
+      <w:proofErr w:type="spellStart"/>
+      <w:r>
+        <w:t>OpenHardwareMonitor</w:t>
+      </w:r>
+      <w:proofErr w:type="spellEnd"/>
+      <w:r>
+        <w:t xml:space="preserve">, </w:t>
+      </w:r>
+      <w:proofErr w:type="spellStart"/>
+      <w:r>
+        <w:t>RegistryKey</w:t>
+      </w:r>
+      <w:proofErr w:type="spellEnd"/>
+      <w:r>
+        <w:t xml:space="preserve"> y </w:t>
+      </w:r>
+      <w:proofErr w:type="spellStart"/>
+      <w:r>
+        <w:t>PerformanceCounter</w:t>
+      </w:r>
+      <w:proofErr w:type="spellEnd"/>
+      <w:r>
+        <w:t xml:space="preserve"> (creo que esto será mejor dejarlo para la parte de implementación en sí misma).</w:t>
       </w:r>
     </w:p>
     <w:p>
@@ -3792,7 +3962,7 @@
       <w:pPr>
         <w:pStyle w:val="Ttulo2"/>
       </w:pPr>
-      <w:bookmarkStart w:id="12" w:name="_Toc452380636"/>
+      <w:bookmarkStart w:id="11" w:name="_Toc452380636"/>
       <w:r>
         <w:t xml:space="preserve">2.4. </w:t>
       </w:r>
@@ -3802,11 +3972,19 @@
       <w:r>
         <w:t>escomposición de tareas</w:t>
       </w:r>
-      <w:bookmarkEnd w:id="12"/>
-    </w:p>
-    <w:p>
-      <w:r>
-        <w:t>Una vez identificadas las fases de las que constará el proyecto queda concretar y definir las tareas a realizar durante cada fase, asignándoles a cada una la estimación temporal que corresponda. Dicha descomposición queda reflejada en la tabla x.x.</w:t>
+      <w:bookmarkEnd w:id="11"/>
+    </w:p>
+    <w:p>
+      <w:r>
+        <w:t xml:space="preserve">Una vez identificadas las fases de las que constará el proyecto queda concretar y definir las tareas a realizar durante cada fase, asignándoles a cada una la estimación temporal que corresponda. Dicha descomposición queda reflejada en la tabla </w:t>
+      </w:r>
+      <w:proofErr w:type="spellStart"/>
+      <w:r>
+        <w:t>x.x</w:t>
+      </w:r>
+      <w:proofErr w:type="spellEnd"/>
+      <w:r>
+        <w:t>.</w:t>
       </w:r>
     </w:p>
     <w:p>
@@ -5708,25 +5886,41 @@
     </w:tbl>
     <w:p>
       <w:r>
-        <w:t>Poner nota al pie de la tabla con: Tabla x.x: Descomposición de tareas.</w:t>
+        <w:t xml:space="preserve">Poner nota al pie de la tabla con: Tabla </w:t>
+      </w:r>
+      <w:proofErr w:type="spellStart"/>
+      <w:r>
+        <w:t>x.x</w:t>
+      </w:r>
+      <w:proofErr w:type="spellEnd"/>
+      <w:r>
+        <w:t>: Descomposición de tareas.</w:t>
       </w:r>
     </w:p>
     <w:p>
       <w:pPr>
         <w:pStyle w:val="Ttulo2"/>
       </w:pPr>
-      <w:bookmarkStart w:id="13" w:name="_Toc452380637"/>
+      <w:bookmarkStart w:id="12" w:name="_Toc452380637"/>
       <w:r>
         <w:t xml:space="preserve">2.5. </w:t>
       </w:r>
       <w:r>
         <w:t>EDT</w:t>
       </w:r>
-      <w:bookmarkEnd w:id="13"/>
-    </w:p>
-    <w:p>
-      <w:r>
-        <w:t>En la figura x.x se muestra la estructura de descomposición del trabajo, agrupando las tareas por fases.</w:t>
+      <w:bookmarkEnd w:id="12"/>
+    </w:p>
+    <w:p>
+      <w:r>
+        <w:t xml:space="preserve">En la figura </w:t>
+      </w:r>
+      <w:proofErr w:type="spellStart"/>
+      <w:r>
+        <w:t>x.x</w:t>
+      </w:r>
+      <w:proofErr w:type="spellEnd"/>
+      <w:r>
+        <w:t xml:space="preserve"> se muestra la estructura de descomposición del trabajo, agrupando las tareas por fases.</w:t>
       </w:r>
     </w:p>
     <w:p>
@@ -5802,7 +5996,7 @@
         <w:pStyle w:val="Ttulo1"/>
         <w:spacing w:line="360" w:lineRule="auto"/>
       </w:pPr>
-      <w:bookmarkStart w:id="14" w:name="_Toc452380639"/>
+      <w:bookmarkStart w:id="13" w:name="_Toc452380639"/>
       <w:r>
         <w:lastRenderedPageBreak/>
         <w:t xml:space="preserve">3. </w:t>
@@ -5810,22 +6004,22 @@
       <w:r>
         <w:t>Análisis</w:t>
       </w:r>
+      <w:bookmarkEnd w:id="13"/>
+    </w:p>
+    <w:p>
+      <w:pPr>
+        <w:pStyle w:val="Ttulo2"/>
+      </w:pPr>
+      <w:bookmarkStart w:id="14" w:name="_Toc452380640"/>
+      <w:r>
+        <w:t xml:space="preserve">3.1. </w:t>
+      </w:r>
+      <w:r>
+        <w:t>Descripción de la aplicación</w:t>
+      </w:r>
       <w:bookmarkEnd w:id="14"/>
     </w:p>
     <w:p>
-      <w:pPr>
-        <w:pStyle w:val="Ttulo2"/>
-      </w:pPr>
-      <w:bookmarkStart w:id="15" w:name="_Toc452380640"/>
-      <w:r>
-        <w:t xml:space="preserve">3.1. </w:t>
-      </w:r>
-      <w:r>
-        <w:t>Descripción de la aplicación</w:t>
-      </w:r>
-      <w:bookmarkEnd w:id="15"/>
-    </w:p>
-    <w:p>
       <w:r>
         <w:t xml:space="preserve">De forma resumida, </w:t>
       </w:r>
@@ -5833,19 +6027,7 @@
         <w:t>l</w:t>
       </w:r>
       <w:r>
-        <w:t>a aplicación desarrollada</w:t>
-      </w:r>
-      <w:r>
-        <w:t xml:space="preserve"> para este proyecto se encargará</w:t>
-      </w:r>
-      <w:r>
-        <w:t xml:space="preserve"> de evaluar el sistema, generar un informe con los </w:t>
-      </w:r>
-      <w:r>
-        <w:t>resultados</w:t>
-      </w:r>
-      <w:r>
-        <w:t xml:space="preserve"> obtenidos y, en caso de que se hubiese identificado un fallo, corregir dicho fallo o informar a un técnico para que él se encargue de resolverlo.</w:t>
+        <w:t>a aplicación desarrollada para este proyecto se encargará de evaluar el sistema, generar un informe con los resultados obtenidos y, en caso de que se hubiese identificado un fallo, corregir dicho fallo o informar a un técnico para que él se encargue de resolverlo.</w:t>
       </w:r>
     </w:p>
     <w:p>
@@ -5929,7 +6111,15 @@
         <w:t xml:space="preserve"> figura </w:t>
       </w:r>
       <w:r>
-        <w:t>3.1. se muestra el proceso inicial de ejecución, en el cuál se establece el modo de ejecución correspondiente a la ejecución actual. Además, se detalla el primer modo de ejecución mientras que el segundo se verá en profundidad en la figura 3.2.</w:t>
+        <w:t xml:space="preserve">3.1. </w:t>
+      </w:r>
+      <w:proofErr w:type="gramStart"/>
+      <w:r>
+        <w:t>se</w:t>
+      </w:r>
+      <w:proofErr w:type="gramEnd"/>
+      <w:r>
+        <w:t xml:space="preserve"> muestra el proceso inicial de ejecución, en el cuál se establece el modo de ejecución correspondiente a la ejecución actual. Además, se detalla el primer modo de ejecución mientras que el segundo se verá en profundidad en la figura 3.2.</w:t>
       </w:r>
     </w:p>
     <w:p>
@@ -5940,80 +6130,97 @@
     </w:p>
     <w:p>
       <w:r>
-        <w:t>En la figura 3.3. se detalla el proceso de comprobación y actualización del fichero del Registro de Windows (conexión a la BBDD y demas)</w:t>
-      </w:r>
-    </w:p>
-    <w:p>
-      <w:r>
-        <w:t>En la figura 3.4. se detalla el control y gestión de los scripts tanto en local como en otras estaciones (proceso de solución==ejecutar script)</w:t>
+        <w:t xml:space="preserve">En la figura 3.3. </w:t>
+      </w:r>
+      <w:proofErr w:type="gramStart"/>
+      <w:r>
+        <w:t>se</w:t>
+      </w:r>
+      <w:proofErr w:type="gramEnd"/>
+      <w:r>
+        <w:t xml:space="preserve"> detalla el proceso de comprobación y actualización del fichero del Registro de Windows (conexión a la BBDD y </w:t>
+      </w:r>
+      <w:proofErr w:type="spellStart"/>
+      <w:r>
+        <w:t>demas</w:t>
+      </w:r>
+      <w:proofErr w:type="spellEnd"/>
+      <w:r>
+        <w:t>)</w:t>
+      </w:r>
+    </w:p>
+    <w:p>
+      <w:r>
+        <w:t xml:space="preserve">En la figura 3.4. </w:t>
+      </w:r>
+      <w:proofErr w:type="gramStart"/>
+      <w:r>
+        <w:t>se</w:t>
+      </w:r>
+      <w:proofErr w:type="gramEnd"/>
+      <w:r>
+        <w:t xml:space="preserve"> detalla el control y gestión de los scripts tanto en local como en otras estaciones (proceso de solución==ejecutar script)</w:t>
       </w:r>
     </w:p>
     <w:p>
       <w:pPr>
         <w:pStyle w:val="Ttulo2"/>
       </w:pPr>
-      <w:bookmarkStart w:id="16" w:name="_Toc452380642"/>
+      <w:bookmarkStart w:id="15" w:name="_Toc452380642"/>
       <w:r>
         <w:t xml:space="preserve">3.3. </w:t>
       </w:r>
       <w:r>
         <w:t>Requisitos de la aplicación</w:t>
       </w:r>
+      <w:bookmarkEnd w:id="15"/>
+    </w:p>
+    <w:p>
+      <w:r>
+        <w:t>Llegados a este punto queda establecer los requisitos que deberá satisfacer la aplicación</w:t>
+      </w:r>
+      <w:r>
+        <w:t>.</w:t>
+      </w:r>
+    </w:p>
+    <w:p>
+      <w:pPr>
+        <w:pStyle w:val="Ttulo3"/>
+      </w:pPr>
+      <w:bookmarkStart w:id="16" w:name="_Toc452380643"/>
+      <w:r>
+        <w:t>Requisitos funcionales</w:t>
+      </w:r>
       <w:bookmarkEnd w:id="16"/>
     </w:p>
-    <w:p>
-      <w:r>
-        <w:t>Llegados a este punto queda establecer los requisitos que deberá satisfacer la aplicación</w:t>
-      </w:r>
-      <w:r>
-        <w:t>.</w:t>
-      </w:r>
-    </w:p>
+    <w:p/>
     <w:p>
       <w:pPr>
         <w:pStyle w:val="Ttulo3"/>
       </w:pPr>
-      <w:bookmarkStart w:id="17" w:name="_Toc452380643"/>
-      <w:r>
-        <w:t>Requisitos funcionales</w:t>
+      <w:bookmarkStart w:id="17" w:name="_Toc452380644"/>
+      <w:r>
+        <w:t>Requisitos no funcionales</w:t>
       </w:r>
       <w:bookmarkEnd w:id="17"/>
     </w:p>
-    <w:p/>
-    <w:p>
-      <w:pPr>
-        <w:pStyle w:val="Ttulo3"/>
-      </w:pPr>
-      <w:bookmarkStart w:id="18" w:name="_Toc452380644"/>
-      <w:r>
-        <w:t>Requisitos no funcionales</w:t>
-      </w:r>
+    <w:p>
+      <w:r>
+        <w:t>Eficiencia</w:t>
+      </w:r>
+      <w:r>
+        <w:t xml:space="preserve"> (carga reducida para que no afecte al rendimiento</w:t>
+      </w:r>
+      <w:bookmarkStart w:id="18" w:name="_GoBack"/>
       <w:bookmarkEnd w:id="18"/>
-    </w:p>
-    <w:p>
-      <w:r>
-        <w:t>Eficiencia</w:t>
+      <w:r>
+        <w:t>)</w:t>
       </w:r>
     </w:p>
     <w:p>
       <w:r>
         <w:t>Conectividad (Base de datos centralizada, estaciones distribuidas pero conectadas)…</w:t>
       </w:r>
-    </w:p>
-    <w:p>
-      <w:r>
-        <w:t>Igual estoy equivocado y no va aquí pero: que la carga de la app no sea demasiado elevada para que la estación funcione perfectamente sin que se note que se esta ejecutando mi app.</w:t>
-      </w:r>
-    </w:p>
-    <w:p>
-      <w:pPr>
-        <w:rPr>
-          <w:rFonts w:asciiTheme="majorHAnsi" w:eastAsiaTheme="majorEastAsia" w:hAnsiTheme="majorHAnsi" w:cstheme="majorBidi"/>
-          <w:color w:val="2E74B5" w:themeColor="accent1" w:themeShade="BF"/>
-          <w:sz w:val="32"/>
-          <w:szCs w:val="32"/>
-        </w:rPr>
-      </w:pPr>
       <w:r>
         <w:br w:type="page"/>
       </w:r>
@@ -6049,7 +6256,15 @@
     </w:p>
     <w:p>
       <w:r>
-        <w:t>La figura x.x muestra de forma gráfica la arquitectura de la aplicación.</w:t>
+        <w:t xml:space="preserve">La figura </w:t>
+      </w:r>
+      <w:proofErr w:type="spellStart"/>
+      <w:r>
+        <w:t>x.x</w:t>
+      </w:r>
+      <w:proofErr w:type="spellEnd"/>
+      <w:r>
+        <w:t xml:space="preserve"> muestra de forma gráfica la arquitectura de la aplicación.</w:t>
       </w:r>
     </w:p>
     <w:p>
@@ -6061,8 +6276,29 @@
         </w:numPr>
       </w:pPr>
       <w:r>
-        <w:t>Figura x.x: Dibujito de un Servidor/Raspberry con el logo de raspbian</w:t>
-      </w:r>
+        <w:t xml:space="preserve">Figura </w:t>
+      </w:r>
+      <w:proofErr w:type="spellStart"/>
+      <w:r>
+        <w:t>x.x</w:t>
+      </w:r>
+      <w:proofErr w:type="spellEnd"/>
+      <w:r>
+        <w:t>: Dibujito de un Servidor/</w:t>
+      </w:r>
+      <w:proofErr w:type="spellStart"/>
+      <w:r>
+        <w:t>Raspberry</w:t>
+      </w:r>
+      <w:proofErr w:type="spellEnd"/>
+      <w:r>
+        <w:t xml:space="preserve"> con el logo de </w:t>
+      </w:r>
+      <w:proofErr w:type="spellStart"/>
+      <w:r>
+        <w:t>raspbian</w:t>
+      </w:r>
+      <w:proofErr w:type="spellEnd"/>
     </w:p>
     <w:p>
       <w:pPr>
@@ -6073,8 +6309,21 @@
         </w:numPr>
       </w:pPr>
       <w:r>
-        <w:t>Figura x.x: Dibujito de varias estaciones cliente conectadas a la Raspberry</w:t>
-      </w:r>
+        <w:t xml:space="preserve">Figura </w:t>
+      </w:r>
+      <w:proofErr w:type="spellStart"/>
+      <w:r>
+        <w:t>x.x</w:t>
+      </w:r>
+      <w:proofErr w:type="spellEnd"/>
+      <w:r>
+        <w:t xml:space="preserve">: Dibujito de varias estaciones cliente conectadas a la </w:t>
+      </w:r>
+      <w:proofErr w:type="spellStart"/>
+      <w:r>
+        <w:t>Raspberry</w:t>
+      </w:r>
+      <w:proofErr w:type="spellEnd"/>
     </w:p>
     <w:p>
       <w:pPr>
@@ -6085,7 +6334,15 @@
         </w:numPr>
       </w:pPr>
       <w:r>
-        <w:t>Figura x.x: Tanto dentro del cliente como del servidor poner que hay dentro con recuadros o logos o lo que sea.</w:t>
+        <w:t xml:space="preserve">Figura </w:t>
+      </w:r>
+      <w:proofErr w:type="spellStart"/>
+      <w:r>
+        <w:t>x.x</w:t>
+      </w:r>
+      <w:proofErr w:type="spellEnd"/>
+      <w:r>
+        <w:t>: Tanto dentro del cliente como del servidor poner que hay dentro con recuadros o logos o lo que sea.</w:t>
       </w:r>
     </w:p>
     <w:p>
@@ -6097,12 +6354,36 @@
         </w:numPr>
       </w:pPr>
       <w:r>
-        <w:t>Figura x.x: La flechita de conexión al servidor para obtener ficheros es por FTP mientras que para acceder a la BBDD es la de siempre por el puerto 3306 o el que sea 3036…</w:t>
-      </w:r>
-    </w:p>
-    <w:p>
-      <w:r>
-        <w:t xml:space="preserve">Como cliente se utilizará una estación proporcionada por The New Ads, </w:t>
+        <w:t xml:space="preserve">Figura </w:t>
+      </w:r>
+      <w:proofErr w:type="spellStart"/>
+      <w:r>
+        <w:t>x.x</w:t>
+      </w:r>
+      <w:proofErr w:type="spellEnd"/>
+      <w:r>
+        <w:t>: La flechita de conexión al servidor para obtener ficheros es por FTP mientras que para acceder a la BBDD es la de siempre por el puerto 3306 o el que sea 3036…</w:t>
+      </w:r>
+    </w:p>
+    <w:p>
+      <w:r>
+        <w:t xml:space="preserve">Como cliente se utilizará una estación proporcionada por </w:t>
+      </w:r>
+      <w:proofErr w:type="spellStart"/>
+      <w:r>
+        <w:t>The</w:t>
+      </w:r>
+      <w:proofErr w:type="spellEnd"/>
+      <w:r>
+        <w:t xml:space="preserve"> New </w:t>
+      </w:r>
+      <w:proofErr w:type="spellStart"/>
+      <w:r>
+        <w:t>Ads</w:t>
+      </w:r>
+      <w:proofErr w:type="spellEnd"/>
+      <w:r>
+        <w:t xml:space="preserve">, </w:t>
       </w:r>
       <w:r>
         <w:t>diseñada y configurada como si de un cliente real se tratase, con el fin de hacer el proyecto lo más realista posible.</w:t>
@@ -6110,7 +6391,23 @@
     </w:p>
     <w:p>
       <w:r>
-        <w:t xml:space="preserve">Como servidor se utilizará una Raspberry Pi 2 Model B propiedad del alumno, con el fin de </w:t>
+        <w:t xml:space="preserve">Como servidor se utilizará una </w:t>
+      </w:r>
+      <w:proofErr w:type="spellStart"/>
+      <w:r>
+        <w:t>Raspberry</w:t>
+      </w:r>
+      <w:proofErr w:type="spellEnd"/>
+      <w:r>
+        <w:t xml:space="preserve"> Pi 2 </w:t>
+      </w:r>
+      <w:proofErr w:type="spellStart"/>
+      <w:r>
+        <w:t>Model</w:t>
+      </w:r>
+      <w:proofErr w:type="spellEnd"/>
+      <w:r>
+        <w:t xml:space="preserve"> B propiedad del alumno, con el fin de </w:t>
       </w:r>
       <w:r>
         <w:t xml:space="preserve">poder </w:t>
@@ -6168,20 +6465,54 @@
       <w:r>
         <w:t>.</w:t>
       </w:r>
-      <w:r>
-        <w:t xml:space="preserve">xml o </w:t>
+      <w:proofErr w:type="spellStart"/>
+      <w:r>
+        <w:t>xml</w:t>
+      </w:r>
+      <w:proofErr w:type="spellEnd"/>
+      <w:r>
+        <w:t xml:space="preserve"> o </w:t>
       </w:r>
       <w:r>
         <w:t>.</w:t>
       </w:r>
-      <w:r>
-        <w:t>txt) con las últimas versiones del registro de windows que debería tener cada modelo de estación</w:t>
+      <w:proofErr w:type="spellStart"/>
+      <w:r>
+        <w:t>txt</w:t>
+      </w:r>
+      <w:proofErr w:type="spellEnd"/>
+      <w:r>
+        <w:t xml:space="preserve">) con las últimas versiones del registro de </w:t>
+      </w:r>
+      <w:proofErr w:type="spellStart"/>
+      <w:r>
+        <w:t>windows</w:t>
+      </w:r>
+      <w:proofErr w:type="spellEnd"/>
+      <w:r>
+        <w:t xml:space="preserve"> que debería tener cada modelo de estación</w:t>
       </w:r>
       <w:r>
         <w:t>.</w:t>
       </w:r>
       <w:r>
-        <w:t xml:space="preserve"> (en algún lado tendre que hablar de que puede haber distintos modelos de estación – quizás en los conceptos básicos?)</w:t>
+        <w:t xml:space="preserve"> (en algún lado </w:t>
+      </w:r>
+      <w:proofErr w:type="spellStart"/>
+      <w:r>
+        <w:t>tendre</w:t>
+      </w:r>
+      <w:proofErr w:type="spellEnd"/>
+      <w:r>
+        <w:t xml:space="preserve"> que hablar de que puede haber distintos modelos de estación – quizás en los conceptos básicos</w:t>
+      </w:r>
+      <w:proofErr w:type="gramStart"/>
+      <w:r>
+        <w:t>?</w:t>
+      </w:r>
+      <w:proofErr w:type="gramEnd"/>
+      <w:r>
+        <w:t>)</w:t>
       </w:r>
       <w:r>
         <w:t>. (Decir que estos fichero están pensados más bien para realizar futuras actualizaciones, de modo que actualizando el fichero del servidor se actualicen todos los clientes por sí mismos)</w:t>
@@ -6196,7 +6527,15 @@
         </w:numPr>
       </w:pPr>
       <w:r>
-        <w:t>Ficheros .txt con los informes de error generados tras la evaluación de los sistemas (Aún tengo que determinar si la agrupación de los informes será por estación o por categoría (Hardware, Software - Registro o Software - Contadores).)</w:t>
+        <w:t>Ficheros .</w:t>
+      </w:r>
+      <w:proofErr w:type="spellStart"/>
+      <w:r>
+        <w:t>txt</w:t>
+      </w:r>
+      <w:proofErr w:type="spellEnd"/>
+      <w:r>
+        <w:t xml:space="preserve"> con los informes de error generados tras la evaluación de los sistemas (Aún tengo que determinar si la agrupación de los informes será por estación o por categoría (Hardware, Software - Registro o Software - Contadores).)</w:t>
       </w:r>
     </w:p>
     <w:p>
@@ -6208,7 +6547,23 @@
         </w:numPr>
       </w:pPr>
       <w:r>
-        <w:t>Ficheros (.cmd o .vb o como sea) con los scripts necesarios para arreglar las incidencias cuya existencia y solución hayan sido detectados.</w:t>
+        <w:t>Ficheros (.</w:t>
+      </w:r>
+      <w:proofErr w:type="spellStart"/>
+      <w:r>
+        <w:t>cmd</w:t>
+      </w:r>
+      <w:proofErr w:type="spellEnd"/>
+      <w:r>
+        <w:t xml:space="preserve"> o .</w:t>
+      </w:r>
+      <w:proofErr w:type="spellStart"/>
+      <w:r>
+        <w:t>vb</w:t>
+      </w:r>
+      <w:proofErr w:type="spellEnd"/>
+      <w:r>
+        <w:t xml:space="preserve"> o como sea) con los scripts necesarios para arreglar las incidencias cuya existencia y solución hayan sido detectados.</w:t>
       </w:r>
     </w:p>
     <w:p>
@@ -6277,7 +6632,23 @@
         <w:t xml:space="preserve">Un fichero </w:t>
       </w:r>
       <w:r>
-        <w:t xml:space="preserve">(.xml o .txt) </w:t>
+        <w:t>(.</w:t>
+      </w:r>
+      <w:proofErr w:type="spellStart"/>
+      <w:r>
+        <w:t>xml</w:t>
+      </w:r>
+      <w:proofErr w:type="spellEnd"/>
+      <w:r>
+        <w:t xml:space="preserve"> o .</w:t>
+      </w:r>
+      <w:proofErr w:type="spellStart"/>
+      <w:r>
+        <w:t>txt</w:t>
+      </w:r>
+      <w:proofErr w:type="spellEnd"/>
+      <w:r>
+        <w:t xml:space="preserve">) </w:t>
       </w:r>
       <w:r>
         <w:t xml:space="preserve">con </w:t>
@@ -6313,7 +6684,15 @@
     </w:p>
     <w:p>
       <w:r>
-        <w:t>La figura x.x muestra el diseño de la BBDD:</w:t>
+        <w:t xml:space="preserve">La figura </w:t>
+      </w:r>
+      <w:proofErr w:type="spellStart"/>
+      <w:r>
+        <w:t>x.x</w:t>
+      </w:r>
+      <w:proofErr w:type="spellEnd"/>
+      <w:r>
+        <w:t xml:space="preserve"> muestra el diseño de la BBDD:</w:t>
       </w:r>
     </w:p>
     <w:p>
@@ -6356,8 +6735,13 @@
         <w:t>ID</w:t>
       </w:r>
       <w:r>
-        <w:t>: int</w:t>
-      </w:r>
+        <w:t xml:space="preserve">: </w:t>
+      </w:r>
+      <w:proofErr w:type="spellStart"/>
+      <w:r>
+        <w:t>int</w:t>
+      </w:r>
+      <w:proofErr w:type="spellEnd"/>
     </w:p>
     <w:p>
       <w:pPr>
@@ -6391,9 +6775,11 @@
           <w:numId w:val="7"/>
         </w:numPr>
       </w:pPr>
+      <w:proofErr w:type="spellStart"/>
       <w:r>
         <w:t>VersiónRegistro</w:t>
       </w:r>
+      <w:proofErr w:type="spellEnd"/>
     </w:p>
     <w:p>
       <w:pPr>
@@ -6487,9 +6873,11 @@
           <w:numId w:val="7"/>
         </w:numPr>
       </w:pPr>
+      <w:proofErr w:type="spellStart"/>
       <w:r>
         <w:t>Version</w:t>
       </w:r>
+      <w:proofErr w:type="spellEnd"/>
     </w:p>
     <w:p>
       <w:pPr>
@@ -6527,15 +6915,22 @@
           <w:b/>
         </w:rPr>
       </w:pPr>
+      <w:proofErr w:type="spellStart"/>
       <w:r>
         <w:rPr>
           <w:b/>
         </w:rPr>
         <w:t>IDEstacion</w:t>
       </w:r>
-      <w:r>
-        <w:t>: int</w:t>
-      </w:r>
+      <w:proofErr w:type="spellEnd"/>
+      <w:r>
+        <w:t xml:space="preserve">: </w:t>
+      </w:r>
+      <w:proofErr w:type="spellStart"/>
+      <w:r>
+        <w:t>int</w:t>
+      </w:r>
+      <w:proofErr w:type="spellEnd"/>
     </w:p>
     <w:p>
       <w:pPr>
@@ -6579,7 +6974,15 @@
         <w:t>Identificador</w:t>
       </w:r>
       <w:r>
-        <w:t>: string (/…/…/…)</w:t>
+        <w:t xml:space="preserve">: </w:t>
+      </w:r>
+      <w:proofErr w:type="spellStart"/>
+      <w:r>
+        <w:t>string</w:t>
+      </w:r>
+      <w:proofErr w:type="spellEnd"/>
+      <w:r>
+        <w:t xml:space="preserve"> (/…/…/…)</w:t>
       </w:r>
     </w:p>
     <w:p>
@@ -6590,9 +6993,11 @@
           <w:numId w:val="7"/>
         </w:numPr>
       </w:pPr>
+      <w:proofErr w:type="spellStart"/>
       <w:r>
         <w:t>Minimo</w:t>
       </w:r>
+      <w:proofErr w:type="spellEnd"/>
     </w:p>
     <w:p>
       <w:pPr>
@@ -6602,9 +7007,11 @@
           <w:numId w:val="7"/>
         </w:numPr>
       </w:pPr>
+      <w:proofErr w:type="spellStart"/>
       <w:r>
         <w:t>Maximo</w:t>
       </w:r>
+      <w:proofErr w:type="spellEnd"/>
     </w:p>
     <w:p>
       <w:pPr>
@@ -6669,8 +7076,21 @@
           <w:numId w:val="7"/>
         </w:numPr>
       </w:pPr>
-      <w:r>
-        <w:t>Version (ultima version asociada al modelo correspondiente)</w:t>
+      <w:proofErr w:type="spellStart"/>
+      <w:r>
+        <w:t>Version</w:t>
+      </w:r>
+      <w:proofErr w:type="spellEnd"/>
+      <w:r>
+        <w:t xml:space="preserve"> (ultima </w:t>
+      </w:r>
+      <w:proofErr w:type="spellStart"/>
+      <w:r>
+        <w:t>version</w:t>
+      </w:r>
+      <w:proofErr w:type="spellEnd"/>
+      <w:r>
+        <w:t xml:space="preserve"> asociada al modelo correspondiente)</w:t>
       </w:r>
     </w:p>
     <w:p>
@@ -6681,9 +7101,11 @@
           <w:numId w:val="7"/>
         </w:numPr>
       </w:pPr>
+      <w:proofErr w:type="spellStart"/>
       <w:r>
         <w:t>UrlDescarga</w:t>
       </w:r>
+      <w:proofErr w:type="spellEnd"/>
     </w:p>
     <w:p/>
     <w:p>
@@ -6725,9 +7147,11 @@
           <w:numId w:val="7"/>
         </w:numPr>
       </w:pPr>
+      <w:proofErr w:type="spellStart"/>
       <w:r>
         <w:t>IDEstacion</w:t>
       </w:r>
+      <w:proofErr w:type="spellEnd"/>
     </w:p>
     <w:p>
       <w:pPr>
@@ -6737,9 +7161,11 @@
           <w:numId w:val="7"/>
         </w:numPr>
       </w:pPr>
+      <w:proofErr w:type="spellStart"/>
       <w:r>
         <w:t>Categoria</w:t>
       </w:r>
+      <w:proofErr w:type="spellEnd"/>
     </w:p>
     <w:p>
       <w:pPr>
@@ -6809,9 +7235,11 @@
           <w:numId w:val="7"/>
         </w:numPr>
       </w:pPr>
+      <w:proofErr w:type="spellStart"/>
       <w:r>
         <w:t>Categoria</w:t>
       </w:r>
+      <w:proofErr w:type="spellEnd"/>
     </w:p>
     <w:p>
       <w:pPr>
@@ -6888,8 +7316,21 @@
           <w:u w:val="single"/>
         </w:rPr>
       </w:pPr>
-      <w:r>
-        <w:t>Solucion (Script|Manual|Ninguna)</w:t>
+      <w:proofErr w:type="spellStart"/>
+      <w:r>
+        <w:t>Solucion</w:t>
+      </w:r>
+      <w:proofErr w:type="spellEnd"/>
+      <w:r>
+        <w:t xml:space="preserve"> (</w:t>
+      </w:r>
+      <w:proofErr w:type="spellStart"/>
+      <w:r>
+        <w:t>Script|Manual|Ninguna</w:t>
+      </w:r>
+      <w:proofErr w:type="spellEnd"/>
+      <w:r>
+        <w:t>)</w:t>
       </w:r>
     </w:p>
     <w:p>
@@ -6903,8 +7344,21 @@
           <w:u w:val="single"/>
         </w:rPr>
       </w:pPr>
-      <w:r>
-        <w:t>UrlDescarga (url de descargad el script a ejecutar)</w:t>
+      <w:proofErr w:type="spellStart"/>
+      <w:r>
+        <w:t>UrlDescarga</w:t>
+      </w:r>
+      <w:proofErr w:type="spellEnd"/>
+      <w:r>
+        <w:t xml:space="preserve"> (</w:t>
+      </w:r>
+      <w:proofErr w:type="spellStart"/>
+      <w:r>
+        <w:t>url</w:t>
+      </w:r>
+      <w:proofErr w:type="spellEnd"/>
+      <w:r>
+        <w:t xml:space="preserve"> de descargad el script a ejecutar)</w:t>
       </w:r>
     </w:p>
     <w:p>
@@ -6918,14 +7372,24 @@
           <w:u w:val="single"/>
         </w:rPr>
       </w:pPr>
-      <w:r>
-        <w:t>DescripcionSolucion (ya sea aplicar el script, cambiar la localización de la estación, resetear, instrucciones a ejecutar por el técnico, dejar reposar la estación…)</w:t>
-      </w:r>
-    </w:p>
-    <w:p>
-      <w:r>
-        <w:t>** Puede que se identifiquen errores cuya solución no sea ejecutar un Script sino que haya que delegar en manos de  un técnico para resolverlo de forma manual o que no tenga solucion</w:t>
-      </w:r>
+      <w:proofErr w:type="spellStart"/>
+      <w:r>
+        <w:t>DescripcionSolucion</w:t>
+      </w:r>
+      <w:proofErr w:type="spellEnd"/>
+      <w:r>
+        <w:t xml:space="preserve"> (ya sea aplicar el script, cambiar la localización de la estación, resetear, instrucciones a ejecutar por el técnico, dejar reposar la estación…)</w:t>
+      </w:r>
+    </w:p>
+    <w:p>
+      <w:r>
+        <w:t xml:space="preserve">** Puede que se identifiquen errores cuya solución no sea ejecutar un Script sino que haya que delegar en manos de  un técnico para resolverlo de forma manual o que no tenga </w:t>
+      </w:r>
+      <w:proofErr w:type="spellStart"/>
+      <w:r>
+        <w:t>solucion</w:t>
+      </w:r>
+      <w:proofErr w:type="spellEnd"/>
     </w:p>
     <w:p>
       <w:pPr>
@@ -6948,11 +7412,19 @@
           <w:b/>
         </w:rPr>
       </w:pPr>
+      <w:proofErr w:type="spellStart"/>
       <w:r>
         <w:rPr>
           <w:b/>
         </w:rPr>
-        <w:t>EvaluacionHardware:</w:t>
+        <w:t>EvaluacionHardware</w:t>
+      </w:r>
+      <w:proofErr w:type="spellEnd"/>
+      <w:r>
+        <w:rPr>
+          <w:b/>
+        </w:rPr>
+        <w:t>:</w:t>
       </w:r>
     </w:p>
     <w:p>
@@ -6964,8 +7436,13 @@
         </w:numPr>
       </w:pPr>
       <w:r>
-        <w:t>Implementa/Usa OpenHardwareMonitor</w:t>
-      </w:r>
+        <w:t xml:space="preserve">Implementa/Usa </w:t>
+      </w:r>
+      <w:proofErr w:type="spellStart"/>
+      <w:r>
+        <w:t>OpenHardwareMonitor</w:t>
+      </w:r>
+      <w:proofErr w:type="spellEnd"/>
     </w:p>
     <w:p>
       <w:pPr>
@@ -6985,11 +7462,19 @@
           <w:b/>
         </w:rPr>
       </w:pPr>
+      <w:proofErr w:type="spellStart"/>
       <w:r>
         <w:rPr>
           <w:b/>
         </w:rPr>
-        <w:t>EvaluacionSoftware:</w:t>
+        <w:t>EvaluacionSoftware</w:t>
+      </w:r>
+      <w:proofErr w:type="spellEnd"/>
+      <w:r>
+        <w:rPr>
+          <w:b/>
+        </w:rPr>
+        <w:t>:</w:t>
       </w:r>
     </w:p>
     <w:p>
@@ -7001,8 +7486,21 @@
         </w:numPr>
       </w:pPr>
       <w:r>
-        <w:t>Utiliza RegistryKey y PerformanceCounter</w:t>
-      </w:r>
+        <w:t xml:space="preserve">Utiliza </w:t>
+      </w:r>
+      <w:proofErr w:type="spellStart"/>
+      <w:r>
+        <w:t>RegistryKey</w:t>
+      </w:r>
+      <w:proofErr w:type="spellEnd"/>
+      <w:r>
+        <w:t xml:space="preserve"> y </w:t>
+      </w:r>
+      <w:proofErr w:type="spellStart"/>
+      <w:r>
+        <w:t>PerformanceCounter</w:t>
+      </w:r>
+      <w:proofErr w:type="spellEnd"/>
     </w:p>
     <w:p>
       <w:pPr>
@@ -7022,11 +7520,19 @@
           <w:b/>
         </w:rPr>
       </w:pPr>
+      <w:proofErr w:type="spellStart"/>
       <w:r>
         <w:rPr>
           <w:b/>
         </w:rPr>
-        <w:t>Properties.cs:</w:t>
+        <w:t>Properties.cs</w:t>
+      </w:r>
+      <w:proofErr w:type="spellEnd"/>
+      <w:r>
+        <w:rPr>
+          <w:b/>
+        </w:rPr>
+        <w:t>:</w:t>
       </w:r>
     </w:p>
     <w:p>
@@ -7037,8 +7543,29 @@
           <w:numId w:val="7"/>
         </w:numPr>
       </w:pPr>
-      <w:r>
-        <w:t>Emulacion de la clase Properties de Java ya que en .NET c# no existe</w:t>
+      <w:proofErr w:type="spellStart"/>
+      <w:r>
+        <w:t>Emulacion</w:t>
+      </w:r>
+      <w:proofErr w:type="spellEnd"/>
+      <w:r>
+        <w:t xml:space="preserve"> de la clase </w:t>
+      </w:r>
+      <w:proofErr w:type="spellStart"/>
+      <w:r>
+        <w:t>Properties</w:t>
+      </w:r>
+      <w:proofErr w:type="spellEnd"/>
+      <w:r>
+        <w:t xml:space="preserve"> de Java ya que en .NET </w:t>
+      </w:r>
+      <w:proofErr w:type="spellStart"/>
+      <w:r>
+        <w:t>c#</w:t>
+      </w:r>
+      <w:proofErr w:type="spellEnd"/>
+      <w:r>
+        <w:t xml:space="preserve"> no existe</w:t>
       </w:r>
     </w:p>
     <w:p>
@@ -7050,7 +7577,15 @@
         </w:numPr>
       </w:pPr>
       <w:r>
-        <w:t>Funcionalidad: tratar ficheros de propiedades (NombrePropiedad = Valor)</w:t>
+        <w:t>Funcionalidad: tratar ficheros de propiedades (</w:t>
+      </w:r>
+      <w:proofErr w:type="spellStart"/>
+      <w:r>
+        <w:t>NombrePropiedad</w:t>
+      </w:r>
+      <w:proofErr w:type="spellEnd"/>
+      <w:r>
+        <w:t xml:space="preserve"> = Valor)</w:t>
       </w:r>
     </w:p>
     <w:p>
@@ -7059,11 +7594,19 @@
           <w:b/>
         </w:rPr>
       </w:pPr>
+      <w:proofErr w:type="spellStart"/>
       <w:r>
         <w:rPr>
           <w:b/>
         </w:rPr>
-        <w:t>EvaluaciónInicial:</w:t>
+        <w:t>EvaluaciónInicial</w:t>
+      </w:r>
+      <w:proofErr w:type="spellEnd"/>
+      <w:r>
+        <w:rPr>
+          <w:b/>
+        </w:rPr>
+        <w:t>:</w:t>
       </w:r>
     </w:p>
     <w:p>
@@ -7076,7 +7619,23 @@
       </w:pPr>
       <w:r>
         <w:lastRenderedPageBreak/>
-        <w:t>Correspondiente al modo de ejecución 1, se encarga de realizar las primeras labores de configuración y evaluación y conexión a la BBDD para realizar las inserciones de las lecturas de fabrica y cosas asi (inspeccionar código para ver que hace realmente)</w:t>
+        <w:t xml:space="preserve">Correspondiente al modo de ejecución 1, se encarga de realizar las primeras labores de configuración y evaluación y conexión a la BBDD para realizar las inserciones de las lecturas de </w:t>
+      </w:r>
+      <w:proofErr w:type="spellStart"/>
+      <w:r>
+        <w:t>fabrica</w:t>
+      </w:r>
+      <w:proofErr w:type="spellEnd"/>
+      <w:r>
+        <w:t xml:space="preserve"> y cosas </w:t>
+      </w:r>
+      <w:proofErr w:type="spellStart"/>
+      <w:r>
+        <w:t>asi</w:t>
+      </w:r>
+      <w:proofErr w:type="spellEnd"/>
+      <w:r>
+        <w:t xml:space="preserve"> (inspeccionar código para ver que hace realmente)</w:t>
       </w:r>
     </w:p>
     <w:p>
@@ -7085,9 +7644,14 @@
       </w:pPr>
       <w:bookmarkStart w:id="23" w:name="_Toc452380649"/>
       <w:r>
-        <w:t>Diseño de plan de pruebas?</w:t>
+        <w:t>Diseño de plan de pruebas</w:t>
+      </w:r>
+      <w:proofErr w:type="gramStart"/>
+      <w:r>
+        <w:t>?</w:t>
       </w:r>
       <w:bookmarkEnd w:id="23"/>
+      <w:proofErr w:type="gramEnd"/>
     </w:p>
     <w:p>
       <w:pPr>
@@ -7134,7 +7698,15 @@
     </w:p>
     <w:p>
       <w:r>
-        <w:t>Programación WEB: PHP bajo Symfony 2.</w:t>
+        <w:t xml:space="preserve">Programación WEB: PHP bajo </w:t>
+      </w:r>
+      <w:proofErr w:type="spellStart"/>
+      <w:r>
+        <w:t>Symfony</w:t>
+      </w:r>
+      <w:proofErr w:type="spellEnd"/>
+      <w:r>
+        <w:t xml:space="preserve"> 2.</w:t>
       </w:r>
     </w:p>
     <w:p>
@@ -7148,9 +7720,11 @@
       <w:bookmarkEnd w:id="26"/>
     </w:p>
     <w:p>
+      <w:proofErr w:type="spellStart"/>
       <w:r>
         <w:t>OpenHardwareMonitor</w:t>
       </w:r>
+      <w:proofErr w:type="spellEnd"/>
     </w:p>
     <w:p>
       <w:pPr>
@@ -7174,7 +7748,15 @@
     </w:p>
     <w:p>
       <w:r>
-        <w:t>2. Parametros para decidir si se trata de una incidencia o no</w:t>
+        <w:t xml:space="preserve">2. </w:t>
+      </w:r>
+      <w:proofErr w:type="spellStart"/>
+      <w:r>
+        <w:t>Parametros</w:t>
+      </w:r>
+      <w:proofErr w:type="spellEnd"/>
+      <w:r>
+        <w:t xml:space="preserve"> para decidir si se trata de una incidencia o no</w:t>
       </w:r>
     </w:p>
     <w:p>
@@ -7310,7 +7892,31 @@
         </w:numPr>
       </w:pPr>
       <w:r>
-        <w:t>Software-Registro: Actualizar la version del registro y que actualice la version en la bbdd y descargue el nuevo fichero del servidor</w:t>
+        <w:t xml:space="preserve">Software-Registro: Actualizar la </w:t>
+      </w:r>
+      <w:proofErr w:type="spellStart"/>
+      <w:r>
+        <w:t>version</w:t>
+      </w:r>
+      <w:proofErr w:type="spellEnd"/>
+      <w:r>
+        <w:t xml:space="preserve"> del registro y que actualice la </w:t>
+      </w:r>
+      <w:proofErr w:type="spellStart"/>
+      <w:r>
+        <w:t>version</w:t>
+      </w:r>
+      <w:proofErr w:type="spellEnd"/>
+      <w:r>
+        <w:t xml:space="preserve"> en la </w:t>
+      </w:r>
+      <w:proofErr w:type="spellStart"/>
+      <w:r>
+        <w:t>bbdd</w:t>
+      </w:r>
+      <w:proofErr w:type="spellEnd"/>
+      <w:r>
+        <w:t xml:space="preserve"> y descargue el nuevo fichero del servidor</w:t>
       </w:r>
     </w:p>
     <w:p>
@@ -7333,8 +7939,13 @@
           <w:numId w:val="3"/>
         </w:numPr>
       </w:pPr>
-      <w:r>
-        <w:t>Ejecucion de scripts: probar que funciona, por ejemplo, iniciando una app que no debería estar en ejecución, y diseñar el script que cierre la app con el id especifico o como sea para que se cierre esa app y deje de gastar recursos.</w:t>
+      <w:proofErr w:type="spellStart"/>
+      <w:r>
+        <w:t>Ejecucion</w:t>
+      </w:r>
+      <w:proofErr w:type="spellEnd"/>
+      <w:r>
+        <w:t xml:space="preserve"> de scripts: probar que funciona, por ejemplo, iniciando una app que no debería estar en ejecución, y diseñar el script que cierre la app con el id especifico o como sea para que se cierre esa app y deje de gastar recursos.</w:t>
       </w:r>
     </w:p>
     <w:p>
@@ -9244,88 +9855,125 @@
       <w:r>
         <w:t xml:space="preserve"> // Proyecto a largo plazo</w:t>
       </w:r>
-      <w:bookmarkStart w:id="37" w:name="_GoBack"/>
+    </w:p>
+    <w:p>
+      <w:pPr>
+        <w:pStyle w:val="Ttulo2"/>
+      </w:pPr>
+      <w:r>
+        <w:t>Futuras mejoras/Ampliaciones</w:t>
+      </w:r>
+    </w:p>
+    <w:p>
+      <w:r>
+        <w:t xml:space="preserve">Crear una aplicación web que integrase el resultado de las evaluaciones de todas las estaciones en tiempo real para poder ver de forma </w:t>
+      </w:r>
+      <w:proofErr w:type="spellStart"/>
+      <w:r>
+        <w:t>grafica</w:t>
+      </w:r>
+      <w:proofErr w:type="spellEnd"/>
+      <w:r>
+        <w:t xml:space="preserve"> y simple cuales están fallando: a pesar de que el proyecto desarrollado debería resolver las incidencias por sí solo siempre se dará el caso de que aparezcan nuevas incidencias cuya solución sea desconocida en el momento, y en este caso sería útil poder saber que estación falla </w:t>
+      </w:r>
+      <w:proofErr w:type="spellStart"/>
+      <w:r>
+        <w:t>etc</w:t>
+      </w:r>
+      <w:proofErr w:type="spellEnd"/>
+      <w:r>
+        <w:t xml:space="preserve"> </w:t>
+      </w:r>
+      <w:proofErr w:type="spellStart"/>
+      <w:r>
+        <w:t>etc</w:t>
+      </w:r>
+      <w:proofErr w:type="spellEnd"/>
+    </w:p>
+    <w:p>
+      <w:r>
+        <w:t xml:space="preserve">App web desde la que gestionar los informes de error recibidos y además gestionar los documentos con las </w:t>
+      </w:r>
+      <w:proofErr w:type="spellStart"/>
+      <w:proofErr w:type="gramStart"/>
+      <w:r>
+        <w:t>ultimas</w:t>
+      </w:r>
+      <w:proofErr w:type="spellEnd"/>
+      <w:proofErr w:type="gramEnd"/>
+      <w:r>
+        <w:t xml:space="preserve"> versiones del registro y los valores de la </w:t>
+      </w:r>
+      <w:proofErr w:type="spellStart"/>
+      <w:r>
+        <w:t>bbdd</w:t>
+      </w:r>
+      <w:proofErr w:type="spellEnd"/>
+      <w:r>
+        <w:t xml:space="preserve"> correspondientes</w:t>
+      </w:r>
+    </w:p>
+    <w:p>
+      <w:r>
+        <w:t>Realizar un estudio real/en mayor profundidad de los valores y umbrales permitidos a la hora de considerar que una estación falla o no</w:t>
+      </w:r>
+    </w:p>
+    <w:p>
+      <w:pPr>
+        <w:pStyle w:val="Ttulo2"/>
+      </w:pPr>
+      <w:r>
+        <w:t>MANTENIMIENTO DEL SOFTWARE</w:t>
+      </w:r>
+    </w:p>
+    <w:p>
+      <w:pPr>
+        <w:pStyle w:val="Ttulo1"/>
+      </w:pPr>
+      <w:bookmarkStart w:id="37" w:name="_Toc452380663"/>
+      <w:r>
+        <w:t xml:space="preserve">9. </w:t>
+      </w:r>
+      <w:r>
+        <w:t>Conclusión</w:t>
+      </w:r>
       <w:bookmarkEnd w:id="37"/>
     </w:p>
-    <w:p>
-      <w:pPr>
-        <w:pStyle w:val="Ttulo2"/>
-      </w:pPr>
-      <w:r>
-        <w:t>Futuras mejoras/Ampliaciones</w:t>
-      </w:r>
-    </w:p>
-    <w:p>
-      <w:r>
-        <w:t>Crear una aplicación web que integrase el resultado de las evaluaciones de todas las estaciones en tiempo real para poder ver de forma grafica y simple cuales están fallando: a pesar de que el proyecto desarrollado debería resolver las incidencias por sí solo siempre se dará el caso de que aparezcan nuevas incidencias cuya solución sea desconocida en el momento, y en este caso sería útil poder saber que estación falla etc etc</w:t>
-      </w:r>
-    </w:p>
-    <w:p>
-      <w:r>
-        <w:t>App web desde la que gestionar los informes de error recibidos y además gestionar los documentos con las ultimas versiones del registro y los valores de la bbdd correspondientes</w:t>
-      </w:r>
-    </w:p>
-    <w:p>
-      <w:r>
-        <w:t>Realizar un estudio real/en mayor profundidad de los valores y umbrales permitidos a la hora de considerar que una estación falla o no</w:t>
-      </w:r>
-    </w:p>
-    <w:p>
-      <w:pPr>
-        <w:pStyle w:val="Ttulo2"/>
-      </w:pPr>
-      <w:r>
-        <w:t>MANTENIMIENTO DEL SOFTWARE</w:t>
-      </w:r>
-    </w:p>
+    <w:p/>
     <w:p>
       <w:pPr>
         <w:pStyle w:val="Ttulo1"/>
       </w:pPr>
-      <w:bookmarkStart w:id="38" w:name="_Toc452380663"/>
-      <w:r>
-        <w:t xml:space="preserve">9. </w:t>
-      </w:r>
-      <w:r>
-        <w:t>Conclusión</w:t>
+      <w:bookmarkStart w:id="38" w:name="_Toc452380664"/>
+      <w:r>
+        <w:t>Agradecimientos</w:t>
       </w:r>
       <w:bookmarkEnd w:id="38"/>
     </w:p>
-    <w:p/>
+    <w:p>
+      <w:r>
+        <w:t>Familia</w:t>
+      </w:r>
+    </w:p>
+    <w:p>
+      <w:r>
+        <w:t>Tutor universidad (Laureano)</w:t>
+      </w:r>
+    </w:p>
+    <w:p>
+      <w:r>
+        <w:t>Tutor empresa (Borja) y demás compañeros de la empresa por su trato y ayuda</w:t>
+      </w:r>
+    </w:p>
     <w:p>
       <w:pPr>
         <w:pStyle w:val="Ttulo1"/>
       </w:pPr>
-      <w:bookmarkStart w:id="39" w:name="_Toc452380664"/>
-      <w:r>
-        <w:t>Agradecimientos</w:t>
+      <w:bookmarkStart w:id="39" w:name="_Toc452380665"/>
+      <w:r>
+        <w:t>Bibliografía</w:t>
       </w:r>
       <w:bookmarkEnd w:id="39"/>
-    </w:p>
-    <w:p>
-      <w:r>
-        <w:t>Familia</w:t>
-      </w:r>
-    </w:p>
-    <w:p>
-      <w:r>
-        <w:t>Tutor universidad (Laureano)</w:t>
-      </w:r>
-    </w:p>
-    <w:p>
-      <w:r>
-        <w:t>Tutor empresa (Borja) y demás compañeros de la empresa por su trato y ayuda</w:t>
-      </w:r>
-    </w:p>
-    <w:p>
-      <w:pPr>
-        <w:pStyle w:val="Ttulo1"/>
-      </w:pPr>
-      <w:bookmarkStart w:id="40" w:name="_Toc452380665"/>
-      <w:r>
-        <w:t>Bibliografía</w:t>
-      </w:r>
-      <w:bookmarkEnd w:id="40"/>
     </w:p>
     <w:sectPr>
       <w:pgSz w:w="11906" w:h="16838"/>
@@ -9384,12 +10032,149 @@
       </w:r>
     </w:p>
   </w:footnote>
+  <w:footnote w:id="1">
+    <w:p>
+      <w:pPr>
+        <w:pStyle w:val="Textonotapie"/>
+      </w:pPr>
+      <w:r>
+        <w:rPr>
+          <w:rStyle w:val="Refdenotaalpie"/>
+        </w:rPr>
+        <w:footnoteRef/>
+      </w:r>
+      <w:r>
+        <w:t xml:space="preserve"> Más datos acerca de la empresa y su negocio en </w:t>
+      </w:r>
+      <w:hyperlink r:id="rId1" w:history="1">
+        <w:r>
+          <w:rPr>
+            <w:rStyle w:val="Hipervnculo"/>
+          </w:rPr>
+          <w:t>http://thenewads.com/</w:t>
+        </w:r>
+      </w:hyperlink>
+    </w:p>
+  </w:footnote>
 </w:footnotes>
 </file>
 
 <file path=word/numbering.xml><?xml version="1.0" encoding="utf-8"?>
 <w:numbering xmlns:wpc="http://schemas.microsoft.com/office/word/2010/wordprocessingCanvas" xmlns:mc="http://schemas.openxmlformats.org/markup-compatibility/2006" xmlns:o="urn:schemas-microsoft-com:office:office" xmlns:r="http://schemas.openxmlformats.org/officeDocument/2006/relationships" xmlns:m="http://schemas.openxmlformats.org/officeDocument/2006/math" xmlns:v="urn:schemas-microsoft-com:vml" xmlns:wp14="http://schemas.microsoft.com/office/word/2010/wordprocessingDrawing" xmlns:wp="http://schemas.openxmlformats.org/drawingml/2006/wordprocessingDrawing" xmlns:w10="urn:schemas-microsoft-com:office:word" xmlns:w="http://schemas.openxmlformats.org/wordprocessingml/2006/main" xmlns:w14="http://schemas.microsoft.com/office/word/2010/wordml" xmlns:w15="http://schemas.microsoft.com/office/word/2012/wordml" xmlns:wpg="http://schemas.microsoft.com/office/word/2010/wordprocessingGroup" xmlns:wpi="http://schemas.microsoft.com/office/word/2010/wordprocessingInk" xmlns:wne="http://schemas.microsoft.com/office/word/2006/wordml" xmlns:wps="http://schemas.microsoft.com/office/word/2010/wordprocessingShape" mc:Ignorable="w14 w15 wp14">
   <w:abstractNum w:abstractNumId="0" w15:restartNumberingAfterBreak="0">
+    <w:nsid w:val="00783B2B"/>
+    <w:multiLevelType w:val="hybridMultilevel"/>
+    <w:tmpl w:val="2216F690"/>
+    <w:lvl w:ilvl="0" w:tplc="0C0A0001">
+      <w:start w:val="1"/>
+      <w:numFmt w:val="bullet"/>
+      <w:lvlText w:val=""/>
+      <w:lvlJc w:val="left"/>
+      <w:pPr>
+        <w:ind w:left="720" w:hanging="360"/>
+      </w:pPr>
+      <w:rPr>
+        <w:rFonts w:ascii="Symbol" w:hAnsi="Symbol" w:hint="default"/>
+      </w:rPr>
+    </w:lvl>
+    <w:lvl w:ilvl="1" w:tplc="0C0A0003" w:tentative="1">
+      <w:start w:val="1"/>
+      <w:numFmt w:val="bullet"/>
+      <w:lvlText w:val="o"/>
+      <w:lvlJc w:val="left"/>
+      <w:pPr>
+        <w:ind w:left="1440" w:hanging="360"/>
+      </w:pPr>
+      <w:rPr>
+        <w:rFonts w:ascii="Courier New" w:hAnsi="Courier New" w:cs="Courier New" w:hint="default"/>
+      </w:rPr>
+    </w:lvl>
+    <w:lvl w:ilvl="2" w:tplc="0C0A0005" w:tentative="1">
+      <w:start w:val="1"/>
+      <w:numFmt w:val="bullet"/>
+      <w:lvlText w:val=""/>
+      <w:lvlJc w:val="left"/>
+      <w:pPr>
+        <w:ind w:left="2160" w:hanging="360"/>
+      </w:pPr>
+      <w:rPr>
+        <w:rFonts w:ascii="Wingdings" w:hAnsi="Wingdings" w:hint="default"/>
+      </w:rPr>
+    </w:lvl>
+    <w:lvl w:ilvl="3" w:tplc="0C0A0001" w:tentative="1">
+      <w:start w:val="1"/>
+      <w:numFmt w:val="bullet"/>
+      <w:lvlText w:val=""/>
+      <w:lvlJc w:val="left"/>
+      <w:pPr>
+        <w:ind w:left="2880" w:hanging="360"/>
+      </w:pPr>
+      <w:rPr>
+        <w:rFonts w:ascii="Symbol" w:hAnsi="Symbol" w:hint="default"/>
+      </w:rPr>
+    </w:lvl>
+    <w:lvl w:ilvl="4" w:tplc="0C0A0003" w:tentative="1">
+      <w:start w:val="1"/>
+      <w:numFmt w:val="bullet"/>
+      <w:lvlText w:val="o"/>
+      <w:lvlJc w:val="left"/>
+      <w:pPr>
+        <w:ind w:left="3600" w:hanging="360"/>
+      </w:pPr>
+      <w:rPr>
+        <w:rFonts w:ascii="Courier New" w:hAnsi="Courier New" w:cs="Courier New" w:hint="default"/>
+      </w:rPr>
+    </w:lvl>
+    <w:lvl w:ilvl="5" w:tplc="0C0A0005" w:tentative="1">
+      <w:start w:val="1"/>
+      <w:numFmt w:val="bullet"/>
+      <w:lvlText w:val=""/>
+      <w:lvlJc w:val="left"/>
+      <w:pPr>
+        <w:ind w:left="4320" w:hanging="360"/>
+      </w:pPr>
+      <w:rPr>
+        <w:rFonts w:ascii="Wingdings" w:hAnsi="Wingdings" w:hint="default"/>
+      </w:rPr>
+    </w:lvl>
+    <w:lvl w:ilvl="6" w:tplc="0C0A0001" w:tentative="1">
+      <w:start w:val="1"/>
+      <w:numFmt w:val="bullet"/>
+      <w:lvlText w:val=""/>
+      <w:lvlJc w:val="left"/>
+      <w:pPr>
+        <w:ind w:left="5040" w:hanging="360"/>
+      </w:pPr>
+      <w:rPr>
+        <w:rFonts w:ascii="Symbol" w:hAnsi="Symbol" w:hint="default"/>
+      </w:rPr>
+    </w:lvl>
+    <w:lvl w:ilvl="7" w:tplc="0C0A0003" w:tentative="1">
+      <w:start w:val="1"/>
+      <w:numFmt w:val="bullet"/>
+      <w:lvlText w:val="o"/>
+      <w:lvlJc w:val="left"/>
+      <w:pPr>
+        <w:ind w:left="5760" w:hanging="360"/>
+      </w:pPr>
+      <w:rPr>
+        <w:rFonts w:ascii="Courier New" w:hAnsi="Courier New" w:cs="Courier New" w:hint="default"/>
+      </w:rPr>
+    </w:lvl>
+    <w:lvl w:ilvl="8" w:tplc="0C0A0005" w:tentative="1">
+      <w:start w:val="1"/>
+      <w:numFmt w:val="bullet"/>
+      <w:lvlText w:val=""/>
+      <w:lvlJc w:val="left"/>
+      <w:pPr>
+        <w:ind w:left="6480" w:hanging="360"/>
+      </w:pPr>
+      <w:rPr>
+        <w:rFonts w:ascii="Wingdings" w:hAnsi="Wingdings" w:hint="default"/>
+      </w:rPr>
+    </w:lvl>
+  </w:abstractNum>
+  <w:abstractNum w:abstractNumId="1" w15:restartNumberingAfterBreak="0">
     <w:nsid w:val="07950D42"/>
     <w:multiLevelType w:val="hybridMultilevel"/>
     <w:tmpl w:val="4F8E5F0A"/>
@@ -9502,7 +10287,7 @@
       </w:rPr>
     </w:lvl>
   </w:abstractNum>
-  <w:abstractNum w:abstractNumId="1" w15:restartNumberingAfterBreak="0">
+  <w:abstractNum w:abstractNumId="2" w15:restartNumberingAfterBreak="0">
     <w:nsid w:val="193361E7"/>
     <w:multiLevelType w:val="hybridMultilevel"/>
     <w:tmpl w:val="F3104762"/>
@@ -9614,7 +10399,7 @@
       </w:rPr>
     </w:lvl>
   </w:abstractNum>
-  <w:abstractNum w:abstractNumId="2" w15:restartNumberingAfterBreak="0">
+  <w:abstractNum w:abstractNumId="3" w15:restartNumberingAfterBreak="0">
     <w:nsid w:val="27EA0933"/>
     <w:multiLevelType w:val="hybridMultilevel"/>
     <w:tmpl w:val="7CCAB792"/>
@@ -9727,7 +10512,7 @@
       </w:rPr>
     </w:lvl>
   </w:abstractNum>
-  <w:abstractNum w:abstractNumId="3" w15:restartNumberingAfterBreak="0">
+  <w:abstractNum w:abstractNumId="4" w15:restartNumberingAfterBreak="0">
     <w:nsid w:val="2DBC4DAC"/>
     <w:multiLevelType w:val="hybridMultilevel"/>
     <w:tmpl w:val="E876AEC4"/>
@@ -9840,7 +10625,7 @@
       </w:rPr>
     </w:lvl>
   </w:abstractNum>
-  <w:abstractNum w:abstractNumId="4" w15:restartNumberingAfterBreak="0">
+  <w:abstractNum w:abstractNumId="5" w15:restartNumberingAfterBreak="0">
     <w:nsid w:val="35106AB9"/>
     <w:multiLevelType w:val="hybridMultilevel"/>
     <w:tmpl w:val="93440D46"/>
@@ -9952,7 +10737,7 @@
       </w:rPr>
     </w:lvl>
   </w:abstractNum>
-  <w:abstractNum w:abstractNumId="5" w15:restartNumberingAfterBreak="0">
+  <w:abstractNum w:abstractNumId="6" w15:restartNumberingAfterBreak="0">
     <w:nsid w:val="38A136EF"/>
     <w:multiLevelType w:val="hybridMultilevel"/>
     <w:tmpl w:val="7AF45F86"/>
@@ -10065,7 +10850,7 @@
       </w:rPr>
     </w:lvl>
   </w:abstractNum>
-  <w:abstractNum w:abstractNumId="6" w15:restartNumberingAfterBreak="0">
+  <w:abstractNum w:abstractNumId="7" w15:restartNumberingAfterBreak="0">
     <w:nsid w:val="3D5B14C2"/>
     <w:multiLevelType w:val="hybridMultilevel"/>
     <w:tmpl w:val="631467CA"/>
@@ -10177,7 +10962,7 @@
       </w:rPr>
     </w:lvl>
   </w:abstractNum>
-  <w:abstractNum w:abstractNumId="7" w15:restartNumberingAfterBreak="0">
+  <w:abstractNum w:abstractNumId="8" w15:restartNumberingAfterBreak="0">
     <w:nsid w:val="4DBB38C5"/>
     <w:multiLevelType w:val="hybridMultilevel"/>
     <w:tmpl w:val="7F00C1E2"/>
@@ -10266,7 +11051,7 @@
       </w:pPr>
     </w:lvl>
   </w:abstractNum>
-  <w:abstractNum w:abstractNumId="8" w15:restartNumberingAfterBreak="0">
+  <w:abstractNum w:abstractNumId="9" w15:restartNumberingAfterBreak="0">
     <w:nsid w:val="52140E06"/>
     <w:multiLevelType w:val="hybridMultilevel"/>
     <w:tmpl w:val="79BA3824"/>
@@ -10352,7 +11137,7 @@
       </w:pPr>
     </w:lvl>
   </w:abstractNum>
-  <w:abstractNum w:abstractNumId="9" w15:restartNumberingAfterBreak="0">
+  <w:abstractNum w:abstractNumId="10" w15:restartNumberingAfterBreak="0">
     <w:nsid w:val="5AE965ED"/>
     <w:multiLevelType w:val="hybridMultilevel"/>
     <w:tmpl w:val="7B0E325E"/>
@@ -10441,7 +11226,7 @@
       </w:pPr>
     </w:lvl>
   </w:abstractNum>
-  <w:abstractNum w:abstractNumId="10" w15:restartNumberingAfterBreak="0">
+  <w:abstractNum w:abstractNumId="11" w15:restartNumberingAfterBreak="0">
     <w:nsid w:val="5FB040F2"/>
     <w:multiLevelType w:val="hybridMultilevel"/>
     <w:tmpl w:val="748CB026"/>
@@ -10554,7 +11339,7 @@
       </w:rPr>
     </w:lvl>
   </w:abstractNum>
-  <w:abstractNum w:abstractNumId="11" w15:restartNumberingAfterBreak="0">
+  <w:abstractNum w:abstractNumId="12" w15:restartNumberingAfterBreak="0">
     <w:nsid w:val="7B4D1EE1"/>
     <w:multiLevelType w:val="hybridMultilevel"/>
     <w:tmpl w:val="CEE241B4"/>
@@ -10668,40 +11453,43 @@
     </w:lvl>
   </w:abstractNum>
   <w:num w:numId="1">
+    <w:abstractNumId w:val="8"/>
+  </w:num>
+  <w:num w:numId="2">
+    <w:abstractNumId w:val="10"/>
+  </w:num>
+  <w:num w:numId="3">
+    <w:abstractNumId w:val="4"/>
+  </w:num>
+  <w:num w:numId="4">
     <w:abstractNumId w:val="7"/>
   </w:num>
-  <w:num w:numId="2">
+  <w:num w:numId="5">
+    <w:abstractNumId w:val="1"/>
+  </w:num>
+  <w:num w:numId="6">
+    <w:abstractNumId w:val="11"/>
+  </w:num>
+  <w:num w:numId="7">
+    <w:abstractNumId w:val="2"/>
+  </w:num>
+  <w:num w:numId="8">
+    <w:abstractNumId w:val="5"/>
+  </w:num>
+  <w:num w:numId="9">
     <w:abstractNumId w:val="9"/>
   </w:num>
-  <w:num w:numId="3">
+  <w:num w:numId="10">
+    <w:abstractNumId w:val="12"/>
+  </w:num>
+  <w:num w:numId="11">
+    <w:abstractNumId w:val="6"/>
+  </w:num>
+  <w:num w:numId="12">
     <w:abstractNumId w:val="3"/>
   </w:num>
-  <w:num w:numId="4">
-    <w:abstractNumId w:val="6"/>
-  </w:num>
-  <w:num w:numId="5">
+  <w:num w:numId="13">
     <w:abstractNumId w:val="0"/>
-  </w:num>
-  <w:num w:numId="6">
-    <w:abstractNumId w:val="10"/>
-  </w:num>
-  <w:num w:numId="7">
-    <w:abstractNumId w:val="1"/>
-  </w:num>
-  <w:num w:numId="8">
-    <w:abstractNumId w:val="4"/>
-  </w:num>
-  <w:num w:numId="9">
-    <w:abstractNumId w:val="8"/>
-  </w:num>
-  <w:num w:numId="10">
-    <w:abstractNumId w:val="11"/>
-  </w:num>
-  <w:num w:numId="11">
-    <w:abstractNumId w:val="5"/>
-  </w:num>
-  <w:num w:numId="12">
-    <w:abstractNumId w:val="2"/>
   </w:num>
 </w:numbering>
 </file>
@@ -11369,7 +12157,6 @@
     <w:basedOn w:val="Normal"/>
     <w:link w:val="TextonotapieCar"/>
     <w:uiPriority w:val="99"/>
-    <w:semiHidden/>
     <w:unhideWhenUsed/>
     <w:rsid w:val="00C935D0"/>
     <w:pPr>
@@ -11385,7 +12172,6 @@
     <w:basedOn w:val="Fuentedeprrafopredeter"/>
     <w:link w:val="Textonotapie"/>
     <w:uiPriority w:val="99"/>
-    <w:semiHidden/>
     <w:rsid w:val="00C935D0"/>
     <w:rPr>
       <w:sz w:val="20"/>
@@ -11672,7 +12458,7 @@
 </file>
 
 <file path=customXml/itemProps1.xml><?xml version="1.0" encoding="utf-8"?>
-<ds:datastoreItem xmlns:ds="http://schemas.openxmlformats.org/officeDocument/2006/customXml" ds:itemID="{29AA885A-E270-40DF-8378-371F72BBA5AD}">
+<ds:datastoreItem xmlns:ds="http://schemas.openxmlformats.org/officeDocument/2006/customXml" ds:itemID="{8AD48D57-A3C8-4CBB-A050-9717FD063F8C}">
   <ds:schemaRefs>
     <ds:schemaRef ds:uri="http://schemas.openxmlformats.org/officeDocument/2006/bibliography"/>
   </ds:schemaRefs>

</xml_diff>

<commit_message>
parte de BBDD terminada (creo)
</commit_message>
<xml_diff>
--- a/Documentacion TFG/Memoria.docx
+++ b/Documentacion TFG/Memoria.docx
@@ -3500,9 +3500,74 @@
       <w:pPr>
         <w:pStyle w:val="Ttulo2"/>
       </w:pPr>
+      <w:r>
+        <w:t>1.4. Posibles tecnologías a usar (HAY QUE DESARROLLARLO)</w:t>
+      </w:r>
+    </w:p>
+    <w:p>
+      <w:r>
+        <w:t>- .NET Framework</w:t>
+      </w:r>
+    </w:p>
+    <w:p>
+      <w:r>
+        <w:t xml:space="preserve">- </w:t>
+      </w:r>
+      <w:proofErr w:type="spellStart"/>
+      <w:r>
+        <w:t>c#</w:t>
+      </w:r>
+      <w:proofErr w:type="spellEnd"/>
+    </w:p>
+    <w:p>
+      <w:r>
+        <w:t>- PHP</w:t>
+      </w:r>
+    </w:p>
+    <w:p>
+      <w:r>
+        <w:t xml:space="preserve">- </w:t>
+      </w:r>
+      <w:proofErr w:type="spellStart"/>
+      <w:r>
+        <w:t>MySQL</w:t>
+      </w:r>
+      <w:proofErr w:type="spellEnd"/>
+    </w:p>
+    <w:p>
+      <w:r>
+        <w:t xml:space="preserve">- ¿Hablar de la </w:t>
+      </w:r>
+      <w:proofErr w:type="spellStart"/>
+      <w:r>
+        <w:t>raspberry</w:t>
+      </w:r>
+      <w:proofErr w:type="spellEnd"/>
+      <w:r>
+        <w:t xml:space="preserve"> y de su </w:t>
+      </w:r>
+      <w:proofErr w:type="spellStart"/>
+      <w:r>
+        <w:t>configuracion</w:t>
+      </w:r>
+      <w:proofErr w:type="spellEnd"/>
+      <w:r>
+        <w:t xml:space="preserve">? </w:t>
+      </w:r>
+    </w:p>
+    <w:p>
+      <w:pPr>
+        <w:pStyle w:val="Ttulo2"/>
+      </w:pPr>
       <w:bookmarkStart w:id="6" w:name="_Toc452380630"/>
       <w:r>
-        <w:t xml:space="preserve">1.4. </w:t>
+        <w:t>1.</w:t>
+      </w:r>
+      <w:r>
+        <w:t>5</w:t>
+      </w:r>
+      <w:r>
+        <w:t xml:space="preserve">. </w:t>
       </w:r>
       <w:r>
         <w:t>Conceptos básicos</w:t>
@@ -3787,6 +3852,9 @@
         <w:t>. Fases</w:t>
       </w:r>
       <w:bookmarkEnd w:id="10"/>
+      <w:r>
+        <w:t xml:space="preserve"> (VOLVER A REDACTAR EN PRESENTE IMPERSONAL)</w:t>
+      </w:r>
     </w:p>
     <w:p>
       <w:r>
@@ -6729,17 +6797,6 @@
         <w:t>BBDD</w:t>
       </w:r>
       <w:bookmarkEnd w:id="19"/>
-      <w:r>
-        <w:t xml:space="preserve"> (en </w:t>
-      </w:r>
-      <w:proofErr w:type="spellStart"/>
-      <w:r>
-        <w:t>construccion</w:t>
-      </w:r>
-      <w:proofErr w:type="spellEnd"/>
-      <w:r>
-        <w:t>)</w:t>
-      </w:r>
     </w:p>
     <w:p>
       <w:r>
@@ -6758,59 +6815,10 @@
         <w:t xml:space="preserve"> </w:t>
       </w:r>
       <w:r>
-        <w:t>se puede observar el diseño UML de la base de datos. El color de las clases indica quién o qué las puede modificar.</w:t>
-      </w:r>
-    </w:p>
-    <w:p>
-      <w:r>
-        <w:rPr>
-          <w:b/>
-        </w:rPr>
-        <w:t>Azul</w:t>
-      </w:r>
-      <w:r>
-        <w:t xml:space="preserve">: estas clases  </w:t>
-      </w:r>
-      <w:r>
-        <w:t xml:space="preserve">serán pobladas únicamente cuando se ejecute la evaluación inicial, aunque los atributos </w:t>
-      </w:r>
-      <w:proofErr w:type="spellStart"/>
-      <w:r>
-        <w:t>Estacion.VersionRegistro</w:t>
-      </w:r>
-      <w:proofErr w:type="spellEnd"/>
-      <w:r>
-        <w:t xml:space="preserve"> y </w:t>
-      </w:r>
-      <w:proofErr w:type="spellStart"/>
-      <w:r>
-        <w:t>Hardware.Ultimo</w:t>
-      </w:r>
-      <w:proofErr w:type="spellEnd"/>
-      <w:r>
-        <w:t xml:space="preserve"> podrán actualizarse cuando se ejecuten evaluaciones en busca de incidencias.</w:t>
-      </w:r>
-    </w:p>
-    <w:p>
-      <w:r>
-        <w:rPr>
-          <w:b/>
-        </w:rPr>
-        <w:t>Verde</w:t>
-      </w:r>
-      <w:r>
-        <w:t>: con cada nueva evaluación se añadirá un registro a la tabla correspondiente, además de generar una incidencia si se da el caso, pues puede que tras la evaluación todo funcione correctamente y no haya necesidad de añadir incidencias.</w:t>
-      </w:r>
-    </w:p>
-    <w:p>
-      <w:r>
-        <w:rPr>
-          <w:b/>
-        </w:rPr>
-        <w:t>Rojo</w:t>
-      </w:r>
-      <w:r>
-        <w:t>: de gestionar estas tablas se encargará un técnico, ya que será dicho técnico quien vaya actualizando las versiones del registro y quien vaya creando las soluciones para las incidencias generadas.</w:t>
+        <w:t xml:space="preserve">se puede observar el </w:t>
+      </w:r>
+      <w:r>
+        <w:t>diseño UML de la base de datos.</w:t>
       </w:r>
     </w:p>
     <w:p>
@@ -6818,7 +6826,6 @@
         <w:rPr>
           <w:noProof/>
         </w:rPr>
-        <w:lastRenderedPageBreak/>
         <mc:AlternateContent>
           <mc:Choice Requires="wps">
             <w:drawing>
@@ -6848,9 +6855,9 @@
                           <a:avLst/>
                         </a:prstGeom>
                         <a:solidFill>
-                          <a:schemeClr val="accent6">
+                          <a:srgbClr val="00B050">
                             <a:alpha val="24000"/>
-                          </a:schemeClr>
+                          </a:srgbClr>
                         </a:solidFill>
                       </wps:spPr>
                       <wps:style>
@@ -6889,7 +6896,7 @@
           </mc:Choice>
           <mc:Fallback>
             <w:pict>
-              <v:rect w14:anchorId="52C2C94B" id="Rectángulo 11" o:spid="_x0000_s1026" style="position:absolute;margin-left:16.95pt;margin-top:199.5pt;width:68.25pt;height:15pt;z-index:251673600;visibility:visible;mso-wrap-style:square;mso-width-percent:0;mso-height-percent:0;mso-wrap-distance-left:9pt;mso-wrap-distance-top:0;mso-wrap-distance-right:9pt;mso-wrap-distance-bottom:0;mso-position-horizontal:absolute;mso-position-horizontal-relative:text;mso-position-vertical:absolute;mso-position-vertical-relative:text;mso-width-percent:0;mso-height-percent:0;mso-width-relative:margin;mso-height-relative:margin;v-text-anchor:middle" o:gfxdata="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" fillcolor="#70ad47 [3209]" strokecolor="#1f4d78 [1604]" strokeweight="1pt">
+              <v:rect w14:anchorId="75E18CD4" id="Rectángulo 11" o:spid="_x0000_s1026" style="position:absolute;margin-left:16.95pt;margin-top:199.5pt;width:68.25pt;height:15pt;z-index:251673600;visibility:visible;mso-wrap-style:square;mso-width-percent:0;mso-height-percent:0;mso-wrap-distance-left:9pt;mso-wrap-distance-top:0;mso-wrap-distance-right:9pt;mso-wrap-distance-bottom:0;mso-position-horizontal:absolute;mso-position-horizontal-relative:text;mso-position-vertical:absolute;mso-position-vertical-relative:text;mso-width-percent:0;mso-height-percent:0;mso-width-relative:margin;mso-height-relative:margin;v-text-anchor:middle" o:gfxdata="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" fillcolor="#00b050" strokecolor="#1f4d78 [1604]" strokeweight="1pt">
                 <v:fill opacity="15677f"/>
               </v:rect>
             </w:pict>
@@ -6929,9 +6936,9 @@
                           <a:avLst/>
                         </a:prstGeom>
                         <a:solidFill>
-                          <a:schemeClr val="accent6">
+                          <a:srgbClr val="00B050">
                             <a:alpha val="24000"/>
-                          </a:schemeClr>
+                          </a:srgbClr>
                         </a:solidFill>
                       </wps:spPr>
                       <wps:style>
@@ -6970,7 +6977,7 @@
           </mc:Choice>
           <mc:Fallback>
             <w:pict>
-              <v:rect w14:anchorId="654D41C6" id="Rectángulo 10" o:spid="_x0000_s1026" style="position:absolute;margin-left:11.7pt;margin-top:57.75pt;width:83.25pt;height:14.25pt;z-index:251671552;visibility:visible;mso-wrap-style:square;mso-width-percent:0;mso-height-percent:0;mso-wrap-distance-left:9pt;mso-wrap-distance-top:0;mso-wrap-distance-right:9pt;mso-wrap-distance-bottom:0;mso-position-horizontal:absolute;mso-position-horizontal-relative:text;mso-position-vertical:absolute;mso-position-vertical-relative:text;mso-width-percent:0;mso-height-percent:0;mso-width-relative:margin;mso-height-relative:margin;v-text-anchor:middle" o:gfxdata="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" fillcolor="#70ad47 [3209]" strokecolor="#1f4d78 [1604]" strokeweight="1pt">
+              <v:rect w14:anchorId="264D049E" id="Rectángulo 10" o:spid="_x0000_s1026" style="position:absolute;margin-left:11.7pt;margin-top:57.75pt;width:83.25pt;height:14.25pt;z-index:251671552;visibility:visible;mso-wrap-style:square;mso-width-percent:0;mso-height-percent:0;mso-wrap-distance-left:9pt;mso-wrap-distance-top:0;mso-wrap-distance-right:9pt;mso-wrap-distance-bottom:0;mso-position-horizontal:absolute;mso-position-horizontal-relative:text;mso-position-vertical:absolute;mso-position-vertical-relative:text;mso-width-percent:0;mso-height-percent:0;mso-width-relative:margin;mso-height-relative:margin;v-text-anchor:middle" o:gfxdata="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" fillcolor="#00b050" strokecolor="#1f4d78 [1604]" strokeweight="1pt">
                 <v:fill opacity="15677f"/>
               </v:rect>
             </w:pict>
@@ -7470,7 +7477,7 @@
         </w:rPr>
         <w:drawing>
           <wp:inline distT="0" distB="0" distL="0" distR="0" wp14:anchorId="0FCA3330" wp14:editId="5B1A7C9F">
-            <wp:extent cx="5437133" cy="2952750"/>
+            <wp:extent cx="5436870" cy="2867025"/>
             <wp:effectExtent l="0" t="0" r="0" b="0"/>
             <wp:docPr id="1" name="Imagen 1"/>
             <wp:cNvGraphicFramePr>
@@ -7491,13 +7498,13 @@
                         </a:ext>
                       </a:extLst>
                     </a:blip>
-                    <a:srcRect l="19555" t="6306" r="18971" b="47742"/>
+                    <a:srcRect l="19555" t="6306" r="18971" b="49074"/>
                     <a:stretch/>
                   </pic:blipFill>
                   <pic:spPr bwMode="auto">
                     <a:xfrm>
                       <a:off x="0" y="0"/>
-                      <a:ext cx="5518306" cy="2996833"/>
+                      <a:ext cx="5518306" cy="2909969"/>
                     </a:xfrm>
                     <a:prstGeom prst="rect">
                       <a:avLst/>
@@ -7519,19 +7526,33 @@
       </w:r>
     </w:p>
     <w:p>
-      <w:r>
-        <w:t>A continuación se explica brevemente cada una de las tablas y algunos de sus campos que puedan dar lugar a confusión:</w:t>
-      </w:r>
-    </w:p>
-    <w:p>
+      <w:proofErr w:type="spellStart"/>
       <w:r>
         <w:rPr>
           <w:b/>
         </w:rPr>
-        <w:t>Estación</w:t>
-      </w:r>
-      <w:r>
-        <w:t>: En esta tabla se almacenarán los datos que identifican a las estaciones (Id, Empresa y Modelo) y, la versión local del fichero con el registro almacenada en la estación; esta versión puede no ser la más reciente y estar desactualizada.</w:t>
+        <w:t>Estacion</w:t>
+      </w:r>
+      <w:proofErr w:type="spellEnd"/>
+      <w:r>
+        <w:t>: Esta tabla contendrá los datos que identifican a cada una de las estaciones y el tipo de estación de que se trata. El campo ‘</w:t>
+      </w:r>
+      <w:proofErr w:type="spellStart"/>
+      <w:r>
+        <w:t>VersionRegistro</w:t>
+      </w:r>
+      <w:proofErr w:type="spellEnd"/>
+      <w:r>
+        <w:t>’ que aparece en esta tabla hace referencia a la versión local</w:t>
+      </w:r>
+      <w:r>
+        <w:rPr>
+          <w:rStyle w:val="Refdenotaalpie"/>
+        </w:rPr>
+        <w:footnoteReference w:id="4"/>
+      </w:r>
+      <w:r>
+        <w:t xml:space="preserve"> del registro.</w:t>
       </w:r>
     </w:p>
     <w:p>
@@ -7542,22 +7563,148 @@
         <w:t>Hardware</w:t>
       </w:r>
       <w:r>
-        <w:t>: En esta tabla se almacenarán los valores de cada uno de los componentes hardware de las estaciones, quedando identificados por el ID de la estación a la que pertenece el componente y por un identificador único para cada componente. Para ello, durante la evaluación inicial se medirán 60 veces los valores y, se guardarán los valores mínimos, máximos, medios y últimos. El último valor se actualizará según se ejecuten nuevas evaluaciones.</w:t>
+        <w:t xml:space="preserve">: Esta tabla contendrá los valores de cada uno de los componentes de las estaciones, tomados durante la evaluación inicial. El campo ‘Ultimo’ hace referencia al valor del componente correspondiente durante la última ejecución de la aplicación, </w:t>
+      </w:r>
+      <w:r>
+        <w:lastRenderedPageBreak/>
+        <w:t xml:space="preserve">por lo que este campo se irá actualizando con cada ejecución de la aplicación y no solo con la evaluación inicial. </w:t>
+      </w:r>
+    </w:p>
+    <w:p>
+      <w:proofErr w:type="spellStart"/>
+      <w:r>
+        <w:rPr>
+          <w:b/>
+        </w:rPr>
+        <w:t>Evaluacion</w:t>
+      </w:r>
+      <w:proofErr w:type="spellEnd"/>
+      <w:r>
+        <w:t>: Esta tabla hará las veces de un historial de evaluación, guardando las fechas y resultados de las evaluaciones realizadas. Si durante la evaluación no hay ningún error los campos de error y el campo ‘Solucionado’ estarán a ‘False’; si por el contrario hubiese algún error, el campo de error correspondiente estaría a ‘True’ y el campo ‘Solucionado’ estaría a ‘False’ hasta que se solucionase la incidencia, momento en que pasaría a estar a ‘True’.</w:t>
+      </w:r>
+    </w:p>
+    <w:p>
+      <w:r>
+        <w:rPr>
+          <w:b/>
+        </w:rPr>
+        <w:t>Incidencia</w:t>
+      </w:r>
+      <w:r>
+        <w:t>: Esta tabla contendrá todas las incidencias que se vayan generando durante las evaluaciones, de modo que queden identificadas por los errores de hardware y de contadores correspondientes (los errores del registro se pueden arreglar sin necesidad de un técnico). Estas incidencias deberán ser estudiadas por un técnico que se encargará de elaborar la solución correspondiente. El campo ‘Resuelta’ se inicializará siempre a ‘False’, hasta que un técnico elabore la solución y entonces se actualice el campo a ‘True’.</w:t>
+      </w:r>
+    </w:p>
+    <w:p>
+      <w:proofErr w:type="spellStart"/>
+      <w:r>
+        <w:rPr>
+          <w:b/>
+        </w:rPr>
+        <w:t>Solucion</w:t>
+      </w:r>
+      <w:proofErr w:type="spellEnd"/>
+      <w:r>
+        <w:t>: Esta tabla identificará la solución a la incidencia correspondiente. El campo ‘Tipo’ indicará el tipo de solución</w:t>
+      </w:r>
+      <w:r>
+        <w:rPr>
+          <w:rStyle w:val="Refdenotaalpie"/>
+        </w:rPr>
+        <w:footnoteReference w:id="5"/>
+      </w:r>
+      <w:r>
+        <w:t xml:space="preserve"> y, si corresponde, la dirección de descarga del Script correspondiente.</w:t>
+      </w:r>
+    </w:p>
+    <w:p>
+      <w:r>
+        <w:rPr>
+          <w:b/>
+        </w:rPr>
+        <w:t>Registro</w:t>
+      </w:r>
+      <w:r>
+        <w:t>: Esta tabla contendrá las últimas versiones del registro correspondientes a cada modelo de estación así como los enlaces a los ficheros con dichas versiones.</w:t>
+      </w:r>
+    </w:p>
+    <w:p>
+      <w:r>
+        <w:t>Además, se han coloreado las clases de distintos colores en función de qué o quién puede escribir y actualizar los campos de las mismas, como se explica a continuación:</w:t>
+      </w:r>
+    </w:p>
+    <w:p>
+      <w:r>
+        <w:rPr>
+          <w:b/>
+        </w:rPr>
+        <w:t>Azul</w:t>
+      </w:r>
+      <w:r>
+        <w:t>: Estas clases serán pobladas únicamente cuando se ejecute la evaluación inicial y sus valores no se modificarán en ningún momento.</w:t>
+      </w:r>
+    </w:p>
+    <w:p>
+      <w:r>
+        <w:rPr>
+          <w:b/>
+        </w:rPr>
+        <w:t>Azul-Verde</w:t>
+      </w:r>
+      <w:r>
+        <w:t>: Estos campos se inicializarán con valores tomados durante la evaluación inicial pero con las sucesivas evaluaciones podrán actualizarse siempre que corresponda.</w:t>
+      </w:r>
+    </w:p>
+    <w:p>
+      <w:r>
+        <w:rPr>
+          <w:b/>
+        </w:rPr>
+        <w:t>Verde</w:t>
+      </w:r>
+      <w:r>
+        <w:t>: Con cada nueva evaluación se añadirá un registro a la tabla correspondiente, además de generar una incidencia si se da el caso, pues puede que tras la evaluación todo funcione correctamente y no haya necesidad de añadir incidencias.</w:t>
+      </w:r>
+      <w:bookmarkStart w:id="20" w:name="_GoBack"/>
+      <w:bookmarkEnd w:id="20"/>
+    </w:p>
+    <w:p>
+      <w:r>
+        <w:rPr>
+          <w:b/>
+        </w:rPr>
+        <w:t>Rojo</w:t>
+      </w:r>
+      <w:r>
+        <w:t>: Las tablas ‘Registro’ y ‘</w:t>
+      </w:r>
+      <w:proofErr w:type="spellStart"/>
+      <w:r>
+        <w:t>Solucion</w:t>
+      </w:r>
+      <w:proofErr w:type="spellEnd"/>
+      <w:r>
+        <w:t>’ serán gestionadas por un técnico en todo momento, ya que será él quien se encargue de actualizar las versiones de los registros asociadas a cada modelo y quien descubra y elabore las soluciones a las incidencias encontradas durante las evaluaciones.</w:t>
       </w:r>
     </w:p>
     <w:p>
       <w:pPr>
         <w:pStyle w:val="Ttulo2"/>
       </w:pPr>
-      <w:bookmarkStart w:id="20" w:name="_Toc452380648"/>
+      <w:bookmarkStart w:id="21" w:name="_Toc452380648"/>
       <w:r>
         <w:t>Diagrama de clases UML / Clases utilizadas a destacar / Librerías</w:t>
       </w:r>
-      <w:bookmarkEnd w:id="20"/>
+      <w:bookmarkEnd w:id="21"/>
     </w:p>
     <w:p>
       <w:r>
         <w:t>Como mucho hablar de las clases de la app</w:t>
+      </w:r>
+    </w:p>
+    <w:p>
+      <w:r>
+        <w:lastRenderedPageBreak/>
+        <w:t>PONER DIAGRAMA DE CLASES CON PROPIEDADES Y METODOS EN BASE A LO YA DESARROLLADO</w:t>
       </w:r>
     </w:p>
     <w:p>
@@ -7759,7 +7906,6 @@
         <w:rPr>
           <w:b/>
         </w:rPr>
-        <w:lastRenderedPageBreak/>
         <w:t>EvaluaciónInicial</w:t>
       </w:r>
       <w:proofErr w:type="spellEnd"/>
@@ -7802,7 +7948,7 @@
       <w:pPr>
         <w:pStyle w:val="Ttulo2"/>
       </w:pPr>
-      <w:bookmarkStart w:id="21" w:name="_Toc452380649"/>
+      <w:bookmarkStart w:id="22" w:name="_Toc452380649"/>
       <w:r>
         <w:t>Diseño de plan de pruebas</w:t>
       </w:r>
@@ -7810,8 +7956,46 @@
       <w:r>
         <w:t>?</w:t>
       </w:r>
-      <w:bookmarkEnd w:id="21"/>
+      <w:bookmarkEnd w:id="22"/>
       <w:proofErr w:type="gramEnd"/>
+    </w:p>
+    <w:p>
+      <w:r>
+        <w:t>Hacer aquí como sería el diseño de las pruebas a realizar y en la sección de más debajo de plan de pruebas e integración poner el resultado de las pruebas que se hayan podido llevar a cabo, y los motivos por los que no se han podido llevar a cabo las que no se hayan realizado.</w:t>
+      </w:r>
+    </w:p>
+    <w:p>
+      <w:r>
+        <w:t>1. Conectividad a internet</w:t>
+      </w:r>
+    </w:p>
+    <w:p>
+      <w:r>
+        <w:t xml:space="preserve">2. Actualizar ficheros del registro y su </w:t>
+      </w:r>
+      <w:proofErr w:type="spellStart"/>
+      <w:r>
+        <w:t>version</w:t>
+      </w:r>
+      <w:proofErr w:type="spellEnd"/>
+      <w:r>
+        <w:t xml:space="preserve"> en la BBDD y que afecte a las estaciones1</w:t>
+      </w:r>
+    </w:p>
+    <w:p>
+      <w:r>
+        <w:t>3. Corregir errores del registro</w:t>
+      </w:r>
+    </w:p>
+    <w:p>
+      <w:r>
+        <w:t>4. Detectar errores de Hardware y enviar informe</w:t>
+      </w:r>
+    </w:p>
+    <w:p>
+      <w:r>
+        <w:t>5. Detectar errores de Contadores y yo que se</w:t>
+      </w:r>
     </w:p>
     <w:p>
       <w:pPr>
@@ -7821,7 +8005,7 @@
         </w:rPr>
       </w:pPr>
       <w:r>
-        <w:t>Hacer aquí como sería el diseño de las pruebas a realizar y en la sección de más debajo de plan de pruebas e integración poner el resultado de las pruebas que se hayan podido llevar a cabo, y los motivos por los que no se han podido llevar a cabo las que no se hayan realizado.</w:t>
+        <w:t>6. Ejecución de scripts</w:t>
       </w:r>
       <w:r>
         <w:br w:type="page"/>
@@ -7831,7 +8015,7 @@
       <w:pPr>
         <w:pStyle w:val="Ttulo1"/>
       </w:pPr>
-      <w:bookmarkStart w:id="22" w:name="_Toc452380650"/>
+      <w:bookmarkStart w:id="23" w:name="_Toc452380650"/>
       <w:r>
         <w:lastRenderedPageBreak/>
         <w:t xml:space="preserve">5. </w:t>
@@ -7839,19 +8023,17 @@
       <w:r>
         <w:t>Implementación</w:t>
       </w:r>
-      <w:bookmarkEnd w:id="22"/>
+      <w:bookmarkEnd w:id="23"/>
     </w:p>
     <w:p>
       <w:pPr>
         <w:pStyle w:val="Ttulo2"/>
       </w:pPr>
-      <w:bookmarkStart w:id="23" w:name="_Toc452380651"/>
-      <w:bookmarkStart w:id="24" w:name="_GoBack"/>
+      <w:bookmarkStart w:id="24" w:name="_Toc452380651"/>
+      <w:r>
+        <w:t>Tecnologías y software empleado durante el desarrollo</w:t>
+      </w:r>
       <w:bookmarkEnd w:id="24"/>
-      <w:r>
-        <w:t>Tecnologías y software empleado durante el desarrollo</w:t>
-      </w:r>
-      <w:bookmarkEnd w:id="23"/>
     </w:p>
     <w:p>
       <w:r>
@@ -7969,6 +8151,19 @@
         <w:t>?</w:t>
       </w:r>
       <w:proofErr w:type="gramEnd"/>
+    </w:p>
+    <w:p>
+      <w:r>
+        <w:t xml:space="preserve">HABLAR DE QUE PARA RELLENAR EL CAMPO MEDIA DE LA TABLA HARDWARE SE HAN HECHO MEDIDAS CADA SEGUNDO DURANTE UN MINUTO Y SE HA HECHO LA MEDIA ETC </w:t>
+      </w:r>
+      <w:proofErr w:type="spellStart"/>
+      <w:r>
+        <w:t>ETC</w:t>
+      </w:r>
+      <w:proofErr w:type="spellEnd"/>
+      <w:r>
+        <w:t>…</w:t>
+      </w:r>
     </w:p>
     <w:p>
       <w:pPr>
@@ -10325,6 +10520,46 @@
       </w:r>
       <w:r>
         <w:t xml:space="preserve"> de conexión a internet, pero podría darse el caso de que la conexión no funcionase debido a una incidencia o error en el funcionamiento de la estación. Este caso se contempla como un error o incidencia a resolver y no como un incumplimiento de los requisitos.</w:t>
+      </w:r>
+    </w:p>
+  </w:footnote>
+  <w:footnote w:id="4">
+    <w:p>
+      <w:pPr>
+        <w:pStyle w:val="Textonotapie"/>
+      </w:pPr>
+      <w:r>
+        <w:rPr>
+          <w:rStyle w:val="Refdenotaalpie"/>
+        </w:rPr>
+        <w:footnoteRef/>
+      </w:r>
+      <w:r>
+        <w:t xml:space="preserve"> La versión local se actualizará, si es necesario, cada vez que se ejecute la aplicación. Por ello, puede darse el caso de que esta versión esté por debajo de la última versión del registro asociada al modelo de estación correspondiente en la tabla ‘Registro’.</w:t>
+      </w:r>
+    </w:p>
+  </w:footnote>
+  <w:footnote w:id="5">
+    <w:p>
+      <w:pPr>
+        <w:pStyle w:val="Textonotapie"/>
+      </w:pPr>
+      <w:r>
+        <w:rPr>
+          <w:rStyle w:val="Refdenotaalpie"/>
+        </w:rPr>
+        <w:footnoteRef/>
+      </w:r>
+      <w:r>
+        <w:t xml:space="preserve"> Los posibles tipos de solución son: ‘Script’, ‘Manual’ y ‘Ninguna’. En los casos en los que la solución sea ‘Manual’ o ‘Ninguna’ el enlace al Script será </w:t>
+      </w:r>
+      <w:proofErr w:type="spellStart"/>
+      <w:r>
+        <w:t>null</w:t>
+      </w:r>
+      <w:proofErr w:type="spellEnd"/>
+      <w:r>
+        <w:t>.</w:t>
       </w:r>
     </w:p>
   </w:footnote>
@@ -12846,7 +13081,7 @@
 </file>
 
 <file path=customXml/itemProps1.xml><?xml version="1.0" encoding="utf-8"?>
-<ds:datastoreItem xmlns:ds="http://schemas.openxmlformats.org/officeDocument/2006/customXml" ds:itemID="{24F08E67-AFA4-4758-8A62-4EC42A890DE5}">
+<ds:datastoreItem xmlns:ds="http://schemas.openxmlformats.org/officeDocument/2006/customXml" ds:itemID="{016C9AA5-306E-4E62-B2CD-FBCE2AB30011}">
   <ds:schemaRefs>
     <ds:schemaRef ds:uri="http://schemas.openxmlformats.org/officeDocument/2006/bibliography"/>
   </ds:schemaRefs>

</xml_diff>

<commit_message>
Moar avances Cambio conexion BBDD a raspberry
</commit_message>
<xml_diff>
--- a/Documentacion TFG/Memoria.docx
+++ b/Documentacion TFG/Memoria.docx
@@ -3501,58 +3501,146 @@
         <w:pStyle w:val="Ttulo2"/>
       </w:pPr>
       <w:r>
-        <w:t>1.4. Posibles tecnologías a usar (HAY QUE DESARROLLARLO)</w:t>
-      </w:r>
-    </w:p>
-    <w:p>
-      <w:r>
-        <w:t>- .NET Framework</w:t>
-      </w:r>
-    </w:p>
-    <w:p>
-      <w:r>
-        <w:t xml:space="preserve">- </w:t>
+        <w:t xml:space="preserve">1.4. Posibles tecnologías </w:t>
+      </w:r>
+      <w:r>
+        <w:t xml:space="preserve">y software </w:t>
+      </w:r>
+      <w:r>
+        <w:t xml:space="preserve">a </w:t>
+      </w:r>
+      <w:r>
+        <w:t>usar</w:t>
+      </w:r>
+    </w:p>
+    <w:p>
+      <w:r>
+        <w:t>A la hora de plantear las tecnologías a usar se han elegido las siguientes:</w:t>
+      </w:r>
+    </w:p>
+    <w:p>
+      <w:pPr>
+        <w:pStyle w:val="Prrafodelista"/>
+        <w:numPr>
+          <w:ilvl w:val="0"/>
+          <w:numId w:val="15"/>
+        </w:numPr>
+      </w:pPr>
+      <w:r>
+        <w:t xml:space="preserve">El </w:t>
       </w:r>
       <w:proofErr w:type="spellStart"/>
       <w:r>
-        <w:t>c#</w:t>
+        <w:t>framework</w:t>
       </w:r>
       <w:proofErr w:type="spellEnd"/>
-    </w:p>
-    <w:p>
-      <w:r>
-        <w:t>- PHP</w:t>
-      </w:r>
-    </w:p>
-    <w:p>
-      <w:r>
-        <w:t xml:space="preserve">- </w:t>
+      <w:r>
+        <w:t xml:space="preserve"> a usar para desarrollar la aplicación será .NET </w:t>
+      </w:r>
+      <w:r>
+        <w:t>ya</w:t>
+      </w:r>
+      <w:r>
+        <w:t xml:space="preserve"> que la aplicación está destinada a ser usada en equipos con Windows como sistema operativo y</w:t>
+      </w:r>
+      <w:r>
+        <w:t xml:space="preserve">, además, </w:t>
       </w:r>
       <w:proofErr w:type="spellStart"/>
       <w:r>
+        <w:t>The</w:t>
+      </w:r>
+      <w:proofErr w:type="spellEnd"/>
+      <w:r>
+        <w:t xml:space="preserve"> New </w:t>
+      </w:r>
+      <w:proofErr w:type="spellStart"/>
+      <w:r>
+        <w:t>Ads</w:t>
+      </w:r>
+      <w:proofErr w:type="spellEnd"/>
+      <w:r>
+        <w:t xml:space="preserve"> ha desarrollado su software bajo este </w:t>
+      </w:r>
+      <w:proofErr w:type="spellStart"/>
+      <w:r>
+        <w:t>framework</w:t>
+      </w:r>
+      <w:proofErr w:type="spellEnd"/>
+      <w:r>
+        <w:t>.</w:t>
+      </w:r>
+    </w:p>
+    <w:p>
+      <w:pPr>
+        <w:pStyle w:val="Prrafodelista"/>
+        <w:numPr>
+          <w:ilvl w:val="0"/>
+          <w:numId w:val="15"/>
+        </w:numPr>
+      </w:pPr>
+      <w:r>
+        <w:t xml:space="preserve">El lenguaje de programación a usar dentro del </w:t>
+      </w:r>
+      <w:proofErr w:type="spellStart"/>
+      <w:r>
+        <w:t>framework</w:t>
+      </w:r>
+      <w:proofErr w:type="spellEnd"/>
+      <w:r>
+        <w:t xml:space="preserve"> .NET será C#, lenguaje con el que se ha tenido un poco de contacto a lo largo del Grado y del que se tiene un conocimiento básico.</w:t>
+      </w:r>
+    </w:p>
+    <w:p>
+      <w:pPr>
+        <w:pStyle w:val="Prrafodelista"/>
+        <w:numPr>
+          <w:ilvl w:val="0"/>
+          <w:numId w:val="15"/>
+        </w:numPr>
+      </w:pPr>
+      <w:r>
+        <w:t xml:space="preserve">Como entorno de desarrollo se usará Visual Studio, ya que integra tanto el </w:t>
+      </w:r>
+      <w:proofErr w:type="spellStart"/>
+      <w:r>
+        <w:t>framework</w:t>
+      </w:r>
+      <w:proofErr w:type="spellEnd"/>
+      <w:r>
+        <w:t xml:space="preserve"> como el lenguaje mencionado anteriormente y que, gracias a la universidad, los alumnos disponen de licencias de uso gratuitas.</w:t>
+      </w:r>
+    </w:p>
+    <w:p>
+      <w:pPr>
+        <w:pStyle w:val="Prrafodelista"/>
+        <w:numPr>
+          <w:ilvl w:val="0"/>
+          <w:numId w:val="15"/>
+        </w:numPr>
+      </w:pPr>
+      <w:r>
+        <w:t xml:space="preserve">Para crear la base de datos se usará </w:t>
+      </w:r>
+      <w:proofErr w:type="spellStart"/>
+      <w:r>
         <w:t>MySQL</w:t>
       </w:r>
       <w:proofErr w:type="spellEnd"/>
-    </w:p>
-    <w:p>
-      <w:r>
-        <w:t xml:space="preserve">- ¿Hablar de la </w:t>
-      </w:r>
-      <w:proofErr w:type="spellStart"/>
-      <w:r>
-        <w:t>raspberry</w:t>
-      </w:r>
-      <w:proofErr w:type="spellEnd"/>
-      <w:r>
-        <w:t xml:space="preserve"> y de su </w:t>
-      </w:r>
-      <w:proofErr w:type="spellStart"/>
-      <w:r>
-        <w:t>configuracion</w:t>
-      </w:r>
-      <w:proofErr w:type="spellEnd"/>
-      <w:r>
-        <w:t xml:space="preserve">? </w:t>
+      <w:r>
+        <w:t xml:space="preserve"> y, su correspondiente conector para C# a la hora de acceder a la misma desde la aplicación.</w:t>
+      </w:r>
+    </w:p>
+    <w:p>
+      <w:pPr>
+        <w:pStyle w:val="Prrafodelista"/>
+        <w:numPr>
+          <w:ilvl w:val="0"/>
+          <w:numId w:val="15"/>
+        </w:numPr>
+      </w:pPr>
+      <w:r>
+        <w:t>Si fuera necesario desarrollar parte de la aplicación vía web se usará PHP.</w:t>
       </w:r>
     </w:p>
     <w:p>
@@ -3595,7 +3683,10 @@
         <w:t xml:space="preserve">: </w:t>
       </w:r>
       <w:r>
-        <w:t>consiste en una placa base con una tarjeta gráfica integrada, de tamaño reducido y una potencia suficiente para proporcionar los servicios requeridos.</w:t>
+        <w:t>C</w:t>
+      </w:r>
+      <w:r>
+        <w:t>onsiste en una placa base con una tarjeta gráfica integrada, de tamaño reducido y una potencia suficiente para proporcionar los servicios requeridos.</w:t>
       </w:r>
     </w:p>
     <w:p>
@@ -3852,9 +3943,6 @@
         <w:t>. Fases</w:t>
       </w:r>
       <w:bookmarkEnd w:id="10"/>
-      <w:r>
-        <w:t xml:space="preserve"> (VOLVER A REDACTAR EN PRESENTE IMPERSONAL)</w:t>
-      </w:r>
     </w:p>
     <w:p>
       <w:r>
@@ -3883,13 +3971,17 @@
         <w:t xml:space="preserve">: </w:t>
       </w:r>
       <w:r>
-        <w:t xml:space="preserve">Esta fase supuso una toma de contacto con el funcionamiento de la estación, con todo lo relacionado con rendimiento de hardware y software, con el entorno de desarrollo Visual Studio y el lenguaje de programación </w:t>
-      </w:r>
-      <w:proofErr w:type="spellStart"/>
-      <w:r>
-        <w:t>c#</w:t>
-      </w:r>
-      <w:proofErr w:type="spellEnd"/>
+        <w:t>Fase destinada a l</w:t>
+      </w:r>
+      <w:r>
+        <w:t>a toma de contacto con el funcionamiento de la estación, con todo lo relacionado con rendimiento de hardware y software, con el entorno de desarrollo Visual Studio</w:t>
+      </w:r>
+      <w:r>
+        <w:t xml:space="preserve"> y el lenguaje de programación C</w:t>
+      </w:r>
+      <w:r>
+        <w:t>#</w:t>
+      </w:r>
       <w:r>
         <w:t xml:space="preserve"> bajo el </w:t>
       </w:r>
@@ -3910,7 +4002,19 @@
         <w:t>Análisis</w:t>
       </w:r>
       <w:r>
-        <w:t>: Durante esta fase se concretó el funcionamiento de la aplicación a través del análisis de los requisitos funcionales y no funcionales de la misma. También se realizaron una serie de diagramas para ayudar a entender el funcionamiento de la aplicación.</w:t>
+        <w:t xml:space="preserve">: </w:t>
+      </w:r>
+      <w:r>
+        <w:t>Fase destinada a concretar</w:t>
+      </w:r>
+      <w:r>
+        <w:t xml:space="preserve"> el funcionamiento de la aplicación a través del análisis de los requisitos funcionales y no funcionales de la misma. También </w:t>
+      </w:r>
+      <w:r>
+        <w:t>incluye la realización de</w:t>
+      </w:r>
+      <w:r>
+        <w:t xml:space="preserve"> una serie de diagramas para ayudar a entender el funcionamiento de la aplicación.</w:t>
       </w:r>
     </w:p>
     <w:p>
@@ -3921,10 +4025,22 @@
         <w:t>Diseño</w:t>
       </w:r>
       <w:r>
-        <w:t>: Durante esta fase se llevó a cabo el diseño de las distintas partes de la aplicación,</w:t>
-      </w:r>
-      <w:r>
-        <w:t xml:space="preserve"> entre las que se incluyen la arquitectura de la solución, el diseño de la base de datos y el diseño del plan de pruebas.</w:t>
+        <w:t xml:space="preserve">: </w:t>
+      </w:r>
+      <w:r>
+        <w:t xml:space="preserve">Fase correspondiente al </w:t>
+      </w:r>
+      <w:r>
+        <w:t>diseño de las distintas partes de la aplicación,</w:t>
+      </w:r>
+      <w:r>
+        <w:t xml:space="preserve"> entre las que se incluyen la arquitectura de la solución, la base de datos</w:t>
+      </w:r>
+      <w:r>
+        <w:t xml:space="preserve">, el diagrama de clases </w:t>
+      </w:r>
+      <w:r>
+        <w:t>y el diseño del plan de pruebas.</w:t>
       </w:r>
     </w:p>
     <w:p>
@@ -3938,37 +4054,10 @@
         <w:t xml:space="preserve">: Esta fase se corresponde con la </w:t>
       </w:r>
       <w:r>
-        <w:t xml:space="preserve">fase de desarrollo en sí misma. Cabe destacar que esta fase no fue sólo de desarrollo sino que hubo un pequeño periodo de aprendizaje ya que las librerías empleadas en el desarrollo eran totalmente desconocidas. Entre estas librerías se </w:t>
-      </w:r>
-      <w:r>
-        <w:t>encuentran</w:t>
-      </w:r>
-      <w:r>
-        <w:t xml:space="preserve">: </w:t>
-      </w:r>
-      <w:proofErr w:type="spellStart"/>
-      <w:r>
-        <w:t>OpenHardwareMonitor</w:t>
-      </w:r>
-      <w:proofErr w:type="spellEnd"/>
-      <w:r>
-        <w:t xml:space="preserve">, </w:t>
-      </w:r>
-      <w:proofErr w:type="spellStart"/>
-      <w:r>
-        <w:t>RegistryKey</w:t>
-      </w:r>
-      <w:proofErr w:type="spellEnd"/>
-      <w:r>
-        <w:t xml:space="preserve"> y </w:t>
-      </w:r>
-      <w:proofErr w:type="spellStart"/>
-      <w:r>
-        <w:t>PerformanceCounter</w:t>
-      </w:r>
-      <w:proofErr w:type="spellEnd"/>
-      <w:r>
-        <w:t xml:space="preserve"> (creo que esto será mejor dejarlo para la parte de implementación en sí misma).</w:t>
+        <w:t xml:space="preserve">fase de desarrollo en sí misma. </w:t>
+      </w:r>
+      <w:r>
+        <w:t>Cabe destacar que esta fase, si se da el caso, podría incluir un pequeño período de formación ya que las librerías que se utilicen para el desarrollo pueden resultar totalmente desconocidas, en cuyo caso será necesario estudiarlas y entenderlas.</w:t>
       </w:r>
     </w:p>
     <w:p>
@@ -3979,7 +4068,31 @@
         <w:t>Testeo</w:t>
       </w:r>
       <w:r>
-        <w:t>: Durante esta fase se puso a prueba la aplicación tal y como se había diseñado el plan de pruebas anteriormente.</w:t>
+        <w:t xml:space="preserve">: </w:t>
+      </w:r>
+      <w:r>
+        <w:t>Fase destinada a poner</w:t>
+      </w:r>
+      <w:r>
+        <w:t xml:space="preserve"> a prueba la aplicación</w:t>
+      </w:r>
+      <w:r>
+        <w:t>, siguiendo el diseñ</w:t>
+      </w:r>
+      <w:r>
+        <w:t xml:space="preserve">o </w:t>
+      </w:r>
+      <w:r>
+        <w:t>d</w:t>
+      </w:r>
+      <w:r>
+        <w:t xml:space="preserve">el plan de pruebas </w:t>
+      </w:r>
+      <w:r>
+        <w:t>creado anteriormente</w:t>
+      </w:r>
+      <w:r>
+        <w:t>.</w:t>
       </w:r>
     </w:p>
     <w:p>
@@ -6107,7 +6220,15 @@
         <w:t xml:space="preserve">3.2. </w:t>
       </w:r>
       <w:r>
-        <w:t>Diagramas de actividad (falta)</w:t>
+        <w:t>Diagramas de actividad (</w:t>
+      </w:r>
+      <w:r>
+        <w:t>están en papel pero no en formato digital</w:t>
+      </w:r>
+      <w:bookmarkStart w:id="15" w:name="_GoBack"/>
+      <w:bookmarkEnd w:id="15"/>
+      <w:r>
+        <w:t>)</w:t>
       </w:r>
     </w:p>
     <w:p>
@@ -6149,113 +6270,33 @@
         <w:t xml:space="preserve"> muestra el proceso inicial de ejecución, en el cuál se establece el modo de ejecución correspondiente a la ejecución actual. Además, se detalla el primer modo de ejecución mientras que el segundo se verá en profundidad en la figura 3.2.</w:t>
       </w:r>
     </w:p>
-    <w:p>
+    <w:p/>
+    <w:p>
+      <w:pPr>
+        <w:pStyle w:val="Ttulo2"/>
+      </w:pPr>
+      <w:bookmarkStart w:id="16" w:name="_Toc452380642"/>
       <w:r>
         <w:lastRenderedPageBreak/>
-        <w:t>LOS DOS SIGUIENTES DIAGRAMAS NO SE SI PONERLOS, SEGÚN REALICE LOS DOS ANTERIORES SALDRÉ DE DUDAS</w:t>
-      </w:r>
-    </w:p>
-    <w:p>
-      <w:r>
-        <w:t xml:space="preserve">En la figura 3.3. </w:t>
-      </w:r>
-      <w:proofErr w:type="gramStart"/>
-      <w:r>
-        <w:t>se</w:t>
-      </w:r>
-      <w:proofErr w:type="gramEnd"/>
-      <w:r>
-        <w:t xml:space="preserve"> detalla el proceso de comprobación y actualización del fichero del Registro de Windows (conexión a la BBDD y </w:t>
-      </w:r>
-      <w:proofErr w:type="spellStart"/>
-      <w:r>
-        <w:t>demas</w:t>
-      </w:r>
-      <w:proofErr w:type="spellEnd"/>
+        <w:t xml:space="preserve">3.3. </w:t>
+      </w:r>
+      <w:r>
+        <w:t xml:space="preserve">Requisitos </w:t>
+      </w:r>
+      <w:bookmarkEnd w:id="16"/>
+      <w:r>
+        <w:t>funcionales (</w:t>
+      </w:r>
+      <w:r>
+        <w:t>REVISARLO Y AMPLIARLO</w:t>
+      </w:r>
       <w:r>
         <w:t>)</w:t>
       </w:r>
     </w:p>
     <w:p>
       <w:r>
-        <w:t xml:space="preserve">En la figura 3.4. </w:t>
-      </w:r>
-      <w:proofErr w:type="gramStart"/>
-      <w:r>
-        <w:t>se</w:t>
-      </w:r>
-      <w:proofErr w:type="gramEnd"/>
-      <w:r>
-        <w:t xml:space="preserve"> detalla el control y gestión de los scripts tanto en local como en otras estaciones (proceso de solución==ejecutar script)</w:t>
-      </w:r>
-    </w:p>
-    <w:p/>
-    <w:p/>
-    <w:p>
-      <w:r>
-        <w:t xml:space="preserve">Puede que haga falta una actividad que englobe el comprobar la conectividad a internet y si falla arreglarlo, y se situaría antes de elegir el modo de ejecución, pues si falla internet nada del programa funcionara (fallaran las conexiones a la BBDD), por lo que, previa ejecución del modo 1 o modo 2 </w:t>
-      </w:r>
-      <w:proofErr w:type="spellStart"/>
-      <w:r>
-        <w:t>habra</w:t>
-      </w:r>
-      <w:proofErr w:type="spellEnd"/>
-      <w:r>
-        <w:t xml:space="preserve"> que diseñar un plan de pruebas para el funcionamiento de internet (establecer alguna métrica o revisar algún contador o lo que sea, que diga si tengo conexión a internet ----- PUEDE QUE VALGA CON UN PING A LA IP DE LA BBDD o algo del estilo y, si fracasa, aplicar un script que reinicie el servicio del internet o algo yo k se no tengo ni idea de </w:t>
-      </w:r>
-      <w:proofErr w:type="spellStart"/>
-      <w:r>
-        <w:t>por que</w:t>
-      </w:r>
-      <w:proofErr w:type="spellEnd"/>
-      <w:r>
-        <w:t xml:space="preserve"> podría dejar de funcionar el internet).</w:t>
-      </w:r>
-    </w:p>
-    <w:p>
-      <w:r>
-        <w:t>SI LA COMPROBACION DE INTERNET ES CORRECTA, SEGUIR CON LA DETECCION DEL MODO DE EJECUCION Y REALIZACION DE LAS TAREAS CORRESPONDIENTES</w:t>
-      </w:r>
-    </w:p>
-    <w:p>
-      <w:r>
-        <w:t>SI LA COMPROBAICON DE INTERNET ES FALLIDA, INTENTAR ARREGLARLO 3 VECES Y SI SIGUE FALLANDO DAR POR TERMINADO EL PROGRAMA Y AVISAR POR TLFN A UN TECNICO</w:t>
-      </w:r>
-    </w:p>
-    <w:p/>
-    <w:p/>
-    <w:p>
-      <w:pPr>
-        <w:pStyle w:val="Ttulo2"/>
-      </w:pPr>
-      <w:bookmarkStart w:id="15" w:name="_Toc452380642"/>
-      <w:r>
-        <w:t xml:space="preserve">3.3. </w:t>
-      </w:r>
-      <w:r>
-        <w:t xml:space="preserve">Requisitos </w:t>
-      </w:r>
-      <w:bookmarkEnd w:id="15"/>
-      <w:r>
-        <w:t>funcionales (falta)</w:t>
-      </w:r>
-    </w:p>
-    <w:p>
-      <w:r>
         <w:t>Aunque en el alcance de la aplicación ya se ha comentado por encima la funcionalidad que debe aportar la aplicación, en esta sección se van a detallar las acciones que va a llevar a cabo la aplicación, correspondientes a las actividades de los diagramas de actividad:</w:t>
-      </w:r>
-    </w:p>
-    <w:p>
-      <w:r>
-        <w:t>Realizar diagrama y extraer las actividades aquí, describiéndolas un poco y no poniendo solo el titulo</w:t>
-      </w:r>
-    </w:p>
-    <w:p/>
-    <w:p/>
-    <w:p/>
-    <w:p>
-      <w:r>
-        <w:t>Lo de abajo son los objetivos del alcance</w:t>
       </w:r>
     </w:p>
     <w:p>
@@ -6267,8 +6308,7 @@
         </w:numPr>
       </w:pPr>
       <w:r>
-        <w:lastRenderedPageBreak/>
-        <w:t>Evaluar el sistema, comprobando que tanto el hardware como el software funcionan correctamente.</w:t>
+        <w:t>Utilizar el conector adecuado para poder acceder a la BBDD, realizar consultas y, guardar y actualizar datos.</w:t>
       </w:r>
     </w:p>
     <w:p>
@@ -6280,7 +6320,7 @@
         </w:numPr>
       </w:pPr>
       <w:r>
-        <w:t>Establecer los parámetros y umbrales adecuados para que, en base a la evaluación anterior, detecte si existe o no alguna incidencia.</w:t>
+        <w:t>Realizar conexiones FTP con el servidor para poder descargar y subir ficheros.</w:t>
       </w:r>
     </w:p>
     <w:p>
@@ -6292,7 +6332,7 @@
         </w:numPr>
       </w:pPr>
       <w:r>
-        <w:t>Generar informes de evaluación del hardware y el software para facilitar la tarea de elaborar una solución por parte del técnico.</w:t>
+        <w:t>Leer datos de los componentes hardware, utilizando la librería que corresponda, para poder comprobar el funcionamiento de dichos componentes.</w:t>
       </w:r>
     </w:p>
     <w:p>
@@ -6304,7 +6344,7 @@
         </w:numPr>
       </w:pPr>
       <w:r>
-        <w:t>Conectarse a una base del conocimiento centralizada en la que compartir informes de error y soluciones a dichos errores.</w:t>
+        <w:t>Comparar datos de hardware y establecer límites en los valores, de modo que se puedan identificar fallos o incidencias en el funcionamiento.</w:t>
       </w:r>
     </w:p>
     <w:p>
@@ -6316,7 +6356,7 @@
         </w:numPr>
       </w:pPr>
       <w:r>
-        <w:t>Ejecutar las acciones necesarias para corregir los errores detectados. Dichas soluciones pueden variar dependiendo del tipo de incidencia.</w:t>
+        <w:t>Acceder al registro de Windows y, leer y modificar los valores de las distintas claves.</w:t>
       </w:r>
     </w:p>
     <w:p>
@@ -6328,21 +6368,69 @@
         </w:numPr>
       </w:pPr>
       <w:r>
-        <w:t>Si un error ya ha sido resuelto en otra estación, la aplicación debe ‘aprender’ y aplicar la solución de forma automatizada.</w:t>
+        <w:t>Leer datos de los contadores de rendimiento para que, al igual que con el hardware, se pueda detectar un fallo o incidencia.</w:t>
+      </w:r>
+    </w:p>
+    <w:p>
+      <w:pPr>
+        <w:pStyle w:val="Prrafodelista"/>
+        <w:numPr>
+          <w:ilvl w:val="0"/>
+          <w:numId w:val="11"/>
+        </w:numPr>
+      </w:pPr>
+      <w:r>
+        <w:t>Escribir ficheros de texto para crear informes.</w:t>
+      </w:r>
+    </w:p>
+    <w:p>
+      <w:pPr>
+        <w:pStyle w:val="Prrafodelista"/>
+        <w:numPr>
+          <w:ilvl w:val="0"/>
+          <w:numId w:val="11"/>
+        </w:numPr>
+      </w:pPr>
+      <w:r>
+        <w:t>Crear ficheros XML y escribir en ellos y obtener información de ellos.</w:t>
+      </w:r>
+    </w:p>
+    <w:p>
+      <w:pPr>
+        <w:pStyle w:val="Prrafodelista"/>
+        <w:numPr>
+          <w:ilvl w:val="0"/>
+          <w:numId w:val="11"/>
+        </w:numPr>
+      </w:pPr>
+      <w:r>
+        <w:t>Acceder a la información guardada en ficheros de propiedades y manipularla.</w:t>
+      </w:r>
+    </w:p>
+    <w:p>
+      <w:pPr>
+        <w:pStyle w:val="Prrafodelista"/>
+        <w:numPr>
+          <w:ilvl w:val="0"/>
+          <w:numId w:val="11"/>
+        </w:numPr>
+      </w:pPr>
+      <w:r>
+        <w:t>Programar la ejecución de Scripts externos a la aplicación.</w:t>
       </w:r>
     </w:p>
     <w:p>
       <w:pPr>
         <w:pStyle w:val="Ttulo2"/>
       </w:pPr>
-      <w:bookmarkStart w:id="16" w:name="_Toc452380644"/>
+      <w:bookmarkStart w:id="17" w:name="_Toc452380644"/>
       <w:r>
         <w:t xml:space="preserve">3.4. </w:t>
       </w:r>
       <w:r>
         <w:t>Requisitos no funcionales</w:t>
       </w:r>
-      <w:bookmarkEnd w:id="16"/>
+      <w:bookmarkEnd w:id="17"/>
     </w:p>
     <w:p>
       <w:r>
@@ -6422,7 +6510,7 @@
       <w:pPr>
         <w:pStyle w:val="Ttulo1"/>
       </w:pPr>
-      <w:bookmarkStart w:id="17" w:name="_Toc452380645"/>
+      <w:bookmarkStart w:id="18" w:name="_Toc452380645"/>
       <w:r>
         <w:lastRenderedPageBreak/>
         <w:t xml:space="preserve">4. </w:t>
@@ -6430,20 +6518,20 @@
       <w:r>
         <w:t>Diseño</w:t>
       </w:r>
-      <w:bookmarkEnd w:id="17"/>
+      <w:bookmarkEnd w:id="18"/>
     </w:p>
     <w:p>
       <w:pPr>
         <w:pStyle w:val="Ttulo2"/>
       </w:pPr>
-      <w:bookmarkStart w:id="18" w:name="_Toc452380646"/>
+      <w:bookmarkStart w:id="19" w:name="_Toc452380646"/>
       <w:r>
         <w:t xml:space="preserve">4.1. </w:t>
       </w:r>
       <w:r>
         <w:t>Arquitectura de la aplicación</w:t>
       </w:r>
-      <w:bookmarkEnd w:id="18"/>
+      <w:bookmarkEnd w:id="19"/>
     </w:p>
     <w:p>
       <w:r>
@@ -6789,14 +6877,25 @@
       <w:pPr>
         <w:pStyle w:val="Ttulo2"/>
       </w:pPr>
-      <w:bookmarkStart w:id="19" w:name="_Toc452380647"/>
+      <w:bookmarkStart w:id="20" w:name="_Toc452380647"/>
       <w:r>
         <w:t xml:space="preserve">4.2. </w:t>
       </w:r>
       <w:r>
         <w:t>BBDD</w:t>
       </w:r>
-      <w:bookmarkEnd w:id="19"/>
+      <w:bookmarkEnd w:id="20"/>
+      <w:r>
+        <w:t xml:space="preserve"> (revisar una </w:t>
+      </w:r>
+      <w:proofErr w:type="spellStart"/>
+      <w:r>
+        <w:t>ultima</w:t>
+      </w:r>
+      <w:proofErr w:type="spellEnd"/>
+      <w:r>
+        <w:t xml:space="preserve"> vez)</w:t>
+      </w:r>
     </w:p>
     <w:p>
       <w:r>
@@ -6896,7 +6995,7 @@
           </mc:Choice>
           <mc:Fallback>
             <w:pict>
-              <v:rect w14:anchorId="75E18CD4" id="Rectángulo 11" o:spid="_x0000_s1026" style="position:absolute;margin-left:16.95pt;margin-top:199.5pt;width:68.25pt;height:15pt;z-index:251673600;visibility:visible;mso-wrap-style:square;mso-width-percent:0;mso-height-percent:0;mso-wrap-distance-left:9pt;mso-wrap-distance-top:0;mso-wrap-distance-right:9pt;mso-wrap-distance-bottom:0;mso-position-horizontal:absolute;mso-position-horizontal-relative:text;mso-position-vertical:absolute;mso-position-vertical-relative:text;mso-width-percent:0;mso-height-percent:0;mso-width-relative:margin;mso-height-relative:margin;v-text-anchor:middle" o:gfxdata="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" fillcolor="#00b050" strokecolor="#1f4d78 [1604]" strokeweight="1pt">
+              <v:rect w14:anchorId="64060CF7" id="Rectángulo 11" o:spid="_x0000_s1026" style="position:absolute;margin-left:16.95pt;margin-top:199.5pt;width:68.25pt;height:15pt;z-index:251673600;visibility:visible;mso-wrap-style:square;mso-width-percent:0;mso-height-percent:0;mso-wrap-distance-left:9pt;mso-wrap-distance-top:0;mso-wrap-distance-right:9pt;mso-wrap-distance-bottom:0;mso-position-horizontal:absolute;mso-position-horizontal-relative:text;mso-position-vertical:absolute;mso-position-vertical-relative:text;mso-width-percent:0;mso-height-percent:0;mso-width-relative:margin;mso-height-relative:margin;v-text-anchor:middle" o:gfxdata="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" fillcolor="#00b050" strokecolor="#1f4d78 [1604]" strokeweight="1pt">
                 <v:fill opacity="15677f"/>
               </v:rect>
             </w:pict>
@@ -6977,7 +7076,7 @@
           </mc:Choice>
           <mc:Fallback>
             <w:pict>
-              <v:rect w14:anchorId="264D049E" id="Rectángulo 10" o:spid="_x0000_s1026" style="position:absolute;margin-left:11.7pt;margin-top:57.75pt;width:83.25pt;height:14.25pt;z-index:251671552;visibility:visible;mso-wrap-style:square;mso-width-percent:0;mso-height-percent:0;mso-wrap-distance-left:9pt;mso-wrap-distance-top:0;mso-wrap-distance-right:9pt;mso-wrap-distance-bottom:0;mso-position-horizontal:absolute;mso-position-horizontal-relative:text;mso-position-vertical:absolute;mso-position-vertical-relative:text;mso-width-percent:0;mso-height-percent:0;mso-width-relative:margin;mso-height-relative:margin;v-text-anchor:middle" o:gfxdata="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" fillcolor="#00b050" strokecolor="#1f4d78 [1604]" strokeweight="1pt">
+              <v:rect w14:anchorId="2514AAEB" id="Rectángulo 10" o:spid="_x0000_s1026" style="position:absolute;margin-left:11.7pt;margin-top:57.75pt;width:83.25pt;height:14.25pt;z-index:251671552;visibility:visible;mso-wrap-style:square;mso-width-percent:0;mso-height-percent:0;mso-wrap-distance-left:9pt;mso-wrap-distance-top:0;mso-wrap-distance-right:9pt;mso-wrap-distance-bottom:0;mso-position-horizontal:absolute;mso-position-horizontal-relative:text;mso-position-vertical:absolute;mso-position-vertical-relative:text;mso-width-percent:0;mso-height-percent:0;mso-width-relative:margin;mso-height-relative:margin;v-text-anchor:middle" o:gfxdata="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" fillcolor="#00b050" strokecolor="#1f4d78 [1604]" strokeweight="1pt">
                 <v:fill opacity="15677f"/>
               </v:rect>
             </w:pict>
@@ -7664,8 +7763,6 @@
       <w:r>
         <w:t>: Con cada nueva evaluación se añadirá un registro a la tabla correspondiente, además de generar una incidencia si se da el caso, pues puede que tras la evaluación todo funcione correctamente y no haya necesidad de añadir incidencias.</w:t>
       </w:r>
-      <w:bookmarkStart w:id="20" w:name="_GoBack"/>
-      <w:bookmarkEnd w:id="20"/>
     </w:p>
     <w:p>
       <w:r>
@@ -8039,18 +8136,33 @@
       <w:r>
         <w:t>Software base desarrollado en .NET</w:t>
       </w:r>
-    </w:p>
-    <w:p>
-      <w:r>
-        <w:t xml:space="preserve">Programación WEB: PHP bajo </w:t>
+      <w:r>
+        <w:t>, utilizando el lenguaje C#</w:t>
+      </w:r>
+    </w:p>
+    <w:p>
+      <w:r>
+        <w:t xml:space="preserve">Base de datos: </w:t>
       </w:r>
       <w:proofErr w:type="spellStart"/>
       <w:r>
-        <w:t>Symfony</w:t>
+        <w:t>MySQL</w:t>
       </w:r>
       <w:proofErr w:type="spellEnd"/>
-      <w:r>
-        <w:t xml:space="preserve"> 2.</w:t>
+    </w:p>
+    <w:p>
+      <w:r>
+        <w:t xml:space="preserve">Servidor montado bajo </w:t>
+      </w:r>
+      <w:proofErr w:type="spellStart"/>
+      <w:r>
+        <w:t>Raspbian</w:t>
+      </w:r>
+      <w:proofErr w:type="spellEnd"/>
+    </w:p>
+    <w:p>
+      <w:r>
+        <w:t>PHP finalmente no ha sido usado pues no ha habido parte de programación web.</w:t>
       </w:r>
     </w:p>
     <w:p>
@@ -11960,6 +12072,119 @@
     </w:lvl>
   </w:abstractNum>
   <w:abstractNum w:abstractNumId="13" w15:restartNumberingAfterBreak="0">
+    <w:nsid w:val="722D7D65"/>
+    <w:multiLevelType w:val="hybridMultilevel"/>
+    <w:tmpl w:val="FA52E8E8"/>
+    <w:lvl w:ilvl="0" w:tplc="0C0A0001">
+      <w:start w:val="1"/>
+      <w:numFmt w:val="bullet"/>
+      <w:lvlText w:val=""/>
+      <w:lvlJc w:val="left"/>
+      <w:pPr>
+        <w:ind w:left="720" w:hanging="360"/>
+      </w:pPr>
+      <w:rPr>
+        <w:rFonts w:ascii="Symbol" w:hAnsi="Symbol" w:hint="default"/>
+      </w:rPr>
+    </w:lvl>
+    <w:lvl w:ilvl="1" w:tplc="0C0A0003" w:tentative="1">
+      <w:start w:val="1"/>
+      <w:numFmt w:val="bullet"/>
+      <w:lvlText w:val="o"/>
+      <w:lvlJc w:val="left"/>
+      <w:pPr>
+        <w:ind w:left="1440" w:hanging="360"/>
+      </w:pPr>
+      <w:rPr>
+        <w:rFonts w:ascii="Courier New" w:hAnsi="Courier New" w:cs="Courier New" w:hint="default"/>
+      </w:rPr>
+    </w:lvl>
+    <w:lvl w:ilvl="2" w:tplc="0C0A0005" w:tentative="1">
+      <w:start w:val="1"/>
+      <w:numFmt w:val="bullet"/>
+      <w:lvlText w:val=""/>
+      <w:lvlJc w:val="left"/>
+      <w:pPr>
+        <w:ind w:left="2160" w:hanging="360"/>
+      </w:pPr>
+      <w:rPr>
+        <w:rFonts w:ascii="Wingdings" w:hAnsi="Wingdings" w:hint="default"/>
+      </w:rPr>
+    </w:lvl>
+    <w:lvl w:ilvl="3" w:tplc="0C0A0001" w:tentative="1">
+      <w:start w:val="1"/>
+      <w:numFmt w:val="bullet"/>
+      <w:lvlText w:val=""/>
+      <w:lvlJc w:val="left"/>
+      <w:pPr>
+        <w:ind w:left="2880" w:hanging="360"/>
+      </w:pPr>
+      <w:rPr>
+        <w:rFonts w:ascii="Symbol" w:hAnsi="Symbol" w:hint="default"/>
+      </w:rPr>
+    </w:lvl>
+    <w:lvl w:ilvl="4" w:tplc="0C0A0003" w:tentative="1">
+      <w:start w:val="1"/>
+      <w:numFmt w:val="bullet"/>
+      <w:lvlText w:val="o"/>
+      <w:lvlJc w:val="left"/>
+      <w:pPr>
+        <w:ind w:left="3600" w:hanging="360"/>
+      </w:pPr>
+      <w:rPr>
+        <w:rFonts w:ascii="Courier New" w:hAnsi="Courier New" w:cs="Courier New" w:hint="default"/>
+      </w:rPr>
+    </w:lvl>
+    <w:lvl w:ilvl="5" w:tplc="0C0A0005" w:tentative="1">
+      <w:start w:val="1"/>
+      <w:numFmt w:val="bullet"/>
+      <w:lvlText w:val=""/>
+      <w:lvlJc w:val="left"/>
+      <w:pPr>
+        <w:ind w:left="4320" w:hanging="360"/>
+      </w:pPr>
+      <w:rPr>
+        <w:rFonts w:ascii="Wingdings" w:hAnsi="Wingdings" w:hint="default"/>
+      </w:rPr>
+    </w:lvl>
+    <w:lvl w:ilvl="6" w:tplc="0C0A0001" w:tentative="1">
+      <w:start w:val="1"/>
+      <w:numFmt w:val="bullet"/>
+      <w:lvlText w:val=""/>
+      <w:lvlJc w:val="left"/>
+      <w:pPr>
+        <w:ind w:left="5040" w:hanging="360"/>
+      </w:pPr>
+      <w:rPr>
+        <w:rFonts w:ascii="Symbol" w:hAnsi="Symbol" w:hint="default"/>
+      </w:rPr>
+    </w:lvl>
+    <w:lvl w:ilvl="7" w:tplc="0C0A0003" w:tentative="1">
+      <w:start w:val="1"/>
+      <w:numFmt w:val="bullet"/>
+      <w:lvlText w:val="o"/>
+      <w:lvlJc w:val="left"/>
+      <w:pPr>
+        <w:ind w:left="5760" w:hanging="360"/>
+      </w:pPr>
+      <w:rPr>
+        <w:rFonts w:ascii="Courier New" w:hAnsi="Courier New" w:cs="Courier New" w:hint="default"/>
+      </w:rPr>
+    </w:lvl>
+    <w:lvl w:ilvl="8" w:tplc="0C0A0005" w:tentative="1">
+      <w:start w:val="1"/>
+      <w:numFmt w:val="bullet"/>
+      <w:lvlText w:val=""/>
+      <w:lvlJc w:val="left"/>
+      <w:pPr>
+        <w:ind w:left="6480" w:hanging="360"/>
+      </w:pPr>
+      <w:rPr>
+        <w:rFonts w:ascii="Wingdings" w:hAnsi="Wingdings" w:hint="default"/>
+      </w:rPr>
+    </w:lvl>
+  </w:abstractNum>
+  <w:abstractNum w:abstractNumId="14" w15:restartNumberingAfterBreak="0">
     <w:nsid w:val="7B4D1EE1"/>
     <w:multiLevelType w:val="hybridMultilevel"/>
     <w:tmpl w:val="CEE241B4"/>
@@ -12100,7 +12325,7 @@
     <w:abstractNumId w:val="10"/>
   </w:num>
   <w:num w:numId="10">
-    <w:abstractNumId w:val="13"/>
+    <w:abstractNumId w:val="14"/>
   </w:num>
   <w:num w:numId="11">
     <w:abstractNumId w:val="7"/>
@@ -12113,6 +12338,9 @@
   </w:num>
   <w:num w:numId="14">
     <w:abstractNumId w:val="6"/>
+  </w:num>
+  <w:num w:numId="15">
+    <w:abstractNumId w:val="13"/>
   </w:num>
 </w:numbering>
 </file>
@@ -13081,7 +13309,7 @@
 </file>
 
 <file path=customXml/itemProps1.xml><?xml version="1.0" encoding="utf-8"?>
-<ds:datastoreItem xmlns:ds="http://schemas.openxmlformats.org/officeDocument/2006/customXml" ds:itemID="{016C9AA5-306E-4E62-B2CD-FBCE2AB30011}">
+<ds:datastoreItem xmlns:ds="http://schemas.openxmlformats.org/officeDocument/2006/customXml" ds:itemID="{E8E1D5BA-EB3A-44A9-BD92-E5CACCD6E1AE}">
   <ds:schemaRefs>
     <ds:schemaRef ds:uri="http://schemas.openxmlformats.org/officeDocument/2006/bibliography"/>
   </ds:schemaRefs>

</xml_diff>

<commit_message>
Avance evaluacion inicial y añadida funcionalidad para transferencias FTP
</commit_message>
<xml_diff>
--- a/Documentacion TFG/Memoria.docx
+++ b/Documentacion TFG/Memoria.docx
@@ -29,7 +29,13 @@
     </w:p>
     <w:p>
       <w:r>
-        <w:t>Hoy en día estamos acostumbrados a ver multitud de pantallas en las que sólo hay publicidad, ya sea en el autobús, en algún centro comercial o en la panadería de nuestro barrio.</w:t>
+        <w:t>Hoy en día estamos acostumbrados a ver mul</w:t>
+      </w:r>
+      <w:r>
+        <w:t>titud de pantallas en las que so</w:t>
+      </w:r>
+      <w:r>
+        <w:t>lo hay publicidad, ya sea en el autobús, en algún centro comercial o en la panadería de nuestro barrio.</w:t>
       </w:r>
     </w:p>
     <w:p>
@@ -3946,7 +3952,13 @@
     </w:p>
     <w:p>
       <w:r>
-        <w:t xml:space="preserve">Como se menciona anteriormente, la metodología utilizada para desarrollar el proyecto se corresponde con el desarrollo en cascada, pero las fases reales del proyecto no son sólo análisis, diseño e </w:t>
+        <w:t>Como se menciona anteriormente, la metodología utilizada para desarrollar el proyecto se corresponde con el desarrollo en cascada, pero las fases reales del proyecto no son s</w:t>
+      </w:r>
+      <w:r>
+        <w:t>o</w:t>
+      </w:r>
+      <w:r>
+        <w:t xml:space="preserve">lo análisis, diseño e </w:t>
       </w:r>
       <w:r>
         <w:t>implementación</w:t>
@@ -4077,19 +4089,16 @@
         <w:t xml:space="preserve"> a prueba la aplicación</w:t>
       </w:r>
       <w:r>
-        <w:t>, siguiendo el diseñ</w:t>
-      </w:r>
-      <w:r>
-        <w:t xml:space="preserve">o </w:t>
-      </w:r>
-      <w:r>
-        <w:t>d</w:t>
-      </w:r>
-      <w:r>
-        <w:t xml:space="preserve">el plan de pruebas </w:t>
-      </w:r>
-      <w:r>
-        <w:t>creado anteriormente</w:t>
+        <w:t xml:space="preserve">, siguiendo el </w:t>
+      </w:r>
+      <w:r>
+        <w:t xml:space="preserve">plan de pruebas </w:t>
+      </w:r>
+      <w:r>
+        <w:t>diseñado</w:t>
+      </w:r>
+      <w:r>
+        <w:t xml:space="preserve"> anteriormente</w:t>
       </w:r>
       <w:r>
         <w:t>.</w:t>
@@ -6225,8 +6234,6 @@
       <w:r>
         <w:t>están en papel pero no en formato digital</w:t>
       </w:r>
-      <w:bookmarkStart w:id="15" w:name="_GoBack"/>
-      <w:bookmarkEnd w:id="15"/>
       <w:r>
         <w:t>)</w:t>
       </w:r>
@@ -6275,7 +6282,7 @@
       <w:pPr>
         <w:pStyle w:val="Ttulo2"/>
       </w:pPr>
-      <w:bookmarkStart w:id="16" w:name="_Toc452380642"/>
+      <w:bookmarkStart w:id="15" w:name="_Toc452380642"/>
       <w:r>
         <w:lastRenderedPageBreak/>
         <w:t xml:space="preserve">3.3. </w:t>
@@ -6283,15 +6290,9 @@
       <w:r>
         <w:t xml:space="preserve">Requisitos </w:t>
       </w:r>
-      <w:bookmarkEnd w:id="16"/>
-      <w:r>
-        <w:t>funcionales (</w:t>
-      </w:r>
-      <w:r>
-        <w:t>REVISARLO Y AMPLIARLO</w:t>
-      </w:r>
-      <w:r>
-        <w:t>)</w:t>
+      <w:bookmarkEnd w:id="15"/>
+      <w:r>
+        <w:t>funcionales</w:t>
       </w:r>
     </w:p>
     <w:p>
@@ -6392,7 +6393,13 @@
         </w:numPr>
       </w:pPr>
       <w:r>
-        <w:t>Crear ficheros XML y escribir en ellos y obtener información de ellos.</w:t>
+        <w:t>Crear ficher</w:t>
+      </w:r>
+      <w:r>
+        <w:t>os XML,</w:t>
+      </w:r>
+      <w:r>
+        <w:t xml:space="preserve"> escribir en ellos y obtener información de ellos.</w:t>
       </w:r>
     </w:p>
     <w:p>
@@ -6423,14 +6430,14 @@
       <w:pPr>
         <w:pStyle w:val="Ttulo2"/>
       </w:pPr>
-      <w:bookmarkStart w:id="17" w:name="_Toc452380644"/>
+      <w:bookmarkStart w:id="16" w:name="_Toc452380644"/>
       <w:r>
         <w:t xml:space="preserve">3.4. </w:t>
       </w:r>
       <w:r>
         <w:t>Requisitos no funcionales</w:t>
       </w:r>
-      <w:bookmarkEnd w:id="17"/>
+      <w:bookmarkEnd w:id="16"/>
     </w:p>
     <w:p>
       <w:r>
@@ -6510,7 +6517,7 @@
       <w:pPr>
         <w:pStyle w:val="Ttulo1"/>
       </w:pPr>
-      <w:bookmarkStart w:id="18" w:name="_Toc452380645"/>
+      <w:bookmarkStart w:id="17" w:name="_Toc452380645"/>
       <w:r>
         <w:lastRenderedPageBreak/>
         <w:t xml:space="preserve">4. </w:t>
@@ -6518,20 +6525,20 @@
       <w:r>
         <w:t>Diseño</w:t>
       </w:r>
+      <w:bookmarkEnd w:id="17"/>
+    </w:p>
+    <w:p>
+      <w:pPr>
+        <w:pStyle w:val="Ttulo2"/>
+      </w:pPr>
+      <w:bookmarkStart w:id="18" w:name="_Toc452380646"/>
+      <w:r>
+        <w:t xml:space="preserve">4.1. </w:t>
+      </w:r>
+      <w:r>
+        <w:t>Arquitectura de la aplicación</w:t>
+      </w:r>
       <w:bookmarkEnd w:id="18"/>
-    </w:p>
-    <w:p>
-      <w:pPr>
-        <w:pStyle w:val="Ttulo2"/>
-      </w:pPr>
-      <w:bookmarkStart w:id="19" w:name="_Toc452380646"/>
-      <w:r>
-        <w:t xml:space="preserve">4.1. </w:t>
-      </w:r>
-      <w:r>
-        <w:t>Arquitectura de la aplicación</w:t>
-      </w:r>
-      <w:bookmarkEnd w:id="19"/>
     </w:p>
     <w:p>
       <w:r>
@@ -6877,25 +6884,14 @@
       <w:pPr>
         <w:pStyle w:val="Ttulo2"/>
       </w:pPr>
-      <w:bookmarkStart w:id="20" w:name="_Toc452380647"/>
+      <w:bookmarkStart w:id="19" w:name="_Toc452380647"/>
       <w:r>
         <w:t xml:space="preserve">4.2. </w:t>
       </w:r>
       <w:r>
         <w:t>BBDD</w:t>
       </w:r>
-      <w:bookmarkEnd w:id="20"/>
-      <w:r>
-        <w:t xml:space="preserve"> (revisar una </w:t>
-      </w:r>
-      <w:proofErr w:type="spellStart"/>
-      <w:r>
-        <w:t>ultima</w:t>
-      </w:r>
-      <w:proofErr w:type="spellEnd"/>
-      <w:r>
-        <w:t xml:space="preserve"> vez)</w:t>
-      </w:r>
+      <w:bookmarkEnd w:id="19"/>
     </w:p>
     <w:p>
       <w:r>
@@ -7787,11 +7783,11 @@
       <w:pPr>
         <w:pStyle w:val="Ttulo2"/>
       </w:pPr>
-      <w:bookmarkStart w:id="21" w:name="_Toc452380648"/>
+      <w:bookmarkStart w:id="20" w:name="_Toc452380648"/>
       <w:r>
         <w:t>Diagrama de clases UML / Clases utilizadas a destacar / Librerías</w:t>
       </w:r>
-      <w:bookmarkEnd w:id="21"/>
+      <w:bookmarkEnd w:id="20"/>
     </w:p>
     <w:p>
       <w:r>
@@ -7857,7 +7853,12 @@
         </w:numPr>
       </w:pPr>
       <w:r>
-        <w:t>Funcionalidad: se encarga de evaluar y generar informes correspondientes al hardware</w:t>
+        <w:t>Funcionalidad: se encarga de evaluar y gene</w:t>
+      </w:r>
+      <w:bookmarkStart w:id="21" w:name="_GoBack"/>
+      <w:bookmarkEnd w:id="21"/>
+      <w:r>
+        <w:t>rar informes correspondientes al hardware</w:t>
       </w:r>
     </w:p>
     <w:p>
@@ -8039,6 +8040,16 @@
       <w:proofErr w:type="spellEnd"/>
       <w:r>
         <w:t xml:space="preserve"> (inspeccionar código para ver que hace realmente)</w:t>
+      </w:r>
+    </w:p>
+    <w:p>
+      <w:r>
+        <w:t xml:space="preserve">QUIZAS HAGA FALTA UNA CLASE PARA GESTIONAR FICHEROS XML (REGISTROS) Y PARA GESTIONAR SUBIDAS/BAJADAS DE FICHEROS POR FTP. </w:t>
+      </w:r>
+    </w:p>
+    <w:p>
+      <w:r>
+        <w:t>QUIZAS TAMBIEN HAGA FALTA UNA CLASE INCIDENCIA CON YO QUE SE PROPIEDADES Y METODOS</w:t>
       </w:r>
     </w:p>
     <w:p>
@@ -10663,10 +10674,24 @@
         <w:footnoteRef/>
       </w:r>
       <w:r>
-        <w:t xml:space="preserve"> Los posibles tipos de solución son: ‘Script’, ‘Manual’ y ‘Ninguna’. En los casos en los que la solución sea ‘Manual’ o ‘Ninguna’ el enlace al Script será </w:t>
+        <w:t xml:space="preserve"> Los posibles tipos de solución son: ‘Script’, ‘Manual’ y ‘Ninguna’. En los casos en los que la solución sea ‘Manual’ o ‘Ninguna’ el </w:t>
+      </w:r>
+      <w:r>
+        <w:t>valor del campo ‘</w:t>
       </w:r>
       <w:proofErr w:type="spellStart"/>
       <w:r>
+        <w:t>UrlDescarga</w:t>
+      </w:r>
+      <w:proofErr w:type="spellEnd"/>
+      <w:r>
+        <w:t xml:space="preserve">’ será </w:t>
+      </w:r>
+      <w:proofErr w:type="spellStart"/>
+      <w:r>
+        <w:rPr>
+          <w:b/>
+        </w:rPr>
         <w:t>null</w:t>
       </w:r>
       <w:proofErr w:type="spellEnd"/>
@@ -13309,7 +13334,7 @@
 </file>
 
 <file path=customXml/itemProps1.xml><?xml version="1.0" encoding="utf-8"?>
-<ds:datastoreItem xmlns:ds="http://schemas.openxmlformats.org/officeDocument/2006/customXml" ds:itemID="{E8E1D5BA-EB3A-44A9-BD92-E5CACCD6E1AE}">
+<ds:datastoreItem xmlns:ds="http://schemas.openxmlformats.org/officeDocument/2006/customXml" ds:itemID="{D7B003DC-6F3B-4F55-AB2F-75BFB9033B30}">
   <ds:schemaRefs>
     <ds:schemaRef ds:uri="http://schemas.openxmlformats.org/officeDocument/2006/bibliography"/>
   </ds:schemaRefs>

</xml_diff>

<commit_message>
Registro exportado a xml completo
</commit_message>
<xml_diff>
--- a/Documentacion TFG/Memoria.docx
+++ b/Documentacion TFG/Memoria.docx
@@ -7853,12 +7853,7 @@
         </w:numPr>
       </w:pPr>
       <w:r>
-        <w:t>Funcionalidad: se encarga de evaluar y gene</w:t>
-      </w:r>
-      <w:bookmarkStart w:id="21" w:name="_GoBack"/>
-      <w:bookmarkEnd w:id="21"/>
-      <w:r>
-        <w:t>rar informes correspondientes al hardware</w:t>
+        <w:t>Funcionalidad: se encarga de evaluar y generar informes correspondientes al hardware</w:t>
       </w:r>
     </w:p>
     <w:p>
@@ -8056,7 +8051,7 @@
       <w:pPr>
         <w:pStyle w:val="Ttulo2"/>
       </w:pPr>
-      <w:bookmarkStart w:id="22" w:name="_Toc452380649"/>
+      <w:bookmarkStart w:id="21" w:name="_Toc452380649"/>
       <w:r>
         <w:t>Diseño de plan de pruebas</w:t>
       </w:r>
@@ -8064,36 +8059,49 @@
       <w:r>
         <w:t>?</w:t>
       </w:r>
+      <w:bookmarkEnd w:id="21"/>
+      <w:proofErr w:type="gramEnd"/>
+    </w:p>
+    <w:p>
+      <w:r>
+        <w:t>Hacer aquí como sería el diseño de las pruebas a realizar y en la sección de más debajo de plan de pruebas e integración poner el resultado de las pruebas que se hayan podido llevar a cabo, y los motivos por los que no se han podido llevar a cabo las que no se hayan realizado.</w:t>
+      </w:r>
+    </w:p>
+    <w:p>
+      <w:r>
+        <w:t>1. Conectividad a internet</w:t>
+      </w:r>
+    </w:p>
+    <w:p>
+      <w:r>
+        <w:t xml:space="preserve">2. Actualizar ficheros del registro y su </w:t>
+      </w:r>
+      <w:proofErr w:type="spellStart"/>
+      <w:r>
+        <w:t>version</w:t>
+      </w:r>
+      <w:proofErr w:type="spellEnd"/>
+      <w:r>
+        <w:t xml:space="preserve"> en la BBDD y que afecte a las estaciones1</w:t>
+      </w:r>
+      <w:r>
+        <w:t xml:space="preserve"> -&gt; </w:t>
+      </w:r>
+      <w:proofErr w:type="spellStart"/>
+      <w:r>
+        <w:t>Vease</w:t>
+      </w:r>
+      <w:proofErr w:type="spellEnd"/>
+      <w:r>
+        <w:t>, actualizar fichero del server, ejecutar programa y que descargue el nuevo fichero</w:t>
+      </w:r>
+    </w:p>
+    <w:p>
+      <w:r>
+        <w:t>3. Corregir errores del registro</w:t>
+      </w:r>
+      <w:bookmarkStart w:id="22" w:name="_GoBack"/>
       <w:bookmarkEnd w:id="22"/>
-      <w:proofErr w:type="gramEnd"/>
-    </w:p>
-    <w:p>
-      <w:r>
-        <w:t>Hacer aquí como sería el diseño de las pruebas a realizar y en la sección de más debajo de plan de pruebas e integración poner el resultado de las pruebas que se hayan podido llevar a cabo, y los motivos por los que no se han podido llevar a cabo las que no se hayan realizado.</w:t>
-      </w:r>
-    </w:p>
-    <w:p>
-      <w:r>
-        <w:t>1. Conectividad a internet</w:t>
-      </w:r>
-    </w:p>
-    <w:p>
-      <w:r>
-        <w:t xml:space="preserve">2. Actualizar ficheros del registro y su </w:t>
-      </w:r>
-      <w:proofErr w:type="spellStart"/>
-      <w:r>
-        <w:t>version</w:t>
-      </w:r>
-      <w:proofErr w:type="spellEnd"/>
-      <w:r>
-        <w:t xml:space="preserve"> en la BBDD y que afecte a las estaciones1</w:t>
-      </w:r>
-    </w:p>
-    <w:p>
-      <w:r>
-        <w:t>3. Corregir errores del registro</w:t>
-      </w:r>
     </w:p>
     <w:p>
       <w:r>
@@ -13334,7 +13342,7 @@
 </file>
 
 <file path=customXml/itemProps1.xml><?xml version="1.0" encoding="utf-8"?>
-<ds:datastoreItem xmlns:ds="http://schemas.openxmlformats.org/officeDocument/2006/customXml" ds:itemID="{D7B003DC-6F3B-4F55-AB2F-75BFB9033B30}">
+<ds:datastoreItem xmlns:ds="http://schemas.openxmlformats.org/officeDocument/2006/customXml" ds:itemID="{F943800C-555F-43B9-A5CC-A133F08419CE}">
   <ds:schemaRefs>
     <ds:schemaRef ds:uri="http://schemas.openxmlformats.org/officeDocument/2006/bibliography"/>
   </ds:schemaRefs>

</xml_diff>